<commit_message>
fixed space issues in the template
</commit_message>
<xml_diff>
--- a/api/src/templates/PEN_REG_BATCH_RESPONSE_REPORT.docx
+++ b/api/src/templates/PEN_REG_BATCH_RESPONSE_REPORT.docx
@@ -12747,6 +12747,7 @@
       <w:shd w:val="clear" w:color="auto" w:fill="FFFFFF"/>
       <w:suppressAutoHyphens w:val="0"/>
       <w:autoSpaceDN/>
+      <w:jc w:val="both"/>
       <w:textAlignment w:val="auto"/>
       <w:rPr>
         <w:rFonts w:ascii="Courier New" w:eastAsia="Times New Roman" w:hAnsi="Courier New" w:cs="Courier New"/>
@@ -12922,16 +12923,6 @@
         <w:szCs w:val="21"/>
         <w:lang w:val="en-CA" w:eastAsia="en-CA" w:bidi="ar-SA"/>
       </w:rPr>
-      <w:t xml:space="preserve">  </w:t>
-    </w:r>
-    <w:r>
-      <w:rPr>
-        <w:rFonts w:ascii="Courier New" w:eastAsia="Times New Roman" w:hAnsi="Courier New" w:cs="Courier New"/>
-        <w:kern w:val="0"/>
-        <w:sz w:val="21"/>
-        <w:szCs w:val="21"/>
-        <w:lang w:val="en-CA" w:eastAsia="en-CA" w:bidi="ar-SA"/>
-      </w:rPr>
       <w:tab/>
     </w:r>
     <w:r>
@@ -12943,26 +12934,6 @@
         <w:lang w:val="en-CA" w:eastAsia="en-CA" w:bidi="ar-SA"/>
       </w:rPr>
       <w:tab/>
-    </w:r>
-    <w:r>
-      <w:rPr>
-        <w:rFonts w:ascii="Courier New" w:eastAsia="Times New Roman" w:hAnsi="Courier New" w:cs="Courier New"/>
-        <w:kern w:val="0"/>
-        <w:sz w:val="21"/>
-        <w:szCs w:val="21"/>
-        <w:lang w:val="en-CA" w:eastAsia="en-CA" w:bidi="ar-SA"/>
-      </w:rPr>
-      <w:tab/>
-    </w:r>
-    <w:r>
-      <w:rPr>
-        <w:rFonts w:ascii="Courier New" w:eastAsia="Times New Roman" w:hAnsi="Courier New" w:cs="Courier New"/>
-        <w:kern w:val="0"/>
-        <w:sz w:val="21"/>
-        <w:szCs w:val="21"/>
-        <w:lang w:val="en-CA" w:eastAsia="en-CA" w:bidi="ar-SA"/>
-      </w:rPr>
-      <w:t xml:space="preserve">   </w:t>
     </w:r>
     <w:r>
       <w:rPr>

</xml_diff>

<commit_message>
Template updates: Removed usual name from pending section, and removed previously requested by from confirmed section
</commit_message>
<xml_diff>
--- a/api/src/templates/PEN_REG_BATCH_RESPONSE_REPORT.docx
+++ b/api/src/templates/PEN_REG_BATCH_RESPONSE_REPORT.docx
@@ -2489,31 +2489,11 @@
               <w:rPr>
                 <w:rFonts w:ascii="Courier New" w:eastAsia="Times New Roman" w:hAnsi="Courier New" w:cs="Courier New"/>
                 <w:kern w:val="0"/>
-                <w:sz w:val="22"/>
-                <w:szCs w:val="22"/>
-                <w:lang w:val="en-CA" w:eastAsia="en-CA" w:bidi="ar-SA"/>
-              </w:rPr>
-              <w:t xml:space="preserve">             </w:t>
-            </w:r>
-            <w:r>
-              <w:rPr>
-                <w:rFonts w:ascii="Courier New" w:eastAsia="Times New Roman" w:hAnsi="Courier New" w:cs="Courier New"/>
-                <w:kern w:val="0"/>
-                <w:sz w:val="22"/>
-                <w:szCs w:val="22"/>
-                <w:lang w:val="en-CA" w:eastAsia="en-CA" w:bidi="ar-SA"/>
-              </w:rPr>
-              <w:t xml:space="preserve">  </w:t>
-            </w:r>
-            <w:r>
-              <w:rPr>
-                <w:rFonts w:ascii="Courier New" w:eastAsia="Times New Roman" w:hAnsi="Courier New" w:cs="Courier New"/>
-                <w:kern w:val="0"/>
-                <w:sz w:val="21"/>
-                <w:szCs w:val="21"/>
-                <w:lang w:val="en-CA" w:eastAsia="en-CA" w:bidi="ar-SA"/>
-              </w:rPr>
-              <w:t>Usual Name: {</w:t>
+                <w:sz w:val="21"/>
+                <w:szCs w:val="21"/>
+                <w:lang w:val="en-CA" w:eastAsia="en-CA" w:bidi="ar-SA"/>
+              </w:rPr>
+              <w:t>{</w:t>
             </w:r>
             <w:proofErr w:type="spellStart"/>
             <w:proofErr w:type="gramStart"/>
@@ -2529,92 +2509,6 @@
             </w:r>
             <w:proofErr w:type="spellEnd"/>
             <w:proofErr w:type="gramEnd"/>
-            <w:r>
-              <w:rPr>
-                <w:rFonts w:ascii="Courier New" w:eastAsia="Times New Roman" w:hAnsi="Courier New" w:cs="Courier New"/>
-                <w:kern w:val="0"/>
-                <w:sz w:val="21"/>
-                <w:szCs w:val="21"/>
-                <w:lang w:val="en-CA" w:eastAsia="en-CA" w:bidi="ar-SA"/>
-              </w:rPr>
-              <w:t>[</w:t>
-            </w:r>
-            <w:proofErr w:type="spellStart"/>
-            <w:r>
-              <w:rPr>
-                <w:rFonts w:ascii="Courier New" w:eastAsia="Times New Roman" w:hAnsi="Courier New" w:cs="Courier New"/>
-                <w:kern w:val="0"/>
-                <w:sz w:val="21"/>
-                <w:szCs w:val="21"/>
-                <w:lang w:val="en-CA" w:eastAsia="en-CA" w:bidi="ar-SA"/>
-              </w:rPr>
-              <w:t>i</w:t>
-            </w:r>
-            <w:proofErr w:type="spellEnd"/>
-            <w:r>
-              <w:rPr>
-                <w:rFonts w:ascii="Courier New" w:eastAsia="Times New Roman" w:hAnsi="Courier New" w:cs="Courier New"/>
-                <w:kern w:val="0"/>
-                <w:sz w:val="21"/>
-                <w:szCs w:val="21"/>
-                <w:lang w:val="en-CA" w:eastAsia="en-CA" w:bidi="ar-SA"/>
-              </w:rPr>
-              <w:t>].</w:t>
-            </w:r>
-            <w:proofErr w:type="spellStart"/>
-            <w:r>
-              <w:rPr>
-                <w:rFonts w:ascii="Courier New" w:eastAsia="Times New Roman" w:hAnsi="Courier New" w:cs="Courier New"/>
-                <w:kern w:val="0"/>
-                <w:sz w:val="21"/>
-                <w:szCs w:val="21"/>
-                <w:lang w:val="en-CA" w:eastAsia="en-CA" w:bidi="ar-SA"/>
-              </w:rPr>
-              <w:t>usualName</w:t>
-            </w:r>
-            <w:proofErr w:type="spellEnd"/>
-            <w:r>
-              <w:rPr>
-                <w:rFonts w:ascii="Courier New" w:eastAsia="Times New Roman" w:hAnsi="Courier New" w:cs="Courier New"/>
-                <w:kern w:val="0"/>
-                <w:sz w:val="21"/>
-                <w:szCs w:val="21"/>
-                <w:lang w:val="en-CA" w:eastAsia="en-CA" w:bidi="ar-SA"/>
-              </w:rPr>
-              <w:t>}</w:t>
-            </w:r>
-            <w:r>
-              <w:rPr>
-                <w:rFonts w:ascii="Courier New" w:eastAsia="Times New Roman" w:hAnsi="Courier New" w:cs="Courier New"/>
-                <w:kern w:val="0"/>
-                <w:sz w:val="21"/>
-                <w:szCs w:val="21"/>
-                <w:lang w:val="en-CA" w:eastAsia="en-CA" w:bidi="ar-SA"/>
-              </w:rPr>
-              <w:br/>
-            </w:r>
-            <w:r>
-              <w:rPr>
-                <w:rFonts w:ascii="Courier New" w:eastAsia="Times New Roman" w:hAnsi="Courier New" w:cs="Courier New"/>
-                <w:kern w:val="0"/>
-                <w:sz w:val="21"/>
-                <w:szCs w:val="21"/>
-                <w:lang w:val="en-CA" w:eastAsia="en-CA" w:bidi="ar-SA"/>
-              </w:rPr>
-              <w:t>{</w:t>
-            </w:r>
-            <w:proofErr w:type="spellStart"/>
-            <w:r>
-              <w:rPr>
-                <w:rFonts w:ascii="Courier New" w:eastAsia="Times New Roman" w:hAnsi="Courier New" w:cs="Courier New"/>
-                <w:kern w:val="0"/>
-                <w:sz w:val="21"/>
-                <w:szCs w:val="21"/>
-                <w:lang w:val="en-CA" w:eastAsia="en-CA" w:bidi="ar-SA"/>
-              </w:rPr>
-              <w:t>d.pendingList</w:t>
-            </w:r>
-            <w:proofErr w:type="spellEnd"/>
             <w:r>
               <w:rPr>
                 <w:rFonts w:ascii="Courier New" w:eastAsia="Times New Roman" w:hAnsi="Courier New" w:cs="Courier New"/>
@@ -4606,8 +4500,6 @@
           <w:lang w:val="en-CA" w:eastAsia="en-CA" w:bidi="ar-SA"/>
         </w:rPr>
       </w:pPr>
-      <w:bookmarkStart w:id="0" w:name="_GoBack"/>
-      <w:bookmarkEnd w:id="0"/>
     </w:p>
     <w:p>
       <w:pPr>
@@ -4637,7 +4529,6 @@
           <w:szCs w:val="21"/>
           <w:lang w:val="en-CA" w:eastAsia="en-CA" w:bidi="ar-SA"/>
         </w:rPr>
-        <w:lastRenderedPageBreak/>
         <w:t>{</w:t>
       </w:r>
       <w:proofErr w:type="spellStart"/>
@@ -9667,14 +9558,6 @@
                 <w:lang w:val="en-CA" w:eastAsia="en-CA" w:bidi="ar-SA"/>
               </w:rPr>
               <w:br/>
-            </w:r>
-            <w:r>
-              <w:rPr>
-                <w:rFonts w:ascii="Courier New" w:eastAsia="Times New Roman" w:hAnsi="Courier New" w:cs="Courier New"/>
-                <w:kern w:val="0"/>
-                <w:lang w:val="en-CA" w:eastAsia="en-CA" w:bidi="ar-SA"/>
-              </w:rPr>
-              <w:lastRenderedPageBreak/>
               <w:t xml:space="preserve">MIN </w:t>
             </w:r>
             <w:r>
@@ -12365,172 +12248,11 @@
               <w:rPr>
                 <w:rFonts w:ascii="Courier New" w:eastAsia="Times New Roman" w:hAnsi="Courier New" w:cs="Courier New"/>
                 <w:kern w:val="0"/>
-                <w:sz w:val="22"/>
-                <w:szCs w:val="22"/>
                 <w:lang w:val="en-CA" w:eastAsia="en-CA" w:bidi="ar-SA"/>
               </w:rPr>
             </w:pPr>
-            <w:r>
-              <w:rPr>
-                <w:rFonts w:ascii="Courier New" w:eastAsia="Times New Roman" w:hAnsi="Courier New" w:cs="Courier New"/>
-                <w:kern w:val="0"/>
-                <w:sz w:val="22"/>
-                <w:szCs w:val="22"/>
-                <w:lang w:val="en-CA" w:eastAsia="en-CA" w:bidi="ar-SA"/>
-              </w:rPr>
-              <w:t xml:space="preserve">               </w:t>
-            </w:r>
-            <w:r>
-              <w:rPr>
-                <w:rFonts w:ascii="Courier New" w:eastAsia="Times New Roman" w:hAnsi="Courier New" w:cs="Courier New"/>
-                <w:kern w:val="0"/>
-                <w:sz w:val="21"/>
-                <w:szCs w:val="21"/>
-                <w:lang w:val="en-CA" w:eastAsia="en-CA" w:bidi="ar-SA"/>
-              </w:rPr>
-              <w:t>PEN Previously Requested by</w:t>
-            </w:r>
-            <w:r>
-              <w:rPr>
-                <w:rFonts w:ascii="Courier New" w:eastAsia="Times New Roman" w:hAnsi="Courier New" w:cs="Courier New"/>
-                <w:kern w:val="0"/>
-                <w:sz w:val="21"/>
-                <w:szCs w:val="21"/>
-                <w:lang w:val="en-CA" w:eastAsia="en-CA" w:bidi="ar-SA"/>
-              </w:rPr>
-              <w:t>: {</w:t>
-            </w:r>
-            <w:proofErr w:type="spellStart"/>
-            <w:r>
-              <w:rPr>
-                <w:rFonts w:ascii="Courier New" w:eastAsia="Times New Roman" w:hAnsi="Courier New" w:cs="Courier New"/>
-                <w:kern w:val="0"/>
-                <w:sz w:val="21"/>
-                <w:szCs w:val="21"/>
-                <w:lang w:val="en-CA" w:eastAsia="en-CA" w:bidi="ar-SA"/>
-              </w:rPr>
-              <w:t>d.</w:t>
-            </w:r>
-            <w:r>
-              <w:rPr>
-                <w:rFonts w:ascii="Courier New" w:eastAsia="Times New Roman" w:hAnsi="Courier New" w:cs="Courier New"/>
-                <w:kern w:val="0"/>
-                <w:sz w:val="21"/>
-                <w:szCs w:val="21"/>
-                <w:lang w:val="en-CA" w:eastAsia="en-CA" w:bidi="ar-SA"/>
-              </w:rPr>
-              <w:t>confirmed</w:t>
-            </w:r>
-            <w:r>
-              <w:rPr>
-                <w:rFonts w:ascii="Courier New" w:eastAsia="Times New Roman" w:hAnsi="Courier New" w:cs="Courier New"/>
-                <w:kern w:val="0"/>
-                <w:sz w:val="21"/>
-                <w:szCs w:val="21"/>
-                <w:lang w:val="en-CA" w:eastAsia="en-CA" w:bidi="ar-SA"/>
-              </w:rPr>
-              <w:t>List</w:t>
-            </w:r>
-            <w:proofErr w:type="spellEnd"/>
-            <w:r>
-              <w:rPr>
-                <w:rFonts w:ascii="Courier New" w:eastAsia="Times New Roman" w:hAnsi="Courier New" w:cs="Courier New"/>
-                <w:kern w:val="0"/>
-                <w:sz w:val="21"/>
-                <w:szCs w:val="21"/>
-                <w:lang w:val="en-CA" w:eastAsia="en-CA" w:bidi="ar-SA"/>
-              </w:rPr>
-              <w:t>[</w:t>
-            </w:r>
-            <w:proofErr w:type="spellStart"/>
-            <w:r>
-              <w:rPr>
-                <w:rFonts w:ascii="Courier New" w:eastAsia="Times New Roman" w:hAnsi="Courier New" w:cs="Courier New"/>
-                <w:kern w:val="0"/>
-                <w:sz w:val="21"/>
-                <w:szCs w:val="21"/>
-                <w:lang w:val="en-CA" w:eastAsia="en-CA" w:bidi="ar-SA"/>
-              </w:rPr>
-              <w:t>i</w:t>
-            </w:r>
-            <w:proofErr w:type="spellEnd"/>
-            <w:r>
-              <w:rPr>
-                <w:rFonts w:ascii="Courier New" w:eastAsia="Times New Roman" w:hAnsi="Courier New" w:cs="Courier New"/>
-                <w:kern w:val="0"/>
-                <w:sz w:val="21"/>
-                <w:szCs w:val="21"/>
-                <w:lang w:val="en-CA" w:eastAsia="en-CA" w:bidi="ar-SA"/>
-              </w:rPr>
-              <w:t>]</w:t>
-            </w:r>
-            <w:r>
-              <w:rPr>
-                <w:rFonts w:ascii="Courier New" w:eastAsia="Times New Roman" w:hAnsi="Courier New" w:cs="Courier New"/>
-                <w:kern w:val="0"/>
-                <w:sz w:val="21"/>
-                <w:szCs w:val="21"/>
-                <w:lang w:val="en-CA" w:eastAsia="en-CA" w:bidi="ar-SA"/>
-              </w:rPr>
-              <w:t>.</w:t>
-            </w:r>
-            <w:proofErr w:type="spellStart"/>
-            <w:r>
-              <w:rPr>
-                <w:rFonts w:ascii="Courier New" w:eastAsia="Times New Roman" w:hAnsi="Courier New" w:cs="Courier New"/>
-                <w:kern w:val="0"/>
-                <w:sz w:val="21"/>
-                <w:szCs w:val="21"/>
-                <w:lang w:val="en-CA" w:eastAsia="en-CA" w:bidi="ar-SA"/>
-              </w:rPr>
-              <w:t>school</w:t>
-            </w:r>
-            <w:r>
-              <w:rPr>
-                <w:rFonts w:ascii="Courier New" w:eastAsia="Times New Roman" w:hAnsi="Courier New" w:cs="Courier New"/>
-                <w:kern w:val="0"/>
-                <w:sz w:val="21"/>
-                <w:szCs w:val="21"/>
-                <w:lang w:val="en-CA" w:eastAsia="en-CA" w:bidi="ar-SA"/>
-              </w:rPr>
-              <w:t>.</w:t>
-            </w:r>
-            <w:r>
-              <w:rPr>
-                <w:rFonts w:ascii="Courier New" w:eastAsia="Times New Roman" w:hAnsi="Courier New" w:cs="Courier New"/>
-                <w:kern w:val="0"/>
-                <w:sz w:val="21"/>
-                <w:szCs w:val="21"/>
-                <w:lang w:val="en-CA" w:eastAsia="en-CA" w:bidi="ar-SA"/>
-              </w:rPr>
-              <w:t>previousRequestBy</w:t>
-            </w:r>
-            <w:proofErr w:type="spellEnd"/>
-            <w:r>
-              <w:rPr>
-                <w:rFonts w:ascii="Courier New" w:eastAsia="Times New Roman" w:hAnsi="Courier New" w:cs="Courier New"/>
-                <w:kern w:val="0"/>
-                <w:sz w:val="21"/>
-                <w:szCs w:val="21"/>
-                <w:lang w:val="en-CA" w:eastAsia="en-CA" w:bidi="ar-SA"/>
-              </w:rPr>
-              <w:t>}</w:t>
-            </w:r>
-          </w:p>
-          <w:p>
-            <w:pPr>
-              <w:keepNext/>
-              <w:widowControl/>
-              <w:shd w:val="clear" w:color="auto" w:fill="FFFFFF"/>
-              <w:suppressAutoHyphens w:val="0"/>
-              <w:autoSpaceDN/>
-              <w:textAlignment w:val="auto"/>
-              <w:rPr>
-                <w:rFonts w:ascii="Courier New" w:eastAsia="Times New Roman" w:hAnsi="Courier New" w:cs="Courier New"/>
-                <w:kern w:val="0"/>
-                <w:lang w:val="en-CA" w:eastAsia="en-CA" w:bidi="ar-SA"/>
-              </w:rPr>
-            </w:pPr>
+            <w:bookmarkStart w:id="0" w:name="_GoBack"/>
+            <w:bookmarkEnd w:id="0"/>
           </w:p>
         </w:tc>
       </w:tr>

</xml_diff>

<commit_message>
PEN-1428: Add error description for error records in pdf template file
</commit_message>
<xml_diff>
--- a/api/src/templates/PEN_REG_BATCH_RESPONSE_REPORT.docx
+++ b/api/src/templates/PEN_REG_BATCH_RESPONSE_REPORT.docx
@@ -38,6 +38,7 @@
         <w:t>{</w:t>
       </w:r>
       <w:proofErr w:type="spellStart"/>
+      <w:proofErr w:type="gramStart"/>
       <w:r>
         <w:rPr>
           <w:rFonts w:ascii="Courier New" w:eastAsia="Times New Roman" w:hAnsi="Courier New" w:cs="Courier New"/>
@@ -49,6 +50,7 @@
         <w:t>d.reviewer</w:t>
       </w:r>
       <w:proofErr w:type="spellEnd"/>
+      <w:proofErr w:type="gramEnd"/>
       <w:r>
         <w:rPr>
           <w:rFonts w:ascii="Courier New" w:eastAsia="Times New Roman" w:hAnsi="Courier New" w:cs="Courier New"/>
@@ -91,7 +93,18 @@
           <w:szCs w:val="21"/>
           <w:lang w:val="en-CA" w:eastAsia="en-CA" w:bidi="ar-SA"/>
         </w:rPr>
-        <w:t>This report summarizes all</w:t>
+        <w:t xml:space="preserve">This report summarizes </w:t>
+      </w:r>
+      <w:proofErr w:type="gramStart"/>
+      <w:r>
+        <w:rPr>
+          <w:rFonts w:ascii="Courier New" w:eastAsia="Times New Roman" w:hAnsi="Courier New" w:cs="Courier New"/>
+          <w:kern w:val="0"/>
+          <w:sz w:val="21"/>
+          <w:szCs w:val="21"/>
+          <w:lang w:val="en-CA" w:eastAsia="en-CA" w:bidi="ar-SA"/>
+        </w:rPr>
+        <w:t>all</w:t>
       </w:r>
       <w:r>
         <w:rPr>
@@ -111,7 +124,18 @@
           <w:szCs w:val="21"/>
           <w:lang w:val="en-CA" w:eastAsia="en-CA" w:bidi="ar-SA"/>
         </w:rPr>
-        <w:t>of the students submitted in your latest PEN submission.</w:t>
+        <w:t>of</w:t>
+      </w:r>
+      <w:proofErr w:type="gramEnd"/>
+      <w:r>
+        <w:rPr>
+          <w:rFonts w:ascii="Courier New" w:eastAsia="Times New Roman" w:hAnsi="Courier New" w:cs="Courier New"/>
+          <w:kern w:val="0"/>
+          <w:sz w:val="21"/>
+          <w:szCs w:val="21"/>
+          <w:lang w:val="en-CA" w:eastAsia="en-CA" w:bidi="ar-SA"/>
+        </w:rPr>
+        <w:t xml:space="preserve"> the students submitted in your latest PEN submission.</w:t>
       </w:r>
       <w:r>
         <w:rPr>
@@ -336,7 +360,29 @@
           <w:szCs w:val="21"/>
           <w:lang w:val="en-CA" w:eastAsia="en-CA" w:bidi="ar-SA"/>
         </w:rPr>
-        <w:t>If you have students reported in the DIFFERENCES section of this report, please review and make the necessary</w:t>
+        <w:t xml:space="preserve">If you have students reported in the DIFFERENCES section of this report, please </w:t>
+      </w:r>
+      <w:proofErr w:type="gramStart"/>
+      <w:r>
+        <w:rPr>
+          <w:rFonts w:ascii="Courier New" w:eastAsia="Times New Roman" w:hAnsi="Courier New" w:cs="Courier New"/>
+          <w:kern w:val="0"/>
+          <w:sz w:val="21"/>
+          <w:szCs w:val="21"/>
+          <w:lang w:val="en-CA" w:eastAsia="en-CA" w:bidi="ar-SA"/>
+        </w:rPr>
+        <w:t>review</w:t>
+      </w:r>
+      <w:proofErr w:type="gramEnd"/>
+      <w:r>
+        <w:rPr>
+          <w:rFonts w:ascii="Courier New" w:eastAsia="Times New Roman" w:hAnsi="Courier New" w:cs="Courier New"/>
+          <w:kern w:val="0"/>
+          <w:sz w:val="21"/>
+          <w:szCs w:val="21"/>
+          <w:lang w:val="en-CA" w:eastAsia="en-CA" w:bidi="ar-SA"/>
+        </w:rPr>
+        <w:t xml:space="preserve"> and make the necessary</w:t>
       </w:r>
       <w:r>
         <w:rPr>
@@ -634,6 +680,7 @@
         <w:t>{</w:t>
       </w:r>
       <w:proofErr w:type="spellStart"/>
+      <w:proofErr w:type="gramStart"/>
       <w:r>
         <w:rPr>
           <w:rFonts w:ascii="Courier New" w:eastAsia="Times New Roman" w:hAnsi="Courier New" w:cs="Courier New"/>
@@ -645,6 +692,7 @@
         <w:t>d.penCordinatorEmail</w:t>
       </w:r>
       <w:proofErr w:type="spellEnd"/>
+      <w:proofErr w:type="gramEnd"/>
       <w:r>
         <w:rPr>
           <w:rFonts w:ascii="Courier New" w:eastAsia="Times New Roman" w:hAnsi="Courier New" w:cs="Courier New"/>
@@ -692,6 +740,7 @@
         <w:t>{</w:t>
       </w:r>
       <w:proofErr w:type="spellStart"/>
+      <w:proofErr w:type="gramStart"/>
       <w:r>
         <w:rPr>
           <w:rFonts w:ascii="Courier New" w:eastAsia="Times New Roman" w:hAnsi="Courier New" w:cs="Courier New"/>
@@ -703,6 +752,7 @@
         <w:t>d.mailingAddress</w:t>
       </w:r>
       <w:proofErr w:type="spellEnd"/>
+      <w:proofErr w:type="gramEnd"/>
       <w:r>
         <w:rPr>
           <w:rFonts w:ascii="Courier New" w:eastAsia="Times New Roman" w:hAnsi="Courier New" w:cs="Courier New"/>
@@ -750,6 +800,7 @@
         <w:t>{</w:t>
       </w:r>
       <w:proofErr w:type="spellStart"/>
+      <w:proofErr w:type="gramStart"/>
       <w:r>
         <w:rPr>
           <w:rFonts w:ascii="Courier New" w:eastAsia="Times New Roman" w:hAnsi="Courier New" w:cs="Courier New"/>
@@ -771,6 +822,7 @@
         <w:t>phone</w:t>
       </w:r>
       <w:proofErr w:type="spellEnd"/>
+      <w:proofErr w:type="gramEnd"/>
       <w:r>
         <w:rPr>
           <w:rFonts w:ascii="Courier New" w:eastAsia="Times New Roman" w:hAnsi="Courier New" w:cs="Courier New"/>
@@ -1279,6 +1331,7 @@
         <w:t>{</w:t>
       </w:r>
       <w:proofErr w:type="spellStart"/>
+      <w:proofErr w:type="gramStart"/>
       <w:r>
         <w:rPr>
           <w:rFonts w:ascii="Courier New" w:eastAsia="Times New Roman" w:hAnsi="Courier New" w:cs="Courier New"/>
@@ -1290,6 +1343,7 @@
         <w:t>d.penCordinatorEmail</w:t>
       </w:r>
       <w:proofErr w:type="spellEnd"/>
+      <w:proofErr w:type="gramEnd"/>
       <w:r>
         <w:rPr>
           <w:rFonts w:ascii="Courier New" w:eastAsia="Times New Roman" w:hAnsi="Courier New" w:cs="Courier New"/>
@@ -1785,6 +1839,7 @@
               <w:t>{</w:t>
             </w:r>
             <w:proofErr w:type="spellStart"/>
+            <w:proofErr w:type="gramStart"/>
             <w:r>
               <w:rPr>
                 <w:rFonts w:ascii="Courier New" w:eastAsia="Times New Roman" w:hAnsi="Courier New" w:cs="Courier New"/>
@@ -1796,6 +1851,7 @@
               <w:t>d.pendingList</w:t>
             </w:r>
             <w:proofErr w:type="spellEnd"/>
+            <w:proofErr w:type="gramEnd"/>
             <w:r>
               <w:rPr>
                 <w:rFonts w:ascii="Courier New" w:eastAsia="Times New Roman" w:hAnsi="Courier New" w:cs="Courier New"/>
@@ -1878,6 +1934,7 @@
               <w:t>{</w:t>
             </w:r>
             <w:proofErr w:type="spellStart"/>
+            <w:proofErr w:type="gramStart"/>
             <w:r>
               <w:rPr>
                 <w:rFonts w:ascii="Courier New" w:eastAsia="Times New Roman" w:hAnsi="Courier New" w:cs="Courier New"/>
@@ -1889,6 +1946,7 @@
               <w:t>d.pendingList</w:t>
             </w:r>
             <w:proofErr w:type="spellEnd"/>
+            <w:proofErr w:type="gramEnd"/>
             <w:r>
               <w:rPr>
                 <w:rFonts w:ascii="Courier New" w:eastAsia="Times New Roman" w:hAnsi="Courier New" w:cs="Courier New"/>
@@ -1953,6 +2011,7 @@
               <w:t>{</w:t>
             </w:r>
             <w:proofErr w:type="spellStart"/>
+            <w:proofErr w:type="gramStart"/>
             <w:r>
               <w:rPr>
                 <w:rFonts w:ascii="Courier New" w:eastAsia="Times New Roman" w:hAnsi="Courier New" w:cs="Courier New"/>
@@ -1964,6 +2023,7 @@
               <w:t>d.pendingList</w:t>
             </w:r>
             <w:proofErr w:type="spellEnd"/>
+            <w:proofErr w:type="gramEnd"/>
             <w:r>
               <w:rPr>
                 <w:rFonts w:ascii="Courier New" w:eastAsia="Times New Roman" w:hAnsi="Courier New" w:cs="Courier New"/>
@@ -2050,6 +2110,7 @@
               <w:t>{</w:t>
             </w:r>
             <w:proofErr w:type="spellStart"/>
+            <w:proofErr w:type="gramStart"/>
             <w:r>
               <w:rPr>
                 <w:rFonts w:ascii="Courier New" w:eastAsia="Times New Roman" w:hAnsi="Courier New" w:cs="Courier New"/>
@@ -2061,6 +2122,7 @@
               <w:t>d.pendingList</w:t>
             </w:r>
             <w:proofErr w:type="spellEnd"/>
+            <w:proofErr w:type="gramEnd"/>
             <w:r>
               <w:rPr>
                 <w:rFonts w:ascii="Courier New" w:eastAsia="Times New Roman" w:hAnsi="Courier New" w:cs="Courier New"/>
@@ -2148,6 +2210,7 @@
               <w:t>{</w:t>
             </w:r>
             <w:proofErr w:type="spellStart"/>
+            <w:proofErr w:type="gramStart"/>
             <w:r>
               <w:rPr>
                 <w:rFonts w:ascii="Courier New" w:eastAsia="Times New Roman" w:hAnsi="Courier New" w:cs="Courier New"/>
@@ -2159,6 +2222,7 @@
               <w:t>d.pendingList</w:t>
             </w:r>
             <w:proofErr w:type="spellEnd"/>
+            <w:proofErr w:type="gramEnd"/>
             <w:r>
               <w:rPr>
                 <w:rFonts w:ascii="Courier New" w:eastAsia="Times New Roman" w:hAnsi="Courier New" w:cs="Courier New"/>
@@ -2247,6 +2311,7 @@
               <w:t>{</w:t>
             </w:r>
             <w:proofErr w:type="spellStart"/>
+            <w:proofErr w:type="gramStart"/>
             <w:r>
               <w:rPr>
                 <w:rFonts w:ascii="Courier New" w:eastAsia="Times New Roman" w:hAnsi="Courier New" w:cs="Courier New"/>
@@ -2258,6 +2323,7 @@
               <w:t>d.pendingList</w:t>
             </w:r>
             <w:proofErr w:type="spellEnd"/>
+            <w:proofErr w:type="gramEnd"/>
             <w:r>
               <w:rPr>
                 <w:rFonts w:ascii="Courier New" w:eastAsia="Times New Roman" w:hAnsi="Courier New" w:cs="Courier New"/>
@@ -2324,6 +2390,7 @@
               <w:t>{</w:t>
             </w:r>
             <w:proofErr w:type="spellStart"/>
+            <w:proofErr w:type="gramStart"/>
             <w:r>
               <w:rPr>
                 <w:rFonts w:ascii="Courier New" w:eastAsia="Times New Roman" w:hAnsi="Courier New" w:cs="Courier New"/>
@@ -2335,6 +2402,7 @@
               <w:t>d.pendingList</w:t>
             </w:r>
             <w:proofErr w:type="spellEnd"/>
+            <w:proofErr w:type="gramEnd"/>
             <w:r>
               <w:rPr>
                 <w:rFonts w:ascii="Courier New" w:eastAsia="Times New Roman" w:hAnsi="Courier New" w:cs="Courier New"/>
@@ -2485,6 +2553,7 @@
               <w:t>{</w:t>
             </w:r>
             <w:proofErr w:type="spellStart"/>
+            <w:proofErr w:type="gramStart"/>
             <w:r>
               <w:rPr>
                 <w:rFonts w:ascii="Courier New" w:eastAsia="Times New Roman" w:hAnsi="Courier New" w:cs="Courier New"/>
@@ -2496,6 +2565,7 @@
               <w:t>d.pendingList</w:t>
             </w:r>
             <w:proofErr w:type="spellEnd"/>
+            <w:proofErr w:type="gramEnd"/>
             <w:r>
               <w:rPr>
                 <w:rFonts w:ascii="Courier New" w:eastAsia="Times New Roman" w:hAnsi="Courier New" w:cs="Courier New"/>
@@ -2616,6 +2686,7 @@
               <w:t>{</w:t>
             </w:r>
             <w:proofErr w:type="spellStart"/>
+            <w:proofErr w:type="gramStart"/>
             <w:r>
               <w:rPr>
                 <w:rFonts w:ascii="Courier New" w:eastAsia="Times New Roman" w:hAnsi="Courier New" w:cs="Courier New"/>
@@ -2627,6 +2698,7 @@
               <w:t>d.pendingList</w:t>
             </w:r>
             <w:proofErr w:type="spellEnd"/>
+            <w:proofErr w:type="gramEnd"/>
             <w:r>
               <w:rPr>
                 <w:rFonts w:ascii="Courier New" w:eastAsia="Times New Roman" w:hAnsi="Courier New" w:cs="Courier New"/>
@@ -2766,6 +2838,130 @@
               <w:suppressAutoHyphens w:val="0"/>
               <w:autoSpaceDN/>
               <w:spacing w:before="120"/>
+              <w:textAlignment w:val="auto"/>
+              <w:rPr>
+                <w:rFonts w:ascii="Courier New" w:eastAsia="Times New Roman" w:hAnsi="Courier New" w:cs="Courier New"/>
+                <w:kern w:val="0"/>
+                <w:lang w:val="en-CA" w:eastAsia="en-CA" w:bidi="ar-SA"/>
+              </w:rPr>
+            </w:pPr>
+          </w:p>
+        </w:tc>
+      </w:tr>
+      <w:tr>
+        <w:trPr>
+          <w:gridAfter w:val="6"/>
+          <w:wAfter w:w="12474" w:type="dxa"/>
+          <w:cantSplit/>
+        </w:trPr>
+        <w:tc>
+          <w:tcPr>
+            <w:tcW w:w="709" w:type="dxa"/>
+          </w:tcPr>
+          <w:p>
+            <w:pPr>
+              <w:keepNext/>
+              <w:widowControl/>
+              <w:shd w:val="clear" w:color="auto" w:fill="FFFFFF"/>
+              <w:suppressAutoHyphens w:val="0"/>
+              <w:autoSpaceDN/>
+              <w:spacing w:before="100" w:beforeAutospacing="1" w:after="100" w:afterAutospacing="1"/>
+              <w:textAlignment w:val="auto"/>
+              <w:rPr>
+                <w:rFonts w:ascii="Courier New" w:eastAsia="Times New Roman" w:hAnsi="Courier New" w:cs="Courier New"/>
+                <w:kern w:val="0"/>
+                <w:sz w:val="21"/>
+                <w:szCs w:val="21"/>
+                <w:lang w:val="en-CA" w:eastAsia="en-CA" w:bidi="ar-SA"/>
+              </w:rPr>
+            </w:pPr>
+          </w:p>
+        </w:tc>
+        <w:tc>
+          <w:tcPr>
+            <w:tcW w:w="1418" w:type="dxa"/>
+          </w:tcPr>
+          <w:p>
+            <w:pPr>
+              <w:keepNext/>
+              <w:widowControl/>
+              <w:shd w:val="clear" w:color="auto" w:fill="FFFFFF"/>
+              <w:suppressAutoHyphens w:val="0"/>
+              <w:autoSpaceDN/>
+              <w:spacing w:before="100" w:beforeAutospacing="1" w:after="100" w:afterAutospacing="1"/>
+              <w:ind w:left="-101"/>
+              <w:textAlignment w:val="auto"/>
+              <w:rPr>
+                <w:rFonts w:ascii="Courier New" w:eastAsia="Times New Roman" w:hAnsi="Courier New" w:cs="Courier New"/>
+                <w:kern w:val="0"/>
+                <w:sz w:val="21"/>
+                <w:szCs w:val="21"/>
+                <w:lang w:val="en-CA" w:eastAsia="en-CA" w:bidi="ar-SA"/>
+              </w:rPr>
+            </w:pPr>
+            <w:r>
+              <w:rPr>
+                <w:rFonts w:ascii="Courier New" w:eastAsia="Times New Roman" w:hAnsi="Courier New" w:cs="Courier New"/>
+                <w:kern w:val="0"/>
+                <w:sz w:val="21"/>
+                <w:szCs w:val="21"/>
+                <w:lang w:val="en-CA" w:eastAsia="en-CA" w:bidi="ar-SA"/>
+              </w:rPr>
+              <w:t>{</w:t>
+            </w:r>
+            <w:proofErr w:type="spellStart"/>
+            <w:proofErr w:type="gramStart"/>
+            <w:r>
+              <w:rPr>
+                <w:rFonts w:ascii="Courier New" w:eastAsia="Times New Roman" w:hAnsi="Courier New" w:cs="Courier New"/>
+                <w:kern w:val="0"/>
+                <w:sz w:val="21"/>
+                <w:szCs w:val="21"/>
+                <w:lang w:val="en-CA" w:eastAsia="en-CA" w:bidi="ar-SA"/>
+              </w:rPr>
+              <w:t>d.pendingList</w:t>
+            </w:r>
+            <w:proofErr w:type="spellEnd"/>
+            <w:proofErr w:type="gramEnd"/>
+            <w:r>
+              <w:rPr>
+                <w:rFonts w:ascii="Courier New" w:eastAsia="Times New Roman" w:hAnsi="Courier New" w:cs="Courier New"/>
+                <w:kern w:val="0"/>
+                <w:sz w:val="21"/>
+                <w:szCs w:val="21"/>
+                <w:lang w:val="en-CA" w:eastAsia="en-CA" w:bidi="ar-SA"/>
+              </w:rPr>
+              <w:t>[i+1].</w:t>
+            </w:r>
+            <w:r>
+              <w:rPr>
+                <w:rFonts w:ascii="Courier New" w:eastAsia="Times New Roman" w:hAnsi="Courier New" w:cs="Courier New"/>
+                <w:kern w:val="0"/>
+                <w:sz w:val="21"/>
+                <w:szCs w:val="21"/>
+                <w:lang w:val="en-CA" w:eastAsia="en-CA" w:bidi="ar-SA"/>
+              </w:rPr>
+              <w:t>reason</w:t>
+            </w:r>
+            <w:r>
+              <w:rPr>
+                <w:rFonts w:ascii="Courier New" w:eastAsia="Times New Roman" w:hAnsi="Courier New" w:cs="Courier New"/>
+                <w:kern w:val="0"/>
+                <w:sz w:val="21"/>
+                <w:szCs w:val="21"/>
+                <w:lang w:val="en-CA" w:eastAsia="en-CA" w:bidi="ar-SA"/>
+              </w:rPr>
+              <w:t>}</w:t>
+            </w:r>
+          </w:p>
+          <w:p>
+            <w:pPr>
+              <w:keepNext/>
+              <w:widowControl/>
+              <w:shd w:val="clear" w:color="auto" w:fill="FFFFFF"/>
+              <w:suppressAutoHyphens w:val="0"/>
+              <w:autoSpaceDN/>
+              <w:spacing w:before="100" w:beforeAutospacing="1" w:after="100" w:afterAutospacing="1"/>
               <w:textAlignment w:val="auto"/>
               <w:rPr>
                 <w:rFonts w:ascii="Courier New" w:eastAsia="Times New Roman" w:hAnsi="Courier New" w:cs="Courier New"/>
@@ -3448,6 +3644,7 @@
               <w:t>{</w:t>
             </w:r>
             <w:proofErr w:type="spellStart"/>
+            <w:proofErr w:type="gramStart"/>
             <w:r>
               <w:rPr>
                 <w:rFonts w:ascii="Courier New" w:eastAsia="Times New Roman" w:hAnsi="Courier New" w:cs="Courier New"/>
@@ -3461,6 +3658,7 @@
               <w:t>d.newPenList</w:t>
             </w:r>
             <w:proofErr w:type="spellEnd"/>
+            <w:proofErr w:type="gramEnd"/>
             <w:r>
               <w:rPr>
                 <w:rFonts w:ascii="Courier New" w:eastAsia="Times New Roman" w:hAnsi="Courier New" w:cs="Courier New"/>
@@ -3548,6 +3746,7 @@
               <w:t>{</w:t>
             </w:r>
             <w:proofErr w:type="spellStart"/>
+            <w:proofErr w:type="gramStart"/>
             <w:r>
               <w:rPr>
                 <w:rFonts w:ascii="Courier New" w:eastAsia="Times New Roman" w:hAnsi="Courier New" w:cs="Courier New"/>
@@ -3569,6 +3768,7 @@
               <w:t>newPenList</w:t>
             </w:r>
             <w:proofErr w:type="spellEnd"/>
+            <w:proofErr w:type="gramEnd"/>
             <w:r>
               <w:rPr>
                 <w:rFonts w:ascii="Courier New" w:eastAsia="Times New Roman" w:hAnsi="Courier New" w:cs="Courier New"/>
@@ -3632,6 +3832,7 @@
               <w:t>{</w:t>
             </w:r>
             <w:proofErr w:type="spellStart"/>
+            <w:proofErr w:type="gramStart"/>
             <w:r>
               <w:rPr>
                 <w:rFonts w:ascii="Courier New" w:eastAsia="Times New Roman" w:hAnsi="Courier New" w:cs="Courier New"/>
@@ -3653,6 +3854,7 @@
               <w:t>newPenList</w:t>
             </w:r>
             <w:proofErr w:type="spellEnd"/>
+            <w:proofErr w:type="gramEnd"/>
             <w:r>
               <w:rPr>
                 <w:rFonts w:ascii="Courier New" w:eastAsia="Times New Roman" w:hAnsi="Courier New" w:cs="Courier New"/>
@@ -3738,6 +3940,7 @@
               <w:t>{</w:t>
             </w:r>
             <w:proofErr w:type="spellStart"/>
+            <w:proofErr w:type="gramStart"/>
             <w:r>
               <w:rPr>
                 <w:rFonts w:ascii="Courier New" w:eastAsia="Times New Roman" w:hAnsi="Courier New" w:cs="Courier New"/>
@@ -3759,6 +3962,7 @@
               <w:t>newPenList</w:t>
             </w:r>
             <w:proofErr w:type="spellEnd"/>
+            <w:proofErr w:type="gramEnd"/>
             <w:r>
               <w:rPr>
                 <w:rFonts w:ascii="Courier New" w:eastAsia="Times New Roman" w:hAnsi="Courier New" w:cs="Courier New"/>
@@ -3845,6 +4049,7 @@
               <w:t>{</w:t>
             </w:r>
             <w:proofErr w:type="spellStart"/>
+            <w:proofErr w:type="gramStart"/>
             <w:r>
               <w:rPr>
                 <w:rFonts w:ascii="Courier New" w:eastAsia="Times New Roman" w:hAnsi="Courier New" w:cs="Courier New"/>
@@ -3866,6 +4071,7 @@
               <w:t>newPenList</w:t>
             </w:r>
             <w:proofErr w:type="spellEnd"/>
+            <w:proofErr w:type="gramEnd"/>
             <w:r>
               <w:rPr>
                 <w:rFonts w:ascii="Courier New" w:eastAsia="Times New Roman" w:hAnsi="Courier New" w:cs="Courier New"/>
@@ -3953,6 +4159,7 @@
               <w:t>{</w:t>
             </w:r>
             <w:proofErr w:type="spellStart"/>
+            <w:proofErr w:type="gramStart"/>
             <w:r>
               <w:rPr>
                 <w:rFonts w:ascii="Courier New" w:eastAsia="Times New Roman" w:hAnsi="Courier New" w:cs="Courier New"/>
@@ -3974,6 +4181,7 @@
               <w:t>newPenList</w:t>
             </w:r>
             <w:proofErr w:type="spellEnd"/>
+            <w:proofErr w:type="gramEnd"/>
             <w:r>
               <w:rPr>
                 <w:rFonts w:ascii="Courier New" w:eastAsia="Times New Roman" w:hAnsi="Courier New" w:cs="Courier New"/>
@@ -4040,6 +4248,7 @@
               <w:t>{</w:t>
             </w:r>
             <w:proofErr w:type="spellStart"/>
+            <w:proofErr w:type="gramStart"/>
             <w:r>
               <w:rPr>
                 <w:rFonts w:ascii="Courier New" w:eastAsia="Times New Roman" w:hAnsi="Courier New" w:cs="Courier New"/>
@@ -4061,6 +4270,7 @@
               <w:t>newPenList</w:t>
             </w:r>
             <w:proofErr w:type="spellEnd"/>
+            <w:proofErr w:type="gramEnd"/>
             <w:r>
               <w:rPr>
                 <w:rFonts w:ascii="Courier New" w:eastAsia="Times New Roman" w:hAnsi="Courier New" w:cs="Courier New"/>
@@ -4197,6 +4407,7 @@
               <w:t>Usual Name: {</w:t>
             </w:r>
             <w:proofErr w:type="spellStart"/>
+            <w:proofErr w:type="gramStart"/>
             <w:r>
               <w:rPr>
                 <w:rFonts w:ascii="Courier New" w:eastAsia="Times New Roman" w:hAnsi="Courier New" w:cs="Courier New"/>
@@ -4218,6 +4429,7 @@
               <w:t>newPenList</w:t>
             </w:r>
             <w:proofErr w:type="spellEnd"/>
+            <w:proofErr w:type="gramEnd"/>
             <w:r>
               <w:rPr>
                 <w:rFonts w:ascii="Courier New" w:eastAsia="Times New Roman" w:hAnsi="Courier New" w:cs="Courier New"/>
@@ -4323,6 +4535,7 @@
                 <w:szCs w:val="21"/>
                 <w:lang w:val="en-CA" w:eastAsia="en-CA" w:bidi="ar-SA"/>
               </w:rPr>
+              <w:lastRenderedPageBreak/>
               <w:t>Min</w:t>
             </w:r>
           </w:p>
@@ -4363,6 +4576,7 @@
               <w:t>{</w:t>
             </w:r>
             <w:proofErr w:type="spellStart"/>
+            <w:proofErr w:type="gramStart"/>
             <w:r>
               <w:rPr>
                 <w:rFonts w:ascii="Courier New" w:eastAsia="Times New Roman" w:hAnsi="Courier New" w:cs="Courier New"/>
@@ -4376,6 +4590,7 @@
               <w:t>d.newPenList</w:t>
             </w:r>
             <w:proofErr w:type="spellEnd"/>
+            <w:proofErr w:type="gramEnd"/>
             <w:r>
               <w:rPr>
                 <w:rFonts w:ascii="Courier New" w:eastAsia="Times New Roman" w:hAnsi="Courier New" w:cs="Courier New"/>
@@ -4567,7 +4782,6 @@
           <w:szCs w:val="21"/>
           <w:lang w:val="en-CA" w:eastAsia="en-CA" w:bidi="ar-SA"/>
         </w:rPr>
-        <w:lastRenderedPageBreak/>
         <w:t>{</w:t>
       </w:r>
       <w:proofErr w:type="spellStart"/>
@@ -4992,15 +5206,6 @@
                 <w:lang w:val="en-CA" w:eastAsia="en-CA" w:bidi="ar-SA"/>
               </w:rPr>
               <w:br/>
-            </w:r>
-            <w:r>
-              <w:rPr>
-                <w:rFonts w:ascii="Courier New" w:eastAsia="Times New Roman" w:hAnsi="Courier New" w:cs="Courier New"/>
-                <w:kern w:val="0"/>
-                <w:sz w:val="19"/>
-                <w:szCs w:val="19"/>
-                <w:lang w:val="en-CA" w:eastAsia="en-CA" w:bidi="ar-SA"/>
-              </w:rPr>
               <w:t>------------------</w:t>
             </w:r>
           </w:p>
@@ -5247,6 +5452,7 @@
               <w:t>{</w:t>
             </w:r>
             <w:proofErr w:type="spellStart"/>
+            <w:proofErr w:type="gramStart"/>
             <w:r>
               <w:rPr>
                 <w:rFonts w:ascii="Courier New" w:eastAsia="Times New Roman" w:hAnsi="Courier New" w:cs="Courier New"/>
@@ -5268,6 +5474,7 @@
               <w:t>sysMatchedList</w:t>
             </w:r>
             <w:proofErr w:type="spellEnd"/>
+            <w:proofErr w:type="gramEnd"/>
             <w:r>
               <w:rPr>
                 <w:rFonts w:ascii="Courier New" w:eastAsia="Times New Roman" w:hAnsi="Courier New" w:cs="Courier New"/>
@@ -5360,6 +5567,7 @@
               <w:t>{</w:t>
             </w:r>
             <w:proofErr w:type="spellStart"/>
+            <w:proofErr w:type="gramStart"/>
             <w:r>
               <w:rPr>
                 <w:rFonts w:ascii="Courier New" w:eastAsia="Times New Roman" w:hAnsi="Courier New" w:cs="Courier New"/>
@@ -5381,6 +5589,7 @@
               <w:t>sysMatchedList</w:t>
             </w:r>
             <w:proofErr w:type="spellEnd"/>
+            <w:proofErr w:type="gramEnd"/>
             <w:r>
               <w:rPr>
                 <w:rFonts w:ascii="Courier New" w:eastAsia="Times New Roman" w:hAnsi="Courier New" w:cs="Courier New"/>
@@ -5444,6 +5653,7 @@
               <w:t>{</w:t>
             </w:r>
             <w:proofErr w:type="spellStart"/>
+            <w:proofErr w:type="gramStart"/>
             <w:r>
               <w:rPr>
                 <w:rFonts w:ascii="Courier New" w:eastAsia="Times New Roman" w:hAnsi="Courier New" w:cs="Courier New"/>
@@ -5465,6 +5675,7 @@
               <w:t>sysMatchedList</w:t>
             </w:r>
             <w:proofErr w:type="spellEnd"/>
+            <w:proofErr w:type="gramEnd"/>
             <w:r>
               <w:rPr>
                 <w:rFonts w:ascii="Courier New" w:eastAsia="Times New Roman" w:hAnsi="Courier New" w:cs="Courier New"/>
@@ -5550,6 +5761,7 @@
               <w:t>{</w:t>
             </w:r>
             <w:proofErr w:type="spellStart"/>
+            <w:proofErr w:type="gramStart"/>
             <w:r>
               <w:rPr>
                 <w:rFonts w:ascii="Courier New" w:eastAsia="Times New Roman" w:hAnsi="Courier New" w:cs="Courier New"/>
@@ -5571,6 +5783,7 @@
               <w:t>sysMatchedList</w:t>
             </w:r>
             <w:proofErr w:type="spellEnd"/>
+            <w:proofErr w:type="gramEnd"/>
             <w:r>
               <w:rPr>
                 <w:rFonts w:ascii="Courier New" w:eastAsia="Times New Roman" w:hAnsi="Courier New" w:cs="Courier New"/>
@@ -5657,6 +5870,7 @@
               <w:t>{</w:t>
             </w:r>
             <w:proofErr w:type="spellStart"/>
+            <w:proofErr w:type="gramStart"/>
             <w:r>
               <w:rPr>
                 <w:rFonts w:ascii="Courier New" w:eastAsia="Times New Roman" w:hAnsi="Courier New" w:cs="Courier New"/>
@@ -5678,6 +5892,7 @@
               <w:t>sysMatchedList</w:t>
             </w:r>
             <w:proofErr w:type="spellEnd"/>
+            <w:proofErr w:type="gramEnd"/>
             <w:r>
               <w:rPr>
                 <w:rFonts w:ascii="Courier New" w:eastAsia="Times New Roman" w:hAnsi="Courier New" w:cs="Courier New"/>
@@ -5765,6 +5980,7 @@
               <w:t>{</w:t>
             </w:r>
             <w:proofErr w:type="spellStart"/>
+            <w:proofErr w:type="gramStart"/>
             <w:r>
               <w:rPr>
                 <w:rFonts w:ascii="Courier New" w:eastAsia="Times New Roman" w:hAnsi="Courier New" w:cs="Courier New"/>
@@ -5786,6 +6002,7 @@
               <w:t>sysMatchedList</w:t>
             </w:r>
             <w:proofErr w:type="spellEnd"/>
+            <w:proofErr w:type="gramEnd"/>
             <w:r>
               <w:rPr>
                 <w:rFonts w:ascii="Courier New" w:eastAsia="Times New Roman" w:hAnsi="Courier New" w:cs="Courier New"/>
@@ -5852,6 +6069,7 @@
               <w:t>{</w:t>
             </w:r>
             <w:proofErr w:type="spellStart"/>
+            <w:proofErr w:type="gramStart"/>
             <w:r>
               <w:rPr>
                 <w:rFonts w:ascii="Courier New" w:eastAsia="Times New Roman" w:hAnsi="Courier New" w:cs="Courier New"/>
@@ -5873,6 +6091,7 @@
               <w:t>sysMatchedList</w:t>
             </w:r>
             <w:proofErr w:type="spellEnd"/>
+            <w:proofErr w:type="gramEnd"/>
             <w:r>
               <w:rPr>
                 <w:rFonts w:ascii="Courier New" w:eastAsia="Times New Roman" w:hAnsi="Courier New" w:cs="Courier New"/>
@@ -6010,6 +6229,7 @@
               <w:t>Usual Name: {</w:t>
             </w:r>
             <w:proofErr w:type="spellStart"/>
+            <w:proofErr w:type="gramStart"/>
             <w:r>
               <w:rPr>
                 <w:rFonts w:ascii="Courier New" w:eastAsia="Times New Roman" w:hAnsi="Courier New" w:cs="Courier New"/>
@@ -6031,6 +6251,7 @@
               <w:t>sysMatchedList</w:t>
             </w:r>
             <w:proofErr w:type="spellEnd"/>
+            <w:proofErr w:type="gramEnd"/>
             <w:r>
               <w:rPr>
                 <w:rFonts w:ascii="Courier New" w:eastAsia="Times New Roman" w:hAnsi="Courier New" w:cs="Courier New"/>
@@ -6184,6 +6405,7 @@
               <w:t>{</w:t>
             </w:r>
             <w:proofErr w:type="spellStart"/>
+            <w:proofErr w:type="gramStart"/>
             <w:r>
               <w:rPr>
                 <w:rFonts w:ascii="Courier New" w:eastAsia="Times New Roman" w:hAnsi="Courier New" w:cs="Courier New"/>
@@ -6205,6 +6427,7 @@
               <w:t>sysMatchedList</w:t>
             </w:r>
             <w:proofErr w:type="spellEnd"/>
+            <w:proofErr w:type="gramEnd"/>
             <w:r>
               <w:rPr>
                 <w:rFonts w:ascii="Courier New" w:eastAsia="Times New Roman" w:hAnsi="Courier New" w:cs="Courier New"/>
@@ -7756,6 +7979,7 @@
               <w:t>{</w:t>
             </w:r>
             <w:proofErr w:type="spellStart"/>
+            <w:proofErr w:type="gramStart"/>
             <w:r>
               <w:rPr>
                 <w:rFonts w:ascii="Courier New" w:eastAsia="Times New Roman" w:hAnsi="Courier New" w:cs="Courier New"/>
@@ -7777,6 +8001,7 @@
               <w:t>diffList</w:t>
             </w:r>
             <w:proofErr w:type="spellEnd"/>
+            <w:proofErr w:type="gramEnd"/>
             <w:r>
               <w:rPr>
                 <w:rFonts w:ascii="Courier New" w:eastAsia="Times New Roman" w:hAnsi="Courier New" w:cs="Courier New"/>
@@ -7978,6 +8203,7 @@
               <w:t>{</w:t>
             </w:r>
             <w:proofErr w:type="spellStart"/>
+            <w:proofErr w:type="gramStart"/>
             <w:r>
               <w:rPr>
                 <w:rFonts w:ascii="Courier New" w:eastAsia="Times New Roman" w:hAnsi="Courier New" w:cs="Courier New"/>
@@ -7999,6 +8225,7 @@
               <w:t>diffList</w:t>
             </w:r>
             <w:proofErr w:type="spellEnd"/>
+            <w:proofErr w:type="gramEnd"/>
             <w:r>
               <w:rPr>
                 <w:rFonts w:ascii="Courier New" w:eastAsia="Times New Roman" w:hAnsi="Courier New" w:cs="Courier New"/>
@@ -8042,6 +8269,7 @@
               <w:t xml:space="preserve">. </w:t>
             </w:r>
             <w:proofErr w:type="spellStart"/>
+            <w:proofErr w:type="gramStart"/>
             <w:r>
               <w:rPr>
                 <w:rFonts w:ascii="Courier New" w:eastAsia="Times New Roman" w:hAnsi="Courier New" w:cs="Courier New"/>
@@ -8063,6 +8291,7 @@
               <w:t>.surname</w:t>
             </w:r>
             <w:proofErr w:type="spellEnd"/>
+            <w:proofErr w:type="gramEnd"/>
             <w:r>
               <w:rPr>
                 <w:rFonts w:ascii="Courier New" w:eastAsia="Times New Roman" w:hAnsi="Courier New" w:cs="Courier New"/>
@@ -8099,6 +8328,7 @@
               <w:t>{</w:t>
             </w:r>
             <w:proofErr w:type="spellStart"/>
+            <w:proofErr w:type="gramStart"/>
             <w:r>
               <w:rPr>
                 <w:rFonts w:ascii="Courier New" w:eastAsia="Times New Roman" w:hAnsi="Courier New" w:cs="Courier New"/>
@@ -8120,6 +8350,7 @@
               <w:t>diffList</w:t>
             </w:r>
             <w:proofErr w:type="spellEnd"/>
+            <w:proofErr w:type="gramEnd"/>
             <w:r>
               <w:rPr>
                 <w:rFonts w:ascii="Courier New" w:eastAsia="Times New Roman" w:hAnsi="Courier New" w:cs="Courier New"/>
@@ -8163,6 +8394,7 @@
               <w:t xml:space="preserve">. </w:t>
             </w:r>
             <w:proofErr w:type="spellStart"/>
+            <w:proofErr w:type="gramStart"/>
             <w:r>
               <w:rPr>
                 <w:rFonts w:ascii="Courier New" w:eastAsia="Times New Roman" w:hAnsi="Courier New" w:cs="Courier New"/>
@@ -8184,6 +8416,7 @@
               <w:t>.surname</w:t>
             </w:r>
             <w:proofErr w:type="spellEnd"/>
+            <w:proofErr w:type="gramEnd"/>
             <w:r>
               <w:rPr>
                 <w:rFonts w:ascii="Courier New" w:eastAsia="Times New Roman" w:hAnsi="Courier New" w:cs="Courier New"/>
@@ -8225,6 +8458,7 @@
               <w:t>{</w:t>
             </w:r>
             <w:proofErr w:type="spellStart"/>
+            <w:proofErr w:type="gramStart"/>
             <w:r>
               <w:rPr>
                 <w:rFonts w:ascii="Courier New" w:eastAsia="Times New Roman" w:hAnsi="Courier New" w:cs="Courier New"/>
@@ -8246,6 +8480,7 @@
               <w:t>diffList</w:t>
             </w:r>
             <w:proofErr w:type="spellEnd"/>
+            <w:proofErr w:type="gramEnd"/>
             <w:r>
               <w:rPr>
                 <w:rFonts w:ascii="Courier New" w:eastAsia="Times New Roman" w:hAnsi="Courier New" w:cs="Courier New"/>
@@ -8289,6 +8524,7 @@
               <w:t xml:space="preserve">. </w:t>
             </w:r>
             <w:proofErr w:type="spellStart"/>
+            <w:proofErr w:type="gramStart"/>
             <w:r>
               <w:rPr>
                 <w:rFonts w:ascii="Courier New" w:eastAsia="Times New Roman" w:hAnsi="Courier New" w:cs="Courier New"/>
@@ -8310,6 +8546,7 @@
               <w:t>.givenName</w:t>
             </w:r>
             <w:proofErr w:type="spellEnd"/>
+            <w:proofErr w:type="gramEnd"/>
             <w:r>
               <w:rPr>
                 <w:rFonts w:ascii="Courier New" w:eastAsia="Times New Roman" w:hAnsi="Courier New" w:cs="Courier New"/>
@@ -8396,6 +8633,7 @@
               <w:t xml:space="preserve">. </w:t>
             </w:r>
             <w:proofErr w:type="spellStart"/>
+            <w:proofErr w:type="gramStart"/>
             <w:r>
               <w:rPr>
                 <w:rFonts w:ascii="Courier New" w:eastAsia="Times New Roman" w:hAnsi="Courier New" w:cs="Courier New"/>
@@ -8417,6 +8655,7 @@
               <w:t>.givenName</w:t>
             </w:r>
             <w:proofErr w:type="spellEnd"/>
+            <w:proofErr w:type="gramEnd"/>
             <w:r>
               <w:rPr>
                 <w:rFonts w:ascii="Courier New" w:eastAsia="Times New Roman" w:hAnsi="Courier New" w:cs="Courier New"/>
@@ -8458,6 +8697,7 @@
               <w:t>{</w:t>
             </w:r>
             <w:proofErr w:type="spellStart"/>
+            <w:proofErr w:type="gramStart"/>
             <w:r>
               <w:rPr>
                 <w:rFonts w:ascii="Courier New" w:eastAsia="Times New Roman" w:hAnsi="Courier New" w:cs="Courier New"/>
@@ -8479,6 +8719,7 @@
               <w:t>diffList</w:t>
             </w:r>
             <w:proofErr w:type="spellEnd"/>
+            <w:proofErr w:type="gramEnd"/>
             <w:r>
               <w:rPr>
                 <w:rFonts w:ascii="Courier New" w:eastAsia="Times New Roman" w:hAnsi="Courier New" w:cs="Courier New"/>
@@ -8522,6 +8763,7 @@
               <w:t xml:space="preserve">. </w:t>
             </w:r>
             <w:proofErr w:type="spellStart"/>
+            <w:proofErr w:type="gramStart"/>
             <w:r>
               <w:rPr>
                 <w:rFonts w:ascii="Courier New" w:eastAsia="Times New Roman" w:hAnsi="Courier New" w:cs="Courier New"/>
@@ -8543,6 +8785,7 @@
               <w:t>.legalMiddleNames</w:t>
             </w:r>
             <w:proofErr w:type="spellEnd"/>
+            <w:proofErr w:type="gramEnd"/>
             <w:r>
               <w:rPr>
                 <w:rFonts w:ascii="Courier New" w:eastAsia="Times New Roman" w:hAnsi="Courier New" w:cs="Courier New"/>
@@ -8629,6 +8872,7 @@
               <w:t xml:space="preserve">. </w:t>
             </w:r>
             <w:proofErr w:type="spellStart"/>
+            <w:proofErr w:type="gramStart"/>
             <w:r>
               <w:rPr>
                 <w:rFonts w:ascii="Courier New" w:eastAsia="Times New Roman" w:hAnsi="Courier New" w:cs="Courier New"/>
@@ -8650,6 +8894,7 @@
               <w:t>.legalMiddleNames</w:t>
             </w:r>
             <w:proofErr w:type="spellEnd"/>
+            <w:proofErr w:type="gramEnd"/>
             <w:r>
               <w:rPr>
                 <w:rFonts w:ascii="Courier New" w:eastAsia="Times New Roman" w:hAnsi="Courier New" w:cs="Courier New"/>
@@ -8692,6 +8937,7 @@
               <w:t>{</w:t>
             </w:r>
             <w:proofErr w:type="spellStart"/>
+            <w:proofErr w:type="gramStart"/>
             <w:r>
               <w:rPr>
                 <w:rFonts w:ascii="Courier New" w:eastAsia="Times New Roman" w:hAnsi="Courier New" w:cs="Courier New"/>
@@ -8713,6 +8959,7 @@
               <w:t>diffList</w:t>
             </w:r>
             <w:proofErr w:type="spellEnd"/>
+            <w:proofErr w:type="gramEnd"/>
             <w:r>
               <w:rPr>
                 <w:rFonts w:ascii="Courier New" w:eastAsia="Times New Roman" w:hAnsi="Courier New" w:cs="Courier New"/>
@@ -8756,6 +9003,7 @@
               <w:t xml:space="preserve">. </w:t>
             </w:r>
             <w:proofErr w:type="spellStart"/>
+            <w:proofErr w:type="gramStart"/>
             <w:r>
               <w:rPr>
                 <w:rFonts w:ascii="Courier New" w:eastAsia="Times New Roman" w:hAnsi="Courier New" w:cs="Courier New"/>
@@ -8777,6 +9025,7 @@
               <w:t>.birthDate</w:t>
             </w:r>
             <w:proofErr w:type="spellEnd"/>
+            <w:proofErr w:type="gramEnd"/>
             <w:r>
               <w:rPr>
                 <w:rFonts w:ascii="Courier New" w:eastAsia="Times New Roman" w:hAnsi="Courier New" w:cs="Courier New"/>
@@ -8873,6 +9122,7 @@
               <w:t xml:space="preserve">. </w:t>
             </w:r>
             <w:proofErr w:type="spellStart"/>
+            <w:proofErr w:type="gramStart"/>
             <w:r>
               <w:rPr>
                 <w:rFonts w:ascii="Courier New" w:eastAsia="Times New Roman" w:hAnsi="Courier New" w:cs="Courier New"/>
@@ -8894,6 +9144,7 @@
               <w:t>.birthDate</w:t>
             </w:r>
             <w:proofErr w:type="spellEnd"/>
+            <w:proofErr w:type="gramEnd"/>
             <w:r>
               <w:rPr>
                 <w:rFonts w:ascii="Courier New" w:eastAsia="Times New Roman" w:hAnsi="Courier New" w:cs="Courier New"/>
@@ -8937,6 +9188,7 @@
               <w:t>{</w:t>
             </w:r>
             <w:proofErr w:type="spellStart"/>
+            <w:proofErr w:type="gramStart"/>
             <w:r>
               <w:rPr>
                 <w:rFonts w:ascii="Courier New" w:eastAsia="Times New Roman" w:hAnsi="Courier New" w:cs="Courier New"/>
@@ -8958,6 +9210,7 @@
               <w:t>diffList</w:t>
             </w:r>
             <w:proofErr w:type="spellEnd"/>
+            <w:proofErr w:type="gramEnd"/>
             <w:r>
               <w:rPr>
                 <w:rFonts w:ascii="Courier New" w:eastAsia="Times New Roman" w:hAnsi="Courier New" w:cs="Courier New"/>
@@ -9001,6 +9254,7 @@
               <w:t xml:space="preserve">. </w:t>
             </w:r>
             <w:proofErr w:type="spellStart"/>
+            <w:proofErr w:type="gramStart"/>
             <w:r>
               <w:rPr>
                 <w:rFonts w:ascii="Courier New" w:eastAsia="Times New Roman" w:hAnsi="Courier New" w:cs="Courier New"/>
@@ -9022,6 +9276,7 @@
               <w:t>.gender</w:t>
             </w:r>
             <w:proofErr w:type="spellEnd"/>
+            <w:proofErr w:type="gramEnd"/>
             <w:r>
               <w:rPr>
                 <w:rFonts w:ascii="Courier New" w:eastAsia="Times New Roman" w:hAnsi="Courier New" w:cs="Courier New"/>
@@ -9108,6 +9363,7 @@
               <w:t xml:space="preserve">. </w:t>
             </w:r>
             <w:proofErr w:type="spellStart"/>
+            <w:proofErr w:type="gramStart"/>
             <w:r>
               <w:rPr>
                 <w:rFonts w:ascii="Courier New" w:eastAsia="Times New Roman" w:hAnsi="Courier New" w:cs="Courier New"/>
@@ -9129,6 +9385,7 @@
               <w:t>.gender</w:t>
             </w:r>
             <w:proofErr w:type="spellEnd"/>
+            <w:proofErr w:type="gramEnd"/>
             <w:r>
               <w:rPr>
                 <w:rFonts w:ascii="Courier New" w:eastAsia="Times New Roman" w:hAnsi="Courier New" w:cs="Courier New"/>
@@ -9172,6 +9429,7 @@
               <w:t>{</w:t>
             </w:r>
             <w:proofErr w:type="spellStart"/>
+            <w:proofErr w:type="gramStart"/>
             <w:r>
               <w:rPr>
                 <w:rFonts w:ascii="Courier New" w:eastAsia="Times New Roman" w:hAnsi="Courier New" w:cs="Courier New"/>
@@ -9193,6 +9451,7 @@
               <w:t>diffList</w:t>
             </w:r>
             <w:proofErr w:type="spellEnd"/>
+            <w:proofErr w:type="gramEnd"/>
             <w:r>
               <w:rPr>
                 <w:rFonts w:ascii="Courier New" w:eastAsia="Times New Roman" w:hAnsi="Courier New" w:cs="Courier New"/>
@@ -9246,6 +9505,7 @@
               <w:t xml:space="preserve"> </w:t>
             </w:r>
             <w:proofErr w:type="spellStart"/>
+            <w:proofErr w:type="gramStart"/>
             <w:r>
               <w:rPr>
                 <w:rFonts w:ascii="Courier New" w:eastAsia="Times New Roman" w:hAnsi="Courier New" w:cs="Courier New"/>
@@ -9267,6 +9527,7 @@
               <w:t>.schoolID</w:t>
             </w:r>
             <w:proofErr w:type="spellEnd"/>
+            <w:proofErr w:type="gramEnd"/>
             <w:r>
               <w:rPr>
                 <w:rFonts w:ascii="Courier New" w:eastAsia="Times New Roman" w:hAnsi="Courier New" w:cs="Courier New"/>
@@ -9363,6 +9624,7 @@
               <w:t xml:space="preserve"> </w:t>
             </w:r>
             <w:proofErr w:type="spellStart"/>
+            <w:proofErr w:type="gramStart"/>
             <w:r>
               <w:rPr>
                 <w:rFonts w:ascii="Courier New" w:eastAsia="Times New Roman" w:hAnsi="Courier New" w:cs="Courier New"/>
@@ -9384,6 +9646,7 @@
               <w:t>.schoolID</w:t>
             </w:r>
             <w:proofErr w:type="spellEnd"/>
+            <w:proofErr w:type="gramEnd"/>
             <w:r>
               <w:rPr>
                 <w:rFonts w:ascii="Courier New" w:eastAsia="Times New Roman" w:hAnsi="Courier New" w:cs="Courier New"/>
@@ -9474,6 +9737,7 @@
               <w:t>Usual Name: {</w:t>
             </w:r>
             <w:proofErr w:type="spellStart"/>
+            <w:proofErr w:type="gramStart"/>
             <w:r>
               <w:rPr>
                 <w:rFonts w:ascii="Courier New" w:eastAsia="Times New Roman" w:hAnsi="Courier New" w:cs="Courier New"/>
@@ -9495,6 +9759,7 @@
               <w:t>diffList</w:t>
             </w:r>
             <w:proofErr w:type="spellEnd"/>
+            <w:proofErr w:type="gramEnd"/>
             <w:r>
               <w:rPr>
                 <w:rFonts w:ascii="Courier New" w:eastAsia="Times New Roman" w:hAnsi="Courier New" w:cs="Courier New"/>
@@ -9675,6 +9940,7 @@
               <w:t>{</w:t>
             </w:r>
             <w:proofErr w:type="spellStart"/>
+            <w:proofErr w:type="gramStart"/>
             <w:r>
               <w:rPr>
                 <w:rFonts w:ascii="Courier New" w:eastAsia="Times New Roman" w:hAnsi="Courier New" w:cs="Courier New"/>
@@ -9696,6 +9962,7 @@
               <w:t>diffList</w:t>
             </w:r>
             <w:proofErr w:type="spellEnd"/>
+            <w:proofErr w:type="gramEnd"/>
             <w:r>
               <w:rPr>
                 <w:rFonts w:ascii="Courier New" w:eastAsia="Times New Roman" w:hAnsi="Courier New" w:cs="Courier New"/>
@@ -10700,6 +10967,7 @@
               <w:t>{</w:t>
             </w:r>
             <w:proofErr w:type="spellStart"/>
+            <w:proofErr w:type="gramStart"/>
             <w:r>
               <w:rPr>
                 <w:rFonts w:ascii="Courier New" w:eastAsia="Times New Roman" w:hAnsi="Courier New" w:cs="Courier New"/>
@@ -10721,6 +10989,7 @@
               <w:t>confirmedList</w:t>
             </w:r>
             <w:proofErr w:type="spellEnd"/>
+            <w:proofErr w:type="gramEnd"/>
             <w:r>
               <w:rPr>
                 <w:rFonts w:ascii="Courier New" w:eastAsia="Times New Roman" w:hAnsi="Courier New" w:cs="Courier New"/>
@@ -10922,6 +11191,7 @@
               <w:t>{</w:t>
             </w:r>
             <w:proofErr w:type="spellStart"/>
+            <w:proofErr w:type="gramStart"/>
             <w:r>
               <w:rPr>
                 <w:rFonts w:ascii="Courier New" w:eastAsia="Times New Roman" w:hAnsi="Courier New" w:cs="Courier New"/>
@@ -10943,6 +11213,7 @@
               <w:t>confirmedList</w:t>
             </w:r>
             <w:proofErr w:type="spellEnd"/>
+            <w:proofErr w:type="gramEnd"/>
             <w:r>
               <w:rPr>
                 <w:rFonts w:ascii="Courier New" w:eastAsia="Times New Roman" w:hAnsi="Courier New" w:cs="Courier New"/>
@@ -10986,6 +11257,7 @@
               <w:t xml:space="preserve">. </w:t>
             </w:r>
             <w:proofErr w:type="spellStart"/>
+            <w:proofErr w:type="gramStart"/>
             <w:r>
               <w:rPr>
                 <w:rFonts w:ascii="Courier New" w:eastAsia="Times New Roman" w:hAnsi="Courier New" w:cs="Courier New"/>
@@ -11007,6 +11279,7 @@
               <w:t>.surname</w:t>
             </w:r>
             <w:proofErr w:type="spellEnd"/>
+            <w:proofErr w:type="gramEnd"/>
             <w:r>
               <w:rPr>
                 <w:rFonts w:ascii="Courier New" w:eastAsia="Times New Roman" w:hAnsi="Courier New" w:cs="Courier New"/>
@@ -11043,6 +11316,7 @@
               <w:t>{</w:t>
             </w:r>
             <w:proofErr w:type="spellStart"/>
+            <w:proofErr w:type="gramStart"/>
             <w:r>
               <w:rPr>
                 <w:rFonts w:ascii="Courier New" w:eastAsia="Times New Roman" w:hAnsi="Courier New" w:cs="Courier New"/>
@@ -11064,6 +11338,7 @@
               <w:t>confirmedList</w:t>
             </w:r>
             <w:proofErr w:type="spellEnd"/>
+            <w:proofErr w:type="gramEnd"/>
             <w:r>
               <w:rPr>
                 <w:rFonts w:ascii="Courier New" w:eastAsia="Times New Roman" w:hAnsi="Courier New" w:cs="Courier New"/>
@@ -11107,6 +11382,7 @@
               <w:t xml:space="preserve">. </w:t>
             </w:r>
             <w:proofErr w:type="spellStart"/>
+            <w:proofErr w:type="gramStart"/>
             <w:r>
               <w:rPr>
                 <w:rFonts w:ascii="Courier New" w:eastAsia="Times New Roman" w:hAnsi="Courier New" w:cs="Courier New"/>
@@ -11128,6 +11404,7 @@
               <w:t>.surname</w:t>
             </w:r>
             <w:proofErr w:type="spellEnd"/>
+            <w:proofErr w:type="gramEnd"/>
             <w:r>
               <w:rPr>
                 <w:rFonts w:ascii="Courier New" w:eastAsia="Times New Roman" w:hAnsi="Courier New" w:cs="Courier New"/>
@@ -11169,6 +11446,7 @@
               <w:t>{</w:t>
             </w:r>
             <w:proofErr w:type="spellStart"/>
+            <w:proofErr w:type="gramStart"/>
             <w:r>
               <w:rPr>
                 <w:rFonts w:ascii="Courier New" w:eastAsia="Times New Roman" w:hAnsi="Courier New" w:cs="Courier New"/>
@@ -11190,6 +11468,7 @@
               <w:t>confirmedList</w:t>
             </w:r>
             <w:proofErr w:type="spellEnd"/>
+            <w:proofErr w:type="gramEnd"/>
             <w:r>
               <w:rPr>
                 <w:rFonts w:ascii="Courier New" w:eastAsia="Times New Roman" w:hAnsi="Courier New" w:cs="Courier New"/>
@@ -11233,6 +11512,7 @@
               <w:t xml:space="preserve">. </w:t>
             </w:r>
             <w:proofErr w:type="spellStart"/>
+            <w:proofErr w:type="gramStart"/>
             <w:r>
               <w:rPr>
                 <w:rFonts w:ascii="Courier New" w:eastAsia="Times New Roman" w:hAnsi="Courier New" w:cs="Courier New"/>
@@ -11254,6 +11534,7 @@
               <w:t>.givenName</w:t>
             </w:r>
             <w:proofErr w:type="spellEnd"/>
+            <w:proofErr w:type="gramEnd"/>
             <w:r>
               <w:rPr>
                 <w:rFonts w:ascii="Courier New" w:eastAsia="Times New Roman" w:hAnsi="Courier New" w:cs="Courier New"/>
@@ -11340,6 +11621,7 @@
               <w:t xml:space="preserve">. </w:t>
             </w:r>
             <w:proofErr w:type="spellStart"/>
+            <w:proofErr w:type="gramStart"/>
             <w:r>
               <w:rPr>
                 <w:rFonts w:ascii="Courier New" w:eastAsia="Times New Roman" w:hAnsi="Courier New" w:cs="Courier New"/>
@@ -11361,6 +11643,7 @@
               <w:t>.givenName</w:t>
             </w:r>
             <w:proofErr w:type="spellEnd"/>
+            <w:proofErr w:type="gramEnd"/>
             <w:r>
               <w:rPr>
                 <w:rFonts w:ascii="Courier New" w:eastAsia="Times New Roman" w:hAnsi="Courier New" w:cs="Courier New"/>
@@ -11402,6 +11685,7 @@
               <w:t>{</w:t>
             </w:r>
             <w:proofErr w:type="spellStart"/>
+            <w:proofErr w:type="gramStart"/>
             <w:r>
               <w:rPr>
                 <w:rFonts w:ascii="Courier New" w:eastAsia="Times New Roman" w:hAnsi="Courier New" w:cs="Courier New"/>
@@ -11423,6 +11707,7 @@
               <w:t>confirmedList</w:t>
             </w:r>
             <w:proofErr w:type="spellEnd"/>
+            <w:proofErr w:type="gramEnd"/>
             <w:r>
               <w:rPr>
                 <w:rFonts w:ascii="Courier New" w:eastAsia="Times New Roman" w:hAnsi="Courier New" w:cs="Courier New"/>
@@ -11466,6 +11751,7 @@
               <w:t xml:space="preserve">. </w:t>
             </w:r>
             <w:proofErr w:type="spellStart"/>
+            <w:proofErr w:type="gramStart"/>
             <w:r>
               <w:rPr>
                 <w:rFonts w:ascii="Courier New" w:eastAsia="Times New Roman" w:hAnsi="Courier New" w:cs="Courier New"/>
@@ -11487,6 +11773,7 @@
               <w:t>.legalMiddleNames</w:t>
             </w:r>
             <w:proofErr w:type="spellEnd"/>
+            <w:proofErr w:type="gramEnd"/>
             <w:r>
               <w:rPr>
                 <w:rFonts w:ascii="Courier New" w:eastAsia="Times New Roman" w:hAnsi="Courier New" w:cs="Courier New"/>
@@ -11573,6 +11860,7 @@
               <w:t xml:space="preserve">. </w:t>
             </w:r>
             <w:proofErr w:type="spellStart"/>
+            <w:proofErr w:type="gramStart"/>
             <w:r>
               <w:rPr>
                 <w:rFonts w:ascii="Courier New" w:eastAsia="Times New Roman" w:hAnsi="Courier New" w:cs="Courier New"/>
@@ -11594,6 +11882,7 @@
               <w:t>.legalMiddleNames</w:t>
             </w:r>
             <w:proofErr w:type="spellEnd"/>
+            <w:proofErr w:type="gramEnd"/>
             <w:r>
               <w:rPr>
                 <w:rFonts w:ascii="Courier New" w:eastAsia="Times New Roman" w:hAnsi="Courier New" w:cs="Courier New"/>
@@ -11636,6 +11925,7 @@
               <w:t>{</w:t>
             </w:r>
             <w:proofErr w:type="spellStart"/>
+            <w:proofErr w:type="gramStart"/>
             <w:r>
               <w:rPr>
                 <w:rFonts w:ascii="Courier New" w:eastAsia="Times New Roman" w:hAnsi="Courier New" w:cs="Courier New"/>
@@ -11657,6 +11947,7 @@
               <w:t>confirmedList</w:t>
             </w:r>
             <w:proofErr w:type="spellEnd"/>
+            <w:proofErr w:type="gramEnd"/>
             <w:r>
               <w:rPr>
                 <w:rFonts w:ascii="Courier New" w:eastAsia="Times New Roman" w:hAnsi="Courier New" w:cs="Courier New"/>
@@ -11700,6 +11991,7 @@
               <w:t xml:space="preserve">. </w:t>
             </w:r>
             <w:proofErr w:type="spellStart"/>
+            <w:proofErr w:type="gramStart"/>
             <w:r>
               <w:rPr>
                 <w:rFonts w:ascii="Courier New" w:eastAsia="Times New Roman" w:hAnsi="Courier New" w:cs="Courier New"/>
@@ -11721,6 +12013,7 @@
               <w:t>.birthDate</w:t>
             </w:r>
             <w:proofErr w:type="spellEnd"/>
+            <w:proofErr w:type="gramEnd"/>
             <w:r>
               <w:rPr>
                 <w:rFonts w:ascii="Courier New" w:eastAsia="Times New Roman" w:hAnsi="Courier New" w:cs="Courier New"/>
@@ -11807,6 +12100,7 @@
               <w:t xml:space="preserve">. </w:t>
             </w:r>
             <w:proofErr w:type="spellStart"/>
+            <w:proofErr w:type="gramStart"/>
             <w:r>
               <w:rPr>
                 <w:rFonts w:ascii="Courier New" w:eastAsia="Times New Roman" w:hAnsi="Courier New" w:cs="Courier New"/>
@@ -11828,6 +12122,7 @@
               <w:t>.birthDate</w:t>
             </w:r>
             <w:proofErr w:type="spellEnd"/>
+            <w:proofErr w:type="gramEnd"/>
             <w:r>
               <w:rPr>
                 <w:rFonts w:ascii="Courier New" w:eastAsia="Times New Roman" w:hAnsi="Courier New" w:cs="Courier New"/>
@@ -11871,6 +12166,7 @@
               <w:t>{</w:t>
             </w:r>
             <w:proofErr w:type="spellStart"/>
+            <w:proofErr w:type="gramStart"/>
             <w:r>
               <w:rPr>
                 <w:rFonts w:ascii="Courier New" w:eastAsia="Times New Roman" w:hAnsi="Courier New" w:cs="Courier New"/>
@@ -11892,6 +12188,7 @@
               <w:t>confirmedList</w:t>
             </w:r>
             <w:proofErr w:type="spellEnd"/>
+            <w:proofErr w:type="gramEnd"/>
             <w:r>
               <w:rPr>
                 <w:rFonts w:ascii="Courier New" w:eastAsia="Times New Roman" w:hAnsi="Courier New" w:cs="Courier New"/>
@@ -11935,6 +12232,7 @@
               <w:t xml:space="preserve">. </w:t>
             </w:r>
             <w:proofErr w:type="spellStart"/>
+            <w:proofErr w:type="gramStart"/>
             <w:r>
               <w:rPr>
                 <w:rFonts w:ascii="Courier New" w:eastAsia="Times New Roman" w:hAnsi="Courier New" w:cs="Courier New"/>
@@ -11956,6 +12254,7 @@
               <w:t>.gender</w:t>
             </w:r>
             <w:proofErr w:type="spellEnd"/>
+            <w:proofErr w:type="gramEnd"/>
             <w:r>
               <w:rPr>
                 <w:rFonts w:ascii="Courier New" w:eastAsia="Times New Roman" w:hAnsi="Courier New" w:cs="Courier New"/>
@@ -12042,6 +12341,7 @@
               <w:t xml:space="preserve">. </w:t>
             </w:r>
             <w:proofErr w:type="spellStart"/>
+            <w:proofErr w:type="gramStart"/>
             <w:r>
               <w:rPr>
                 <w:rFonts w:ascii="Courier New" w:eastAsia="Times New Roman" w:hAnsi="Courier New" w:cs="Courier New"/>
@@ -12063,6 +12363,7 @@
               <w:t>.gender</w:t>
             </w:r>
             <w:proofErr w:type="spellEnd"/>
+            <w:proofErr w:type="gramEnd"/>
             <w:r>
               <w:rPr>
                 <w:rFonts w:ascii="Courier New" w:eastAsia="Times New Roman" w:hAnsi="Courier New" w:cs="Courier New"/>
@@ -12106,6 +12407,7 @@
               <w:t>{</w:t>
             </w:r>
             <w:proofErr w:type="spellStart"/>
+            <w:proofErr w:type="gramStart"/>
             <w:r>
               <w:rPr>
                 <w:rFonts w:ascii="Courier New" w:eastAsia="Times New Roman" w:hAnsi="Courier New" w:cs="Courier New"/>
@@ -12137,6 +12439,7 @@
               <w:t>List</w:t>
             </w:r>
             <w:proofErr w:type="spellEnd"/>
+            <w:proofErr w:type="gramEnd"/>
             <w:r>
               <w:rPr>
                 <w:rFonts w:ascii="Courier New" w:eastAsia="Times New Roman" w:hAnsi="Courier New" w:cs="Courier New"/>
@@ -12190,6 +12493,7 @@
               <w:t xml:space="preserve"> </w:t>
             </w:r>
             <w:proofErr w:type="spellStart"/>
+            <w:proofErr w:type="gramStart"/>
             <w:r>
               <w:rPr>
                 <w:rFonts w:ascii="Courier New" w:eastAsia="Times New Roman" w:hAnsi="Courier New" w:cs="Courier New"/>
@@ -12211,6 +12515,7 @@
               <w:t>.schoolID</w:t>
             </w:r>
             <w:proofErr w:type="spellEnd"/>
+            <w:proofErr w:type="gramEnd"/>
             <w:r>
               <w:rPr>
                 <w:rFonts w:ascii="Courier New" w:eastAsia="Times New Roman" w:hAnsi="Courier New" w:cs="Courier New"/>
@@ -12307,6 +12612,7 @@
               <w:t xml:space="preserve"> </w:t>
             </w:r>
             <w:proofErr w:type="spellStart"/>
+            <w:proofErr w:type="gramStart"/>
             <w:r>
               <w:rPr>
                 <w:rFonts w:ascii="Courier New" w:eastAsia="Times New Roman" w:hAnsi="Courier New" w:cs="Courier New"/>
@@ -12328,6 +12634,7 @@
               <w:t>.schoolID</w:t>
             </w:r>
             <w:proofErr w:type="spellEnd"/>
+            <w:proofErr w:type="gramEnd"/>
             <w:r>
               <w:rPr>
                 <w:rFonts w:ascii="Courier New" w:eastAsia="Times New Roman" w:hAnsi="Courier New" w:cs="Courier New"/>
@@ -12478,6 +12785,7 @@
               <w:t>{</w:t>
             </w:r>
             <w:proofErr w:type="spellStart"/>
+            <w:proofErr w:type="gramStart"/>
             <w:r>
               <w:rPr>
                 <w:rFonts w:ascii="Courier New" w:eastAsia="Times New Roman" w:hAnsi="Courier New" w:cs="Courier New"/>
@@ -12499,6 +12807,7 @@
               <w:t>confirmedList</w:t>
             </w:r>
             <w:proofErr w:type="spellEnd"/>
+            <w:proofErr w:type="gramEnd"/>
             <w:r>
               <w:rPr>
                 <w:rFonts w:ascii="Courier New" w:eastAsia="Times New Roman" w:hAnsi="Courier New" w:cs="Courier New"/>
@@ -12888,6 +13197,7 @@
         <w:t>The PEN request file was processed by the PEN system on {</w:t>
       </w:r>
       <w:proofErr w:type="spellStart"/>
+      <w:proofErr w:type="gramStart"/>
       <w:r>
         <w:rPr>
           <w:rFonts w:ascii="Courier New" w:eastAsia="Times New Roman" w:hAnsi="Courier New" w:cs="Courier New"/>
@@ -12899,6 +13209,7 @@
         <w:t>d.processDate</w:t>
       </w:r>
       <w:proofErr w:type="spellEnd"/>
+      <w:proofErr w:type="gramEnd"/>
       <w:r>
         <w:rPr>
           <w:rFonts w:ascii="Courier New" w:eastAsia="Times New Roman" w:hAnsi="Courier New" w:cs="Courier New"/>
@@ -13197,6 +13508,7 @@
       <w:t>{</w:t>
     </w:r>
     <w:proofErr w:type="spellStart"/>
+    <w:proofErr w:type="gramStart"/>
     <w:r>
       <w:rPr>
         <w:rFonts w:ascii="Courier New" w:eastAsia="Times New Roman" w:hAnsi="Courier New" w:cs="Courier New"/>
@@ -13208,6 +13520,7 @@
       <w:t>d.reportDate</w:t>
     </w:r>
     <w:proofErr w:type="spellEnd"/>
+    <w:proofErr w:type="gramEnd"/>
     <w:r>
       <w:rPr>
         <w:rFonts w:ascii="Courier New" w:eastAsia="Times New Roman" w:hAnsi="Courier New" w:cs="Courier New"/>

</xml_diff>

<commit_message>
Added changes for differences in report.
</commit_message>
<xml_diff>
--- a/api/src/templates/PEN_REG_BATCH_RESPONSE_REPORT.docx
+++ b/api/src/templates/PEN_REG_BATCH_RESPONSE_REPORT.docx
@@ -1,6 +1,6 @@
 
 <file path=word/document.xml><?xml version="1.0" encoding="utf-8"?>
-<w:document xmlns:wpc="http://schemas.microsoft.com/office/word/2010/wordprocessingCanvas" xmlns:cx="http://schemas.microsoft.com/office/drawing/2014/chartex" xmlns:cx1="http://schemas.microsoft.com/office/drawing/2015/9/8/chartex" xmlns:cx2="http://schemas.microsoft.com/office/drawing/2015/10/21/chartex" xmlns:cx3="http://schemas.microsoft.com/office/drawing/2016/5/9/chartex" xmlns:cx4="http://schemas.microsoft.com/office/drawing/2016/5/10/chartex" xmlns:cx5="http://schemas.microsoft.com/office/drawing/2016/5/11/chartex" xmlns:cx6="http://schemas.microsoft.com/office/drawing/2016/5/12/chartex" xmlns:cx7="http://schemas.microsoft.com/office/drawing/2016/5/13/chartex" xmlns:cx8="http://schemas.microsoft.com/office/drawing/2016/5/14/chartex" xmlns:mc="http://schemas.openxmlformats.org/markup-compatibility/2006" xmlns:aink="http://schemas.microsoft.com/office/drawing/2016/ink" xmlns:am3d="http://schemas.microsoft.com/office/drawing/2017/model3d" xmlns:o="urn:schemas-microsoft-com:office:office" xmlns:r="http://schemas.openxmlformats.org/officeDocument/2006/relationships" xmlns:m="http://schemas.openxmlformats.org/officeDocument/2006/math" xmlns:v="urn:schemas-microsoft-com:vml" xmlns:wp14="http://schemas.microsoft.com/office/word/2010/wordprocessingDrawing" xmlns:wp="http://schemas.openxmlformats.org/drawingml/2006/wordprocessingDrawing" xmlns:w10="urn:schemas-microsoft-com:office:word" xmlns:w="http://schemas.openxmlformats.org/wordprocessingml/2006/main" xmlns:w14="http://schemas.microsoft.com/office/word/2010/wordml" xmlns:w15="http://schemas.microsoft.com/office/word/2012/wordml" xmlns:w16cex="http://schemas.microsoft.com/office/word/2018/wordml/cex" xmlns:w16cid="http://schemas.microsoft.com/office/word/2016/wordml/cid" xmlns:w16="http://schemas.microsoft.com/office/word/2018/wordml" xmlns:w16se="http://schemas.microsoft.com/office/word/2015/wordml/symex" xmlns:wpg="http://schemas.microsoft.com/office/word/2010/wordprocessingGroup" xmlns:wpi="http://schemas.microsoft.com/office/word/2010/wordprocessingInk" xmlns:wne="http://schemas.microsoft.com/office/word/2006/wordml" xmlns:wps="http://schemas.microsoft.com/office/word/2010/wordprocessingShape" mc:Ignorable="w14 w15 w16se w16cid w16 w16cex wp14">
+<w:document xmlns:wpc="http://schemas.microsoft.com/office/word/2010/wordprocessingCanvas" xmlns:cx="http://schemas.microsoft.com/office/drawing/2014/chartex" xmlns:cx1="http://schemas.microsoft.com/office/drawing/2015/9/8/chartex" xmlns:cx2="http://schemas.microsoft.com/office/drawing/2015/10/21/chartex" xmlns:cx3="http://schemas.microsoft.com/office/drawing/2016/5/9/chartex" xmlns:cx4="http://schemas.microsoft.com/office/drawing/2016/5/10/chartex" xmlns:cx5="http://schemas.microsoft.com/office/drawing/2016/5/11/chartex" xmlns:cx6="http://schemas.microsoft.com/office/drawing/2016/5/12/chartex" xmlns:cx7="http://schemas.microsoft.com/office/drawing/2016/5/13/chartex" xmlns:cx8="http://schemas.microsoft.com/office/drawing/2016/5/14/chartex" xmlns:mc="http://schemas.openxmlformats.org/markup-compatibility/2006" xmlns:aink="http://schemas.microsoft.com/office/drawing/2016/ink" xmlns:am3d="http://schemas.microsoft.com/office/drawing/2017/model3d" xmlns:o="urn:schemas-microsoft-com:office:office" xmlns:r="http://schemas.openxmlformats.org/officeDocument/2006/relationships" xmlns:m="http://schemas.openxmlformats.org/officeDocument/2006/math" xmlns:v="urn:schemas-microsoft-com:vml" xmlns:wp14="http://schemas.microsoft.com/office/word/2010/wordprocessingDrawing" xmlns:wp="http://schemas.openxmlformats.org/drawingml/2006/wordprocessingDrawing" xmlns:w10="urn:schemas-microsoft-com:office:word" xmlns:w="http://schemas.openxmlformats.org/wordprocessingml/2006/main" xmlns:w14="http://schemas.microsoft.com/office/word/2010/wordml" xmlns:w15="http://schemas.microsoft.com/office/word/2012/wordml" xmlns:w16cex="http://schemas.microsoft.com/office/word/2018/wordml/cex" xmlns:w16cid="http://schemas.microsoft.com/office/word/2016/wordml/cid" xmlns:w16="http://schemas.microsoft.com/office/word/2018/wordml" xmlns:w16sdtdh="http://schemas.microsoft.com/office/word/2020/wordml/sdtdatahash" xmlns:w16se="http://schemas.microsoft.com/office/word/2015/wordml/symex" xmlns:wpg="http://schemas.microsoft.com/office/word/2010/wordprocessingGroup" xmlns:wpi="http://schemas.microsoft.com/office/word/2010/wordprocessingInk" xmlns:wne="http://schemas.microsoft.com/office/word/2006/wordml" xmlns:wps="http://schemas.microsoft.com/office/word/2010/wordprocessingShape" mc:Ignorable="w14 w15 w16se w16cid w16 w16cex w16sdtdh wp14">
   <w:body>
     <w:p>
       <w:pPr>
@@ -38,7 +38,6 @@
         <w:t>{</w:t>
       </w:r>
       <w:proofErr w:type="spellStart"/>
-      <w:proofErr w:type="gramStart"/>
       <w:r>
         <w:rPr>
           <w:rFonts w:ascii="Courier New" w:eastAsia="Times New Roman" w:hAnsi="Courier New" w:cs="Courier New"/>
@@ -50,7 +49,6 @@
         <w:t>d.reviewer</w:t>
       </w:r>
       <w:proofErr w:type="spellEnd"/>
-      <w:proofErr w:type="gramEnd"/>
       <w:r>
         <w:rPr>
           <w:rFonts w:ascii="Courier New" w:eastAsia="Times New Roman" w:hAnsi="Courier New" w:cs="Courier New"/>
@@ -93,18 +91,7 @@
           <w:szCs w:val="21"/>
           <w:lang w:val="en-CA" w:eastAsia="en-CA" w:bidi="ar-SA"/>
         </w:rPr>
-        <w:t xml:space="preserve">This report summarizes </w:t>
-      </w:r>
-      <w:proofErr w:type="gramStart"/>
-      <w:r>
-        <w:rPr>
-          <w:rFonts w:ascii="Courier New" w:eastAsia="Times New Roman" w:hAnsi="Courier New" w:cs="Courier New"/>
-          <w:kern w:val="0"/>
-          <w:sz w:val="21"/>
-          <w:szCs w:val="21"/>
-          <w:lang w:val="en-CA" w:eastAsia="en-CA" w:bidi="ar-SA"/>
-        </w:rPr>
-        <w:t>all</w:t>
+        <w:t>This report summarizes all</w:t>
       </w:r>
       <w:r>
         <w:rPr>
@@ -124,18 +111,7 @@
           <w:szCs w:val="21"/>
           <w:lang w:val="en-CA" w:eastAsia="en-CA" w:bidi="ar-SA"/>
         </w:rPr>
-        <w:t>of</w:t>
-      </w:r>
-      <w:proofErr w:type="gramEnd"/>
-      <w:r>
-        <w:rPr>
-          <w:rFonts w:ascii="Courier New" w:eastAsia="Times New Roman" w:hAnsi="Courier New" w:cs="Courier New"/>
-          <w:kern w:val="0"/>
-          <w:sz w:val="21"/>
-          <w:szCs w:val="21"/>
-          <w:lang w:val="en-CA" w:eastAsia="en-CA" w:bidi="ar-SA"/>
-        </w:rPr>
-        <w:t xml:space="preserve"> the students submitted in your latest PEN submission.</w:t>
+        <w:t>of the students submitted in your latest PEN submission.</w:t>
       </w:r>
       <w:r>
         <w:rPr>
@@ -360,29 +336,7 @@
           <w:szCs w:val="21"/>
           <w:lang w:val="en-CA" w:eastAsia="en-CA" w:bidi="ar-SA"/>
         </w:rPr>
-        <w:t xml:space="preserve">If you have students reported in the DIFFERENCES section of this report, please </w:t>
-      </w:r>
-      <w:proofErr w:type="gramStart"/>
-      <w:r>
-        <w:rPr>
-          <w:rFonts w:ascii="Courier New" w:eastAsia="Times New Roman" w:hAnsi="Courier New" w:cs="Courier New"/>
-          <w:kern w:val="0"/>
-          <w:sz w:val="21"/>
-          <w:szCs w:val="21"/>
-          <w:lang w:val="en-CA" w:eastAsia="en-CA" w:bidi="ar-SA"/>
-        </w:rPr>
-        <w:t>review</w:t>
-      </w:r>
-      <w:proofErr w:type="gramEnd"/>
-      <w:r>
-        <w:rPr>
-          <w:rFonts w:ascii="Courier New" w:eastAsia="Times New Roman" w:hAnsi="Courier New" w:cs="Courier New"/>
-          <w:kern w:val="0"/>
-          <w:sz w:val="21"/>
-          <w:szCs w:val="21"/>
-          <w:lang w:val="en-CA" w:eastAsia="en-CA" w:bidi="ar-SA"/>
-        </w:rPr>
-        <w:t xml:space="preserve"> and make the necessary</w:t>
+        <w:t>If you have students reported in the DIFFERENCES section of this report, please review and make the necessary</w:t>
       </w:r>
       <w:r>
         <w:rPr>
@@ -680,7 +634,6 @@
         <w:t>{</w:t>
       </w:r>
       <w:proofErr w:type="spellStart"/>
-      <w:proofErr w:type="gramStart"/>
       <w:r>
         <w:rPr>
           <w:rFonts w:ascii="Courier New" w:eastAsia="Times New Roman" w:hAnsi="Courier New" w:cs="Courier New"/>
@@ -692,7 +645,6 @@
         <w:t>d.penCordinatorEmail</w:t>
       </w:r>
       <w:proofErr w:type="spellEnd"/>
-      <w:proofErr w:type="gramEnd"/>
       <w:r>
         <w:rPr>
           <w:rFonts w:ascii="Courier New" w:eastAsia="Times New Roman" w:hAnsi="Courier New" w:cs="Courier New"/>
@@ -740,7 +692,6 @@
         <w:t>{</w:t>
       </w:r>
       <w:proofErr w:type="spellStart"/>
-      <w:proofErr w:type="gramStart"/>
       <w:r>
         <w:rPr>
           <w:rFonts w:ascii="Courier New" w:eastAsia="Times New Roman" w:hAnsi="Courier New" w:cs="Courier New"/>
@@ -752,7 +703,6 @@
         <w:t>d.mailingAddress</w:t>
       </w:r>
       <w:proofErr w:type="spellEnd"/>
-      <w:proofErr w:type="gramEnd"/>
       <w:r>
         <w:rPr>
           <w:rFonts w:ascii="Courier New" w:eastAsia="Times New Roman" w:hAnsi="Courier New" w:cs="Courier New"/>
@@ -800,7 +750,6 @@
         <w:t>{</w:t>
       </w:r>
       <w:proofErr w:type="spellStart"/>
-      <w:proofErr w:type="gramStart"/>
       <w:r>
         <w:rPr>
           <w:rFonts w:ascii="Courier New" w:eastAsia="Times New Roman" w:hAnsi="Courier New" w:cs="Courier New"/>
@@ -822,7 +771,6 @@
         <w:t>phone</w:t>
       </w:r>
       <w:proofErr w:type="spellEnd"/>
-      <w:proofErr w:type="gramEnd"/>
       <w:r>
         <w:rPr>
           <w:rFonts w:ascii="Courier New" w:eastAsia="Times New Roman" w:hAnsi="Courier New" w:cs="Courier New"/>
@@ -1331,7 +1279,6 @@
         <w:t>{</w:t>
       </w:r>
       <w:proofErr w:type="spellStart"/>
-      <w:proofErr w:type="gramStart"/>
       <w:r>
         <w:rPr>
           <w:rFonts w:ascii="Courier New" w:eastAsia="Times New Roman" w:hAnsi="Courier New" w:cs="Courier New"/>
@@ -1343,7 +1290,6 @@
         <w:t>d.penCordinatorEmail</w:t>
       </w:r>
       <w:proofErr w:type="spellEnd"/>
-      <w:proofErr w:type="gramEnd"/>
       <w:r>
         <w:rPr>
           <w:rFonts w:ascii="Courier New" w:eastAsia="Times New Roman" w:hAnsi="Courier New" w:cs="Courier New"/>
@@ -1839,7 +1785,6 @@
               <w:t>{</w:t>
             </w:r>
             <w:proofErr w:type="spellStart"/>
-            <w:proofErr w:type="gramStart"/>
             <w:r>
               <w:rPr>
                 <w:rFonts w:ascii="Courier New" w:eastAsia="Times New Roman" w:hAnsi="Courier New" w:cs="Courier New"/>
@@ -1851,7 +1796,6 @@
               <w:t>d.pendingList</w:t>
             </w:r>
             <w:proofErr w:type="spellEnd"/>
-            <w:proofErr w:type="gramEnd"/>
             <w:r>
               <w:rPr>
                 <w:rFonts w:ascii="Courier New" w:eastAsia="Times New Roman" w:hAnsi="Courier New" w:cs="Courier New"/>
@@ -1934,7 +1878,6 @@
               <w:t>{</w:t>
             </w:r>
             <w:proofErr w:type="spellStart"/>
-            <w:proofErr w:type="gramStart"/>
             <w:r>
               <w:rPr>
                 <w:rFonts w:ascii="Courier New" w:eastAsia="Times New Roman" w:hAnsi="Courier New" w:cs="Courier New"/>
@@ -1946,7 +1889,6 @@
               <w:t>d.pendingList</w:t>
             </w:r>
             <w:proofErr w:type="spellEnd"/>
-            <w:proofErr w:type="gramEnd"/>
             <w:r>
               <w:rPr>
                 <w:rFonts w:ascii="Courier New" w:eastAsia="Times New Roman" w:hAnsi="Courier New" w:cs="Courier New"/>
@@ -2011,7 +1953,6 @@
               <w:t>{</w:t>
             </w:r>
             <w:proofErr w:type="spellStart"/>
-            <w:proofErr w:type="gramStart"/>
             <w:r>
               <w:rPr>
                 <w:rFonts w:ascii="Courier New" w:eastAsia="Times New Roman" w:hAnsi="Courier New" w:cs="Courier New"/>
@@ -2023,7 +1964,6 @@
               <w:t>d.pendingList</w:t>
             </w:r>
             <w:proofErr w:type="spellEnd"/>
-            <w:proofErr w:type="gramEnd"/>
             <w:r>
               <w:rPr>
                 <w:rFonts w:ascii="Courier New" w:eastAsia="Times New Roman" w:hAnsi="Courier New" w:cs="Courier New"/>
@@ -2110,7 +2050,6 @@
               <w:t>{</w:t>
             </w:r>
             <w:proofErr w:type="spellStart"/>
-            <w:proofErr w:type="gramStart"/>
             <w:r>
               <w:rPr>
                 <w:rFonts w:ascii="Courier New" w:eastAsia="Times New Roman" w:hAnsi="Courier New" w:cs="Courier New"/>
@@ -2122,7 +2061,6 @@
               <w:t>d.pendingList</w:t>
             </w:r>
             <w:proofErr w:type="spellEnd"/>
-            <w:proofErr w:type="gramEnd"/>
             <w:r>
               <w:rPr>
                 <w:rFonts w:ascii="Courier New" w:eastAsia="Times New Roman" w:hAnsi="Courier New" w:cs="Courier New"/>
@@ -2210,7 +2148,6 @@
               <w:t>{</w:t>
             </w:r>
             <w:proofErr w:type="spellStart"/>
-            <w:proofErr w:type="gramStart"/>
             <w:r>
               <w:rPr>
                 <w:rFonts w:ascii="Courier New" w:eastAsia="Times New Roman" w:hAnsi="Courier New" w:cs="Courier New"/>
@@ -2222,7 +2159,6 @@
               <w:t>d.pendingList</w:t>
             </w:r>
             <w:proofErr w:type="spellEnd"/>
-            <w:proofErr w:type="gramEnd"/>
             <w:r>
               <w:rPr>
                 <w:rFonts w:ascii="Courier New" w:eastAsia="Times New Roman" w:hAnsi="Courier New" w:cs="Courier New"/>
@@ -2311,7 +2247,6 @@
               <w:t>{</w:t>
             </w:r>
             <w:proofErr w:type="spellStart"/>
-            <w:proofErr w:type="gramStart"/>
             <w:r>
               <w:rPr>
                 <w:rFonts w:ascii="Courier New" w:eastAsia="Times New Roman" w:hAnsi="Courier New" w:cs="Courier New"/>
@@ -2323,7 +2258,6 @@
               <w:t>d.pendingList</w:t>
             </w:r>
             <w:proofErr w:type="spellEnd"/>
-            <w:proofErr w:type="gramEnd"/>
             <w:r>
               <w:rPr>
                 <w:rFonts w:ascii="Courier New" w:eastAsia="Times New Roman" w:hAnsi="Courier New" w:cs="Courier New"/>
@@ -2390,7 +2324,6 @@
               <w:t>{</w:t>
             </w:r>
             <w:proofErr w:type="spellStart"/>
-            <w:proofErr w:type="gramStart"/>
             <w:r>
               <w:rPr>
                 <w:rFonts w:ascii="Courier New" w:eastAsia="Times New Roman" w:hAnsi="Courier New" w:cs="Courier New"/>
@@ -2402,7 +2335,6 @@
               <w:t>d.pendingList</w:t>
             </w:r>
             <w:proofErr w:type="spellEnd"/>
-            <w:proofErr w:type="gramEnd"/>
             <w:r>
               <w:rPr>
                 <w:rFonts w:ascii="Courier New" w:eastAsia="Times New Roman" w:hAnsi="Courier New" w:cs="Courier New"/>
@@ -2553,7 +2485,6 @@
               <w:t>{</w:t>
             </w:r>
             <w:proofErr w:type="spellStart"/>
-            <w:proofErr w:type="gramStart"/>
             <w:r>
               <w:rPr>
                 <w:rFonts w:ascii="Courier New" w:eastAsia="Times New Roman" w:hAnsi="Courier New" w:cs="Courier New"/>
@@ -2565,7 +2496,6 @@
               <w:t>d.pendingList</w:t>
             </w:r>
             <w:proofErr w:type="spellEnd"/>
-            <w:proofErr w:type="gramEnd"/>
             <w:r>
               <w:rPr>
                 <w:rFonts w:ascii="Courier New" w:eastAsia="Times New Roman" w:hAnsi="Courier New" w:cs="Courier New"/>
@@ -2686,7 +2616,6 @@
               <w:t>{</w:t>
             </w:r>
             <w:proofErr w:type="spellStart"/>
-            <w:proofErr w:type="gramStart"/>
             <w:r>
               <w:rPr>
                 <w:rFonts w:ascii="Courier New" w:eastAsia="Times New Roman" w:hAnsi="Courier New" w:cs="Courier New"/>
@@ -2698,7 +2627,6 @@
               <w:t>d.pendingList</w:t>
             </w:r>
             <w:proofErr w:type="spellEnd"/>
-            <w:proofErr w:type="gramEnd"/>
             <w:r>
               <w:rPr>
                 <w:rFonts w:ascii="Courier New" w:eastAsia="Times New Roman" w:hAnsi="Courier New" w:cs="Courier New"/>
@@ -2910,7 +2838,6 @@
               <w:t>{</w:t>
             </w:r>
             <w:proofErr w:type="spellStart"/>
-            <w:proofErr w:type="gramStart"/>
             <w:r>
               <w:rPr>
                 <w:rFonts w:ascii="Courier New" w:eastAsia="Times New Roman" w:hAnsi="Courier New" w:cs="Courier New"/>
@@ -2922,7 +2849,6 @@
               <w:t>d.pendingList</w:t>
             </w:r>
             <w:proofErr w:type="spellEnd"/>
-            <w:proofErr w:type="gramEnd"/>
             <w:r>
               <w:rPr>
                 <w:rFonts w:ascii="Courier New" w:eastAsia="Times New Roman" w:hAnsi="Courier New" w:cs="Courier New"/>
@@ -3644,7 +3570,6 @@
               <w:t>{</w:t>
             </w:r>
             <w:proofErr w:type="spellStart"/>
-            <w:proofErr w:type="gramStart"/>
             <w:r>
               <w:rPr>
                 <w:rFonts w:ascii="Courier New" w:eastAsia="Times New Roman" w:hAnsi="Courier New" w:cs="Courier New"/>
@@ -3658,7 +3583,6 @@
               <w:t>d.newPenList</w:t>
             </w:r>
             <w:proofErr w:type="spellEnd"/>
-            <w:proofErr w:type="gramEnd"/>
             <w:r>
               <w:rPr>
                 <w:rFonts w:ascii="Courier New" w:eastAsia="Times New Roman" w:hAnsi="Courier New" w:cs="Courier New"/>
@@ -3746,7 +3670,6 @@
               <w:t>{</w:t>
             </w:r>
             <w:proofErr w:type="spellStart"/>
-            <w:proofErr w:type="gramStart"/>
             <w:r>
               <w:rPr>
                 <w:rFonts w:ascii="Courier New" w:eastAsia="Times New Roman" w:hAnsi="Courier New" w:cs="Courier New"/>
@@ -3768,7 +3691,6 @@
               <w:t>newPenList</w:t>
             </w:r>
             <w:proofErr w:type="spellEnd"/>
-            <w:proofErr w:type="gramEnd"/>
             <w:r>
               <w:rPr>
                 <w:rFonts w:ascii="Courier New" w:eastAsia="Times New Roman" w:hAnsi="Courier New" w:cs="Courier New"/>
@@ -3832,7 +3754,6 @@
               <w:t>{</w:t>
             </w:r>
             <w:proofErr w:type="spellStart"/>
-            <w:proofErr w:type="gramStart"/>
             <w:r>
               <w:rPr>
                 <w:rFonts w:ascii="Courier New" w:eastAsia="Times New Roman" w:hAnsi="Courier New" w:cs="Courier New"/>
@@ -3854,7 +3775,6 @@
               <w:t>newPenList</w:t>
             </w:r>
             <w:proofErr w:type="spellEnd"/>
-            <w:proofErr w:type="gramEnd"/>
             <w:r>
               <w:rPr>
                 <w:rFonts w:ascii="Courier New" w:eastAsia="Times New Roman" w:hAnsi="Courier New" w:cs="Courier New"/>
@@ -3940,7 +3860,6 @@
               <w:t>{</w:t>
             </w:r>
             <w:proofErr w:type="spellStart"/>
-            <w:proofErr w:type="gramStart"/>
             <w:r>
               <w:rPr>
                 <w:rFonts w:ascii="Courier New" w:eastAsia="Times New Roman" w:hAnsi="Courier New" w:cs="Courier New"/>
@@ -3962,7 +3881,6 @@
               <w:t>newPenList</w:t>
             </w:r>
             <w:proofErr w:type="spellEnd"/>
-            <w:proofErr w:type="gramEnd"/>
             <w:r>
               <w:rPr>
                 <w:rFonts w:ascii="Courier New" w:eastAsia="Times New Roman" w:hAnsi="Courier New" w:cs="Courier New"/>
@@ -4049,7 +3967,6 @@
               <w:t>{</w:t>
             </w:r>
             <w:proofErr w:type="spellStart"/>
-            <w:proofErr w:type="gramStart"/>
             <w:r>
               <w:rPr>
                 <w:rFonts w:ascii="Courier New" w:eastAsia="Times New Roman" w:hAnsi="Courier New" w:cs="Courier New"/>
@@ -4071,7 +3988,6 @@
               <w:t>newPenList</w:t>
             </w:r>
             <w:proofErr w:type="spellEnd"/>
-            <w:proofErr w:type="gramEnd"/>
             <w:r>
               <w:rPr>
                 <w:rFonts w:ascii="Courier New" w:eastAsia="Times New Roman" w:hAnsi="Courier New" w:cs="Courier New"/>
@@ -4159,7 +4075,6 @@
               <w:t>{</w:t>
             </w:r>
             <w:proofErr w:type="spellStart"/>
-            <w:proofErr w:type="gramStart"/>
             <w:r>
               <w:rPr>
                 <w:rFonts w:ascii="Courier New" w:eastAsia="Times New Roman" w:hAnsi="Courier New" w:cs="Courier New"/>
@@ -4181,7 +4096,6 @@
               <w:t>newPenList</w:t>
             </w:r>
             <w:proofErr w:type="spellEnd"/>
-            <w:proofErr w:type="gramEnd"/>
             <w:r>
               <w:rPr>
                 <w:rFonts w:ascii="Courier New" w:eastAsia="Times New Roman" w:hAnsi="Courier New" w:cs="Courier New"/>
@@ -4248,7 +4162,6 @@
               <w:t>{</w:t>
             </w:r>
             <w:proofErr w:type="spellStart"/>
-            <w:proofErr w:type="gramStart"/>
             <w:r>
               <w:rPr>
                 <w:rFonts w:ascii="Courier New" w:eastAsia="Times New Roman" w:hAnsi="Courier New" w:cs="Courier New"/>
@@ -4270,7 +4183,6 @@
               <w:t>newPenList</w:t>
             </w:r>
             <w:proofErr w:type="spellEnd"/>
-            <w:proofErr w:type="gramEnd"/>
             <w:r>
               <w:rPr>
                 <w:rFonts w:ascii="Courier New" w:eastAsia="Times New Roman" w:hAnsi="Courier New" w:cs="Courier New"/>
@@ -4407,7 +4319,6 @@
               <w:t>Usual Name: {</w:t>
             </w:r>
             <w:proofErr w:type="spellStart"/>
-            <w:proofErr w:type="gramStart"/>
             <w:r>
               <w:rPr>
                 <w:rFonts w:ascii="Courier New" w:eastAsia="Times New Roman" w:hAnsi="Courier New" w:cs="Courier New"/>
@@ -4429,7 +4340,6 @@
               <w:t>newPenList</w:t>
             </w:r>
             <w:proofErr w:type="spellEnd"/>
-            <w:proofErr w:type="gramEnd"/>
             <w:r>
               <w:rPr>
                 <w:rFonts w:ascii="Courier New" w:eastAsia="Times New Roman" w:hAnsi="Courier New" w:cs="Courier New"/>
@@ -4576,7 +4486,6 @@
               <w:t>{</w:t>
             </w:r>
             <w:proofErr w:type="spellStart"/>
-            <w:proofErr w:type="gramStart"/>
             <w:r>
               <w:rPr>
                 <w:rFonts w:ascii="Courier New" w:eastAsia="Times New Roman" w:hAnsi="Courier New" w:cs="Courier New"/>
@@ -4590,7 +4499,6 @@
               <w:t>d.newPenList</w:t>
             </w:r>
             <w:proofErr w:type="spellEnd"/>
-            <w:proofErr w:type="gramEnd"/>
             <w:r>
               <w:rPr>
                 <w:rFonts w:ascii="Courier New" w:eastAsia="Times New Roman" w:hAnsi="Courier New" w:cs="Courier New"/>
@@ -5452,7 +5360,6 @@
               <w:t>{</w:t>
             </w:r>
             <w:proofErr w:type="spellStart"/>
-            <w:proofErr w:type="gramStart"/>
             <w:r>
               <w:rPr>
                 <w:rFonts w:ascii="Courier New" w:eastAsia="Times New Roman" w:hAnsi="Courier New" w:cs="Courier New"/>
@@ -5474,7 +5381,6 @@
               <w:t>sysMatchedList</w:t>
             </w:r>
             <w:proofErr w:type="spellEnd"/>
-            <w:proofErr w:type="gramEnd"/>
             <w:r>
               <w:rPr>
                 <w:rFonts w:ascii="Courier New" w:eastAsia="Times New Roman" w:hAnsi="Courier New" w:cs="Courier New"/>
@@ -5567,7 +5473,6 @@
               <w:t>{</w:t>
             </w:r>
             <w:proofErr w:type="spellStart"/>
-            <w:proofErr w:type="gramStart"/>
             <w:r>
               <w:rPr>
                 <w:rFonts w:ascii="Courier New" w:eastAsia="Times New Roman" w:hAnsi="Courier New" w:cs="Courier New"/>
@@ -5589,7 +5494,6 @@
               <w:t>sysMatchedList</w:t>
             </w:r>
             <w:proofErr w:type="spellEnd"/>
-            <w:proofErr w:type="gramEnd"/>
             <w:r>
               <w:rPr>
                 <w:rFonts w:ascii="Courier New" w:eastAsia="Times New Roman" w:hAnsi="Courier New" w:cs="Courier New"/>
@@ -5653,7 +5557,6 @@
               <w:t>{</w:t>
             </w:r>
             <w:proofErr w:type="spellStart"/>
-            <w:proofErr w:type="gramStart"/>
             <w:r>
               <w:rPr>
                 <w:rFonts w:ascii="Courier New" w:eastAsia="Times New Roman" w:hAnsi="Courier New" w:cs="Courier New"/>
@@ -5675,7 +5578,6 @@
               <w:t>sysMatchedList</w:t>
             </w:r>
             <w:proofErr w:type="spellEnd"/>
-            <w:proofErr w:type="gramEnd"/>
             <w:r>
               <w:rPr>
                 <w:rFonts w:ascii="Courier New" w:eastAsia="Times New Roman" w:hAnsi="Courier New" w:cs="Courier New"/>
@@ -5761,7 +5663,6 @@
               <w:t>{</w:t>
             </w:r>
             <w:proofErr w:type="spellStart"/>
-            <w:proofErr w:type="gramStart"/>
             <w:r>
               <w:rPr>
                 <w:rFonts w:ascii="Courier New" w:eastAsia="Times New Roman" w:hAnsi="Courier New" w:cs="Courier New"/>
@@ -5783,7 +5684,6 @@
               <w:t>sysMatchedList</w:t>
             </w:r>
             <w:proofErr w:type="spellEnd"/>
-            <w:proofErr w:type="gramEnd"/>
             <w:r>
               <w:rPr>
                 <w:rFonts w:ascii="Courier New" w:eastAsia="Times New Roman" w:hAnsi="Courier New" w:cs="Courier New"/>
@@ -5870,7 +5770,6 @@
               <w:t>{</w:t>
             </w:r>
             <w:proofErr w:type="spellStart"/>
-            <w:proofErr w:type="gramStart"/>
             <w:r>
               <w:rPr>
                 <w:rFonts w:ascii="Courier New" w:eastAsia="Times New Roman" w:hAnsi="Courier New" w:cs="Courier New"/>
@@ -5892,7 +5791,6 @@
               <w:t>sysMatchedList</w:t>
             </w:r>
             <w:proofErr w:type="spellEnd"/>
-            <w:proofErr w:type="gramEnd"/>
             <w:r>
               <w:rPr>
                 <w:rFonts w:ascii="Courier New" w:eastAsia="Times New Roman" w:hAnsi="Courier New" w:cs="Courier New"/>
@@ -5980,7 +5878,6 @@
               <w:t>{</w:t>
             </w:r>
             <w:proofErr w:type="spellStart"/>
-            <w:proofErr w:type="gramStart"/>
             <w:r>
               <w:rPr>
                 <w:rFonts w:ascii="Courier New" w:eastAsia="Times New Roman" w:hAnsi="Courier New" w:cs="Courier New"/>
@@ -6002,7 +5899,6 @@
               <w:t>sysMatchedList</w:t>
             </w:r>
             <w:proofErr w:type="spellEnd"/>
-            <w:proofErr w:type="gramEnd"/>
             <w:r>
               <w:rPr>
                 <w:rFonts w:ascii="Courier New" w:eastAsia="Times New Roman" w:hAnsi="Courier New" w:cs="Courier New"/>
@@ -6069,7 +5965,6 @@
               <w:t>{</w:t>
             </w:r>
             <w:proofErr w:type="spellStart"/>
-            <w:proofErr w:type="gramStart"/>
             <w:r>
               <w:rPr>
                 <w:rFonts w:ascii="Courier New" w:eastAsia="Times New Roman" w:hAnsi="Courier New" w:cs="Courier New"/>
@@ -6091,7 +5986,6 @@
               <w:t>sysMatchedList</w:t>
             </w:r>
             <w:proofErr w:type="spellEnd"/>
-            <w:proofErr w:type="gramEnd"/>
             <w:r>
               <w:rPr>
                 <w:rFonts w:ascii="Courier New" w:eastAsia="Times New Roman" w:hAnsi="Courier New" w:cs="Courier New"/>
@@ -6229,7 +6123,6 @@
               <w:t>Usual Name: {</w:t>
             </w:r>
             <w:proofErr w:type="spellStart"/>
-            <w:proofErr w:type="gramStart"/>
             <w:r>
               <w:rPr>
                 <w:rFonts w:ascii="Courier New" w:eastAsia="Times New Roman" w:hAnsi="Courier New" w:cs="Courier New"/>
@@ -6251,7 +6144,6 @@
               <w:t>sysMatchedList</w:t>
             </w:r>
             <w:proofErr w:type="spellEnd"/>
-            <w:proofErr w:type="gramEnd"/>
             <w:r>
               <w:rPr>
                 <w:rFonts w:ascii="Courier New" w:eastAsia="Times New Roman" w:hAnsi="Courier New" w:cs="Courier New"/>
@@ -6405,7 +6297,6 @@
               <w:t>{</w:t>
             </w:r>
             <w:proofErr w:type="spellStart"/>
-            <w:proofErr w:type="gramStart"/>
             <w:r>
               <w:rPr>
                 <w:rFonts w:ascii="Courier New" w:eastAsia="Times New Roman" w:hAnsi="Courier New" w:cs="Courier New"/>
@@ -6427,7 +6318,6 @@
               <w:t>sysMatchedList</w:t>
             </w:r>
             <w:proofErr w:type="spellEnd"/>
-            <w:proofErr w:type="gramEnd"/>
             <w:r>
               <w:rPr>
                 <w:rFonts w:ascii="Courier New" w:eastAsia="Times New Roman" w:hAnsi="Courier New" w:cs="Courier New"/>
@@ -7907,6 +7797,7 @@
                 <w:lang w:val="en-CA" w:eastAsia="en-CA" w:bidi="ar-SA"/>
               </w:rPr>
             </w:pPr>
+            <w:bookmarkStart w:id="0" w:name="_Hlk74322033"/>
             <w:r>
               <w:rPr>
                 <w:rFonts w:ascii="Courier New" w:eastAsia="Times New Roman" w:hAnsi="Courier New" w:cs="Courier New"/>
@@ -7960,55 +7851,45 @@
               <w:shd w:val="clear" w:color="auto" w:fill="FFFFFF"/>
               <w:suppressAutoHyphens w:val="0"/>
               <w:autoSpaceDN/>
-              <w:ind w:left="-101"/>
-              <w:textAlignment w:val="auto"/>
-              <w:rPr>
-                <w:rFonts w:ascii="Courier New" w:eastAsia="Times New Roman" w:hAnsi="Courier New" w:cs="Courier New"/>
-                <w:kern w:val="0"/>
-                <w:lang w:val="en-CA" w:eastAsia="en-CA" w:bidi="ar-SA"/>
-              </w:rPr>
-            </w:pPr>
-            <w:r>
-              <w:rPr>
-                <w:rFonts w:ascii="Courier New" w:eastAsia="Times New Roman" w:hAnsi="Courier New" w:cs="Courier New"/>
-                <w:kern w:val="0"/>
-                <w:sz w:val="21"/>
-                <w:szCs w:val="21"/>
-                <w:lang w:val="en-CA" w:eastAsia="en-CA" w:bidi="ar-SA"/>
+              <w:ind w:left="-111"/>
+              <w:textAlignment w:val="auto"/>
+              <w:rPr>
+                <w:rFonts w:ascii="Courier New" w:eastAsia="Times New Roman" w:hAnsi="Courier New" w:cs="Courier New"/>
+                <w:kern w:val="0"/>
+                <w:sz w:val="21"/>
+                <w:szCs w:val="21"/>
+                <w:lang w:val="en-US" w:eastAsia="en-CA" w:bidi="ar-SA"/>
+              </w:rPr>
+            </w:pPr>
+            <w:r>
+              <w:rPr>
+                <w:rFonts w:ascii="Courier New" w:eastAsia="Times New Roman" w:hAnsi="Courier New" w:cs="Courier New"/>
+                <w:kern w:val="0"/>
+                <w:sz w:val="21"/>
+                <w:szCs w:val="21"/>
+                <w:lang w:val="en-US" w:eastAsia="en-CA" w:bidi="ar-SA"/>
               </w:rPr>
               <w:t>{</w:t>
             </w:r>
             <w:proofErr w:type="spellStart"/>
-            <w:proofErr w:type="gramStart"/>
-            <w:r>
-              <w:rPr>
-                <w:rFonts w:ascii="Courier New" w:eastAsia="Times New Roman" w:hAnsi="Courier New" w:cs="Courier New"/>
-                <w:kern w:val="0"/>
-                <w:sz w:val="21"/>
-                <w:szCs w:val="21"/>
-                <w:lang w:val="en-CA" w:eastAsia="en-CA" w:bidi="ar-SA"/>
-              </w:rPr>
-              <w:t>d.</w:t>
-            </w:r>
-            <w:r>
-              <w:rPr>
-                <w:rFonts w:ascii="Courier New" w:eastAsia="Times New Roman" w:hAnsi="Courier New" w:cs="Courier New"/>
-                <w:kern w:val="0"/>
-                <w:sz w:val="21"/>
-                <w:szCs w:val="21"/>
-                <w:lang w:val="en-CA" w:eastAsia="en-CA" w:bidi="ar-SA"/>
-              </w:rPr>
-              <w:t>diffList</w:t>
+            <w:r>
+              <w:rPr>
+                <w:rFonts w:ascii="Courier New" w:eastAsia="Times New Roman" w:hAnsi="Courier New" w:cs="Courier New"/>
+                <w:kern w:val="0"/>
+                <w:sz w:val="21"/>
+                <w:szCs w:val="21"/>
+                <w:lang w:val="en-US" w:eastAsia="en-CA" w:bidi="ar-SA"/>
+              </w:rPr>
+              <w:t>d.diffList</w:t>
             </w:r>
             <w:proofErr w:type="spellEnd"/>
-            <w:proofErr w:type="gramEnd"/>
-            <w:r>
-              <w:rPr>
-                <w:rFonts w:ascii="Courier New" w:eastAsia="Times New Roman" w:hAnsi="Courier New" w:cs="Courier New"/>
-                <w:kern w:val="0"/>
-                <w:sz w:val="21"/>
-                <w:szCs w:val="21"/>
-                <w:lang w:val="en-CA" w:eastAsia="en-CA" w:bidi="ar-SA"/>
+            <w:r>
+              <w:rPr>
+                <w:rFonts w:ascii="Courier New" w:eastAsia="Times New Roman" w:hAnsi="Courier New" w:cs="Courier New"/>
+                <w:kern w:val="0"/>
+                <w:sz w:val="21"/>
+                <w:szCs w:val="21"/>
+                <w:lang w:val="en-US" w:eastAsia="en-CA" w:bidi="ar-SA"/>
               </w:rPr>
               <w:t>[</w:t>
             </w:r>
@@ -8019,7 +7900,7 @@
                 <w:kern w:val="0"/>
                 <w:sz w:val="21"/>
                 <w:szCs w:val="21"/>
-                <w:lang w:val="en-CA" w:eastAsia="en-CA" w:bidi="ar-SA"/>
+                <w:lang w:val="en-US" w:eastAsia="en-CA" w:bidi="ar-SA"/>
               </w:rPr>
               <w:t>i</w:t>
             </w:r>
@@ -8030,7 +7911,7 @@
                 <w:kern w:val="0"/>
                 <w:sz w:val="21"/>
                 <w:szCs w:val="21"/>
-                <w:lang w:val="en-CA" w:eastAsia="en-CA" w:bidi="ar-SA"/>
+                <w:lang w:val="en-US" w:eastAsia="en-CA" w:bidi="ar-SA"/>
               </w:rPr>
               <w:t>].</w:t>
             </w:r>
@@ -8041,7 +7922,7 @@
                 <w:kern w:val="0"/>
                 <w:sz w:val="21"/>
                 <w:szCs w:val="21"/>
-                <w:lang w:val="en-CA" w:eastAsia="en-CA" w:bidi="ar-SA"/>
+                <w:lang w:val="en-US" w:eastAsia="en-CA" w:bidi="ar-SA"/>
               </w:rPr>
               <w:t>school.</w:t>
             </w:r>
@@ -8051,7 +7932,7 @@
                 <w:kern w:val="0"/>
                 <w:sz w:val="21"/>
                 <w:szCs w:val="21"/>
-                <w:lang w:val="en-CA" w:eastAsia="en-CA" w:bidi="ar-SA"/>
+                <w:lang w:val="en-US" w:eastAsia="en-CA" w:bidi="ar-SA"/>
               </w:rPr>
               <w:t>pen</w:t>
             </w:r>
@@ -8062,113 +7943,144 @@
                 <w:kern w:val="0"/>
                 <w:sz w:val="21"/>
                 <w:szCs w:val="21"/>
-                <w:lang w:val="en-CA" w:eastAsia="en-CA" w:bidi="ar-SA"/>
+                <w:lang w:val="en-US" w:eastAsia="en-CA" w:bidi="ar-SA"/>
               </w:rPr>
               <w:t>}</w:t>
             </w:r>
-            <w:r>
-              <w:rPr>
-                <w:rFonts w:ascii="Courier New" w:eastAsia="Times New Roman" w:hAnsi="Courier New" w:cs="Courier New"/>
-                <w:kern w:val="0"/>
-                <w:lang w:val="en-CA" w:eastAsia="en-CA" w:bidi="ar-SA"/>
-              </w:rPr>
-              <w:br/>
-            </w:r>
-            <w:r>
-              <w:rPr>
-                <w:rFonts w:ascii="Courier New" w:eastAsia="Times New Roman" w:hAnsi="Courier New" w:cs="Courier New"/>
-                <w:kern w:val="0"/>
-                <w:sz w:val="21"/>
-                <w:szCs w:val="21"/>
-                <w:lang w:val="en-CA" w:eastAsia="en-CA" w:bidi="ar-SA"/>
-              </w:rPr>
-              <w:t>{</w:t>
-            </w:r>
-            <w:proofErr w:type="spellStart"/>
-            <w:r>
-              <w:rPr>
-                <w:rFonts w:ascii="Courier New" w:eastAsia="Times New Roman" w:hAnsi="Courier New" w:cs="Courier New"/>
-                <w:kern w:val="0"/>
-                <w:sz w:val="21"/>
-                <w:szCs w:val="21"/>
-                <w:lang w:val="en-CA" w:eastAsia="en-CA" w:bidi="ar-SA"/>
-              </w:rPr>
-              <w:t>d.</w:t>
-            </w:r>
-            <w:r>
-              <w:rPr>
-                <w:rFonts w:ascii="Courier New" w:eastAsia="Times New Roman" w:hAnsi="Courier New" w:cs="Courier New"/>
-                <w:kern w:val="0"/>
-                <w:sz w:val="21"/>
-                <w:szCs w:val="21"/>
-                <w:lang w:val="en-CA" w:eastAsia="en-CA" w:bidi="ar-SA"/>
-              </w:rPr>
-              <w:t>diffList</w:t>
-            </w:r>
-            <w:proofErr w:type="spellEnd"/>
-            <w:r>
-              <w:rPr>
-                <w:rFonts w:ascii="Courier New" w:eastAsia="Times New Roman" w:hAnsi="Courier New" w:cs="Courier New"/>
-                <w:kern w:val="0"/>
-                <w:sz w:val="21"/>
-                <w:szCs w:val="21"/>
-                <w:lang w:val="en-CA" w:eastAsia="en-CA" w:bidi="ar-SA"/>
-              </w:rPr>
-              <w:t>[</w:t>
-            </w:r>
-            <w:proofErr w:type="spellStart"/>
-            <w:r>
-              <w:rPr>
-                <w:rFonts w:ascii="Courier New" w:eastAsia="Times New Roman" w:hAnsi="Courier New" w:cs="Courier New"/>
-                <w:kern w:val="0"/>
-                <w:sz w:val="21"/>
-                <w:szCs w:val="21"/>
-                <w:lang w:val="en-CA" w:eastAsia="en-CA" w:bidi="ar-SA"/>
-              </w:rPr>
-              <w:t>i</w:t>
-            </w:r>
-            <w:proofErr w:type="spellEnd"/>
-            <w:r>
-              <w:rPr>
-                <w:rFonts w:ascii="Courier New" w:eastAsia="Times New Roman" w:hAnsi="Courier New" w:cs="Courier New"/>
-                <w:kern w:val="0"/>
-                <w:sz w:val="21"/>
-                <w:szCs w:val="21"/>
-                <w:lang w:val="en-CA" w:eastAsia="en-CA" w:bidi="ar-SA"/>
-              </w:rPr>
-              <w:t>].</w:t>
-            </w:r>
-            <w:proofErr w:type="spellStart"/>
-            <w:r>
-              <w:rPr>
-                <w:rFonts w:ascii="Courier New" w:eastAsia="Times New Roman" w:hAnsi="Courier New" w:cs="Courier New"/>
-                <w:kern w:val="0"/>
-                <w:sz w:val="21"/>
-                <w:szCs w:val="21"/>
-                <w:lang w:val="en-CA" w:eastAsia="en-CA" w:bidi="ar-SA"/>
-              </w:rPr>
-              <w:t>min.</w:t>
-            </w:r>
-            <w:r>
-              <w:rPr>
-                <w:rFonts w:ascii="Courier New" w:eastAsia="Times New Roman" w:hAnsi="Courier New" w:cs="Courier New"/>
-                <w:kern w:val="0"/>
-                <w:sz w:val="21"/>
-                <w:szCs w:val="21"/>
-                <w:lang w:val="en-CA" w:eastAsia="en-CA" w:bidi="ar-SA"/>
+          </w:p>
+          <w:p>
+            <w:pPr>
+              <w:keepNext/>
+              <w:widowControl/>
+              <w:shd w:val="clear" w:color="auto" w:fill="FFFFFF"/>
+              <w:suppressAutoHyphens w:val="0"/>
+              <w:autoSpaceDN/>
+              <w:ind w:left="-111"/>
+              <w:textAlignment w:val="auto"/>
+              <w:rPr>
+                <w:rFonts w:ascii="Courier New" w:eastAsia="Times New Roman" w:hAnsi="Courier New" w:cs="Courier New"/>
+                <w:kern w:val="0"/>
+                <w:lang w:val="en-CA" w:eastAsia="en-CA" w:bidi="ar-SA"/>
+              </w:rPr>
+            </w:pPr>
+            <w:r>
+              <w:rPr>
+                <w:rFonts w:ascii="Courier New" w:hAnsi="Courier New" w:cs="Courier New"/>
+                <w:color w:val="24292E"/>
+                <w:sz w:val="21"/>
+                <w:szCs w:val="21"/>
+              </w:rPr>
+              <w:t>{d.diffList[i].min.</w:t>
+            </w:r>
+            <w:r>
+              <w:rPr>
+                <w:rFonts w:ascii="Courier New" w:hAnsi="Courier New" w:cs="Courier New"/>
+                <w:color w:val="24292E"/>
+                <w:sz w:val="21"/>
+                <w:szCs w:val="21"/>
               </w:rPr>
               <w:t>pen</w:t>
             </w:r>
-            <w:proofErr w:type="spellEnd"/>
-            <w:r>
-              <w:rPr>
-                <w:rFonts w:ascii="Courier New" w:eastAsia="Times New Roman" w:hAnsi="Courier New" w:cs="Courier New"/>
-                <w:kern w:val="0"/>
-                <w:sz w:val="21"/>
-                <w:szCs w:val="21"/>
-                <w:lang w:val="en-CA" w:eastAsia="en-CA" w:bidi="ar-SA"/>
-              </w:rPr>
-              <w:t>}</w:t>
+            <w:r>
+              <w:rPr>
+                <w:rFonts w:ascii="Courier New" w:hAnsi="Courier New" w:cs="Courier New"/>
+                <w:color w:val="24292E"/>
+                <w:sz w:val="21"/>
+                <w:szCs w:val="21"/>
+              </w:rPr>
+              <w:t>Diff:ifEQ('true'):showBegin}</w:t>
+            </w:r>
+            <w:r>
+              <w:rPr>
+                <w:rFonts w:ascii="Courier New" w:hAnsi="Courier New" w:cs="Courier New"/>
+                <w:b/>
+                <w:bCs/>
+                <w:color w:val="24292E"/>
+                <w:sz w:val="21"/>
+                <w:szCs w:val="21"/>
+              </w:rPr>
+              <w:t>{d.diffList[i].min.pen}</w:t>
+            </w:r>
+            <w:r>
+              <w:rPr>
+                <w:rFonts w:ascii="Courier New" w:hAnsi="Courier New" w:cs="Courier New"/>
+                <w:color w:val="24292E"/>
+                <w:sz w:val="21"/>
+                <w:szCs w:val="21"/>
+              </w:rPr>
+              <w:t>{d.diffList[i].min.</w:t>
+            </w:r>
+            <w:r>
+              <w:rPr>
+                <w:rFonts w:ascii="Courier New" w:hAnsi="Courier New" w:cs="Courier New"/>
+                <w:color w:val="24292E"/>
+                <w:sz w:val="21"/>
+                <w:szCs w:val="21"/>
+              </w:rPr>
+              <w:t>pen</w:t>
+            </w:r>
+            <w:r>
+              <w:rPr>
+                <w:rFonts w:ascii="Courier New" w:hAnsi="Courier New" w:cs="Courier New"/>
+                <w:color w:val="24292E"/>
+                <w:sz w:val="21"/>
+                <w:szCs w:val="21"/>
+              </w:rPr>
+              <w:t>:showEnd}{d.diffList[i].min.</w:t>
+            </w:r>
+            <w:r>
+              <w:rPr>
+                <w:rFonts w:ascii="Courier New" w:hAnsi="Courier New" w:cs="Courier New"/>
+                <w:color w:val="24292E"/>
+                <w:sz w:val="21"/>
+                <w:szCs w:val="21"/>
+              </w:rPr>
+              <w:t>pen</w:t>
+            </w:r>
+            <w:r>
+              <w:rPr>
+                <w:rFonts w:ascii="Courier New" w:hAnsi="Courier New" w:cs="Courier New"/>
+                <w:color w:val="24292E"/>
+                <w:sz w:val="21"/>
+                <w:szCs w:val="21"/>
+              </w:rPr>
+              <w:t>Diff:ifNE('true'):showBegin}</w:t>
+            </w:r>
+            <w:r>
+              <w:rPr>
+                <w:rFonts w:ascii="Courier New" w:hAnsi="Courier New" w:cs="Courier New"/>
+                <w:color w:val="24292E"/>
+                <w:sz w:val="21"/>
+                <w:szCs w:val="21"/>
+              </w:rPr>
+              <w:t>{d.diffList[i].min.pen}</w:t>
+            </w:r>
+            <w:r>
+              <w:rPr>
+                <w:rFonts w:ascii="Courier New" w:hAnsi="Courier New" w:cs="Courier New"/>
+                <w:color w:val="24292E"/>
+                <w:sz w:val="21"/>
+                <w:szCs w:val="21"/>
+              </w:rPr>
+              <w:t>{d.diffList[i].min.</w:t>
+            </w:r>
+            <w:r>
+              <w:rPr>
+                <w:rFonts w:ascii="Courier New" w:hAnsi="Courier New" w:cs="Courier New"/>
+                <w:color w:val="24292E"/>
+                <w:sz w:val="21"/>
+                <w:szCs w:val="21"/>
+              </w:rPr>
+              <w:t>pen</w:t>
+            </w:r>
+            <w:r>
+              <w:rPr>
+                <w:rFonts w:ascii="Courier New" w:hAnsi="Courier New" w:cs="Courier New"/>
+                <w:color w:val="24292E"/>
+                <w:sz w:val="21"/>
+                <w:szCs w:val="21"/>
+              </w:rPr>
+              <w:t>:showEnd}</w:t>
             </w:r>
           </w:p>
         </w:tc>
@@ -8178,6 +8090,74 @@
           </w:tcPr>
           <w:p>
             <w:pPr>
+              <w:rPr>
+                <w:rFonts w:ascii="Courier New" w:hAnsi="Courier New" w:cs="Courier New"/>
+                <w:color w:val="24292E"/>
+                <w:sz w:val="21"/>
+                <w:szCs w:val="21"/>
+              </w:rPr>
+            </w:pPr>
+            <w:r>
+              <w:rPr>
+                <w:rFonts w:ascii="Courier New" w:hAnsi="Courier New" w:cs="Courier New"/>
+                <w:color w:val="24292E"/>
+                <w:sz w:val="21"/>
+                <w:szCs w:val="21"/>
+              </w:rPr>
+              <w:t>{</w:t>
+            </w:r>
+            <w:proofErr w:type="spellStart"/>
+            <w:r>
+              <w:rPr>
+                <w:rFonts w:ascii="Courier New" w:hAnsi="Courier New" w:cs="Courier New"/>
+                <w:color w:val="24292E"/>
+                <w:sz w:val="21"/>
+                <w:szCs w:val="21"/>
+              </w:rPr>
+              <w:t>d.diffList</w:t>
+            </w:r>
+            <w:proofErr w:type="spellEnd"/>
+            <w:r>
+              <w:rPr>
+                <w:rFonts w:ascii="Courier New" w:hAnsi="Courier New" w:cs="Courier New"/>
+                <w:color w:val="24292E"/>
+                <w:sz w:val="21"/>
+                <w:szCs w:val="21"/>
+              </w:rPr>
+              <w:t>[i].</w:t>
+            </w:r>
+            <w:proofErr w:type="spellStart"/>
+            <w:r>
+              <w:rPr>
+                <w:rFonts w:ascii="Courier New" w:hAnsi="Courier New" w:cs="Courier New"/>
+                <w:color w:val="24292E"/>
+                <w:sz w:val="21"/>
+                <w:szCs w:val="21"/>
+              </w:rPr>
+              <w:t>school</w:t>
+            </w:r>
+            <w:r>
+              <w:rPr>
+                <w:rFonts w:ascii="Courier New" w:hAnsi="Courier New" w:cs="Courier New"/>
+                <w:color w:val="24292E"/>
+                <w:sz w:val="21"/>
+                <w:szCs w:val="21"/>
+              </w:rPr>
+              <w:t>.surname</w:t>
+            </w:r>
+            <w:proofErr w:type="spellEnd"/>
+            <w:r>
+              <w:rPr>
+                <w:rFonts w:ascii="Courier New" w:hAnsi="Courier New" w:cs="Courier New"/>
+                <w:color w:val="24292E"/>
+                <w:sz w:val="21"/>
+                <w:szCs w:val="21"/>
+              </w:rPr>
+              <w:t>}</w:t>
+            </w:r>
+          </w:p>
+          <w:p>
+            <w:pPr>
               <w:keepNext/>
               <w:widowControl/>
               <w:shd w:val="clear" w:color="auto" w:fill="FFFFFF"/>
@@ -8187,245 +8167,55 @@
               <w:rPr>
                 <w:rFonts w:ascii="Courier New" w:eastAsia="Times New Roman" w:hAnsi="Courier New" w:cs="Courier New"/>
                 <w:kern w:val="0"/>
-                <w:sz w:val="21"/>
-                <w:szCs w:val="21"/>
-                <w:lang w:val="en-CA" w:eastAsia="en-CA" w:bidi="ar-SA"/>
-              </w:rPr>
-            </w:pPr>
-            <w:r>
-              <w:rPr>
-                <w:rFonts w:ascii="Courier New" w:eastAsia="Times New Roman" w:hAnsi="Courier New" w:cs="Courier New"/>
-                <w:kern w:val="0"/>
-                <w:sz w:val="21"/>
-                <w:szCs w:val="21"/>
-                <w:lang w:val="en-CA" w:eastAsia="en-CA" w:bidi="ar-SA"/>
-              </w:rPr>
-              <w:t>{</w:t>
-            </w:r>
-            <w:proofErr w:type="spellStart"/>
-            <w:proofErr w:type="gramStart"/>
-            <w:r>
-              <w:rPr>
-                <w:rFonts w:ascii="Courier New" w:eastAsia="Times New Roman" w:hAnsi="Courier New" w:cs="Courier New"/>
-                <w:kern w:val="0"/>
-                <w:sz w:val="21"/>
-                <w:szCs w:val="21"/>
-                <w:lang w:val="en-CA" w:eastAsia="en-CA" w:bidi="ar-SA"/>
-              </w:rPr>
-              <w:t>d.</w:t>
-            </w:r>
-            <w:r>
-              <w:rPr>
-                <w:rFonts w:ascii="Courier New" w:eastAsia="Times New Roman" w:hAnsi="Courier New" w:cs="Courier New"/>
-                <w:kern w:val="0"/>
-                <w:sz w:val="21"/>
-                <w:szCs w:val="21"/>
-                <w:lang w:val="en-CA" w:eastAsia="en-CA" w:bidi="ar-SA"/>
-              </w:rPr>
-              <w:t>diffList</w:t>
-            </w:r>
-            <w:proofErr w:type="spellEnd"/>
-            <w:proofErr w:type="gramEnd"/>
-            <w:r>
-              <w:rPr>
-                <w:rFonts w:ascii="Courier New" w:eastAsia="Times New Roman" w:hAnsi="Courier New" w:cs="Courier New"/>
-                <w:kern w:val="0"/>
-                <w:sz w:val="21"/>
-                <w:szCs w:val="21"/>
-                <w:lang w:val="en-CA" w:eastAsia="en-CA" w:bidi="ar-SA"/>
-              </w:rPr>
-              <w:t>[</w:t>
-            </w:r>
-            <w:proofErr w:type="spellStart"/>
-            <w:r>
-              <w:rPr>
-                <w:rFonts w:ascii="Courier New" w:eastAsia="Times New Roman" w:hAnsi="Courier New" w:cs="Courier New"/>
-                <w:kern w:val="0"/>
-                <w:sz w:val="21"/>
-                <w:szCs w:val="21"/>
-                <w:lang w:val="en-CA" w:eastAsia="en-CA" w:bidi="ar-SA"/>
-              </w:rPr>
-              <w:t>i</w:t>
-            </w:r>
-            <w:proofErr w:type="spellEnd"/>
-            <w:r>
-              <w:rPr>
-                <w:rFonts w:ascii="Courier New" w:eastAsia="Times New Roman" w:hAnsi="Courier New" w:cs="Courier New"/>
-                <w:kern w:val="0"/>
-                <w:sz w:val="21"/>
-                <w:szCs w:val="21"/>
-                <w:lang w:val="en-CA" w:eastAsia="en-CA" w:bidi="ar-SA"/>
-              </w:rPr>
-              <w:t>]</w:t>
-            </w:r>
-            <w:r>
-              <w:rPr>
-                <w:rFonts w:ascii="Courier New" w:eastAsia="Times New Roman" w:hAnsi="Courier New" w:cs="Courier New"/>
-                <w:kern w:val="0"/>
-                <w:sz w:val="21"/>
-                <w:szCs w:val="21"/>
-                <w:lang w:val="en-CA" w:eastAsia="en-CA" w:bidi="ar-SA"/>
-              </w:rPr>
-              <w:t xml:space="preserve">. </w:t>
-            </w:r>
-            <w:proofErr w:type="spellStart"/>
-            <w:proofErr w:type="gramStart"/>
-            <w:r>
-              <w:rPr>
-                <w:rFonts w:ascii="Courier New" w:eastAsia="Times New Roman" w:hAnsi="Courier New" w:cs="Courier New"/>
-                <w:kern w:val="0"/>
-                <w:sz w:val="21"/>
-                <w:szCs w:val="21"/>
-                <w:lang w:val="en-CA" w:eastAsia="en-CA" w:bidi="ar-SA"/>
-              </w:rPr>
-              <w:t>school</w:t>
-            </w:r>
-            <w:r>
-              <w:rPr>
-                <w:rFonts w:ascii="Courier New" w:eastAsia="Times New Roman" w:hAnsi="Courier New" w:cs="Courier New"/>
-                <w:kern w:val="0"/>
-                <w:sz w:val="21"/>
-                <w:szCs w:val="21"/>
-                <w:lang w:val="en-CA" w:eastAsia="en-CA" w:bidi="ar-SA"/>
-              </w:rPr>
-              <w:t>.surname</w:t>
-            </w:r>
-            <w:proofErr w:type="spellEnd"/>
-            <w:proofErr w:type="gramEnd"/>
-            <w:r>
-              <w:rPr>
-                <w:rFonts w:ascii="Courier New" w:eastAsia="Times New Roman" w:hAnsi="Courier New" w:cs="Courier New"/>
-                <w:kern w:val="0"/>
-                <w:sz w:val="21"/>
-                <w:szCs w:val="21"/>
-                <w:lang w:val="en-CA" w:eastAsia="en-CA" w:bidi="ar-SA"/>
-              </w:rPr>
-              <w:t>}</w:t>
-            </w:r>
-          </w:p>
-          <w:p>
-            <w:pPr>
-              <w:keepNext/>
-              <w:widowControl/>
-              <w:shd w:val="clear" w:color="auto" w:fill="FFFFFF"/>
-              <w:suppressAutoHyphens w:val="0"/>
-              <w:autoSpaceDN/>
-              <w:textAlignment w:val="auto"/>
-              <w:rPr>
-                <w:rFonts w:ascii="Courier New" w:eastAsia="Times New Roman" w:hAnsi="Courier New" w:cs="Courier New"/>
-                <w:kern w:val="0"/>
-                <w:lang w:val="en-CA" w:eastAsia="en-CA" w:bidi="ar-SA"/>
-              </w:rPr>
-            </w:pPr>
-            <w:r>
-              <w:rPr>
-                <w:rFonts w:ascii="Courier New" w:eastAsia="Times New Roman" w:hAnsi="Courier New" w:cs="Courier New"/>
-                <w:kern w:val="0"/>
-                <w:sz w:val="21"/>
-                <w:szCs w:val="21"/>
-                <w:lang w:val="en-CA" w:eastAsia="en-CA" w:bidi="ar-SA"/>
-              </w:rPr>
-              <w:t>{</w:t>
-            </w:r>
-            <w:proofErr w:type="spellStart"/>
-            <w:proofErr w:type="gramStart"/>
-            <w:r>
-              <w:rPr>
-                <w:rFonts w:ascii="Courier New" w:eastAsia="Times New Roman" w:hAnsi="Courier New" w:cs="Courier New"/>
-                <w:kern w:val="0"/>
-                <w:sz w:val="21"/>
-                <w:szCs w:val="21"/>
-                <w:lang w:val="en-CA" w:eastAsia="en-CA" w:bidi="ar-SA"/>
-              </w:rPr>
-              <w:t>d.</w:t>
-            </w:r>
-            <w:r>
-              <w:rPr>
-                <w:rFonts w:ascii="Courier New" w:eastAsia="Times New Roman" w:hAnsi="Courier New" w:cs="Courier New"/>
-                <w:kern w:val="0"/>
-                <w:sz w:val="21"/>
-                <w:szCs w:val="21"/>
-                <w:lang w:val="en-CA" w:eastAsia="en-CA" w:bidi="ar-SA"/>
-              </w:rPr>
-              <w:t>diffList</w:t>
-            </w:r>
-            <w:proofErr w:type="spellEnd"/>
-            <w:proofErr w:type="gramEnd"/>
-            <w:r>
-              <w:rPr>
-                <w:rFonts w:ascii="Courier New" w:eastAsia="Times New Roman" w:hAnsi="Courier New" w:cs="Courier New"/>
-                <w:kern w:val="0"/>
-                <w:sz w:val="21"/>
-                <w:szCs w:val="21"/>
-                <w:lang w:val="en-CA" w:eastAsia="en-CA" w:bidi="ar-SA"/>
-              </w:rPr>
-              <w:t>[</w:t>
-            </w:r>
-            <w:proofErr w:type="spellStart"/>
-            <w:r>
-              <w:rPr>
-                <w:rFonts w:ascii="Courier New" w:eastAsia="Times New Roman" w:hAnsi="Courier New" w:cs="Courier New"/>
-                <w:kern w:val="0"/>
-                <w:sz w:val="21"/>
-                <w:szCs w:val="21"/>
-                <w:lang w:val="en-CA" w:eastAsia="en-CA" w:bidi="ar-SA"/>
-              </w:rPr>
-              <w:t>i</w:t>
-            </w:r>
-            <w:proofErr w:type="spellEnd"/>
-            <w:r>
-              <w:rPr>
-                <w:rFonts w:ascii="Courier New" w:eastAsia="Times New Roman" w:hAnsi="Courier New" w:cs="Courier New"/>
-                <w:kern w:val="0"/>
-                <w:sz w:val="21"/>
-                <w:szCs w:val="21"/>
-                <w:lang w:val="en-CA" w:eastAsia="en-CA" w:bidi="ar-SA"/>
-              </w:rPr>
-              <w:t>]</w:t>
-            </w:r>
-            <w:r>
-              <w:rPr>
-                <w:rFonts w:ascii="Courier New" w:eastAsia="Times New Roman" w:hAnsi="Courier New" w:cs="Courier New"/>
-                <w:kern w:val="0"/>
-                <w:sz w:val="21"/>
-                <w:szCs w:val="21"/>
-                <w:lang w:val="en-CA" w:eastAsia="en-CA" w:bidi="ar-SA"/>
-              </w:rPr>
-              <w:t xml:space="preserve">. </w:t>
-            </w:r>
-            <w:proofErr w:type="spellStart"/>
-            <w:proofErr w:type="gramStart"/>
-            <w:r>
-              <w:rPr>
-                <w:rFonts w:ascii="Courier New" w:eastAsia="Times New Roman" w:hAnsi="Courier New" w:cs="Courier New"/>
-                <w:kern w:val="0"/>
-                <w:sz w:val="21"/>
-                <w:szCs w:val="21"/>
-                <w:lang w:val="en-CA" w:eastAsia="en-CA" w:bidi="ar-SA"/>
-              </w:rPr>
-              <w:t>min</w:t>
-            </w:r>
-            <w:r>
-              <w:rPr>
-                <w:rFonts w:ascii="Courier New" w:eastAsia="Times New Roman" w:hAnsi="Courier New" w:cs="Courier New"/>
-                <w:kern w:val="0"/>
-                <w:sz w:val="21"/>
-                <w:szCs w:val="21"/>
-                <w:lang w:val="en-CA" w:eastAsia="en-CA" w:bidi="ar-SA"/>
-              </w:rPr>
-              <w:t>.surname</w:t>
-            </w:r>
-            <w:proofErr w:type="spellEnd"/>
-            <w:proofErr w:type="gramEnd"/>
-            <w:r>
-              <w:rPr>
-                <w:rFonts w:ascii="Courier New" w:eastAsia="Times New Roman" w:hAnsi="Courier New" w:cs="Courier New"/>
-                <w:kern w:val="0"/>
-                <w:sz w:val="21"/>
-                <w:szCs w:val="21"/>
-                <w:lang w:val="en-CA" w:eastAsia="en-CA" w:bidi="ar-SA"/>
-              </w:rPr>
-              <w:t>}</w:t>
+                <w:lang w:val="en-CA" w:eastAsia="en-CA" w:bidi="ar-SA"/>
+              </w:rPr>
+            </w:pPr>
+            <w:r>
+              <w:rPr>
+                <w:rFonts w:ascii="Courier New" w:hAnsi="Courier New" w:cs="Courier New"/>
+                <w:color w:val="24292E"/>
+                <w:sz w:val="21"/>
+                <w:szCs w:val="21"/>
+              </w:rPr>
+              <w:t>{d.diffList[i].min.surnameDiff:ifEQ('true'):showBegin}</w:t>
+            </w:r>
+            <w:r>
+              <w:rPr>
+                <w:rFonts w:ascii="Courier New" w:hAnsi="Courier New" w:cs="Courier New"/>
+                <w:b/>
+                <w:bCs/>
+                <w:color w:val="24292E"/>
+                <w:sz w:val="21"/>
+                <w:szCs w:val="21"/>
+              </w:rPr>
+              <w:t>{d.diffList[i].min.surname}</w:t>
+            </w:r>
+            <w:r>
+              <w:rPr>
+                <w:rFonts w:ascii="Courier New" w:hAnsi="Courier New" w:cs="Courier New"/>
+                <w:color w:val="24292E"/>
+                <w:sz w:val="21"/>
+                <w:szCs w:val="21"/>
+              </w:rPr>
+              <w:t>{d.diffList[i].min.surname:showEnd}{d.diffList[i].min.surnameDiff:ifNE('true'):showBegin}</w:t>
+            </w:r>
+            <w:r>
+              <w:rPr>
+                <w:rFonts w:ascii="Courier New" w:hAnsi="Courier New" w:cs="Courier New"/>
+                <w:color w:val="24292E"/>
+                <w:sz w:val="21"/>
+                <w:szCs w:val="21"/>
+              </w:rPr>
+              <w:t>{d.diffList[i].min.surname}</w:t>
+            </w:r>
+            <w:r>
+              <w:rPr>
+                <w:rFonts w:ascii="Courier New" w:hAnsi="Courier New" w:cs="Courier New"/>
+                <w:color w:val="24292E"/>
+                <w:sz w:val="21"/>
+                <w:szCs w:val="21"/>
+              </w:rPr>
+              <w:t>{d.diffList[i].min.surname:showEnd}</w:t>
             </w:r>
           </w:p>
         </w:tc>
@@ -8435,6 +8225,83 @@
           </w:tcPr>
           <w:p>
             <w:pPr>
+              <w:rPr>
+                <w:rFonts w:ascii="Courier New" w:hAnsi="Courier New" w:cs="Courier New"/>
+                <w:color w:val="24292E"/>
+                <w:sz w:val="21"/>
+                <w:szCs w:val="21"/>
+              </w:rPr>
+            </w:pPr>
+            <w:r>
+              <w:rPr>
+                <w:rFonts w:ascii="Courier New" w:hAnsi="Courier New" w:cs="Courier New"/>
+                <w:color w:val="24292E"/>
+                <w:sz w:val="21"/>
+                <w:szCs w:val="21"/>
+              </w:rPr>
+              <w:t>{</w:t>
+            </w:r>
+            <w:proofErr w:type="spellStart"/>
+            <w:r>
+              <w:rPr>
+                <w:rFonts w:ascii="Courier New" w:hAnsi="Courier New" w:cs="Courier New"/>
+                <w:color w:val="24292E"/>
+                <w:sz w:val="21"/>
+                <w:szCs w:val="21"/>
+              </w:rPr>
+              <w:t>d.diffList</w:t>
+            </w:r>
+            <w:proofErr w:type="spellEnd"/>
+            <w:r>
+              <w:rPr>
+                <w:rFonts w:ascii="Courier New" w:hAnsi="Courier New" w:cs="Courier New"/>
+                <w:color w:val="24292E"/>
+                <w:sz w:val="21"/>
+                <w:szCs w:val="21"/>
+              </w:rPr>
+              <w:t>[i].</w:t>
+            </w:r>
+            <w:proofErr w:type="spellStart"/>
+            <w:r>
+              <w:rPr>
+                <w:rFonts w:ascii="Courier New" w:hAnsi="Courier New" w:cs="Courier New"/>
+                <w:color w:val="24292E"/>
+                <w:sz w:val="21"/>
+                <w:szCs w:val="21"/>
+              </w:rPr>
+              <w:t>school</w:t>
+            </w:r>
+            <w:r>
+              <w:rPr>
+                <w:rFonts w:ascii="Courier New" w:hAnsi="Courier New" w:cs="Courier New"/>
+                <w:color w:val="24292E"/>
+                <w:sz w:val="21"/>
+                <w:szCs w:val="21"/>
+              </w:rPr>
+              <w:t>.</w:t>
+            </w:r>
+            <w:r>
+              <w:rPr>
+                <w:rFonts w:ascii="Courier New" w:hAnsi="Courier New" w:cs="Courier New"/>
+                <w:color w:val="24292E"/>
+                <w:sz w:val="21"/>
+                <w:szCs w:val="21"/>
+              </w:rPr>
+              <w:t>givenName</w:t>
+            </w:r>
+            <w:proofErr w:type="spellEnd"/>
+            <w:r>
+              <w:rPr>
+                <w:rFonts w:ascii="Courier New" w:hAnsi="Courier New" w:cs="Courier New"/>
+                <w:color w:val="24292E"/>
+                <w:sz w:val="21"/>
+                <w:szCs w:val="21"/>
+              </w:rPr>
+              <w:t>}</w:t>
+            </w:r>
+          </w:p>
+          <w:p>
+            <w:pPr>
               <w:keepNext/>
               <w:widowControl/>
               <w:shd w:val="clear" w:color="auto" w:fill="FFFFFF"/>
@@ -8449,222 +8316,122 @@
             </w:pPr>
             <w:r>
               <w:rPr>
-                <w:rFonts w:ascii="Courier New" w:eastAsia="Times New Roman" w:hAnsi="Courier New" w:cs="Courier New"/>
-                <w:kern w:val="0"/>
-                <w:sz w:val="21"/>
-                <w:szCs w:val="21"/>
-                <w:lang w:val="en-CA" w:eastAsia="en-CA" w:bidi="ar-SA"/>
-              </w:rPr>
-              <w:t>{</w:t>
-            </w:r>
-            <w:proofErr w:type="spellStart"/>
-            <w:proofErr w:type="gramStart"/>
-            <w:r>
-              <w:rPr>
-                <w:rFonts w:ascii="Courier New" w:eastAsia="Times New Roman" w:hAnsi="Courier New" w:cs="Courier New"/>
-                <w:kern w:val="0"/>
-                <w:sz w:val="21"/>
-                <w:szCs w:val="21"/>
-                <w:lang w:val="en-CA" w:eastAsia="en-CA" w:bidi="ar-SA"/>
-              </w:rPr>
-              <w:t>d.</w:t>
-            </w:r>
-            <w:r>
-              <w:rPr>
-                <w:rFonts w:ascii="Courier New" w:eastAsia="Times New Roman" w:hAnsi="Courier New" w:cs="Courier New"/>
-                <w:kern w:val="0"/>
-                <w:sz w:val="21"/>
-                <w:szCs w:val="21"/>
-                <w:lang w:val="en-CA" w:eastAsia="en-CA" w:bidi="ar-SA"/>
-              </w:rPr>
-              <w:t>diffList</w:t>
-            </w:r>
-            <w:proofErr w:type="spellEnd"/>
-            <w:proofErr w:type="gramEnd"/>
-            <w:r>
-              <w:rPr>
-                <w:rFonts w:ascii="Courier New" w:eastAsia="Times New Roman" w:hAnsi="Courier New" w:cs="Courier New"/>
-                <w:kern w:val="0"/>
-                <w:sz w:val="21"/>
-                <w:szCs w:val="21"/>
-                <w:lang w:val="en-CA" w:eastAsia="en-CA" w:bidi="ar-SA"/>
-              </w:rPr>
-              <w:t>[</w:t>
-            </w:r>
-            <w:proofErr w:type="spellStart"/>
-            <w:r>
-              <w:rPr>
-                <w:rFonts w:ascii="Courier New" w:eastAsia="Times New Roman" w:hAnsi="Courier New" w:cs="Courier New"/>
-                <w:kern w:val="0"/>
-                <w:sz w:val="21"/>
-                <w:szCs w:val="21"/>
-                <w:lang w:val="en-CA" w:eastAsia="en-CA" w:bidi="ar-SA"/>
-              </w:rPr>
-              <w:t>i</w:t>
-            </w:r>
-            <w:proofErr w:type="spellEnd"/>
-            <w:r>
-              <w:rPr>
-                <w:rFonts w:ascii="Courier New" w:eastAsia="Times New Roman" w:hAnsi="Courier New" w:cs="Courier New"/>
-                <w:kern w:val="0"/>
-                <w:sz w:val="21"/>
-                <w:szCs w:val="21"/>
-                <w:lang w:val="en-CA" w:eastAsia="en-CA" w:bidi="ar-SA"/>
-              </w:rPr>
-              <w:t>]</w:t>
-            </w:r>
-            <w:r>
-              <w:rPr>
-                <w:rFonts w:ascii="Courier New" w:eastAsia="Times New Roman" w:hAnsi="Courier New" w:cs="Courier New"/>
-                <w:kern w:val="0"/>
-                <w:sz w:val="21"/>
-                <w:szCs w:val="21"/>
-                <w:lang w:val="en-CA" w:eastAsia="en-CA" w:bidi="ar-SA"/>
-              </w:rPr>
-              <w:t xml:space="preserve">. </w:t>
-            </w:r>
-            <w:proofErr w:type="spellStart"/>
-            <w:proofErr w:type="gramStart"/>
-            <w:r>
-              <w:rPr>
-                <w:rFonts w:ascii="Courier New" w:eastAsia="Times New Roman" w:hAnsi="Courier New" w:cs="Courier New"/>
-                <w:kern w:val="0"/>
-                <w:sz w:val="21"/>
-                <w:szCs w:val="21"/>
-                <w:lang w:val="en-CA" w:eastAsia="en-CA" w:bidi="ar-SA"/>
-              </w:rPr>
-              <w:t>school</w:t>
-            </w:r>
-            <w:r>
-              <w:rPr>
-                <w:rFonts w:ascii="Courier New" w:eastAsia="Times New Roman" w:hAnsi="Courier New" w:cs="Courier New"/>
-                <w:kern w:val="0"/>
-                <w:sz w:val="21"/>
-                <w:szCs w:val="21"/>
-                <w:lang w:val="en-CA" w:eastAsia="en-CA" w:bidi="ar-SA"/>
-              </w:rPr>
-              <w:t>.givenName</w:t>
-            </w:r>
-            <w:proofErr w:type="spellEnd"/>
-            <w:proofErr w:type="gramEnd"/>
-            <w:r>
-              <w:rPr>
-                <w:rFonts w:ascii="Courier New" w:eastAsia="Times New Roman" w:hAnsi="Courier New" w:cs="Courier New"/>
-                <w:kern w:val="0"/>
-                <w:sz w:val="21"/>
-                <w:szCs w:val="21"/>
-                <w:lang w:val="en-CA" w:eastAsia="en-CA" w:bidi="ar-SA"/>
-              </w:rPr>
-              <w:t>}</w:t>
-            </w:r>
-            <w:r>
-              <w:rPr>
-                <w:rFonts w:ascii="Courier New" w:eastAsia="Times New Roman" w:hAnsi="Courier New" w:cs="Courier New"/>
-                <w:kern w:val="0"/>
-                <w:sz w:val="21"/>
-                <w:szCs w:val="21"/>
-                <w:lang w:val="en-CA" w:eastAsia="en-CA" w:bidi="ar-SA"/>
-              </w:rPr>
-              <w:br/>
-              <w:t>{</w:t>
-            </w:r>
-            <w:proofErr w:type="spellStart"/>
-            <w:r>
-              <w:rPr>
-                <w:rFonts w:ascii="Courier New" w:eastAsia="Times New Roman" w:hAnsi="Courier New" w:cs="Courier New"/>
-                <w:kern w:val="0"/>
-                <w:sz w:val="21"/>
-                <w:szCs w:val="21"/>
-                <w:lang w:val="en-CA" w:eastAsia="en-CA" w:bidi="ar-SA"/>
-              </w:rPr>
-              <w:t>d.</w:t>
-            </w:r>
-            <w:r>
-              <w:rPr>
-                <w:rFonts w:ascii="Courier New" w:eastAsia="Times New Roman" w:hAnsi="Courier New" w:cs="Courier New"/>
-                <w:kern w:val="0"/>
-                <w:sz w:val="21"/>
-                <w:szCs w:val="21"/>
-                <w:lang w:val="en-CA" w:eastAsia="en-CA" w:bidi="ar-SA"/>
-              </w:rPr>
-              <w:t>diffList</w:t>
-            </w:r>
-            <w:proofErr w:type="spellEnd"/>
-            <w:r>
-              <w:rPr>
-                <w:rFonts w:ascii="Courier New" w:eastAsia="Times New Roman" w:hAnsi="Courier New" w:cs="Courier New"/>
-                <w:kern w:val="0"/>
-                <w:sz w:val="21"/>
-                <w:szCs w:val="21"/>
-                <w:lang w:val="en-CA" w:eastAsia="en-CA" w:bidi="ar-SA"/>
-              </w:rPr>
-              <w:t>[</w:t>
-            </w:r>
-            <w:proofErr w:type="spellStart"/>
-            <w:r>
-              <w:rPr>
-                <w:rFonts w:ascii="Courier New" w:eastAsia="Times New Roman" w:hAnsi="Courier New" w:cs="Courier New"/>
-                <w:kern w:val="0"/>
-                <w:sz w:val="21"/>
-                <w:szCs w:val="21"/>
-                <w:lang w:val="en-CA" w:eastAsia="en-CA" w:bidi="ar-SA"/>
-              </w:rPr>
-              <w:t>i</w:t>
-            </w:r>
-            <w:proofErr w:type="spellEnd"/>
-            <w:r>
-              <w:rPr>
-                <w:rFonts w:ascii="Courier New" w:eastAsia="Times New Roman" w:hAnsi="Courier New" w:cs="Courier New"/>
-                <w:kern w:val="0"/>
-                <w:sz w:val="21"/>
-                <w:szCs w:val="21"/>
-                <w:lang w:val="en-CA" w:eastAsia="en-CA" w:bidi="ar-SA"/>
-              </w:rPr>
-              <w:t>]</w:t>
-            </w:r>
-            <w:r>
-              <w:rPr>
-                <w:rFonts w:ascii="Courier New" w:eastAsia="Times New Roman" w:hAnsi="Courier New" w:cs="Courier New"/>
-                <w:kern w:val="0"/>
-                <w:sz w:val="21"/>
-                <w:szCs w:val="21"/>
-                <w:lang w:val="en-CA" w:eastAsia="en-CA" w:bidi="ar-SA"/>
-              </w:rPr>
-              <w:t xml:space="preserve">. </w:t>
-            </w:r>
-            <w:proofErr w:type="spellStart"/>
-            <w:proofErr w:type="gramStart"/>
-            <w:r>
-              <w:rPr>
-                <w:rFonts w:ascii="Courier New" w:eastAsia="Times New Roman" w:hAnsi="Courier New" w:cs="Courier New"/>
-                <w:kern w:val="0"/>
-                <w:sz w:val="21"/>
-                <w:szCs w:val="21"/>
-                <w:lang w:val="en-CA" w:eastAsia="en-CA" w:bidi="ar-SA"/>
-              </w:rPr>
-              <w:t>min</w:t>
-            </w:r>
-            <w:r>
-              <w:rPr>
-                <w:rFonts w:ascii="Courier New" w:eastAsia="Times New Roman" w:hAnsi="Courier New" w:cs="Courier New"/>
-                <w:kern w:val="0"/>
-                <w:sz w:val="21"/>
-                <w:szCs w:val="21"/>
-                <w:lang w:val="en-CA" w:eastAsia="en-CA" w:bidi="ar-SA"/>
-              </w:rPr>
-              <w:t>.givenName</w:t>
-            </w:r>
-            <w:proofErr w:type="spellEnd"/>
-            <w:proofErr w:type="gramEnd"/>
-            <w:r>
-              <w:rPr>
-                <w:rFonts w:ascii="Courier New" w:eastAsia="Times New Roman" w:hAnsi="Courier New" w:cs="Courier New"/>
-                <w:kern w:val="0"/>
-                <w:sz w:val="21"/>
-                <w:szCs w:val="21"/>
-                <w:lang w:val="en-CA" w:eastAsia="en-CA" w:bidi="ar-SA"/>
-              </w:rPr>
-              <w:t>}</w:t>
+                <w:rFonts w:ascii="Courier New" w:hAnsi="Courier New" w:cs="Courier New"/>
+                <w:color w:val="24292E"/>
+                <w:sz w:val="21"/>
+                <w:szCs w:val="21"/>
+              </w:rPr>
+              <w:t>{d.diffList[i].min.</w:t>
+            </w:r>
+            <w:r>
+              <w:rPr>
+                <w:rFonts w:ascii="Courier New" w:hAnsi="Courier New" w:cs="Courier New"/>
+                <w:color w:val="24292E"/>
+                <w:sz w:val="21"/>
+                <w:szCs w:val="21"/>
+              </w:rPr>
+              <w:t>givenName</w:t>
+            </w:r>
+            <w:r>
+              <w:rPr>
+                <w:rFonts w:ascii="Courier New" w:hAnsi="Courier New" w:cs="Courier New"/>
+                <w:color w:val="24292E"/>
+                <w:sz w:val="21"/>
+                <w:szCs w:val="21"/>
+              </w:rPr>
+              <w:t>Diff:ifEQ('true'):showBegin}</w:t>
+            </w:r>
+            <w:r>
+              <w:rPr>
+                <w:rFonts w:ascii="Courier New" w:hAnsi="Courier New" w:cs="Courier New"/>
+                <w:b/>
+                <w:bCs/>
+                <w:color w:val="24292E"/>
+                <w:sz w:val="21"/>
+                <w:szCs w:val="21"/>
+              </w:rPr>
+              <w:t>{d.diffList[i].min.givenName}</w:t>
+            </w:r>
+            <w:r>
+              <w:rPr>
+                <w:rFonts w:ascii="Courier New" w:hAnsi="Courier New" w:cs="Courier New"/>
+                <w:color w:val="24292E"/>
+                <w:sz w:val="21"/>
+                <w:szCs w:val="21"/>
+              </w:rPr>
+              <w:t>{d.diffList[i].min.</w:t>
+            </w:r>
+            <w:r>
+              <w:rPr>
+                <w:rFonts w:ascii="Courier New" w:hAnsi="Courier New" w:cs="Courier New"/>
+                <w:color w:val="24292E"/>
+                <w:sz w:val="21"/>
+                <w:szCs w:val="21"/>
+              </w:rPr>
+              <w:t>givenName</w:t>
+            </w:r>
+            <w:r>
+              <w:rPr>
+                <w:rFonts w:ascii="Courier New" w:hAnsi="Courier New" w:cs="Courier New"/>
+                <w:color w:val="24292E"/>
+                <w:sz w:val="21"/>
+                <w:szCs w:val="21"/>
+              </w:rPr>
+              <w:t>:showEnd}{d.diffList[i].min.</w:t>
+            </w:r>
+            <w:r>
+              <w:rPr>
+                <w:rFonts w:ascii="Courier New" w:hAnsi="Courier New" w:cs="Courier New"/>
+                <w:color w:val="24292E"/>
+                <w:sz w:val="21"/>
+                <w:szCs w:val="21"/>
+              </w:rPr>
+              <w:t>givenName</w:t>
+            </w:r>
+            <w:r>
+              <w:rPr>
+                <w:rFonts w:ascii="Courier New" w:hAnsi="Courier New" w:cs="Courier New"/>
+                <w:color w:val="24292E"/>
+                <w:sz w:val="21"/>
+                <w:szCs w:val="21"/>
+              </w:rPr>
+              <w:t>Diff:ifNE('true'):showBegin}</w:t>
+            </w:r>
+            <w:r>
+              <w:rPr>
+                <w:rFonts w:ascii="Courier New" w:hAnsi="Courier New" w:cs="Courier New"/>
+                <w:color w:val="24292E"/>
+                <w:sz w:val="21"/>
+                <w:szCs w:val="21"/>
+              </w:rPr>
+              <w:t>{d.diffList[i].min.givenName}</w:t>
+            </w:r>
+            <w:r>
+              <w:rPr>
+                <w:rFonts w:ascii="Courier New" w:hAnsi="Courier New" w:cs="Courier New"/>
+                <w:color w:val="24292E"/>
+                <w:sz w:val="21"/>
+                <w:szCs w:val="21"/>
+              </w:rPr>
+              <w:t>{d.diffList[i].min.</w:t>
+            </w:r>
+            <w:r>
+              <w:rPr>
+                <w:rFonts w:ascii="Courier New" w:hAnsi="Courier New" w:cs="Courier New"/>
+                <w:color w:val="24292E"/>
+                <w:sz w:val="21"/>
+                <w:szCs w:val="21"/>
+              </w:rPr>
+              <w:t>givenName</w:t>
+            </w:r>
+            <w:r>
+              <w:rPr>
+                <w:rFonts w:ascii="Courier New" w:hAnsi="Courier New" w:cs="Courier New"/>
+                <w:color w:val="24292E"/>
+                <w:sz w:val="21"/>
+                <w:szCs w:val="21"/>
+              </w:rPr>
+              <w:t>:showEnd}</w:t>
             </w:r>
           </w:p>
         </w:tc>
@@ -8674,6 +8441,83 @@
           </w:tcPr>
           <w:p>
             <w:pPr>
+              <w:rPr>
+                <w:rFonts w:ascii="Courier New" w:hAnsi="Courier New" w:cs="Courier New"/>
+                <w:color w:val="24292E"/>
+                <w:sz w:val="21"/>
+                <w:szCs w:val="21"/>
+              </w:rPr>
+            </w:pPr>
+            <w:r>
+              <w:rPr>
+                <w:rFonts w:ascii="Courier New" w:hAnsi="Courier New" w:cs="Courier New"/>
+                <w:color w:val="24292E"/>
+                <w:sz w:val="21"/>
+                <w:szCs w:val="21"/>
+              </w:rPr>
+              <w:t>{</w:t>
+            </w:r>
+            <w:proofErr w:type="spellStart"/>
+            <w:r>
+              <w:rPr>
+                <w:rFonts w:ascii="Courier New" w:hAnsi="Courier New" w:cs="Courier New"/>
+                <w:color w:val="24292E"/>
+                <w:sz w:val="21"/>
+                <w:szCs w:val="21"/>
+              </w:rPr>
+              <w:t>d.diffList</w:t>
+            </w:r>
+            <w:proofErr w:type="spellEnd"/>
+            <w:r>
+              <w:rPr>
+                <w:rFonts w:ascii="Courier New" w:hAnsi="Courier New" w:cs="Courier New"/>
+                <w:color w:val="24292E"/>
+                <w:sz w:val="21"/>
+                <w:szCs w:val="21"/>
+              </w:rPr>
+              <w:t>[i].</w:t>
+            </w:r>
+            <w:proofErr w:type="spellStart"/>
+            <w:r>
+              <w:rPr>
+                <w:rFonts w:ascii="Courier New" w:hAnsi="Courier New" w:cs="Courier New"/>
+                <w:color w:val="24292E"/>
+                <w:sz w:val="21"/>
+                <w:szCs w:val="21"/>
+              </w:rPr>
+              <w:t>school</w:t>
+            </w:r>
+            <w:r>
+              <w:rPr>
+                <w:rFonts w:ascii="Courier New" w:hAnsi="Courier New" w:cs="Courier New"/>
+                <w:color w:val="24292E"/>
+                <w:sz w:val="21"/>
+                <w:szCs w:val="21"/>
+              </w:rPr>
+              <w:t>.</w:t>
+            </w:r>
+            <w:r>
+              <w:rPr>
+                <w:rFonts w:ascii="Courier New" w:hAnsi="Courier New" w:cs="Courier New"/>
+                <w:color w:val="24292E"/>
+                <w:sz w:val="21"/>
+                <w:szCs w:val="21"/>
+              </w:rPr>
+              <w:t>legalMiddleNames</w:t>
+            </w:r>
+            <w:proofErr w:type="spellEnd"/>
+            <w:r>
+              <w:rPr>
+                <w:rFonts w:ascii="Courier New" w:hAnsi="Courier New" w:cs="Courier New"/>
+                <w:color w:val="24292E"/>
+                <w:sz w:val="21"/>
+                <w:szCs w:val="21"/>
+              </w:rPr>
+              <w:t>}</w:t>
+            </w:r>
+          </w:p>
+          <w:p>
+            <w:pPr>
               <w:keepNext/>
               <w:widowControl/>
               <w:shd w:val="clear" w:color="auto" w:fill="FFFFFF"/>
@@ -8688,222 +8532,122 @@
             </w:pPr>
             <w:r>
               <w:rPr>
-                <w:rFonts w:ascii="Courier New" w:eastAsia="Times New Roman" w:hAnsi="Courier New" w:cs="Courier New"/>
-                <w:kern w:val="0"/>
-                <w:sz w:val="21"/>
-                <w:szCs w:val="21"/>
-                <w:lang w:val="en-CA" w:eastAsia="en-CA" w:bidi="ar-SA"/>
-              </w:rPr>
-              <w:t>{</w:t>
-            </w:r>
-            <w:proofErr w:type="spellStart"/>
-            <w:proofErr w:type="gramStart"/>
-            <w:r>
-              <w:rPr>
-                <w:rFonts w:ascii="Courier New" w:eastAsia="Times New Roman" w:hAnsi="Courier New" w:cs="Courier New"/>
-                <w:kern w:val="0"/>
-                <w:sz w:val="21"/>
-                <w:szCs w:val="21"/>
-                <w:lang w:val="en-CA" w:eastAsia="en-CA" w:bidi="ar-SA"/>
-              </w:rPr>
-              <w:t>d.</w:t>
-            </w:r>
-            <w:r>
-              <w:rPr>
-                <w:rFonts w:ascii="Courier New" w:eastAsia="Times New Roman" w:hAnsi="Courier New" w:cs="Courier New"/>
-                <w:kern w:val="0"/>
-                <w:sz w:val="21"/>
-                <w:szCs w:val="21"/>
-                <w:lang w:val="en-CA" w:eastAsia="en-CA" w:bidi="ar-SA"/>
-              </w:rPr>
-              <w:t>diffList</w:t>
-            </w:r>
-            <w:proofErr w:type="spellEnd"/>
-            <w:proofErr w:type="gramEnd"/>
-            <w:r>
-              <w:rPr>
-                <w:rFonts w:ascii="Courier New" w:eastAsia="Times New Roman" w:hAnsi="Courier New" w:cs="Courier New"/>
-                <w:kern w:val="0"/>
-                <w:sz w:val="21"/>
-                <w:szCs w:val="21"/>
-                <w:lang w:val="en-CA" w:eastAsia="en-CA" w:bidi="ar-SA"/>
-              </w:rPr>
-              <w:t>[</w:t>
-            </w:r>
-            <w:proofErr w:type="spellStart"/>
-            <w:r>
-              <w:rPr>
-                <w:rFonts w:ascii="Courier New" w:eastAsia="Times New Roman" w:hAnsi="Courier New" w:cs="Courier New"/>
-                <w:kern w:val="0"/>
-                <w:sz w:val="21"/>
-                <w:szCs w:val="21"/>
-                <w:lang w:val="en-CA" w:eastAsia="en-CA" w:bidi="ar-SA"/>
-              </w:rPr>
-              <w:t>i</w:t>
-            </w:r>
-            <w:proofErr w:type="spellEnd"/>
-            <w:r>
-              <w:rPr>
-                <w:rFonts w:ascii="Courier New" w:eastAsia="Times New Roman" w:hAnsi="Courier New" w:cs="Courier New"/>
-                <w:kern w:val="0"/>
-                <w:sz w:val="21"/>
-                <w:szCs w:val="21"/>
-                <w:lang w:val="en-CA" w:eastAsia="en-CA" w:bidi="ar-SA"/>
-              </w:rPr>
-              <w:t>]</w:t>
-            </w:r>
-            <w:r>
-              <w:rPr>
-                <w:rFonts w:ascii="Courier New" w:eastAsia="Times New Roman" w:hAnsi="Courier New" w:cs="Courier New"/>
-                <w:kern w:val="0"/>
-                <w:sz w:val="21"/>
-                <w:szCs w:val="21"/>
-                <w:lang w:val="en-CA" w:eastAsia="en-CA" w:bidi="ar-SA"/>
-              </w:rPr>
-              <w:t xml:space="preserve">. </w:t>
-            </w:r>
-            <w:proofErr w:type="spellStart"/>
-            <w:proofErr w:type="gramStart"/>
-            <w:r>
-              <w:rPr>
-                <w:rFonts w:ascii="Courier New" w:eastAsia="Times New Roman" w:hAnsi="Courier New" w:cs="Courier New"/>
-                <w:kern w:val="0"/>
-                <w:sz w:val="21"/>
-                <w:szCs w:val="21"/>
-                <w:lang w:val="en-CA" w:eastAsia="en-CA" w:bidi="ar-SA"/>
-              </w:rPr>
-              <w:t>school</w:t>
-            </w:r>
-            <w:r>
-              <w:rPr>
-                <w:rFonts w:ascii="Courier New" w:eastAsia="Times New Roman" w:hAnsi="Courier New" w:cs="Courier New"/>
-                <w:kern w:val="0"/>
-                <w:sz w:val="21"/>
-                <w:szCs w:val="21"/>
-                <w:lang w:val="en-CA" w:eastAsia="en-CA" w:bidi="ar-SA"/>
-              </w:rPr>
-              <w:t>.legalMiddleNames</w:t>
-            </w:r>
-            <w:proofErr w:type="spellEnd"/>
-            <w:proofErr w:type="gramEnd"/>
-            <w:r>
-              <w:rPr>
-                <w:rFonts w:ascii="Courier New" w:eastAsia="Times New Roman" w:hAnsi="Courier New" w:cs="Courier New"/>
-                <w:kern w:val="0"/>
-                <w:sz w:val="21"/>
-                <w:szCs w:val="21"/>
-                <w:lang w:val="en-CA" w:eastAsia="en-CA" w:bidi="ar-SA"/>
-              </w:rPr>
-              <w:t>}</w:t>
-            </w:r>
-            <w:r>
-              <w:rPr>
-                <w:rFonts w:ascii="Courier New" w:eastAsia="Times New Roman" w:hAnsi="Courier New" w:cs="Courier New"/>
-                <w:kern w:val="0"/>
-                <w:sz w:val="21"/>
-                <w:szCs w:val="21"/>
-                <w:lang w:val="en-CA" w:eastAsia="en-CA" w:bidi="ar-SA"/>
-              </w:rPr>
-              <w:br/>
-              <w:t>{</w:t>
-            </w:r>
-            <w:proofErr w:type="spellStart"/>
-            <w:r>
-              <w:rPr>
-                <w:rFonts w:ascii="Courier New" w:eastAsia="Times New Roman" w:hAnsi="Courier New" w:cs="Courier New"/>
-                <w:kern w:val="0"/>
-                <w:sz w:val="21"/>
-                <w:szCs w:val="21"/>
-                <w:lang w:val="en-CA" w:eastAsia="en-CA" w:bidi="ar-SA"/>
-              </w:rPr>
-              <w:t>d.</w:t>
-            </w:r>
-            <w:r>
-              <w:rPr>
-                <w:rFonts w:ascii="Courier New" w:eastAsia="Times New Roman" w:hAnsi="Courier New" w:cs="Courier New"/>
-                <w:kern w:val="0"/>
-                <w:sz w:val="21"/>
-                <w:szCs w:val="21"/>
-                <w:lang w:val="en-CA" w:eastAsia="en-CA" w:bidi="ar-SA"/>
-              </w:rPr>
-              <w:t>diffList</w:t>
-            </w:r>
-            <w:proofErr w:type="spellEnd"/>
-            <w:r>
-              <w:rPr>
-                <w:rFonts w:ascii="Courier New" w:eastAsia="Times New Roman" w:hAnsi="Courier New" w:cs="Courier New"/>
-                <w:kern w:val="0"/>
-                <w:sz w:val="21"/>
-                <w:szCs w:val="21"/>
-                <w:lang w:val="en-CA" w:eastAsia="en-CA" w:bidi="ar-SA"/>
-              </w:rPr>
-              <w:t>[</w:t>
-            </w:r>
-            <w:proofErr w:type="spellStart"/>
-            <w:r>
-              <w:rPr>
-                <w:rFonts w:ascii="Courier New" w:eastAsia="Times New Roman" w:hAnsi="Courier New" w:cs="Courier New"/>
-                <w:kern w:val="0"/>
-                <w:sz w:val="21"/>
-                <w:szCs w:val="21"/>
-                <w:lang w:val="en-CA" w:eastAsia="en-CA" w:bidi="ar-SA"/>
-              </w:rPr>
-              <w:t>i</w:t>
-            </w:r>
-            <w:proofErr w:type="spellEnd"/>
-            <w:r>
-              <w:rPr>
-                <w:rFonts w:ascii="Courier New" w:eastAsia="Times New Roman" w:hAnsi="Courier New" w:cs="Courier New"/>
-                <w:kern w:val="0"/>
-                <w:sz w:val="21"/>
-                <w:szCs w:val="21"/>
-                <w:lang w:val="en-CA" w:eastAsia="en-CA" w:bidi="ar-SA"/>
-              </w:rPr>
-              <w:t>]</w:t>
-            </w:r>
-            <w:r>
-              <w:rPr>
-                <w:rFonts w:ascii="Courier New" w:eastAsia="Times New Roman" w:hAnsi="Courier New" w:cs="Courier New"/>
-                <w:kern w:val="0"/>
-                <w:sz w:val="21"/>
-                <w:szCs w:val="21"/>
-                <w:lang w:val="en-CA" w:eastAsia="en-CA" w:bidi="ar-SA"/>
-              </w:rPr>
-              <w:t xml:space="preserve">. </w:t>
-            </w:r>
-            <w:proofErr w:type="spellStart"/>
-            <w:proofErr w:type="gramStart"/>
-            <w:r>
-              <w:rPr>
-                <w:rFonts w:ascii="Courier New" w:eastAsia="Times New Roman" w:hAnsi="Courier New" w:cs="Courier New"/>
-                <w:kern w:val="0"/>
-                <w:sz w:val="21"/>
-                <w:szCs w:val="21"/>
-                <w:lang w:val="en-CA" w:eastAsia="en-CA" w:bidi="ar-SA"/>
-              </w:rPr>
-              <w:t>min</w:t>
-            </w:r>
-            <w:r>
-              <w:rPr>
-                <w:rFonts w:ascii="Courier New" w:eastAsia="Times New Roman" w:hAnsi="Courier New" w:cs="Courier New"/>
-                <w:kern w:val="0"/>
-                <w:sz w:val="21"/>
-                <w:szCs w:val="21"/>
-                <w:lang w:val="en-CA" w:eastAsia="en-CA" w:bidi="ar-SA"/>
-              </w:rPr>
-              <w:t>.legalMiddleNames</w:t>
-            </w:r>
-            <w:proofErr w:type="spellEnd"/>
-            <w:proofErr w:type="gramEnd"/>
-            <w:r>
-              <w:rPr>
-                <w:rFonts w:ascii="Courier New" w:eastAsia="Times New Roman" w:hAnsi="Courier New" w:cs="Courier New"/>
-                <w:kern w:val="0"/>
-                <w:sz w:val="21"/>
-                <w:szCs w:val="21"/>
-                <w:lang w:val="en-CA" w:eastAsia="en-CA" w:bidi="ar-SA"/>
-              </w:rPr>
-              <w:t>}</w:t>
+                <w:rFonts w:ascii="Courier New" w:hAnsi="Courier New" w:cs="Courier New"/>
+                <w:color w:val="24292E"/>
+                <w:sz w:val="21"/>
+                <w:szCs w:val="21"/>
+              </w:rPr>
+              <w:t>{d.diffList[i].min.</w:t>
+            </w:r>
+            <w:r>
+              <w:rPr>
+                <w:rFonts w:ascii="Courier New" w:hAnsi="Courier New" w:cs="Courier New"/>
+                <w:color w:val="24292E"/>
+                <w:sz w:val="21"/>
+                <w:szCs w:val="21"/>
+              </w:rPr>
+              <w:t>legalMiddleNames</w:t>
+            </w:r>
+            <w:r>
+              <w:rPr>
+                <w:rFonts w:ascii="Courier New" w:hAnsi="Courier New" w:cs="Courier New"/>
+                <w:color w:val="24292E"/>
+                <w:sz w:val="21"/>
+                <w:szCs w:val="21"/>
+              </w:rPr>
+              <w:t>Diff:ifEQ('true'):showBegin}</w:t>
+            </w:r>
+            <w:r>
+              <w:rPr>
+                <w:rFonts w:ascii="Courier New" w:hAnsi="Courier New" w:cs="Courier New"/>
+                <w:b/>
+                <w:bCs/>
+                <w:color w:val="24292E"/>
+                <w:sz w:val="21"/>
+                <w:szCs w:val="21"/>
+              </w:rPr>
+              <w:t>{d.diffList[i].min.legalMiddleNames}</w:t>
+            </w:r>
+            <w:r>
+              <w:rPr>
+                <w:rFonts w:ascii="Courier New" w:hAnsi="Courier New" w:cs="Courier New"/>
+                <w:color w:val="24292E"/>
+                <w:sz w:val="21"/>
+                <w:szCs w:val="21"/>
+              </w:rPr>
+              <w:t>{d.diffList[i].min.</w:t>
+            </w:r>
+            <w:r>
+              <w:rPr>
+                <w:rFonts w:ascii="Courier New" w:hAnsi="Courier New" w:cs="Courier New"/>
+                <w:color w:val="24292E"/>
+                <w:sz w:val="21"/>
+                <w:szCs w:val="21"/>
+              </w:rPr>
+              <w:t>legalMiddleNames</w:t>
+            </w:r>
+            <w:r>
+              <w:rPr>
+                <w:rFonts w:ascii="Courier New" w:hAnsi="Courier New" w:cs="Courier New"/>
+                <w:color w:val="24292E"/>
+                <w:sz w:val="21"/>
+                <w:szCs w:val="21"/>
+              </w:rPr>
+              <w:t>:showEnd}{d.diffList[i].min.</w:t>
+            </w:r>
+            <w:r>
+              <w:rPr>
+                <w:rFonts w:ascii="Courier New" w:hAnsi="Courier New" w:cs="Courier New"/>
+                <w:color w:val="24292E"/>
+                <w:sz w:val="21"/>
+                <w:szCs w:val="21"/>
+              </w:rPr>
+              <w:t>legalMiddleNames</w:t>
+            </w:r>
+            <w:r>
+              <w:rPr>
+                <w:rFonts w:ascii="Courier New" w:hAnsi="Courier New" w:cs="Courier New"/>
+                <w:color w:val="24292E"/>
+                <w:sz w:val="21"/>
+                <w:szCs w:val="21"/>
+              </w:rPr>
+              <w:t>Diff:ifNE('true'):showBegin}</w:t>
+            </w:r>
+            <w:r>
+              <w:rPr>
+                <w:rFonts w:ascii="Courier New" w:hAnsi="Courier New" w:cs="Courier New"/>
+                <w:color w:val="24292E"/>
+                <w:sz w:val="21"/>
+                <w:szCs w:val="21"/>
+              </w:rPr>
+              <w:t>{d.diffList[i].min.legalMiddleNames}</w:t>
+            </w:r>
+            <w:r>
+              <w:rPr>
+                <w:rFonts w:ascii="Courier New" w:hAnsi="Courier New" w:cs="Courier New"/>
+                <w:color w:val="24292E"/>
+                <w:sz w:val="21"/>
+                <w:szCs w:val="21"/>
+              </w:rPr>
+              <w:t>{d.diffList[i].min.</w:t>
+            </w:r>
+            <w:r>
+              <w:rPr>
+                <w:rFonts w:ascii="Courier New" w:hAnsi="Courier New" w:cs="Courier New"/>
+                <w:color w:val="24292E"/>
+                <w:sz w:val="21"/>
+                <w:szCs w:val="21"/>
+              </w:rPr>
+              <w:t>legalMiddleNames</w:t>
+            </w:r>
+            <w:r>
+              <w:rPr>
+                <w:rFonts w:ascii="Courier New" w:hAnsi="Courier New" w:cs="Courier New"/>
+                <w:color w:val="24292E"/>
+                <w:sz w:val="21"/>
+                <w:szCs w:val="21"/>
+              </w:rPr>
+              <w:t>:showEnd}</w:t>
             </w:r>
           </w:p>
         </w:tc>
@@ -8923,50 +8667,41 @@
               <w:rPr>
                 <w:rFonts w:ascii="Courier New" w:eastAsia="Times New Roman" w:hAnsi="Courier New" w:cs="Courier New"/>
                 <w:kern w:val="0"/>
-                <w:lang w:val="en-CA" w:eastAsia="en-CA" w:bidi="ar-SA"/>
-              </w:rPr>
-            </w:pPr>
-            <w:r>
-              <w:rPr>
-                <w:rFonts w:ascii="Courier New" w:eastAsia="Times New Roman" w:hAnsi="Courier New" w:cs="Courier New"/>
-                <w:kern w:val="0"/>
-                <w:sz w:val="21"/>
-                <w:szCs w:val="21"/>
-                <w:lang w:val="en-CA" w:eastAsia="en-CA" w:bidi="ar-SA"/>
+                <w:sz w:val="21"/>
+                <w:szCs w:val="21"/>
+                <w:lang w:val="en-US" w:eastAsia="en-CA" w:bidi="ar-SA"/>
+              </w:rPr>
+            </w:pPr>
+            <w:bookmarkStart w:id="1" w:name="_Hlk74322332"/>
+            <w:r>
+              <w:rPr>
+                <w:rFonts w:ascii="Courier New" w:eastAsia="Times New Roman" w:hAnsi="Courier New" w:cs="Courier New"/>
+                <w:kern w:val="0"/>
+                <w:sz w:val="21"/>
+                <w:szCs w:val="21"/>
+                <w:lang w:val="en-US" w:eastAsia="en-CA" w:bidi="ar-SA"/>
               </w:rPr>
               <w:t>{</w:t>
             </w:r>
             <w:proofErr w:type="spellStart"/>
-            <w:proofErr w:type="gramStart"/>
-            <w:r>
-              <w:rPr>
-                <w:rFonts w:ascii="Courier New" w:eastAsia="Times New Roman" w:hAnsi="Courier New" w:cs="Courier New"/>
-                <w:kern w:val="0"/>
-                <w:sz w:val="21"/>
-                <w:szCs w:val="21"/>
-                <w:lang w:val="en-CA" w:eastAsia="en-CA" w:bidi="ar-SA"/>
-              </w:rPr>
-              <w:t>d.</w:t>
-            </w:r>
-            <w:r>
-              <w:rPr>
-                <w:rFonts w:ascii="Courier New" w:eastAsia="Times New Roman" w:hAnsi="Courier New" w:cs="Courier New"/>
-                <w:kern w:val="0"/>
-                <w:sz w:val="21"/>
-                <w:szCs w:val="21"/>
-                <w:lang w:val="en-CA" w:eastAsia="en-CA" w:bidi="ar-SA"/>
-              </w:rPr>
-              <w:t>diffList</w:t>
+            <w:r>
+              <w:rPr>
+                <w:rFonts w:ascii="Courier New" w:eastAsia="Times New Roman" w:hAnsi="Courier New" w:cs="Courier New"/>
+                <w:kern w:val="0"/>
+                <w:sz w:val="21"/>
+                <w:szCs w:val="21"/>
+                <w:lang w:val="en-US" w:eastAsia="en-CA" w:bidi="ar-SA"/>
+              </w:rPr>
+              <w:t>d.diffList</w:t>
             </w:r>
             <w:proofErr w:type="spellEnd"/>
-            <w:proofErr w:type="gramEnd"/>
-            <w:r>
-              <w:rPr>
-                <w:rFonts w:ascii="Courier New" w:eastAsia="Times New Roman" w:hAnsi="Courier New" w:cs="Courier New"/>
-                <w:kern w:val="0"/>
-                <w:sz w:val="21"/>
-                <w:szCs w:val="21"/>
-                <w:lang w:val="en-CA" w:eastAsia="en-CA" w:bidi="ar-SA"/>
+            <w:r>
+              <w:rPr>
+                <w:rFonts w:ascii="Courier New" w:eastAsia="Times New Roman" w:hAnsi="Courier New" w:cs="Courier New"/>
+                <w:kern w:val="0"/>
+                <w:sz w:val="21"/>
+                <w:szCs w:val="21"/>
+                <w:lang w:val="en-US" w:eastAsia="en-CA" w:bidi="ar-SA"/>
               </w:rPr>
               <w:t>[</w:t>
             </w:r>
@@ -8977,7 +8712,7 @@
                 <w:kern w:val="0"/>
                 <w:sz w:val="21"/>
                 <w:szCs w:val="21"/>
-                <w:lang w:val="en-CA" w:eastAsia="en-CA" w:bidi="ar-SA"/>
+                <w:lang w:val="en-US" w:eastAsia="en-CA" w:bidi="ar-SA"/>
               </w:rPr>
               <w:t>i</w:t>
             </w:r>
@@ -8988,172 +8723,110 @@
                 <w:kern w:val="0"/>
                 <w:sz w:val="21"/>
                 <w:szCs w:val="21"/>
-                <w:lang w:val="en-CA" w:eastAsia="en-CA" w:bidi="ar-SA"/>
-              </w:rPr>
-              <w:t>]</w:t>
-            </w:r>
-            <w:r>
-              <w:rPr>
-                <w:rFonts w:ascii="Courier New" w:eastAsia="Times New Roman" w:hAnsi="Courier New" w:cs="Courier New"/>
-                <w:kern w:val="0"/>
-                <w:sz w:val="21"/>
-                <w:szCs w:val="21"/>
-                <w:lang w:val="en-CA" w:eastAsia="en-CA" w:bidi="ar-SA"/>
-              </w:rPr>
-              <w:t xml:space="preserve">. </w:t>
+                <w:lang w:val="en-US" w:eastAsia="en-CA" w:bidi="ar-SA"/>
+              </w:rPr>
+              <w:t>].</w:t>
             </w:r>
             <w:proofErr w:type="spellStart"/>
-            <w:proofErr w:type="gramStart"/>
-            <w:r>
-              <w:rPr>
-                <w:rFonts w:ascii="Courier New" w:eastAsia="Times New Roman" w:hAnsi="Courier New" w:cs="Courier New"/>
-                <w:kern w:val="0"/>
-                <w:sz w:val="21"/>
-                <w:szCs w:val="21"/>
-                <w:lang w:val="en-CA" w:eastAsia="en-CA" w:bidi="ar-SA"/>
-              </w:rPr>
-              <w:t>school</w:t>
-            </w:r>
-            <w:r>
-              <w:rPr>
-                <w:rFonts w:ascii="Courier New" w:eastAsia="Times New Roman" w:hAnsi="Courier New" w:cs="Courier New"/>
-                <w:kern w:val="0"/>
-                <w:sz w:val="21"/>
-                <w:szCs w:val="21"/>
-                <w:lang w:val="en-CA" w:eastAsia="en-CA" w:bidi="ar-SA"/>
-              </w:rPr>
-              <w:t>.birthDate</w:t>
+            <w:r>
+              <w:rPr>
+                <w:rFonts w:ascii="Courier New" w:eastAsia="Times New Roman" w:hAnsi="Courier New" w:cs="Courier New"/>
+                <w:kern w:val="0"/>
+                <w:sz w:val="21"/>
+                <w:szCs w:val="21"/>
+                <w:lang w:val="en-US" w:eastAsia="en-CA" w:bidi="ar-SA"/>
+              </w:rPr>
+              <w:t>school.birthDate</w:t>
             </w:r>
             <w:proofErr w:type="spellEnd"/>
-            <w:proofErr w:type="gramEnd"/>
-            <w:r>
-              <w:rPr>
-                <w:rFonts w:ascii="Courier New" w:eastAsia="Times New Roman" w:hAnsi="Courier New" w:cs="Courier New"/>
-                <w:kern w:val="0"/>
-                <w:sz w:val="21"/>
-                <w:szCs w:val="21"/>
-                <w:lang w:val="en-CA" w:eastAsia="en-CA" w:bidi="ar-SA"/>
+            <w:r>
+              <w:rPr>
+                <w:rFonts w:ascii="Courier New" w:eastAsia="Times New Roman" w:hAnsi="Courier New" w:cs="Courier New"/>
+                <w:kern w:val="0"/>
+                <w:sz w:val="21"/>
+                <w:szCs w:val="21"/>
+                <w:lang w:val="en-US" w:eastAsia="en-CA" w:bidi="ar-SA"/>
               </w:rPr>
               <w:t>}</w:t>
             </w:r>
-            <w:r>
-              <w:rPr>
-                <w:rFonts w:ascii="Courier New" w:eastAsia="Times New Roman" w:hAnsi="Courier New" w:cs="Courier New"/>
-                <w:kern w:val="0"/>
-                <w:sz w:val="21"/>
-                <w:szCs w:val="21"/>
-                <w:lang w:val="en-CA" w:eastAsia="en-CA" w:bidi="ar-SA"/>
-              </w:rPr>
-              <w:br/>
-              <w:t>{</w:t>
-            </w:r>
-            <w:r>
-              <w:rPr>
-                <w:rFonts w:ascii="Courier New" w:eastAsia="Times New Roman" w:hAnsi="Courier New" w:cs="Courier New"/>
-                <w:kern w:val="0"/>
-                <w:sz w:val="21"/>
-                <w:szCs w:val="21"/>
-                <w:lang w:val="en-CA" w:eastAsia="en-CA" w:bidi="ar-SA"/>
-              </w:rPr>
-              <w:t xml:space="preserve"> </w:t>
-            </w:r>
-            <w:proofErr w:type="spellStart"/>
-            <w:r>
-              <w:rPr>
-                <w:rFonts w:ascii="Courier New" w:eastAsia="Times New Roman" w:hAnsi="Courier New" w:cs="Courier New"/>
-                <w:kern w:val="0"/>
-                <w:sz w:val="21"/>
-                <w:szCs w:val="21"/>
-                <w:lang w:val="en-CA" w:eastAsia="en-CA" w:bidi="ar-SA"/>
-              </w:rPr>
-              <w:t>d.</w:t>
-            </w:r>
-            <w:r>
-              <w:rPr>
-                <w:rFonts w:ascii="Courier New" w:eastAsia="Times New Roman" w:hAnsi="Courier New" w:cs="Courier New"/>
-                <w:kern w:val="0"/>
-                <w:sz w:val="21"/>
-                <w:szCs w:val="21"/>
-                <w:lang w:val="en-CA" w:eastAsia="en-CA" w:bidi="ar-SA"/>
-              </w:rPr>
-              <w:t>diffList</w:t>
-            </w:r>
-            <w:proofErr w:type="spellEnd"/>
-            <w:r>
-              <w:rPr>
-                <w:rFonts w:ascii="Courier New" w:eastAsia="Times New Roman" w:hAnsi="Courier New" w:cs="Courier New"/>
-                <w:kern w:val="0"/>
-                <w:sz w:val="21"/>
-                <w:szCs w:val="21"/>
-                <w:lang w:val="en-CA" w:eastAsia="en-CA" w:bidi="ar-SA"/>
-              </w:rPr>
-              <w:t>[</w:t>
-            </w:r>
-            <w:proofErr w:type="spellStart"/>
-            <w:r>
-              <w:rPr>
-                <w:rFonts w:ascii="Courier New" w:eastAsia="Times New Roman" w:hAnsi="Courier New" w:cs="Courier New"/>
-                <w:kern w:val="0"/>
-                <w:sz w:val="21"/>
-                <w:szCs w:val="21"/>
-                <w:lang w:val="en-CA" w:eastAsia="en-CA" w:bidi="ar-SA"/>
-              </w:rPr>
-              <w:t>i</w:t>
-            </w:r>
-            <w:proofErr w:type="spellEnd"/>
-            <w:r>
-              <w:rPr>
-                <w:rFonts w:ascii="Courier New" w:eastAsia="Times New Roman" w:hAnsi="Courier New" w:cs="Courier New"/>
-                <w:kern w:val="0"/>
-                <w:sz w:val="21"/>
-                <w:szCs w:val="21"/>
-                <w:lang w:val="en-CA" w:eastAsia="en-CA" w:bidi="ar-SA"/>
-              </w:rPr>
-              <w:t>]</w:t>
-            </w:r>
-            <w:r>
-              <w:rPr>
-                <w:rFonts w:ascii="Courier New" w:eastAsia="Times New Roman" w:hAnsi="Courier New" w:cs="Courier New"/>
-                <w:kern w:val="0"/>
-                <w:sz w:val="21"/>
-                <w:szCs w:val="21"/>
-                <w:lang w:val="en-CA" w:eastAsia="en-CA" w:bidi="ar-SA"/>
-              </w:rPr>
-              <w:t xml:space="preserve">. </w:t>
-            </w:r>
-            <w:proofErr w:type="spellStart"/>
-            <w:proofErr w:type="gramStart"/>
-            <w:r>
-              <w:rPr>
-                <w:rFonts w:ascii="Courier New" w:eastAsia="Times New Roman" w:hAnsi="Courier New" w:cs="Courier New"/>
-                <w:kern w:val="0"/>
-                <w:sz w:val="21"/>
-                <w:szCs w:val="21"/>
-                <w:lang w:val="en-CA" w:eastAsia="en-CA" w:bidi="ar-SA"/>
-              </w:rPr>
-              <w:t>min</w:t>
-            </w:r>
-            <w:r>
-              <w:rPr>
-                <w:rFonts w:ascii="Courier New" w:eastAsia="Times New Roman" w:hAnsi="Courier New" w:cs="Courier New"/>
-                <w:kern w:val="0"/>
-                <w:sz w:val="21"/>
-                <w:szCs w:val="21"/>
-                <w:lang w:val="en-CA" w:eastAsia="en-CA" w:bidi="ar-SA"/>
-              </w:rPr>
-              <w:t>.birthDate</w:t>
-            </w:r>
-            <w:proofErr w:type="spellEnd"/>
-            <w:proofErr w:type="gramEnd"/>
-            <w:r>
-              <w:rPr>
-                <w:rFonts w:ascii="Courier New" w:eastAsia="Times New Roman" w:hAnsi="Courier New" w:cs="Courier New"/>
-                <w:kern w:val="0"/>
-                <w:sz w:val="21"/>
-                <w:szCs w:val="21"/>
-                <w:lang w:val="en-CA" w:eastAsia="en-CA" w:bidi="ar-SA"/>
-              </w:rPr>
-              <w:t>}</w:t>
+          </w:p>
+          <w:bookmarkEnd w:id="1"/>
+          <w:p>
+            <w:pPr>
+              <w:keepNext/>
+              <w:widowControl/>
+              <w:shd w:val="clear" w:color="auto" w:fill="FFFFFF"/>
+              <w:suppressAutoHyphens w:val="0"/>
+              <w:autoSpaceDN/>
+              <w:ind w:left="-111"/>
+              <w:textAlignment w:val="auto"/>
+              <w:rPr>
+                <w:rFonts w:ascii="Courier New" w:eastAsia="Times New Roman" w:hAnsi="Courier New" w:cs="Courier New"/>
+                <w:kern w:val="0"/>
+                <w:lang w:val="en-CA" w:eastAsia="en-CA" w:bidi="ar-SA"/>
+              </w:rPr>
+            </w:pPr>
+            <w:r>
+              <w:rPr>
+                <w:rFonts w:ascii="Courier New" w:eastAsia="Times New Roman" w:hAnsi="Courier New" w:cs="Courier New"/>
+                <w:kern w:val="0"/>
+                <w:sz w:val="21"/>
+                <w:szCs w:val="21"/>
+                <w:lang w:val="en-US" w:eastAsia="en-CA" w:bidi="ar-SA"/>
+              </w:rPr>
+              <w:t>{d.diffList[i].min.birthDateDiff:ifEQ('true'):showBegin}</w:t>
+            </w:r>
+            <w:r>
+              <w:rPr>
+                <w:rFonts w:ascii="Courier New" w:eastAsia="Times New Roman" w:hAnsi="Courier New" w:cs="Courier New"/>
+                <w:b/>
+                <w:bCs/>
+                <w:kern w:val="0"/>
+                <w:sz w:val="21"/>
+                <w:szCs w:val="21"/>
+                <w:lang w:val="en-US" w:eastAsia="en-CA" w:bidi="ar-SA"/>
+              </w:rPr>
+              <w:t>{d.diffList[i].min.birthDate}</w:t>
+            </w:r>
+            <w:r>
+              <w:rPr>
+                <w:rFonts w:ascii="Courier New" w:eastAsia="Times New Roman" w:hAnsi="Courier New" w:cs="Courier New"/>
+                <w:kern w:val="0"/>
+                <w:sz w:val="21"/>
+                <w:szCs w:val="21"/>
+                <w:lang w:val="en-US" w:eastAsia="en-CA" w:bidi="ar-SA"/>
+              </w:rPr>
+              <w:t>{d.diffList[i].min.birthDate:showEnd}{d.diffList[i].min.birthDateDiff:ifNE('true'):showBegin}</w:t>
+            </w:r>
+            <w:r>
+              <w:rPr>
+                <w:rFonts w:ascii="Courier New" w:eastAsia="Times New Roman" w:hAnsi="Courier New" w:cs="Courier New"/>
+                <w:kern w:val="0"/>
+                <w:sz w:val="21"/>
+                <w:szCs w:val="21"/>
+                <w:lang w:val="en-US" w:eastAsia="en-CA" w:bidi="ar-SA"/>
+              </w:rPr>
+              <w:t>{d.diffList[i].min.birthDate}</w:t>
+            </w:r>
+            <w:r>
+              <w:rPr>
+                <w:rFonts w:ascii="Courier New" w:eastAsia="Times New Roman" w:hAnsi="Courier New" w:cs="Courier New"/>
+                <w:kern w:val="0"/>
+                <w:sz w:val="21"/>
+                <w:szCs w:val="21"/>
+                <w:lang w:val="en-US" w:eastAsia="en-CA" w:bidi="ar-SA"/>
+              </w:rPr>
+              <w:t>{d.diffList[i].min.birthDate:show</w:t>
+            </w:r>
+            <w:r>
+              <w:rPr>
+                <w:rFonts w:ascii="Courier New" w:eastAsia="Times New Roman" w:hAnsi="Courier New" w:cs="Courier New"/>
+                <w:kern w:val="0"/>
+                <w:sz w:val="21"/>
+                <w:szCs w:val="21"/>
+                <w:lang w:eastAsia="en-CA" w:bidi="ar-SA"/>
+              </w:rPr>
+              <w:t>End}</w:t>
             </w:r>
           </w:p>
         </w:tc>
@@ -9163,6 +8836,83 @@
           </w:tcPr>
           <w:p>
             <w:pPr>
+              <w:rPr>
+                <w:rFonts w:ascii="Courier New" w:hAnsi="Courier New" w:cs="Courier New"/>
+                <w:color w:val="24292E"/>
+                <w:sz w:val="21"/>
+                <w:szCs w:val="21"/>
+              </w:rPr>
+            </w:pPr>
+            <w:r>
+              <w:rPr>
+                <w:rFonts w:ascii="Courier New" w:hAnsi="Courier New" w:cs="Courier New"/>
+                <w:color w:val="24292E"/>
+                <w:sz w:val="21"/>
+                <w:szCs w:val="21"/>
+              </w:rPr>
+              <w:t>{</w:t>
+            </w:r>
+            <w:proofErr w:type="spellStart"/>
+            <w:r>
+              <w:rPr>
+                <w:rFonts w:ascii="Courier New" w:hAnsi="Courier New" w:cs="Courier New"/>
+                <w:color w:val="24292E"/>
+                <w:sz w:val="21"/>
+                <w:szCs w:val="21"/>
+              </w:rPr>
+              <w:t>d.diffList</w:t>
+            </w:r>
+            <w:proofErr w:type="spellEnd"/>
+            <w:r>
+              <w:rPr>
+                <w:rFonts w:ascii="Courier New" w:hAnsi="Courier New" w:cs="Courier New"/>
+                <w:color w:val="24292E"/>
+                <w:sz w:val="21"/>
+                <w:szCs w:val="21"/>
+              </w:rPr>
+              <w:t>[i].</w:t>
+            </w:r>
+            <w:proofErr w:type="spellStart"/>
+            <w:r>
+              <w:rPr>
+                <w:rFonts w:ascii="Courier New" w:hAnsi="Courier New" w:cs="Courier New"/>
+                <w:color w:val="24292E"/>
+                <w:sz w:val="21"/>
+                <w:szCs w:val="21"/>
+              </w:rPr>
+              <w:t>school</w:t>
+            </w:r>
+            <w:r>
+              <w:rPr>
+                <w:rFonts w:ascii="Courier New" w:hAnsi="Courier New" w:cs="Courier New"/>
+                <w:color w:val="24292E"/>
+                <w:sz w:val="21"/>
+                <w:szCs w:val="21"/>
+              </w:rPr>
+              <w:t>.</w:t>
+            </w:r>
+            <w:r>
+              <w:rPr>
+                <w:rFonts w:ascii="Courier New" w:hAnsi="Courier New" w:cs="Courier New"/>
+                <w:color w:val="24292E"/>
+                <w:sz w:val="21"/>
+                <w:szCs w:val="21"/>
+              </w:rPr>
+              <w:t>gender</w:t>
+            </w:r>
+            <w:proofErr w:type="spellEnd"/>
+            <w:r>
+              <w:rPr>
+                <w:rFonts w:ascii="Courier New" w:hAnsi="Courier New" w:cs="Courier New"/>
+                <w:color w:val="24292E"/>
+                <w:sz w:val="21"/>
+                <w:szCs w:val="21"/>
+              </w:rPr>
+              <w:t>}</w:t>
+            </w:r>
+          </w:p>
+          <w:p>
+            <w:pPr>
               <w:keepNext/>
               <w:widowControl/>
               <w:shd w:val="clear" w:color="auto" w:fill="FFFFFF"/>
@@ -9179,222 +8929,122 @@
             </w:pPr>
             <w:r>
               <w:rPr>
-                <w:rFonts w:ascii="Courier New" w:eastAsia="Times New Roman" w:hAnsi="Courier New" w:cs="Courier New"/>
-                <w:kern w:val="0"/>
-                <w:sz w:val="21"/>
-                <w:szCs w:val="21"/>
-                <w:lang w:val="en-CA" w:eastAsia="en-CA" w:bidi="ar-SA"/>
-              </w:rPr>
-              <w:t>{</w:t>
-            </w:r>
-            <w:proofErr w:type="spellStart"/>
-            <w:proofErr w:type="gramStart"/>
-            <w:r>
-              <w:rPr>
-                <w:rFonts w:ascii="Courier New" w:eastAsia="Times New Roman" w:hAnsi="Courier New" w:cs="Courier New"/>
-                <w:kern w:val="0"/>
-                <w:sz w:val="21"/>
-                <w:szCs w:val="21"/>
-                <w:lang w:val="en-CA" w:eastAsia="en-CA" w:bidi="ar-SA"/>
-              </w:rPr>
-              <w:t>d.</w:t>
-            </w:r>
-            <w:r>
-              <w:rPr>
-                <w:rFonts w:ascii="Courier New" w:eastAsia="Times New Roman" w:hAnsi="Courier New" w:cs="Courier New"/>
-                <w:kern w:val="0"/>
-                <w:sz w:val="21"/>
-                <w:szCs w:val="21"/>
-                <w:lang w:val="en-CA" w:eastAsia="en-CA" w:bidi="ar-SA"/>
-              </w:rPr>
-              <w:t>diffList</w:t>
-            </w:r>
-            <w:proofErr w:type="spellEnd"/>
-            <w:proofErr w:type="gramEnd"/>
-            <w:r>
-              <w:rPr>
-                <w:rFonts w:ascii="Courier New" w:eastAsia="Times New Roman" w:hAnsi="Courier New" w:cs="Courier New"/>
-                <w:kern w:val="0"/>
-                <w:sz w:val="21"/>
-                <w:szCs w:val="21"/>
-                <w:lang w:val="en-CA" w:eastAsia="en-CA" w:bidi="ar-SA"/>
-              </w:rPr>
-              <w:t>[</w:t>
-            </w:r>
-            <w:proofErr w:type="spellStart"/>
-            <w:r>
-              <w:rPr>
-                <w:rFonts w:ascii="Courier New" w:eastAsia="Times New Roman" w:hAnsi="Courier New" w:cs="Courier New"/>
-                <w:kern w:val="0"/>
-                <w:sz w:val="21"/>
-                <w:szCs w:val="21"/>
-                <w:lang w:val="en-CA" w:eastAsia="en-CA" w:bidi="ar-SA"/>
-              </w:rPr>
-              <w:t>i</w:t>
-            </w:r>
-            <w:proofErr w:type="spellEnd"/>
-            <w:r>
-              <w:rPr>
-                <w:rFonts w:ascii="Courier New" w:eastAsia="Times New Roman" w:hAnsi="Courier New" w:cs="Courier New"/>
-                <w:kern w:val="0"/>
-                <w:sz w:val="21"/>
-                <w:szCs w:val="21"/>
-                <w:lang w:val="en-CA" w:eastAsia="en-CA" w:bidi="ar-SA"/>
-              </w:rPr>
-              <w:t>]</w:t>
-            </w:r>
-            <w:r>
-              <w:rPr>
-                <w:rFonts w:ascii="Courier New" w:eastAsia="Times New Roman" w:hAnsi="Courier New" w:cs="Courier New"/>
-                <w:kern w:val="0"/>
-                <w:sz w:val="21"/>
-                <w:szCs w:val="21"/>
-                <w:lang w:val="en-CA" w:eastAsia="en-CA" w:bidi="ar-SA"/>
-              </w:rPr>
-              <w:t xml:space="preserve">. </w:t>
-            </w:r>
-            <w:proofErr w:type="spellStart"/>
-            <w:proofErr w:type="gramStart"/>
-            <w:r>
-              <w:rPr>
-                <w:rFonts w:ascii="Courier New" w:eastAsia="Times New Roman" w:hAnsi="Courier New" w:cs="Courier New"/>
-                <w:kern w:val="0"/>
-                <w:sz w:val="21"/>
-                <w:szCs w:val="21"/>
-                <w:lang w:val="en-CA" w:eastAsia="en-CA" w:bidi="ar-SA"/>
-              </w:rPr>
-              <w:t>school</w:t>
-            </w:r>
-            <w:r>
-              <w:rPr>
-                <w:rFonts w:ascii="Courier New" w:eastAsia="Times New Roman" w:hAnsi="Courier New" w:cs="Courier New"/>
-                <w:kern w:val="0"/>
-                <w:sz w:val="21"/>
-                <w:szCs w:val="21"/>
-                <w:lang w:val="en-CA" w:eastAsia="en-CA" w:bidi="ar-SA"/>
-              </w:rPr>
-              <w:t>.gender</w:t>
-            </w:r>
-            <w:proofErr w:type="spellEnd"/>
-            <w:proofErr w:type="gramEnd"/>
-            <w:r>
-              <w:rPr>
-                <w:rFonts w:ascii="Courier New" w:eastAsia="Times New Roman" w:hAnsi="Courier New" w:cs="Courier New"/>
-                <w:kern w:val="0"/>
-                <w:sz w:val="21"/>
-                <w:szCs w:val="21"/>
-                <w:lang w:val="en-CA" w:eastAsia="en-CA" w:bidi="ar-SA"/>
-              </w:rPr>
-              <w:t>}</w:t>
-            </w:r>
-            <w:r>
-              <w:rPr>
-                <w:rFonts w:ascii="Courier New" w:eastAsia="Times New Roman" w:hAnsi="Courier New" w:cs="Courier New"/>
-                <w:kern w:val="0"/>
-                <w:sz w:val="21"/>
-                <w:szCs w:val="21"/>
-                <w:lang w:val="en-CA" w:eastAsia="en-CA" w:bidi="ar-SA"/>
-              </w:rPr>
-              <w:br/>
-              <w:t>{</w:t>
-            </w:r>
-            <w:proofErr w:type="spellStart"/>
-            <w:r>
-              <w:rPr>
-                <w:rFonts w:ascii="Courier New" w:eastAsia="Times New Roman" w:hAnsi="Courier New" w:cs="Courier New"/>
-                <w:kern w:val="0"/>
-                <w:sz w:val="21"/>
-                <w:szCs w:val="21"/>
-                <w:lang w:val="en-CA" w:eastAsia="en-CA" w:bidi="ar-SA"/>
-              </w:rPr>
-              <w:t>d.</w:t>
-            </w:r>
-            <w:r>
-              <w:rPr>
-                <w:rFonts w:ascii="Courier New" w:eastAsia="Times New Roman" w:hAnsi="Courier New" w:cs="Courier New"/>
-                <w:kern w:val="0"/>
-                <w:sz w:val="21"/>
-                <w:szCs w:val="21"/>
-                <w:lang w:val="en-CA" w:eastAsia="en-CA" w:bidi="ar-SA"/>
-              </w:rPr>
-              <w:t>diffList</w:t>
-            </w:r>
-            <w:proofErr w:type="spellEnd"/>
-            <w:r>
-              <w:rPr>
-                <w:rFonts w:ascii="Courier New" w:eastAsia="Times New Roman" w:hAnsi="Courier New" w:cs="Courier New"/>
-                <w:kern w:val="0"/>
-                <w:sz w:val="21"/>
-                <w:szCs w:val="21"/>
-                <w:lang w:val="en-CA" w:eastAsia="en-CA" w:bidi="ar-SA"/>
-              </w:rPr>
-              <w:t>[</w:t>
-            </w:r>
-            <w:proofErr w:type="spellStart"/>
-            <w:r>
-              <w:rPr>
-                <w:rFonts w:ascii="Courier New" w:eastAsia="Times New Roman" w:hAnsi="Courier New" w:cs="Courier New"/>
-                <w:kern w:val="0"/>
-                <w:sz w:val="21"/>
-                <w:szCs w:val="21"/>
-                <w:lang w:val="en-CA" w:eastAsia="en-CA" w:bidi="ar-SA"/>
-              </w:rPr>
-              <w:t>i</w:t>
-            </w:r>
-            <w:proofErr w:type="spellEnd"/>
-            <w:r>
-              <w:rPr>
-                <w:rFonts w:ascii="Courier New" w:eastAsia="Times New Roman" w:hAnsi="Courier New" w:cs="Courier New"/>
-                <w:kern w:val="0"/>
-                <w:sz w:val="21"/>
-                <w:szCs w:val="21"/>
-                <w:lang w:val="en-CA" w:eastAsia="en-CA" w:bidi="ar-SA"/>
-              </w:rPr>
-              <w:t>]</w:t>
-            </w:r>
-            <w:r>
-              <w:rPr>
-                <w:rFonts w:ascii="Courier New" w:eastAsia="Times New Roman" w:hAnsi="Courier New" w:cs="Courier New"/>
-                <w:kern w:val="0"/>
-                <w:sz w:val="21"/>
-                <w:szCs w:val="21"/>
-                <w:lang w:val="en-CA" w:eastAsia="en-CA" w:bidi="ar-SA"/>
-              </w:rPr>
-              <w:t xml:space="preserve">. </w:t>
-            </w:r>
-            <w:proofErr w:type="spellStart"/>
-            <w:proofErr w:type="gramStart"/>
-            <w:r>
-              <w:rPr>
-                <w:rFonts w:ascii="Courier New" w:eastAsia="Times New Roman" w:hAnsi="Courier New" w:cs="Courier New"/>
-                <w:kern w:val="0"/>
-                <w:sz w:val="21"/>
-                <w:szCs w:val="21"/>
-                <w:lang w:val="en-CA" w:eastAsia="en-CA" w:bidi="ar-SA"/>
-              </w:rPr>
-              <w:t>min</w:t>
-            </w:r>
-            <w:r>
-              <w:rPr>
-                <w:rFonts w:ascii="Courier New" w:eastAsia="Times New Roman" w:hAnsi="Courier New" w:cs="Courier New"/>
-                <w:kern w:val="0"/>
-                <w:sz w:val="21"/>
-                <w:szCs w:val="21"/>
-                <w:lang w:val="en-CA" w:eastAsia="en-CA" w:bidi="ar-SA"/>
-              </w:rPr>
-              <w:t>.gender</w:t>
-            </w:r>
-            <w:proofErr w:type="spellEnd"/>
-            <w:proofErr w:type="gramEnd"/>
-            <w:r>
-              <w:rPr>
-                <w:rFonts w:ascii="Courier New" w:eastAsia="Times New Roman" w:hAnsi="Courier New" w:cs="Courier New"/>
-                <w:kern w:val="0"/>
-                <w:sz w:val="21"/>
-                <w:szCs w:val="21"/>
-                <w:lang w:val="en-CA" w:eastAsia="en-CA" w:bidi="ar-SA"/>
-              </w:rPr>
-              <w:t>}</w:t>
+                <w:rFonts w:ascii="Courier New" w:hAnsi="Courier New" w:cs="Courier New"/>
+                <w:color w:val="24292E"/>
+                <w:sz w:val="21"/>
+                <w:szCs w:val="21"/>
+              </w:rPr>
+              <w:t>{d.diffList[i].min.</w:t>
+            </w:r>
+            <w:r>
+              <w:rPr>
+                <w:rFonts w:ascii="Courier New" w:hAnsi="Courier New" w:cs="Courier New"/>
+                <w:color w:val="24292E"/>
+                <w:sz w:val="21"/>
+                <w:szCs w:val="21"/>
+              </w:rPr>
+              <w:t>gender</w:t>
+            </w:r>
+            <w:r>
+              <w:rPr>
+                <w:rFonts w:ascii="Courier New" w:hAnsi="Courier New" w:cs="Courier New"/>
+                <w:color w:val="24292E"/>
+                <w:sz w:val="21"/>
+                <w:szCs w:val="21"/>
+              </w:rPr>
+              <w:t>Diff:ifEQ('true'):showBegin}</w:t>
+            </w:r>
+            <w:r>
+              <w:rPr>
+                <w:rFonts w:ascii="Courier New" w:hAnsi="Courier New" w:cs="Courier New"/>
+                <w:b/>
+                <w:bCs/>
+                <w:color w:val="24292E"/>
+                <w:sz w:val="21"/>
+                <w:szCs w:val="21"/>
+              </w:rPr>
+              <w:t>{d.diffList[i].min.gender}</w:t>
+            </w:r>
+            <w:r>
+              <w:rPr>
+                <w:rFonts w:ascii="Courier New" w:hAnsi="Courier New" w:cs="Courier New"/>
+                <w:color w:val="24292E"/>
+                <w:sz w:val="21"/>
+                <w:szCs w:val="21"/>
+              </w:rPr>
+              <w:t>{d.diffList[i].min.</w:t>
+            </w:r>
+            <w:r>
+              <w:rPr>
+                <w:rFonts w:ascii="Courier New" w:hAnsi="Courier New" w:cs="Courier New"/>
+                <w:color w:val="24292E"/>
+                <w:sz w:val="21"/>
+                <w:szCs w:val="21"/>
+              </w:rPr>
+              <w:t>gender</w:t>
+            </w:r>
+            <w:r>
+              <w:rPr>
+                <w:rFonts w:ascii="Courier New" w:hAnsi="Courier New" w:cs="Courier New"/>
+                <w:color w:val="24292E"/>
+                <w:sz w:val="21"/>
+                <w:szCs w:val="21"/>
+              </w:rPr>
+              <w:t>:showEnd}{d.diffList[i].min.</w:t>
+            </w:r>
+            <w:r>
+              <w:rPr>
+                <w:rFonts w:ascii="Courier New" w:hAnsi="Courier New" w:cs="Courier New"/>
+                <w:color w:val="24292E"/>
+                <w:sz w:val="21"/>
+                <w:szCs w:val="21"/>
+              </w:rPr>
+              <w:t>gender</w:t>
+            </w:r>
+            <w:r>
+              <w:rPr>
+                <w:rFonts w:ascii="Courier New" w:hAnsi="Courier New" w:cs="Courier New"/>
+                <w:color w:val="24292E"/>
+                <w:sz w:val="21"/>
+                <w:szCs w:val="21"/>
+              </w:rPr>
+              <w:t>Diff:ifNE('true'):showBegin}</w:t>
+            </w:r>
+            <w:r>
+              <w:rPr>
+                <w:rFonts w:ascii="Courier New" w:hAnsi="Courier New" w:cs="Courier New"/>
+                <w:color w:val="24292E"/>
+                <w:sz w:val="21"/>
+                <w:szCs w:val="21"/>
+              </w:rPr>
+              <w:t>{d.diffList[i].min.gender}</w:t>
+            </w:r>
+            <w:r>
+              <w:rPr>
+                <w:rFonts w:ascii="Courier New" w:hAnsi="Courier New" w:cs="Courier New"/>
+                <w:color w:val="24292E"/>
+                <w:sz w:val="21"/>
+                <w:szCs w:val="21"/>
+              </w:rPr>
+              <w:t>{d.diffList[i].min.</w:t>
+            </w:r>
+            <w:r>
+              <w:rPr>
+                <w:rFonts w:ascii="Courier New" w:hAnsi="Courier New" w:cs="Courier New"/>
+                <w:color w:val="24292E"/>
+                <w:sz w:val="21"/>
+                <w:szCs w:val="21"/>
+              </w:rPr>
+              <w:t>gender</w:t>
+            </w:r>
+            <w:r>
+              <w:rPr>
+                <w:rFonts w:ascii="Courier New" w:hAnsi="Courier New" w:cs="Courier New"/>
+                <w:color w:val="24292E"/>
+                <w:sz w:val="21"/>
+                <w:szCs w:val="21"/>
+              </w:rPr>
+              <w:t>:showEnd}</w:t>
             </w:r>
           </w:p>
         </w:tc>
@@ -9404,6 +9054,83 @@
           </w:tcPr>
           <w:p>
             <w:pPr>
+              <w:rPr>
+                <w:rFonts w:ascii="Courier New" w:hAnsi="Courier New" w:cs="Courier New"/>
+                <w:color w:val="24292E"/>
+                <w:sz w:val="21"/>
+                <w:szCs w:val="21"/>
+              </w:rPr>
+            </w:pPr>
+            <w:r>
+              <w:rPr>
+                <w:rFonts w:ascii="Courier New" w:hAnsi="Courier New" w:cs="Courier New"/>
+                <w:color w:val="24292E"/>
+                <w:sz w:val="21"/>
+                <w:szCs w:val="21"/>
+              </w:rPr>
+              <w:t>{</w:t>
+            </w:r>
+            <w:proofErr w:type="spellStart"/>
+            <w:r>
+              <w:rPr>
+                <w:rFonts w:ascii="Courier New" w:hAnsi="Courier New" w:cs="Courier New"/>
+                <w:color w:val="24292E"/>
+                <w:sz w:val="21"/>
+                <w:szCs w:val="21"/>
+              </w:rPr>
+              <w:t>d.diffList</w:t>
+            </w:r>
+            <w:proofErr w:type="spellEnd"/>
+            <w:r>
+              <w:rPr>
+                <w:rFonts w:ascii="Courier New" w:hAnsi="Courier New" w:cs="Courier New"/>
+                <w:color w:val="24292E"/>
+                <w:sz w:val="21"/>
+                <w:szCs w:val="21"/>
+              </w:rPr>
+              <w:t>[i].</w:t>
+            </w:r>
+            <w:proofErr w:type="spellStart"/>
+            <w:r>
+              <w:rPr>
+                <w:rFonts w:ascii="Courier New" w:hAnsi="Courier New" w:cs="Courier New"/>
+                <w:color w:val="24292E"/>
+                <w:sz w:val="21"/>
+                <w:szCs w:val="21"/>
+              </w:rPr>
+              <w:t>school</w:t>
+            </w:r>
+            <w:r>
+              <w:rPr>
+                <w:rFonts w:ascii="Courier New" w:hAnsi="Courier New" w:cs="Courier New"/>
+                <w:color w:val="24292E"/>
+                <w:sz w:val="21"/>
+                <w:szCs w:val="21"/>
+              </w:rPr>
+              <w:t>.</w:t>
+            </w:r>
+            <w:r>
+              <w:rPr>
+                <w:rFonts w:ascii="Courier New" w:hAnsi="Courier New" w:cs="Courier New"/>
+                <w:color w:val="24292E"/>
+                <w:sz w:val="21"/>
+                <w:szCs w:val="21"/>
+              </w:rPr>
+              <w:t>schoolID</w:t>
+            </w:r>
+            <w:proofErr w:type="spellEnd"/>
+            <w:r>
+              <w:rPr>
+                <w:rFonts w:ascii="Courier New" w:hAnsi="Courier New" w:cs="Courier New"/>
+                <w:color w:val="24292E"/>
+                <w:sz w:val="21"/>
+                <w:szCs w:val="21"/>
+              </w:rPr>
+              <w:t>}</w:t>
+            </w:r>
+          </w:p>
+          <w:p>
+            <w:pPr>
               <w:keepNext/>
               <w:widowControl/>
               <w:shd w:val="clear" w:color="auto" w:fill="FFFFFF"/>
@@ -9413,283 +9140,172 @@
               <w:rPr>
                 <w:rFonts w:ascii="Courier New" w:eastAsia="Times New Roman" w:hAnsi="Courier New" w:cs="Courier New"/>
                 <w:kern w:val="0"/>
-                <w:sz w:val="22"/>
-                <w:szCs w:val="22"/>
-                <w:lang w:val="en-CA" w:eastAsia="en-CA" w:bidi="ar-SA"/>
-              </w:rPr>
-            </w:pPr>
-            <w:r>
-              <w:rPr>
-                <w:rFonts w:ascii="Courier New" w:eastAsia="Times New Roman" w:hAnsi="Courier New" w:cs="Courier New"/>
-                <w:kern w:val="0"/>
-                <w:sz w:val="22"/>
-                <w:szCs w:val="22"/>
-                <w:lang w:val="en-CA" w:eastAsia="en-CA" w:bidi="ar-SA"/>
-              </w:rPr>
-              <w:t>{</w:t>
-            </w:r>
-            <w:proofErr w:type="spellStart"/>
-            <w:proofErr w:type="gramStart"/>
-            <w:r>
-              <w:rPr>
-                <w:rFonts w:ascii="Courier New" w:eastAsia="Times New Roman" w:hAnsi="Courier New" w:cs="Courier New"/>
-                <w:kern w:val="0"/>
-                <w:sz w:val="22"/>
-                <w:szCs w:val="22"/>
-                <w:lang w:val="en-CA" w:eastAsia="en-CA" w:bidi="ar-SA"/>
-              </w:rPr>
-              <w:t>d.</w:t>
-            </w:r>
-            <w:r>
-              <w:rPr>
-                <w:rFonts w:ascii="Courier New" w:eastAsia="Times New Roman" w:hAnsi="Courier New" w:cs="Courier New"/>
-                <w:kern w:val="0"/>
-                <w:sz w:val="21"/>
-                <w:szCs w:val="21"/>
-                <w:lang w:val="en-CA" w:eastAsia="en-CA" w:bidi="ar-SA"/>
-              </w:rPr>
-              <w:t>diffList</w:t>
-            </w:r>
-            <w:proofErr w:type="spellEnd"/>
-            <w:proofErr w:type="gramEnd"/>
-            <w:r>
-              <w:rPr>
-                <w:rFonts w:ascii="Courier New" w:eastAsia="Times New Roman" w:hAnsi="Courier New" w:cs="Courier New"/>
-                <w:kern w:val="0"/>
-                <w:sz w:val="22"/>
-                <w:szCs w:val="22"/>
-                <w:lang w:val="en-CA" w:eastAsia="en-CA" w:bidi="ar-SA"/>
-              </w:rPr>
-              <w:t>[</w:t>
-            </w:r>
-            <w:proofErr w:type="spellStart"/>
-            <w:r>
-              <w:rPr>
-                <w:rFonts w:ascii="Courier New" w:eastAsia="Times New Roman" w:hAnsi="Courier New" w:cs="Courier New"/>
-                <w:kern w:val="0"/>
-                <w:sz w:val="22"/>
-                <w:szCs w:val="22"/>
-                <w:lang w:val="en-CA" w:eastAsia="en-CA" w:bidi="ar-SA"/>
-              </w:rPr>
-              <w:t>i</w:t>
-            </w:r>
-            <w:proofErr w:type="spellEnd"/>
-            <w:r>
-              <w:rPr>
-                <w:rFonts w:ascii="Courier New" w:eastAsia="Times New Roman" w:hAnsi="Courier New" w:cs="Courier New"/>
-                <w:kern w:val="0"/>
-                <w:sz w:val="22"/>
-                <w:szCs w:val="22"/>
-                <w:lang w:val="en-CA" w:eastAsia="en-CA" w:bidi="ar-SA"/>
-              </w:rPr>
-              <w:t>]</w:t>
-            </w:r>
-            <w:r>
-              <w:rPr>
-                <w:rFonts w:ascii="Courier New" w:eastAsia="Times New Roman" w:hAnsi="Courier New" w:cs="Courier New"/>
-                <w:kern w:val="0"/>
-                <w:sz w:val="22"/>
-                <w:szCs w:val="22"/>
-                <w:lang w:val="en-CA" w:eastAsia="en-CA" w:bidi="ar-SA"/>
-              </w:rPr>
-              <w:t>.</w:t>
-            </w:r>
-            <w:r>
-              <w:rPr>
-                <w:rFonts w:ascii="Courier New" w:eastAsia="Times New Roman" w:hAnsi="Courier New" w:cs="Courier New"/>
-                <w:kern w:val="0"/>
-                <w:sz w:val="21"/>
-                <w:szCs w:val="21"/>
-                <w:lang w:val="en-CA" w:eastAsia="en-CA" w:bidi="ar-SA"/>
-              </w:rPr>
-              <w:t xml:space="preserve"> </w:t>
-            </w:r>
-            <w:proofErr w:type="spellStart"/>
-            <w:proofErr w:type="gramStart"/>
-            <w:r>
-              <w:rPr>
-                <w:rFonts w:ascii="Courier New" w:eastAsia="Times New Roman" w:hAnsi="Courier New" w:cs="Courier New"/>
-                <w:kern w:val="0"/>
-                <w:sz w:val="21"/>
-                <w:szCs w:val="21"/>
-                <w:lang w:val="en-CA" w:eastAsia="en-CA" w:bidi="ar-SA"/>
-              </w:rPr>
-              <w:t>school</w:t>
-            </w:r>
-            <w:r>
-              <w:rPr>
-                <w:rFonts w:ascii="Courier New" w:eastAsia="Times New Roman" w:hAnsi="Courier New" w:cs="Courier New"/>
-                <w:kern w:val="0"/>
-                <w:sz w:val="22"/>
-                <w:szCs w:val="22"/>
-                <w:lang w:val="en-CA" w:eastAsia="en-CA" w:bidi="ar-SA"/>
-              </w:rPr>
-              <w:t>.schoolID</w:t>
-            </w:r>
-            <w:proofErr w:type="spellEnd"/>
-            <w:proofErr w:type="gramEnd"/>
-            <w:r>
-              <w:rPr>
-                <w:rFonts w:ascii="Courier New" w:eastAsia="Times New Roman" w:hAnsi="Courier New" w:cs="Courier New"/>
-                <w:kern w:val="0"/>
-                <w:sz w:val="22"/>
-                <w:szCs w:val="22"/>
-                <w:lang w:val="en-CA" w:eastAsia="en-CA" w:bidi="ar-SA"/>
+                <w:lang w:val="en-CA" w:eastAsia="en-CA" w:bidi="ar-SA"/>
+              </w:rPr>
+            </w:pPr>
+            <w:r>
+              <w:rPr>
+                <w:rFonts w:ascii="Courier New" w:hAnsi="Courier New" w:cs="Courier New"/>
+                <w:color w:val="24292E"/>
+                <w:sz w:val="21"/>
+                <w:szCs w:val="21"/>
+              </w:rPr>
+              <w:t>{d.diffList[i].min.</w:t>
+            </w:r>
+            <w:r>
+              <w:rPr>
+                <w:rFonts w:ascii="Courier New" w:hAnsi="Courier New" w:cs="Courier New"/>
+                <w:color w:val="24292E"/>
+                <w:sz w:val="21"/>
+                <w:szCs w:val="21"/>
+              </w:rPr>
+              <w:t>schoolID</w:t>
+            </w:r>
+            <w:r>
+              <w:rPr>
+                <w:rFonts w:ascii="Courier New" w:hAnsi="Courier New" w:cs="Courier New"/>
+                <w:color w:val="24292E"/>
+                <w:sz w:val="21"/>
+                <w:szCs w:val="21"/>
+              </w:rPr>
+              <w:t>Diff:ifEQ('true'):showBegin}</w:t>
+            </w:r>
+            <w:r>
+              <w:rPr>
+                <w:rFonts w:ascii="Courier New" w:hAnsi="Courier New" w:cs="Courier New"/>
+                <w:b/>
+                <w:bCs/>
+                <w:color w:val="24292E"/>
+                <w:sz w:val="21"/>
+                <w:szCs w:val="21"/>
+              </w:rPr>
+              <w:t>{d.diffList[i].min.</w:t>
+            </w:r>
+            <w:r>
+              <w:rPr>
+                <w:rFonts w:ascii="Courier New" w:hAnsi="Courier New" w:cs="Courier New"/>
+                <w:b/>
+                <w:bCs/>
+                <w:color w:val="24292E"/>
+                <w:sz w:val="21"/>
+                <w:szCs w:val="21"/>
+              </w:rPr>
+              <w:t>schoolID</w:t>
+            </w:r>
+            <w:r>
+              <w:rPr>
+                <w:rFonts w:ascii="Courier New" w:hAnsi="Courier New" w:cs="Courier New"/>
+                <w:b/>
+                <w:bCs/>
+                <w:color w:val="24292E"/>
+                <w:sz w:val="21"/>
+                <w:szCs w:val="21"/>
               </w:rPr>
               <w:t>}</w:t>
             </w:r>
             <w:r>
               <w:rPr>
-                <w:rFonts w:ascii="Courier New" w:eastAsia="Times New Roman" w:hAnsi="Courier New" w:cs="Courier New"/>
-                <w:kern w:val="0"/>
-                <w:sz w:val="22"/>
-                <w:szCs w:val="22"/>
-                <w:lang w:val="en-CA" w:eastAsia="en-CA" w:bidi="ar-SA"/>
-              </w:rPr>
-              <w:br/>
-              <w:t>{</w:t>
-            </w:r>
-            <w:proofErr w:type="spellStart"/>
-            <w:r>
-              <w:rPr>
-                <w:rFonts w:ascii="Courier New" w:eastAsia="Times New Roman" w:hAnsi="Courier New" w:cs="Courier New"/>
-                <w:kern w:val="0"/>
-                <w:sz w:val="22"/>
-                <w:szCs w:val="22"/>
-                <w:lang w:val="en-CA" w:eastAsia="en-CA" w:bidi="ar-SA"/>
-              </w:rPr>
-              <w:t>d.</w:t>
-            </w:r>
-            <w:r>
-              <w:rPr>
-                <w:rFonts w:ascii="Courier New" w:eastAsia="Times New Roman" w:hAnsi="Courier New" w:cs="Courier New"/>
-                <w:kern w:val="0"/>
-                <w:sz w:val="21"/>
-                <w:szCs w:val="21"/>
-                <w:lang w:val="en-CA" w:eastAsia="en-CA" w:bidi="ar-SA"/>
-              </w:rPr>
-              <w:t>diffList</w:t>
-            </w:r>
-            <w:proofErr w:type="spellEnd"/>
-            <w:r>
-              <w:rPr>
-                <w:rFonts w:ascii="Courier New" w:eastAsia="Times New Roman" w:hAnsi="Courier New" w:cs="Courier New"/>
-                <w:kern w:val="0"/>
-                <w:sz w:val="22"/>
-                <w:szCs w:val="22"/>
-                <w:lang w:val="en-CA" w:eastAsia="en-CA" w:bidi="ar-SA"/>
-              </w:rPr>
-              <w:t>[</w:t>
-            </w:r>
-            <w:proofErr w:type="spellStart"/>
-            <w:r>
-              <w:rPr>
-                <w:rFonts w:ascii="Courier New" w:eastAsia="Times New Roman" w:hAnsi="Courier New" w:cs="Courier New"/>
-                <w:kern w:val="0"/>
-                <w:sz w:val="22"/>
-                <w:szCs w:val="22"/>
-                <w:lang w:val="en-CA" w:eastAsia="en-CA" w:bidi="ar-SA"/>
-              </w:rPr>
-              <w:t>i</w:t>
-            </w:r>
-            <w:proofErr w:type="spellEnd"/>
-            <w:r>
-              <w:rPr>
-                <w:rFonts w:ascii="Courier New" w:eastAsia="Times New Roman" w:hAnsi="Courier New" w:cs="Courier New"/>
-                <w:kern w:val="0"/>
-                <w:sz w:val="22"/>
-                <w:szCs w:val="22"/>
-                <w:lang w:val="en-CA" w:eastAsia="en-CA" w:bidi="ar-SA"/>
-              </w:rPr>
-              <w:t>]</w:t>
-            </w:r>
-            <w:r>
-              <w:rPr>
-                <w:rFonts w:ascii="Courier New" w:eastAsia="Times New Roman" w:hAnsi="Courier New" w:cs="Courier New"/>
-                <w:kern w:val="0"/>
-                <w:sz w:val="22"/>
-                <w:szCs w:val="22"/>
-                <w:lang w:val="en-CA" w:eastAsia="en-CA" w:bidi="ar-SA"/>
-              </w:rPr>
-              <w:t>.</w:t>
-            </w:r>
-            <w:r>
-              <w:rPr>
-                <w:rFonts w:ascii="Courier New" w:eastAsia="Times New Roman" w:hAnsi="Courier New" w:cs="Courier New"/>
-                <w:kern w:val="0"/>
-                <w:sz w:val="21"/>
-                <w:szCs w:val="21"/>
-                <w:lang w:val="en-CA" w:eastAsia="en-CA" w:bidi="ar-SA"/>
-              </w:rPr>
-              <w:t xml:space="preserve"> </w:t>
-            </w:r>
-            <w:proofErr w:type="spellStart"/>
-            <w:proofErr w:type="gramStart"/>
-            <w:r>
-              <w:rPr>
-                <w:rFonts w:ascii="Courier New" w:eastAsia="Times New Roman" w:hAnsi="Courier New" w:cs="Courier New"/>
-                <w:kern w:val="0"/>
-                <w:sz w:val="21"/>
-                <w:szCs w:val="21"/>
-                <w:lang w:val="en-CA" w:eastAsia="en-CA" w:bidi="ar-SA"/>
-              </w:rPr>
-              <w:t>min</w:t>
-            </w:r>
-            <w:r>
-              <w:rPr>
-                <w:rFonts w:ascii="Courier New" w:eastAsia="Times New Roman" w:hAnsi="Courier New" w:cs="Courier New"/>
-                <w:kern w:val="0"/>
-                <w:sz w:val="22"/>
-                <w:szCs w:val="22"/>
-                <w:lang w:val="en-CA" w:eastAsia="en-CA" w:bidi="ar-SA"/>
-              </w:rPr>
-              <w:t>.schoolID</w:t>
-            </w:r>
-            <w:proofErr w:type="spellEnd"/>
-            <w:proofErr w:type="gramEnd"/>
-            <w:r>
-              <w:rPr>
-                <w:rFonts w:ascii="Courier New" w:eastAsia="Times New Roman" w:hAnsi="Courier New" w:cs="Courier New"/>
-                <w:kern w:val="0"/>
-                <w:sz w:val="22"/>
-                <w:szCs w:val="22"/>
-                <w:lang w:val="en-CA" w:eastAsia="en-CA" w:bidi="ar-SA"/>
+                <w:rFonts w:ascii="Courier New" w:hAnsi="Courier New" w:cs="Courier New"/>
+                <w:color w:val="24292E"/>
+                <w:sz w:val="21"/>
+                <w:szCs w:val="21"/>
+              </w:rPr>
+              <w:t>{d.diffList[i].min.</w:t>
+            </w:r>
+            <w:r>
+              <w:rPr>
+                <w:rFonts w:ascii="Courier New" w:hAnsi="Courier New" w:cs="Courier New"/>
+                <w:color w:val="24292E"/>
+                <w:sz w:val="21"/>
+                <w:szCs w:val="21"/>
+              </w:rPr>
+              <w:t>schoolID</w:t>
+            </w:r>
+            <w:r>
+              <w:rPr>
+                <w:rFonts w:ascii="Courier New" w:hAnsi="Courier New" w:cs="Courier New"/>
+                <w:color w:val="24292E"/>
+                <w:sz w:val="21"/>
+                <w:szCs w:val="21"/>
+              </w:rPr>
+              <w:t>:showEnd}{d.diffList[i].min.</w:t>
+            </w:r>
+            <w:r>
+              <w:rPr>
+                <w:rFonts w:ascii="Courier New" w:hAnsi="Courier New" w:cs="Courier New"/>
+                <w:color w:val="24292E"/>
+                <w:sz w:val="21"/>
+                <w:szCs w:val="21"/>
+              </w:rPr>
+              <w:t>schoolID</w:t>
+            </w:r>
+            <w:r>
+              <w:rPr>
+                <w:rFonts w:ascii="Courier New" w:hAnsi="Courier New" w:cs="Courier New"/>
+                <w:color w:val="24292E"/>
+                <w:sz w:val="21"/>
+                <w:szCs w:val="21"/>
+              </w:rPr>
+              <w:t>Diff:ifNE('true'):showBegin}</w:t>
+            </w:r>
+            <w:r>
+              <w:rPr>
+                <w:rFonts w:ascii="Courier New" w:hAnsi="Courier New" w:cs="Courier New"/>
+                <w:color w:val="24292E"/>
+                <w:sz w:val="21"/>
+                <w:szCs w:val="21"/>
+              </w:rPr>
+              <w:t>{d.diffList[i].min.</w:t>
+            </w:r>
+            <w:r>
+              <w:rPr>
+                <w:rFonts w:ascii="Courier New" w:hAnsi="Courier New" w:cs="Courier New"/>
+                <w:color w:val="24292E"/>
+                <w:sz w:val="21"/>
+                <w:szCs w:val="21"/>
+              </w:rPr>
+              <w:t>schoolID</w:t>
+            </w:r>
+            <w:r>
+              <w:rPr>
+                <w:rFonts w:ascii="Courier New" w:hAnsi="Courier New" w:cs="Courier New"/>
+                <w:color w:val="24292E"/>
+                <w:sz w:val="21"/>
+                <w:szCs w:val="21"/>
               </w:rPr>
               <w:t>}</w:t>
             </w:r>
-          </w:p>
-          <w:p>
-            <w:pPr>
-              <w:keepNext/>
-              <w:widowControl/>
-              <w:suppressAutoHyphens w:val="0"/>
-              <w:autoSpaceDN/>
-              <w:textAlignment w:val="auto"/>
-              <w:rPr>
-                <w:rFonts w:ascii="Courier New" w:eastAsia="Times New Roman" w:hAnsi="Courier New" w:cs="Courier New"/>
-                <w:kern w:val="0"/>
-                <w:lang w:val="en-CA" w:eastAsia="en-CA" w:bidi="ar-SA"/>
-              </w:rPr>
-            </w:pPr>
-          </w:p>
-          <w:p>
-            <w:pPr>
-              <w:keepNext/>
-              <w:widowControl/>
-              <w:shd w:val="clear" w:color="auto" w:fill="FFFFFF"/>
-              <w:suppressAutoHyphens w:val="0"/>
-              <w:autoSpaceDN/>
-              <w:jc w:val="center"/>
-              <w:textAlignment w:val="auto"/>
-              <w:rPr>
-                <w:rFonts w:ascii="Courier New" w:eastAsia="Times New Roman" w:hAnsi="Courier New" w:cs="Courier New"/>
-                <w:kern w:val="0"/>
-                <w:lang w:val="en-CA" w:eastAsia="en-CA" w:bidi="ar-SA"/>
-              </w:rPr>
-            </w:pPr>
+            <w:r>
+              <w:rPr>
+                <w:rFonts w:ascii="Courier New" w:hAnsi="Courier New" w:cs="Courier New"/>
+                <w:color w:val="24292E"/>
+                <w:sz w:val="21"/>
+                <w:szCs w:val="21"/>
+              </w:rPr>
+              <w:t>{d.diffList[i].min.</w:t>
+            </w:r>
+            <w:r>
+              <w:rPr>
+                <w:rFonts w:ascii="Courier New" w:hAnsi="Courier New" w:cs="Courier New"/>
+                <w:color w:val="24292E"/>
+                <w:sz w:val="21"/>
+                <w:szCs w:val="21"/>
+              </w:rPr>
+              <w:t>schoolID</w:t>
+            </w:r>
+            <w:r>
+              <w:rPr>
+                <w:rFonts w:ascii="Courier New" w:hAnsi="Courier New" w:cs="Courier New"/>
+                <w:color w:val="24292E"/>
+                <w:sz w:val="21"/>
+                <w:szCs w:val="21"/>
+              </w:rPr>
+              <w:t>:showEnd}</w:t>
+            </w:r>
           </w:p>
         </w:tc>
       </w:tr>
+      <w:bookmarkEnd w:id="0"/>
       <w:tr>
         <w:trPr>
           <w:cantSplit/>
@@ -9737,7 +9353,6 @@
               <w:t>Usual Name: {</w:t>
             </w:r>
             <w:proofErr w:type="spellStart"/>
-            <w:proofErr w:type="gramStart"/>
             <w:r>
               <w:rPr>
                 <w:rFonts w:ascii="Courier New" w:eastAsia="Times New Roman" w:hAnsi="Courier New" w:cs="Courier New"/>
@@ -9759,7 +9374,6 @@
               <w:t>diffList</w:t>
             </w:r>
             <w:proofErr w:type="spellEnd"/>
-            <w:proofErr w:type="gramEnd"/>
             <w:r>
               <w:rPr>
                 <w:rFonts w:ascii="Courier New" w:eastAsia="Times New Roman" w:hAnsi="Courier New" w:cs="Courier New"/>
@@ -9940,7 +9554,6 @@
               <w:t>{</w:t>
             </w:r>
             <w:proofErr w:type="spellStart"/>
-            <w:proofErr w:type="gramStart"/>
             <w:r>
               <w:rPr>
                 <w:rFonts w:ascii="Courier New" w:eastAsia="Times New Roman" w:hAnsi="Courier New" w:cs="Courier New"/>
@@ -9962,7 +9575,6 @@
               <w:t>diffList</w:t>
             </w:r>
             <w:proofErr w:type="spellEnd"/>
-            <w:proofErr w:type="gramEnd"/>
             <w:r>
               <w:rPr>
                 <w:rFonts w:ascii="Courier New" w:eastAsia="Times New Roman" w:hAnsi="Courier New" w:cs="Courier New"/>
@@ -10967,7 +10579,6 @@
               <w:t>{</w:t>
             </w:r>
             <w:proofErr w:type="spellStart"/>
-            <w:proofErr w:type="gramStart"/>
             <w:r>
               <w:rPr>
                 <w:rFonts w:ascii="Courier New" w:eastAsia="Times New Roman" w:hAnsi="Courier New" w:cs="Courier New"/>
@@ -10989,7 +10600,6 @@
               <w:t>confirmedList</w:t>
             </w:r>
             <w:proofErr w:type="spellEnd"/>
-            <w:proofErr w:type="gramEnd"/>
             <w:r>
               <w:rPr>
                 <w:rFonts w:ascii="Courier New" w:eastAsia="Times New Roman" w:hAnsi="Courier New" w:cs="Courier New"/>
@@ -11191,7 +10801,6 @@
               <w:t>{</w:t>
             </w:r>
             <w:proofErr w:type="spellStart"/>
-            <w:proofErr w:type="gramStart"/>
             <w:r>
               <w:rPr>
                 <w:rFonts w:ascii="Courier New" w:eastAsia="Times New Roman" w:hAnsi="Courier New" w:cs="Courier New"/>
@@ -11213,7 +10822,6 @@
               <w:t>confirmedList</w:t>
             </w:r>
             <w:proofErr w:type="spellEnd"/>
-            <w:proofErr w:type="gramEnd"/>
             <w:r>
               <w:rPr>
                 <w:rFonts w:ascii="Courier New" w:eastAsia="Times New Roman" w:hAnsi="Courier New" w:cs="Courier New"/>
@@ -11257,7 +10865,6 @@
               <w:t xml:space="preserve">. </w:t>
             </w:r>
             <w:proofErr w:type="spellStart"/>
-            <w:proofErr w:type="gramStart"/>
             <w:r>
               <w:rPr>
                 <w:rFonts w:ascii="Courier New" w:eastAsia="Times New Roman" w:hAnsi="Courier New" w:cs="Courier New"/>
@@ -11279,7 +10886,6 @@
               <w:t>.surname</w:t>
             </w:r>
             <w:proofErr w:type="spellEnd"/>
-            <w:proofErr w:type="gramEnd"/>
             <w:r>
               <w:rPr>
                 <w:rFonts w:ascii="Courier New" w:eastAsia="Times New Roman" w:hAnsi="Courier New" w:cs="Courier New"/>
@@ -11316,7 +10922,6 @@
               <w:t>{</w:t>
             </w:r>
             <w:proofErr w:type="spellStart"/>
-            <w:proofErr w:type="gramStart"/>
             <w:r>
               <w:rPr>
                 <w:rFonts w:ascii="Courier New" w:eastAsia="Times New Roman" w:hAnsi="Courier New" w:cs="Courier New"/>
@@ -11338,7 +10943,6 @@
               <w:t>confirmedList</w:t>
             </w:r>
             <w:proofErr w:type="spellEnd"/>
-            <w:proofErr w:type="gramEnd"/>
             <w:r>
               <w:rPr>
                 <w:rFonts w:ascii="Courier New" w:eastAsia="Times New Roman" w:hAnsi="Courier New" w:cs="Courier New"/>
@@ -11382,7 +10986,6 @@
               <w:t xml:space="preserve">. </w:t>
             </w:r>
             <w:proofErr w:type="spellStart"/>
-            <w:proofErr w:type="gramStart"/>
             <w:r>
               <w:rPr>
                 <w:rFonts w:ascii="Courier New" w:eastAsia="Times New Roman" w:hAnsi="Courier New" w:cs="Courier New"/>
@@ -11404,7 +11007,6 @@
               <w:t>.surname</w:t>
             </w:r>
             <w:proofErr w:type="spellEnd"/>
-            <w:proofErr w:type="gramEnd"/>
             <w:r>
               <w:rPr>
                 <w:rFonts w:ascii="Courier New" w:eastAsia="Times New Roman" w:hAnsi="Courier New" w:cs="Courier New"/>
@@ -11446,7 +11048,6 @@
               <w:t>{</w:t>
             </w:r>
             <w:proofErr w:type="spellStart"/>
-            <w:proofErr w:type="gramStart"/>
             <w:r>
               <w:rPr>
                 <w:rFonts w:ascii="Courier New" w:eastAsia="Times New Roman" w:hAnsi="Courier New" w:cs="Courier New"/>
@@ -11468,7 +11069,6 @@
               <w:t>confirmedList</w:t>
             </w:r>
             <w:proofErr w:type="spellEnd"/>
-            <w:proofErr w:type="gramEnd"/>
             <w:r>
               <w:rPr>
                 <w:rFonts w:ascii="Courier New" w:eastAsia="Times New Roman" w:hAnsi="Courier New" w:cs="Courier New"/>
@@ -11512,7 +11112,6 @@
               <w:t xml:space="preserve">. </w:t>
             </w:r>
             <w:proofErr w:type="spellStart"/>
-            <w:proofErr w:type="gramStart"/>
             <w:r>
               <w:rPr>
                 <w:rFonts w:ascii="Courier New" w:eastAsia="Times New Roman" w:hAnsi="Courier New" w:cs="Courier New"/>
@@ -11534,7 +11133,6 @@
               <w:t>.givenName</w:t>
             </w:r>
             <w:proofErr w:type="spellEnd"/>
-            <w:proofErr w:type="gramEnd"/>
             <w:r>
               <w:rPr>
                 <w:rFonts w:ascii="Courier New" w:eastAsia="Times New Roman" w:hAnsi="Courier New" w:cs="Courier New"/>
@@ -11621,7 +11219,6 @@
               <w:t xml:space="preserve">. </w:t>
             </w:r>
             <w:proofErr w:type="spellStart"/>
-            <w:proofErr w:type="gramStart"/>
             <w:r>
               <w:rPr>
                 <w:rFonts w:ascii="Courier New" w:eastAsia="Times New Roman" w:hAnsi="Courier New" w:cs="Courier New"/>
@@ -11643,7 +11240,6 @@
               <w:t>.givenName</w:t>
             </w:r>
             <w:proofErr w:type="spellEnd"/>
-            <w:proofErr w:type="gramEnd"/>
             <w:r>
               <w:rPr>
                 <w:rFonts w:ascii="Courier New" w:eastAsia="Times New Roman" w:hAnsi="Courier New" w:cs="Courier New"/>
@@ -11685,7 +11281,6 @@
               <w:t>{</w:t>
             </w:r>
             <w:proofErr w:type="spellStart"/>
-            <w:proofErr w:type="gramStart"/>
             <w:r>
               <w:rPr>
                 <w:rFonts w:ascii="Courier New" w:eastAsia="Times New Roman" w:hAnsi="Courier New" w:cs="Courier New"/>
@@ -11707,7 +11302,6 @@
               <w:t>confirmedList</w:t>
             </w:r>
             <w:proofErr w:type="spellEnd"/>
-            <w:proofErr w:type="gramEnd"/>
             <w:r>
               <w:rPr>
                 <w:rFonts w:ascii="Courier New" w:eastAsia="Times New Roman" w:hAnsi="Courier New" w:cs="Courier New"/>
@@ -11751,7 +11345,6 @@
               <w:t xml:space="preserve">. </w:t>
             </w:r>
             <w:proofErr w:type="spellStart"/>
-            <w:proofErr w:type="gramStart"/>
             <w:r>
               <w:rPr>
                 <w:rFonts w:ascii="Courier New" w:eastAsia="Times New Roman" w:hAnsi="Courier New" w:cs="Courier New"/>
@@ -11773,7 +11366,6 @@
               <w:t>.legalMiddleNames</w:t>
             </w:r>
             <w:proofErr w:type="spellEnd"/>
-            <w:proofErr w:type="gramEnd"/>
             <w:r>
               <w:rPr>
                 <w:rFonts w:ascii="Courier New" w:eastAsia="Times New Roman" w:hAnsi="Courier New" w:cs="Courier New"/>
@@ -11860,7 +11452,6 @@
               <w:t xml:space="preserve">. </w:t>
             </w:r>
             <w:proofErr w:type="spellStart"/>
-            <w:proofErr w:type="gramStart"/>
             <w:r>
               <w:rPr>
                 <w:rFonts w:ascii="Courier New" w:eastAsia="Times New Roman" w:hAnsi="Courier New" w:cs="Courier New"/>
@@ -11882,7 +11473,6 @@
               <w:t>.legalMiddleNames</w:t>
             </w:r>
             <w:proofErr w:type="spellEnd"/>
-            <w:proofErr w:type="gramEnd"/>
             <w:r>
               <w:rPr>
                 <w:rFonts w:ascii="Courier New" w:eastAsia="Times New Roman" w:hAnsi="Courier New" w:cs="Courier New"/>
@@ -11925,7 +11515,6 @@
               <w:t>{</w:t>
             </w:r>
             <w:proofErr w:type="spellStart"/>
-            <w:proofErr w:type="gramStart"/>
             <w:r>
               <w:rPr>
                 <w:rFonts w:ascii="Courier New" w:eastAsia="Times New Roman" w:hAnsi="Courier New" w:cs="Courier New"/>
@@ -11947,7 +11536,6 @@
               <w:t>confirmedList</w:t>
             </w:r>
             <w:proofErr w:type="spellEnd"/>
-            <w:proofErr w:type="gramEnd"/>
             <w:r>
               <w:rPr>
                 <w:rFonts w:ascii="Courier New" w:eastAsia="Times New Roman" w:hAnsi="Courier New" w:cs="Courier New"/>
@@ -11991,7 +11579,6 @@
               <w:t xml:space="preserve">. </w:t>
             </w:r>
             <w:proofErr w:type="spellStart"/>
-            <w:proofErr w:type="gramStart"/>
             <w:r>
               <w:rPr>
                 <w:rFonts w:ascii="Courier New" w:eastAsia="Times New Roman" w:hAnsi="Courier New" w:cs="Courier New"/>
@@ -12013,7 +11600,6 @@
               <w:t>.birthDate</w:t>
             </w:r>
             <w:proofErr w:type="spellEnd"/>
-            <w:proofErr w:type="gramEnd"/>
             <w:r>
               <w:rPr>
                 <w:rFonts w:ascii="Courier New" w:eastAsia="Times New Roman" w:hAnsi="Courier New" w:cs="Courier New"/>
@@ -12100,7 +11686,6 @@
               <w:t xml:space="preserve">. </w:t>
             </w:r>
             <w:proofErr w:type="spellStart"/>
-            <w:proofErr w:type="gramStart"/>
             <w:r>
               <w:rPr>
                 <w:rFonts w:ascii="Courier New" w:eastAsia="Times New Roman" w:hAnsi="Courier New" w:cs="Courier New"/>
@@ -12122,7 +11707,6 @@
               <w:t>.birthDate</w:t>
             </w:r>
             <w:proofErr w:type="spellEnd"/>
-            <w:proofErr w:type="gramEnd"/>
             <w:r>
               <w:rPr>
                 <w:rFonts w:ascii="Courier New" w:eastAsia="Times New Roman" w:hAnsi="Courier New" w:cs="Courier New"/>
@@ -12166,7 +11750,6 @@
               <w:t>{</w:t>
             </w:r>
             <w:proofErr w:type="spellStart"/>
-            <w:proofErr w:type="gramStart"/>
             <w:r>
               <w:rPr>
                 <w:rFonts w:ascii="Courier New" w:eastAsia="Times New Roman" w:hAnsi="Courier New" w:cs="Courier New"/>
@@ -12188,7 +11771,6 @@
               <w:t>confirmedList</w:t>
             </w:r>
             <w:proofErr w:type="spellEnd"/>
-            <w:proofErr w:type="gramEnd"/>
             <w:r>
               <w:rPr>
                 <w:rFonts w:ascii="Courier New" w:eastAsia="Times New Roman" w:hAnsi="Courier New" w:cs="Courier New"/>
@@ -12232,7 +11814,6 @@
               <w:t xml:space="preserve">. </w:t>
             </w:r>
             <w:proofErr w:type="spellStart"/>
-            <w:proofErr w:type="gramStart"/>
             <w:r>
               <w:rPr>
                 <w:rFonts w:ascii="Courier New" w:eastAsia="Times New Roman" w:hAnsi="Courier New" w:cs="Courier New"/>
@@ -12254,7 +11835,6 @@
               <w:t>.gender</w:t>
             </w:r>
             <w:proofErr w:type="spellEnd"/>
-            <w:proofErr w:type="gramEnd"/>
             <w:r>
               <w:rPr>
                 <w:rFonts w:ascii="Courier New" w:eastAsia="Times New Roman" w:hAnsi="Courier New" w:cs="Courier New"/>
@@ -12341,7 +11921,6 @@
               <w:t xml:space="preserve">. </w:t>
             </w:r>
             <w:proofErr w:type="spellStart"/>
-            <w:proofErr w:type="gramStart"/>
             <w:r>
               <w:rPr>
                 <w:rFonts w:ascii="Courier New" w:eastAsia="Times New Roman" w:hAnsi="Courier New" w:cs="Courier New"/>
@@ -12363,7 +11942,6 @@
               <w:t>.gender</w:t>
             </w:r>
             <w:proofErr w:type="spellEnd"/>
-            <w:proofErr w:type="gramEnd"/>
             <w:r>
               <w:rPr>
                 <w:rFonts w:ascii="Courier New" w:eastAsia="Times New Roman" w:hAnsi="Courier New" w:cs="Courier New"/>
@@ -12407,7 +11985,6 @@
               <w:t>{</w:t>
             </w:r>
             <w:proofErr w:type="spellStart"/>
-            <w:proofErr w:type="gramStart"/>
             <w:r>
               <w:rPr>
                 <w:rFonts w:ascii="Courier New" w:eastAsia="Times New Roman" w:hAnsi="Courier New" w:cs="Courier New"/>
@@ -12439,7 +12016,6 @@
               <w:t>List</w:t>
             </w:r>
             <w:proofErr w:type="spellEnd"/>
-            <w:proofErr w:type="gramEnd"/>
             <w:r>
               <w:rPr>
                 <w:rFonts w:ascii="Courier New" w:eastAsia="Times New Roman" w:hAnsi="Courier New" w:cs="Courier New"/>
@@ -12493,7 +12069,6 @@
               <w:t xml:space="preserve"> </w:t>
             </w:r>
             <w:proofErr w:type="spellStart"/>
-            <w:proofErr w:type="gramStart"/>
             <w:r>
               <w:rPr>
                 <w:rFonts w:ascii="Courier New" w:eastAsia="Times New Roman" w:hAnsi="Courier New" w:cs="Courier New"/>
@@ -12515,7 +12090,6 @@
               <w:t>.schoolID</w:t>
             </w:r>
             <w:proofErr w:type="spellEnd"/>
-            <w:proofErr w:type="gramEnd"/>
             <w:r>
               <w:rPr>
                 <w:rFonts w:ascii="Courier New" w:eastAsia="Times New Roman" w:hAnsi="Courier New" w:cs="Courier New"/>
@@ -12612,7 +12186,6 @@
               <w:t xml:space="preserve"> </w:t>
             </w:r>
             <w:proofErr w:type="spellStart"/>
-            <w:proofErr w:type="gramStart"/>
             <w:r>
               <w:rPr>
                 <w:rFonts w:ascii="Courier New" w:eastAsia="Times New Roman" w:hAnsi="Courier New" w:cs="Courier New"/>
@@ -12634,7 +12207,6 @@
               <w:t>.schoolID</w:t>
             </w:r>
             <w:proofErr w:type="spellEnd"/>
-            <w:proofErr w:type="gramEnd"/>
             <w:r>
               <w:rPr>
                 <w:rFonts w:ascii="Courier New" w:eastAsia="Times New Roman" w:hAnsi="Courier New" w:cs="Courier New"/>
@@ -12785,7 +12357,6 @@
               <w:t>{</w:t>
             </w:r>
             <w:proofErr w:type="spellStart"/>
-            <w:proofErr w:type="gramStart"/>
             <w:r>
               <w:rPr>
                 <w:rFonts w:ascii="Courier New" w:eastAsia="Times New Roman" w:hAnsi="Courier New" w:cs="Courier New"/>
@@ -12807,7 +12378,6 @@
               <w:t>confirmedList</w:t>
             </w:r>
             <w:proofErr w:type="spellEnd"/>
-            <w:proofErr w:type="gramEnd"/>
             <w:r>
               <w:rPr>
                 <w:rFonts w:ascii="Courier New" w:eastAsia="Times New Roman" w:hAnsi="Courier New" w:cs="Courier New"/>
@@ -13197,7 +12767,6 @@
         <w:t>The PEN request file was processed by the PEN system on {</w:t>
       </w:r>
       <w:proofErr w:type="spellStart"/>
-      <w:proofErr w:type="gramStart"/>
       <w:r>
         <w:rPr>
           <w:rFonts w:ascii="Courier New" w:eastAsia="Times New Roman" w:hAnsi="Courier New" w:cs="Courier New"/>
@@ -13209,7 +12778,6 @@
         <w:t>d.processDate</w:t>
       </w:r>
       <w:proofErr w:type="spellEnd"/>
-      <w:proofErr w:type="gramEnd"/>
       <w:r>
         <w:rPr>
           <w:rFonts w:ascii="Courier New" w:eastAsia="Times New Roman" w:hAnsi="Courier New" w:cs="Courier New"/>
@@ -13353,7 +12921,7 @@
 </file>
 
 <file path=word/endnotes.xml><?xml version="1.0" encoding="utf-8"?>
-<w:endnotes xmlns:wpc="http://schemas.microsoft.com/office/word/2010/wordprocessingCanvas" xmlns:cx="http://schemas.microsoft.com/office/drawing/2014/chartex" xmlns:cx1="http://schemas.microsoft.com/office/drawing/2015/9/8/chartex" xmlns:cx2="http://schemas.microsoft.com/office/drawing/2015/10/21/chartex" xmlns:cx3="http://schemas.microsoft.com/office/drawing/2016/5/9/chartex" xmlns:cx4="http://schemas.microsoft.com/office/drawing/2016/5/10/chartex" xmlns:cx5="http://schemas.microsoft.com/office/drawing/2016/5/11/chartex" xmlns:cx6="http://schemas.microsoft.com/office/drawing/2016/5/12/chartex" xmlns:cx7="http://schemas.microsoft.com/office/drawing/2016/5/13/chartex" xmlns:cx8="http://schemas.microsoft.com/office/drawing/2016/5/14/chartex" xmlns:mc="http://schemas.openxmlformats.org/markup-compatibility/2006" xmlns:aink="http://schemas.microsoft.com/office/drawing/2016/ink" xmlns:am3d="http://schemas.microsoft.com/office/drawing/2017/model3d" xmlns:o="urn:schemas-microsoft-com:office:office" xmlns:r="http://schemas.openxmlformats.org/officeDocument/2006/relationships" xmlns:m="http://schemas.openxmlformats.org/officeDocument/2006/math" xmlns:v="urn:schemas-microsoft-com:vml" xmlns:wp14="http://schemas.microsoft.com/office/word/2010/wordprocessingDrawing" xmlns:wp="http://schemas.openxmlformats.org/drawingml/2006/wordprocessingDrawing" xmlns:w10="urn:schemas-microsoft-com:office:word" xmlns:w="http://schemas.openxmlformats.org/wordprocessingml/2006/main" xmlns:w14="http://schemas.microsoft.com/office/word/2010/wordml" xmlns:w15="http://schemas.microsoft.com/office/word/2012/wordml" xmlns:w16cex="http://schemas.microsoft.com/office/word/2018/wordml/cex" xmlns:w16cid="http://schemas.microsoft.com/office/word/2016/wordml/cid" xmlns:w16="http://schemas.microsoft.com/office/word/2018/wordml" xmlns:w16se="http://schemas.microsoft.com/office/word/2015/wordml/symex" xmlns:wpg="http://schemas.microsoft.com/office/word/2010/wordprocessingGroup" xmlns:wpi="http://schemas.microsoft.com/office/word/2010/wordprocessingInk" xmlns:wne="http://schemas.microsoft.com/office/word/2006/wordml" xmlns:wps="http://schemas.microsoft.com/office/word/2010/wordprocessingShape" mc:Ignorable="w14 w15 w16se w16cid w16 w16cex wp14">
+<w:endnotes xmlns:wpc="http://schemas.microsoft.com/office/word/2010/wordprocessingCanvas" xmlns:cx="http://schemas.microsoft.com/office/drawing/2014/chartex" xmlns:cx1="http://schemas.microsoft.com/office/drawing/2015/9/8/chartex" xmlns:cx2="http://schemas.microsoft.com/office/drawing/2015/10/21/chartex" xmlns:cx3="http://schemas.microsoft.com/office/drawing/2016/5/9/chartex" xmlns:cx4="http://schemas.microsoft.com/office/drawing/2016/5/10/chartex" xmlns:cx5="http://schemas.microsoft.com/office/drawing/2016/5/11/chartex" xmlns:cx6="http://schemas.microsoft.com/office/drawing/2016/5/12/chartex" xmlns:cx7="http://schemas.microsoft.com/office/drawing/2016/5/13/chartex" xmlns:cx8="http://schemas.microsoft.com/office/drawing/2016/5/14/chartex" xmlns:mc="http://schemas.openxmlformats.org/markup-compatibility/2006" xmlns:aink="http://schemas.microsoft.com/office/drawing/2016/ink" xmlns:am3d="http://schemas.microsoft.com/office/drawing/2017/model3d" xmlns:o="urn:schemas-microsoft-com:office:office" xmlns:r="http://schemas.openxmlformats.org/officeDocument/2006/relationships" xmlns:m="http://schemas.openxmlformats.org/officeDocument/2006/math" xmlns:v="urn:schemas-microsoft-com:vml" xmlns:wp14="http://schemas.microsoft.com/office/word/2010/wordprocessingDrawing" xmlns:wp="http://schemas.openxmlformats.org/drawingml/2006/wordprocessingDrawing" xmlns:w10="urn:schemas-microsoft-com:office:word" xmlns:w="http://schemas.openxmlformats.org/wordprocessingml/2006/main" xmlns:w14="http://schemas.microsoft.com/office/word/2010/wordml" xmlns:w15="http://schemas.microsoft.com/office/word/2012/wordml" xmlns:w16cex="http://schemas.microsoft.com/office/word/2018/wordml/cex" xmlns:w16cid="http://schemas.microsoft.com/office/word/2016/wordml/cid" xmlns:w16="http://schemas.microsoft.com/office/word/2018/wordml" xmlns:w16sdtdh="http://schemas.microsoft.com/office/word/2020/wordml/sdtdatahash" xmlns:w16se="http://schemas.microsoft.com/office/word/2015/wordml/symex" xmlns:wpg="http://schemas.microsoft.com/office/word/2010/wordprocessingGroup" xmlns:wpi="http://schemas.microsoft.com/office/word/2010/wordprocessingInk" xmlns:wne="http://schemas.microsoft.com/office/word/2006/wordml" xmlns:wps="http://schemas.microsoft.com/office/word/2010/wordprocessingShape" mc:Ignorable="w14 w15 w16se w16cid w16 w16cex w16sdtdh wp14">
   <w:endnote w:type="separator" w:id="-1">
     <w:p>
       <w:r>
@@ -13372,7 +12940,7 @@
 </file>
 
 <file path=word/footnotes.xml><?xml version="1.0" encoding="utf-8"?>
-<w:footnotes xmlns:wpc="http://schemas.microsoft.com/office/word/2010/wordprocessingCanvas" xmlns:cx="http://schemas.microsoft.com/office/drawing/2014/chartex" xmlns:cx1="http://schemas.microsoft.com/office/drawing/2015/9/8/chartex" xmlns:cx2="http://schemas.microsoft.com/office/drawing/2015/10/21/chartex" xmlns:cx3="http://schemas.microsoft.com/office/drawing/2016/5/9/chartex" xmlns:cx4="http://schemas.microsoft.com/office/drawing/2016/5/10/chartex" xmlns:cx5="http://schemas.microsoft.com/office/drawing/2016/5/11/chartex" xmlns:cx6="http://schemas.microsoft.com/office/drawing/2016/5/12/chartex" xmlns:cx7="http://schemas.microsoft.com/office/drawing/2016/5/13/chartex" xmlns:cx8="http://schemas.microsoft.com/office/drawing/2016/5/14/chartex" xmlns:mc="http://schemas.openxmlformats.org/markup-compatibility/2006" xmlns:aink="http://schemas.microsoft.com/office/drawing/2016/ink" xmlns:am3d="http://schemas.microsoft.com/office/drawing/2017/model3d" xmlns:o="urn:schemas-microsoft-com:office:office" xmlns:r="http://schemas.openxmlformats.org/officeDocument/2006/relationships" xmlns:m="http://schemas.openxmlformats.org/officeDocument/2006/math" xmlns:v="urn:schemas-microsoft-com:vml" xmlns:wp14="http://schemas.microsoft.com/office/word/2010/wordprocessingDrawing" xmlns:wp="http://schemas.openxmlformats.org/drawingml/2006/wordprocessingDrawing" xmlns:w10="urn:schemas-microsoft-com:office:word" xmlns:w="http://schemas.openxmlformats.org/wordprocessingml/2006/main" xmlns:w14="http://schemas.microsoft.com/office/word/2010/wordml" xmlns:w15="http://schemas.microsoft.com/office/word/2012/wordml" xmlns:w16cex="http://schemas.microsoft.com/office/word/2018/wordml/cex" xmlns:w16cid="http://schemas.microsoft.com/office/word/2016/wordml/cid" xmlns:w16="http://schemas.microsoft.com/office/word/2018/wordml" xmlns:w16se="http://schemas.microsoft.com/office/word/2015/wordml/symex" xmlns:wpg="http://schemas.microsoft.com/office/word/2010/wordprocessingGroup" xmlns:wpi="http://schemas.microsoft.com/office/word/2010/wordprocessingInk" xmlns:wne="http://schemas.microsoft.com/office/word/2006/wordml" xmlns:wps="http://schemas.microsoft.com/office/word/2010/wordprocessingShape" mc:Ignorable="w14 w15 w16se w16cid w16 w16cex wp14">
+<w:footnotes xmlns:wpc="http://schemas.microsoft.com/office/word/2010/wordprocessingCanvas" xmlns:cx="http://schemas.microsoft.com/office/drawing/2014/chartex" xmlns:cx1="http://schemas.microsoft.com/office/drawing/2015/9/8/chartex" xmlns:cx2="http://schemas.microsoft.com/office/drawing/2015/10/21/chartex" xmlns:cx3="http://schemas.microsoft.com/office/drawing/2016/5/9/chartex" xmlns:cx4="http://schemas.microsoft.com/office/drawing/2016/5/10/chartex" xmlns:cx5="http://schemas.microsoft.com/office/drawing/2016/5/11/chartex" xmlns:cx6="http://schemas.microsoft.com/office/drawing/2016/5/12/chartex" xmlns:cx7="http://schemas.microsoft.com/office/drawing/2016/5/13/chartex" xmlns:cx8="http://schemas.microsoft.com/office/drawing/2016/5/14/chartex" xmlns:mc="http://schemas.openxmlformats.org/markup-compatibility/2006" xmlns:aink="http://schemas.microsoft.com/office/drawing/2016/ink" xmlns:am3d="http://schemas.microsoft.com/office/drawing/2017/model3d" xmlns:o="urn:schemas-microsoft-com:office:office" xmlns:r="http://schemas.openxmlformats.org/officeDocument/2006/relationships" xmlns:m="http://schemas.openxmlformats.org/officeDocument/2006/math" xmlns:v="urn:schemas-microsoft-com:vml" xmlns:wp14="http://schemas.microsoft.com/office/word/2010/wordprocessingDrawing" xmlns:wp="http://schemas.openxmlformats.org/drawingml/2006/wordprocessingDrawing" xmlns:w10="urn:schemas-microsoft-com:office:word" xmlns:w="http://schemas.openxmlformats.org/wordprocessingml/2006/main" xmlns:w14="http://schemas.microsoft.com/office/word/2010/wordml" xmlns:w15="http://schemas.microsoft.com/office/word/2012/wordml" xmlns:w16cex="http://schemas.microsoft.com/office/word/2018/wordml/cex" xmlns:w16cid="http://schemas.microsoft.com/office/word/2016/wordml/cid" xmlns:w16="http://schemas.microsoft.com/office/word/2018/wordml" xmlns:w16sdtdh="http://schemas.microsoft.com/office/word/2020/wordml/sdtdatahash" xmlns:w16se="http://schemas.microsoft.com/office/word/2015/wordml/symex" xmlns:wpg="http://schemas.microsoft.com/office/word/2010/wordprocessingGroup" xmlns:wpi="http://schemas.microsoft.com/office/word/2010/wordprocessingInk" xmlns:wne="http://schemas.microsoft.com/office/word/2006/wordml" xmlns:wps="http://schemas.microsoft.com/office/word/2010/wordprocessingShape" mc:Ignorable="w14 w15 w16se w16cid w16 w16cex w16sdtdh wp14">
   <w:footnote w:type="separator" w:id="-1">
     <w:p>
       <w:r>
@@ -13394,7 +12962,7 @@
 </file>
 
 <file path=word/header1.xml><?xml version="1.0" encoding="utf-8"?>
-<w:hdr xmlns:wpc="http://schemas.microsoft.com/office/word/2010/wordprocessingCanvas" xmlns:cx="http://schemas.microsoft.com/office/drawing/2014/chartex" xmlns:cx1="http://schemas.microsoft.com/office/drawing/2015/9/8/chartex" xmlns:cx2="http://schemas.microsoft.com/office/drawing/2015/10/21/chartex" xmlns:cx3="http://schemas.microsoft.com/office/drawing/2016/5/9/chartex" xmlns:cx4="http://schemas.microsoft.com/office/drawing/2016/5/10/chartex" xmlns:cx5="http://schemas.microsoft.com/office/drawing/2016/5/11/chartex" xmlns:cx6="http://schemas.microsoft.com/office/drawing/2016/5/12/chartex" xmlns:cx7="http://schemas.microsoft.com/office/drawing/2016/5/13/chartex" xmlns:cx8="http://schemas.microsoft.com/office/drawing/2016/5/14/chartex" xmlns:mc="http://schemas.openxmlformats.org/markup-compatibility/2006" xmlns:aink="http://schemas.microsoft.com/office/drawing/2016/ink" xmlns:am3d="http://schemas.microsoft.com/office/drawing/2017/model3d" xmlns:o="urn:schemas-microsoft-com:office:office" xmlns:r="http://schemas.openxmlformats.org/officeDocument/2006/relationships" xmlns:m="http://schemas.openxmlformats.org/officeDocument/2006/math" xmlns:v="urn:schemas-microsoft-com:vml" xmlns:wp14="http://schemas.microsoft.com/office/word/2010/wordprocessingDrawing" xmlns:wp="http://schemas.openxmlformats.org/drawingml/2006/wordprocessingDrawing" xmlns:w10="urn:schemas-microsoft-com:office:word" xmlns:w="http://schemas.openxmlformats.org/wordprocessingml/2006/main" xmlns:w14="http://schemas.microsoft.com/office/word/2010/wordml" xmlns:w15="http://schemas.microsoft.com/office/word/2012/wordml" xmlns:w16cex="http://schemas.microsoft.com/office/word/2018/wordml/cex" xmlns:w16cid="http://schemas.microsoft.com/office/word/2016/wordml/cid" xmlns:w16="http://schemas.microsoft.com/office/word/2018/wordml" xmlns:w16se="http://schemas.microsoft.com/office/word/2015/wordml/symex" xmlns:wpg="http://schemas.microsoft.com/office/word/2010/wordprocessingGroup" xmlns:wpi="http://schemas.microsoft.com/office/word/2010/wordprocessingInk" xmlns:wne="http://schemas.microsoft.com/office/word/2006/wordml" xmlns:wps="http://schemas.microsoft.com/office/word/2010/wordprocessingShape" mc:Ignorable="w14 w15 w16se w16cid w16 w16cex wp14">
+<w:hdr xmlns:wpc="http://schemas.microsoft.com/office/word/2010/wordprocessingCanvas" xmlns:cx="http://schemas.microsoft.com/office/drawing/2014/chartex" xmlns:cx1="http://schemas.microsoft.com/office/drawing/2015/9/8/chartex" xmlns:cx2="http://schemas.microsoft.com/office/drawing/2015/10/21/chartex" xmlns:cx3="http://schemas.microsoft.com/office/drawing/2016/5/9/chartex" xmlns:cx4="http://schemas.microsoft.com/office/drawing/2016/5/10/chartex" xmlns:cx5="http://schemas.microsoft.com/office/drawing/2016/5/11/chartex" xmlns:cx6="http://schemas.microsoft.com/office/drawing/2016/5/12/chartex" xmlns:cx7="http://schemas.microsoft.com/office/drawing/2016/5/13/chartex" xmlns:cx8="http://schemas.microsoft.com/office/drawing/2016/5/14/chartex" xmlns:mc="http://schemas.openxmlformats.org/markup-compatibility/2006" xmlns:aink="http://schemas.microsoft.com/office/drawing/2016/ink" xmlns:am3d="http://schemas.microsoft.com/office/drawing/2017/model3d" xmlns:o="urn:schemas-microsoft-com:office:office" xmlns:r="http://schemas.openxmlformats.org/officeDocument/2006/relationships" xmlns:m="http://schemas.openxmlformats.org/officeDocument/2006/math" xmlns:v="urn:schemas-microsoft-com:vml" xmlns:wp14="http://schemas.microsoft.com/office/word/2010/wordprocessingDrawing" xmlns:wp="http://schemas.openxmlformats.org/drawingml/2006/wordprocessingDrawing" xmlns:w10="urn:schemas-microsoft-com:office:word" xmlns:w="http://schemas.openxmlformats.org/wordprocessingml/2006/main" xmlns:w14="http://schemas.microsoft.com/office/word/2010/wordml" xmlns:w15="http://schemas.microsoft.com/office/word/2012/wordml" xmlns:w16cex="http://schemas.microsoft.com/office/word/2018/wordml/cex" xmlns:w16cid="http://schemas.microsoft.com/office/word/2016/wordml/cid" xmlns:w16="http://schemas.microsoft.com/office/word/2018/wordml" xmlns:w16sdtdh="http://schemas.microsoft.com/office/word/2020/wordml/sdtdatahash" xmlns:w16se="http://schemas.microsoft.com/office/word/2015/wordml/symex" xmlns:wpg="http://schemas.microsoft.com/office/word/2010/wordprocessingGroup" xmlns:wpi="http://schemas.microsoft.com/office/word/2010/wordprocessingInk" xmlns:wne="http://schemas.microsoft.com/office/word/2006/wordml" xmlns:wps="http://schemas.microsoft.com/office/word/2010/wordprocessingShape" mc:Ignorable="w14 w15 w16se w16cid w16 w16cex w16sdtdh wp14">
   <w:p>
     <w:pPr>
       <w:pStyle w:val="Standard"/>
@@ -13508,7 +13076,6 @@
       <w:t>{</w:t>
     </w:r>
     <w:proofErr w:type="spellStart"/>
-    <w:proofErr w:type="gramStart"/>
     <w:r>
       <w:rPr>
         <w:rFonts w:ascii="Courier New" w:eastAsia="Times New Roman" w:hAnsi="Courier New" w:cs="Courier New"/>
@@ -13520,7 +13087,6 @@
       <w:t>d.reportDate</w:t>
     </w:r>
     <w:proofErr w:type="spellEnd"/>
-    <w:proofErr w:type="gramEnd"/>
     <w:r>
       <w:rPr>
         <w:rFonts w:ascii="Courier New" w:eastAsia="Times New Roman" w:hAnsi="Courier New" w:cs="Courier New"/>
@@ -13747,7 +13313,7 @@
 </file>
 
 <file path=word/styles.xml><?xml version="1.0" encoding="utf-8"?>
-<w:styles xmlns:mc="http://schemas.openxmlformats.org/markup-compatibility/2006" xmlns:r="http://schemas.openxmlformats.org/officeDocument/2006/relationships" xmlns:w="http://schemas.openxmlformats.org/wordprocessingml/2006/main" xmlns:w14="http://schemas.microsoft.com/office/word/2010/wordml" xmlns:w15="http://schemas.microsoft.com/office/word/2012/wordml" xmlns:w16cex="http://schemas.microsoft.com/office/word/2018/wordml/cex" xmlns:w16cid="http://schemas.microsoft.com/office/word/2016/wordml/cid" xmlns:w16="http://schemas.microsoft.com/office/word/2018/wordml" xmlns:w16se="http://schemas.microsoft.com/office/word/2015/wordml/symex" mc:Ignorable="w14 w15 w16se w16cid w16 w16cex">
+<w:styles xmlns:mc="http://schemas.openxmlformats.org/markup-compatibility/2006" xmlns:r="http://schemas.openxmlformats.org/officeDocument/2006/relationships" xmlns:w="http://schemas.openxmlformats.org/wordprocessingml/2006/main" xmlns:w14="http://schemas.microsoft.com/office/word/2010/wordml" xmlns:w15="http://schemas.microsoft.com/office/word/2012/wordml" xmlns:w16cex="http://schemas.microsoft.com/office/word/2018/wordml/cex" xmlns:w16cid="http://schemas.microsoft.com/office/word/2016/wordml/cid" xmlns:w16="http://schemas.microsoft.com/office/word/2018/wordml" xmlns:w16sdtdh="http://schemas.microsoft.com/office/word/2020/wordml/sdtdatahash" xmlns:w16se="http://schemas.microsoft.com/office/word/2015/wordml/symex" mc:Ignorable="w14 w15 w16se w16cid w16 w16cex w16sdtdh">
   <w:docDefaults>
     <w:rPrDefault>
       <w:rPr>
@@ -14152,7 +13718,6 @@
   <w:style w:type="character" w:default="1" w:styleId="DefaultParagraphFont">
     <w:name w:val="Default Paragraph Font"/>
     <w:uiPriority w:val="1"/>
-    <w:semiHidden/>
     <w:unhideWhenUsed/>
   </w:style>
   <w:style w:type="table" w:default="1" w:styleId="TableNormal">

</xml_diff>

<commit_message>
PEN-1522 - move usual name in the exact match section to the correct spot
</commit_message>
<xml_diff>
--- a/api/src/templates/PEN_REG_BATCH_RESPONSE_REPORT.docx
+++ b/api/src/templates/PEN_REG_BATCH_RESPONSE_REPORT.docx
@@ -38,6 +38,7 @@
         <w:t>{</w:t>
       </w:r>
       <w:proofErr w:type="spellStart"/>
+      <w:proofErr w:type="gramStart"/>
       <w:r>
         <w:rPr>
           <w:rFonts w:ascii="Courier New" w:eastAsia="Times New Roman" w:hAnsi="Courier New" w:cs="Courier New"/>
@@ -49,6 +50,7 @@
         <w:t>d.reviewer</w:t>
       </w:r>
       <w:proofErr w:type="spellEnd"/>
+      <w:proofErr w:type="gramEnd"/>
       <w:r>
         <w:rPr>
           <w:rFonts w:ascii="Courier New" w:eastAsia="Times New Roman" w:hAnsi="Courier New" w:cs="Courier New"/>
@@ -91,7 +93,18 @@
           <w:szCs w:val="21"/>
           <w:lang w:val="en-CA" w:eastAsia="en-CA" w:bidi="ar-SA"/>
         </w:rPr>
-        <w:t>This report summarizes all</w:t>
+        <w:t xml:space="preserve">This report summarizes </w:t>
+      </w:r>
+      <w:proofErr w:type="gramStart"/>
+      <w:r>
+        <w:rPr>
+          <w:rFonts w:ascii="Courier New" w:eastAsia="Times New Roman" w:hAnsi="Courier New" w:cs="Courier New"/>
+          <w:kern w:val="0"/>
+          <w:sz w:val="21"/>
+          <w:szCs w:val="21"/>
+          <w:lang w:val="en-CA" w:eastAsia="en-CA" w:bidi="ar-SA"/>
+        </w:rPr>
+        <w:t>all</w:t>
       </w:r>
       <w:r>
         <w:rPr>
@@ -111,7 +124,18 @@
           <w:szCs w:val="21"/>
           <w:lang w:val="en-CA" w:eastAsia="en-CA" w:bidi="ar-SA"/>
         </w:rPr>
-        <w:t>of the students submitted in your latest PEN submission.</w:t>
+        <w:t>of</w:t>
+      </w:r>
+      <w:proofErr w:type="gramEnd"/>
+      <w:r>
+        <w:rPr>
+          <w:rFonts w:ascii="Courier New" w:eastAsia="Times New Roman" w:hAnsi="Courier New" w:cs="Courier New"/>
+          <w:kern w:val="0"/>
+          <w:sz w:val="21"/>
+          <w:szCs w:val="21"/>
+          <w:lang w:val="en-CA" w:eastAsia="en-CA" w:bidi="ar-SA"/>
+        </w:rPr>
+        <w:t xml:space="preserve"> the students submitted in your latest PEN submission.</w:t>
       </w:r>
       <w:r>
         <w:rPr>
@@ -336,7 +360,29 @@
           <w:szCs w:val="21"/>
           <w:lang w:val="en-CA" w:eastAsia="en-CA" w:bidi="ar-SA"/>
         </w:rPr>
-        <w:t>If you have students reported in the DIFFERENCES section of this report, please review and make the necessary</w:t>
+        <w:t xml:space="preserve">If you have students reported in the DIFFERENCES section of this report, please </w:t>
+      </w:r>
+      <w:proofErr w:type="gramStart"/>
+      <w:r>
+        <w:rPr>
+          <w:rFonts w:ascii="Courier New" w:eastAsia="Times New Roman" w:hAnsi="Courier New" w:cs="Courier New"/>
+          <w:kern w:val="0"/>
+          <w:sz w:val="21"/>
+          <w:szCs w:val="21"/>
+          <w:lang w:val="en-CA" w:eastAsia="en-CA" w:bidi="ar-SA"/>
+        </w:rPr>
+        <w:t>review</w:t>
+      </w:r>
+      <w:proofErr w:type="gramEnd"/>
+      <w:r>
+        <w:rPr>
+          <w:rFonts w:ascii="Courier New" w:eastAsia="Times New Roman" w:hAnsi="Courier New" w:cs="Courier New"/>
+          <w:kern w:val="0"/>
+          <w:sz w:val="21"/>
+          <w:szCs w:val="21"/>
+          <w:lang w:val="en-CA" w:eastAsia="en-CA" w:bidi="ar-SA"/>
+        </w:rPr>
+        <w:t xml:space="preserve"> and make the necessary</w:t>
       </w:r>
       <w:r>
         <w:rPr>
@@ -634,6 +680,7 @@
         <w:t>{</w:t>
       </w:r>
       <w:proofErr w:type="spellStart"/>
+      <w:proofErr w:type="gramStart"/>
       <w:r>
         <w:rPr>
           <w:rFonts w:ascii="Courier New" w:eastAsia="Times New Roman" w:hAnsi="Courier New" w:cs="Courier New"/>
@@ -645,6 +692,7 @@
         <w:t>d.penCordinatorEmail</w:t>
       </w:r>
       <w:proofErr w:type="spellEnd"/>
+      <w:proofErr w:type="gramEnd"/>
       <w:r>
         <w:rPr>
           <w:rFonts w:ascii="Courier New" w:eastAsia="Times New Roman" w:hAnsi="Courier New" w:cs="Courier New"/>
@@ -692,6 +740,7 @@
         <w:t>{</w:t>
       </w:r>
       <w:proofErr w:type="spellStart"/>
+      <w:proofErr w:type="gramStart"/>
       <w:r>
         <w:rPr>
           <w:rFonts w:ascii="Courier New" w:eastAsia="Times New Roman" w:hAnsi="Courier New" w:cs="Courier New"/>
@@ -703,6 +752,7 @@
         <w:t>d.mailingAddress</w:t>
       </w:r>
       <w:proofErr w:type="spellEnd"/>
+      <w:proofErr w:type="gramEnd"/>
       <w:r>
         <w:rPr>
           <w:rFonts w:ascii="Courier New" w:eastAsia="Times New Roman" w:hAnsi="Courier New" w:cs="Courier New"/>
@@ -750,6 +800,7 @@
         <w:t>{</w:t>
       </w:r>
       <w:proofErr w:type="spellStart"/>
+      <w:proofErr w:type="gramStart"/>
       <w:r>
         <w:rPr>
           <w:rFonts w:ascii="Courier New" w:eastAsia="Times New Roman" w:hAnsi="Courier New" w:cs="Courier New"/>
@@ -771,6 +822,7 @@
         <w:t>phone</w:t>
       </w:r>
       <w:proofErr w:type="spellEnd"/>
+      <w:proofErr w:type="gramEnd"/>
       <w:r>
         <w:rPr>
           <w:rFonts w:ascii="Courier New" w:eastAsia="Times New Roman" w:hAnsi="Courier New" w:cs="Courier New"/>
@@ -1060,6 +1112,7 @@
         <w:t>{</w:t>
       </w:r>
       <w:proofErr w:type="spellStart"/>
+      <w:proofErr w:type="gramStart"/>
       <w:r>
         <w:rPr>
           <w:rFonts w:ascii="Courier New" w:eastAsia="Times New Roman" w:hAnsi="Courier New" w:cs="Courier New"/>
@@ -1080,6 +1133,7 @@
         </w:rPr>
         <w:t>pendingList</w:t>
       </w:r>
+      <w:proofErr w:type="gramEnd"/>
       <w:r>
         <w:rPr>
           <w:rFonts w:ascii="Courier New" w:eastAsia="Times New Roman" w:hAnsi="Courier New" w:cs="Courier New"/>
@@ -1279,6 +1333,7 @@
         <w:t>{</w:t>
       </w:r>
       <w:proofErr w:type="spellStart"/>
+      <w:proofErr w:type="gramStart"/>
       <w:r>
         <w:rPr>
           <w:rFonts w:ascii="Courier New" w:eastAsia="Times New Roman" w:hAnsi="Courier New" w:cs="Courier New"/>
@@ -1290,6 +1345,7 @@
         <w:t>d.penCordinatorEmail</w:t>
       </w:r>
       <w:proofErr w:type="spellEnd"/>
+      <w:proofErr w:type="gramEnd"/>
       <w:r>
         <w:rPr>
           <w:rFonts w:ascii="Courier New" w:eastAsia="Times New Roman" w:hAnsi="Courier New" w:cs="Courier New"/>
@@ -1834,6 +1890,7 @@
               <w:t>{</w:t>
             </w:r>
             <w:proofErr w:type="spellStart"/>
+            <w:proofErr w:type="gramStart"/>
             <w:r>
               <w:rPr>
                 <w:rFonts w:ascii="Courier New" w:eastAsia="Times New Roman" w:hAnsi="Courier New" w:cs="Courier New"/>
@@ -1845,6 +1902,7 @@
               <w:t>d.pendingList</w:t>
             </w:r>
             <w:proofErr w:type="spellEnd"/>
+            <w:proofErr w:type="gramEnd"/>
             <w:r>
               <w:rPr>
                 <w:rFonts w:ascii="Courier New" w:eastAsia="Times New Roman" w:hAnsi="Courier New" w:cs="Courier New"/>
@@ -1909,6 +1967,7 @@
               <w:t>{</w:t>
             </w:r>
             <w:proofErr w:type="spellStart"/>
+            <w:proofErr w:type="gramStart"/>
             <w:r>
               <w:rPr>
                 <w:rFonts w:ascii="Courier New" w:eastAsia="Times New Roman" w:hAnsi="Courier New" w:cs="Courier New"/>
@@ -1920,6 +1979,7 @@
               <w:t>d.pendingList</w:t>
             </w:r>
             <w:proofErr w:type="spellEnd"/>
+            <w:proofErr w:type="gramEnd"/>
             <w:r>
               <w:rPr>
                 <w:rFonts w:ascii="Courier New" w:eastAsia="Times New Roman" w:hAnsi="Courier New" w:cs="Courier New"/>
@@ -2006,6 +2066,7 @@
               <w:t>{</w:t>
             </w:r>
             <w:proofErr w:type="spellStart"/>
+            <w:proofErr w:type="gramStart"/>
             <w:r>
               <w:rPr>
                 <w:rFonts w:ascii="Courier New" w:eastAsia="Times New Roman" w:hAnsi="Courier New" w:cs="Courier New"/>
@@ -2017,6 +2078,7 @@
               <w:t>d.pendingList</w:t>
             </w:r>
             <w:proofErr w:type="spellEnd"/>
+            <w:proofErr w:type="gramEnd"/>
             <w:r>
               <w:rPr>
                 <w:rFonts w:ascii="Courier New" w:eastAsia="Times New Roman" w:hAnsi="Courier New" w:cs="Courier New"/>
@@ -2104,6 +2166,7 @@
               <w:t>{</w:t>
             </w:r>
             <w:proofErr w:type="spellStart"/>
+            <w:proofErr w:type="gramStart"/>
             <w:r>
               <w:rPr>
                 <w:rFonts w:ascii="Courier New" w:eastAsia="Times New Roman" w:hAnsi="Courier New" w:cs="Courier New"/>
@@ -2115,6 +2178,7 @@
               <w:t>d.pendingList</w:t>
             </w:r>
             <w:proofErr w:type="spellEnd"/>
+            <w:proofErr w:type="gramEnd"/>
             <w:r>
               <w:rPr>
                 <w:rFonts w:ascii="Courier New" w:eastAsia="Times New Roman" w:hAnsi="Courier New" w:cs="Courier New"/>
@@ -2203,6 +2267,7 @@
               <w:t>{</w:t>
             </w:r>
             <w:proofErr w:type="spellStart"/>
+            <w:proofErr w:type="gramStart"/>
             <w:r>
               <w:rPr>
                 <w:rFonts w:ascii="Courier New" w:eastAsia="Times New Roman" w:hAnsi="Courier New" w:cs="Courier New"/>
@@ -2214,6 +2279,7 @@
               <w:t>d.pendingList</w:t>
             </w:r>
             <w:proofErr w:type="spellEnd"/>
+            <w:proofErr w:type="gramEnd"/>
             <w:r>
               <w:rPr>
                 <w:rFonts w:ascii="Courier New" w:eastAsia="Times New Roman" w:hAnsi="Courier New" w:cs="Courier New"/>
@@ -2280,6 +2346,7 @@
               <w:t>{</w:t>
             </w:r>
             <w:proofErr w:type="spellStart"/>
+            <w:proofErr w:type="gramStart"/>
             <w:r>
               <w:rPr>
                 <w:rFonts w:ascii="Courier New" w:eastAsia="Times New Roman" w:hAnsi="Courier New" w:cs="Courier New"/>
@@ -2291,6 +2358,7 @@
               <w:t>d.pendingList</w:t>
             </w:r>
             <w:proofErr w:type="spellEnd"/>
+            <w:proofErr w:type="gramEnd"/>
             <w:r>
               <w:rPr>
                 <w:rFonts w:ascii="Courier New" w:eastAsia="Times New Roman" w:hAnsi="Courier New" w:cs="Courier New"/>
@@ -2441,6 +2509,7 @@
               <w:t>{</w:t>
             </w:r>
             <w:proofErr w:type="spellStart"/>
+            <w:proofErr w:type="gramStart"/>
             <w:r>
               <w:rPr>
                 <w:rFonts w:ascii="Courier New" w:eastAsia="Times New Roman" w:hAnsi="Courier New" w:cs="Courier New"/>
@@ -2452,6 +2521,7 @@
               <w:t>d.pendingList</w:t>
             </w:r>
             <w:proofErr w:type="spellEnd"/>
+            <w:proofErr w:type="gramEnd"/>
             <w:r>
               <w:rPr>
                 <w:rFonts w:ascii="Courier New" w:eastAsia="Times New Roman" w:hAnsi="Courier New" w:cs="Courier New"/>
@@ -2618,6 +2688,7 @@
               <w:t>{</w:t>
             </w:r>
             <w:proofErr w:type="spellStart"/>
+            <w:proofErr w:type="gramStart"/>
             <w:r>
               <w:rPr>
                 <w:rFonts w:ascii="Courier New" w:eastAsia="Times New Roman" w:hAnsi="Courier New" w:cs="Courier New"/>
@@ -2629,6 +2700,7 @@
               <w:t>d.pendingList</w:t>
             </w:r>
             <w:proofErr w:type="spellEnd"/>
+            <w:proofErr w:type="gramEnd"/>
             <w:r>
               <w:rPr>
                 <w:rFonts w:ascii="Courier New" w:eastAsia="Times New Roman" w:hAnsi="Courier New" w:cs="Courier New"/>
@@ -2824,6 +2896,7 @@
               <w:t>{</w:t>
             </w:r>
             <w:proofErr w:type="spellStart"/>
+            <w:proofErr w:type="gramStart"/>
             <w:r>
               <w:rPr>
                 <w:rFonts w:ascii="Courier New" w:eastAsia="Times New Roman" w:hAnsi="Courier New" w:cs="Courier New"/>
@@ -2835,6 +2908,7 @@
               <w:t>d.pendingList</w:t>
             </w:r>
             <w:proofErr w:type="spellEnd"/>
+            <w:proofErr w:type="gramEnd"/>
             <w:r>
               <w:rPr>
                 <w:rFonts w:ascii="Courier New" w:eastAsia="Times New Roman" w:hAnsi="Courier New" w:cs="Courier New"/>
@@ -2920,6 +2994,7 @@
         <w:t>{</w:t>
       </w:r>
       <w:proofErr w:type="spellStart"/>
+      <w:proofErr w:type="gramStart"/>
       <w:r>
         <w:rPr>
           <w:rFonts w:ascii="Courier New" w:eastAsia="Times New Roman" w:hAnsi="Courier New" w:cs="Courier New"/>
@@ -2940,6 +3015,7 @@
         </w:rPr>
         <w:t>pendingList</w:t>
       </w:r>
+      <w:proofErr w:type="gramEnd"/>
       <w:r>
         <w:rPr>
           <w:rFonts w:ascii="Courier New" w:eastAsia="Times New Roman" w:hAnsi="Courier New" w:cs="Courier New"/>
@@ -3556,6 +3632,7 @@
               <w:t>{</w:t>
             </w:r>
             <w:proofErr w:type="spellStart"/>
+            <w:proofErr w:type="gramStart"/>
             <w:r>
               <w:rPr>
                 <w:rFonts w:ascii="Courier New" w:eastAsia="Times New Roman" w:hAnsi="Courier New" w:cs="Courier New"/>
@@ -3569,6 +3646,7 @@
               <w:t>d.newPenList</w:t>
             </w:r>
             <w:proofErr w:type="spellEnd"/>
+            <w:proofErr w:type="gramEnd"/>
             <w:r>
               <w:rPr>
                 <w:rFonts w:ascii="Courier New" w:eastAsia="Times New Roman" w:hAnsi="Courier New" w:cs="Courier New"/>
@@ -3656,6 +3734,7 @@
               <w:t>{</w:t>
             </w:r>
             <w:proofErr w:type="spellStart"/>
+            <w:proofErr w:type="gramStart"/>
             <w:r>
               <w:rPr>
                 <w:rFonts w:ascii="Courier New" w:eastAsia="Times New Roman" w:hAnsi="Courier New" w:cs="Courier New"/>
@@ -3677,6 +3756,7 @@
               <w:t>newPenList</w:t>
             </w:r>
             <w:proofErr w:type="spellEnd"/>
+            <w:proofErr w:type="gramEnd"/>
             <w:r>
               <w:rPr>
                 <w:rFonts w:ascii="Courier New" w:eastAsia="Times New Roman" w:hAnsi="Courier New" w:cs="Courier New"/>
@@ -3740,6 +3820,7 @@
               <w:t>{</w:t>
             </w:r>
             <w:proofErr w:type="spellStart"/>
+            <w:proofErr w:type="gramStart"/>
             <w:r>
               <w:rPr>
                 <w:rFonts w:ascii="Courier New" w:eastAsia="Times New Roman" w:hAnsi="Courier New" w:cs="Courier New"/>
@@ -3761,6 +3842,7 @@
               <w:t>newPenList</w:t>
             </w:r>
             <w:proofErr w:type="spellEnd"/>
+            <w:proofErr w:type="gramEnd"/>
             <w:r>
               <w:rPr>
                 <w:rFonts w:ascii="Courier New" w:eastAsia="Times New Roman" w:hAnsi="Courier New" w:cs="Courier New"/>
@@ -3846,6 +3928,7 @@
               <w:t>{</w:t>
             </w:r>
             <w:proofErr w:type="spellStart"/>
+            <w:proofErr w:type="gramStart"/>
             <w:r>
               <w:rPr>
                 <w:rFonts w:ascii="Courier New" w:eastAsia="Times New Roman" w:hAnsi="Courier New" w:cs="Courier New"/>
@@ -3867,6 +3950,7 @@
               <w:t>newPenList</w:t>
             </w:r>
             <w:proofErr w:type="spellEnd"/>
+            <w:proofErr w:type="gramEnd"/>
             <w:r>
               <w:rPr>
                 <w:rFonts w:ascii="Courier New" w:eastAsia="Times New Roman" w:hAnsi="Courier New" w:cs="Courier New"/>
@@ -3953,6 +4037,7 @@
               <w:t>{</w:t>
             </w:r>
             <w:proofErr w:type="spellStart"/>
+            <w:proofErr w:type="gramStart"/>
             <w:r>
               <w:rPr>
                 <w:rFonts w:ascii="Courier New" w:eastAsia="Times New Roman" w:hAnsi="Courier New" w:cs="Courier New"/>
@@ -3974,6 +4059,7 @@
               <w:t>newPenList</w:t>
             </w:r>
             <w:proofErr w:type="spellEnd"/>
+            <w:proofErr w:type="gramEnd"/>
             <w:r>
               <w:rPr>
                 <w:rFonts w:ascii="Courier New" w:eastAsia="Times New Roman" w:hAnsi="Courier New" w:cs="Courier New"/>
@@ -4061,6 +4147,7 @@
               <w:t>{</w:t>
             </w:r>
             <w:proofErr w:type="spellStart"/>
+            <w:proofErr w:type="gramStart"/>
             <w:r>
               <w:rPr>
                 <w:rFonts w:ascii="Courier New" w:eastAsia="Times New Roman" w:hAnsi="Courier New" w:cs="Courier New"/>
@@ -4082,6 +4169,7 @@
               <w:t>newPenList</w:t>
             </w:r>
             <w:proofErr w:type="spellEnd"/>
+            <w:proofErr w:type="gramEnd"/>
             <w:r>
               <w:rPr>
                 <w:rFonts w:ascii="Courier New" w:eastAsia="Times New Roman" w:hAnsi="Courier New" w:cs="Courier New"/>
@@ -4148,6 +4236,7 @@
               <w:t>{</w:t>
             </w:r>
             <w:proofErr w:type="spellStart"/>
+            <w:proofErr w:type="gramStart"/>
             <w:r>
               <w:rPr>
                 <w:rFonts w:ascii="Courier New" w:eastAsia="Times New Roman" w:hAnsi="Courier New" w:cs="Courier New"/>
@@ -4169,6 +4258,7 @@
               <w:t>newPenList</w:t>
             </w:r>
             <w:proofErr w:type="spellEnd"/>
+            <w:proofErr w:type="gramEnd"/>
             <w:r>
               <w:rPr>
                 <w:rFonts w:ascii="Courier New" w:eastAsia="Times New Roman" w:hAnsi="Courier New" w:cs="Courier New"/>
@@ -4305,6 +4395,7 @@
               <w:t>Usual Name: {</w:t>
             </w:r>
             <w:proofErr w:type="spellStart"/>
+            <w:proofErr w:type="gramStart"/>
             <w:r>
               <w:rPr>
                 <w:rFonts w:ascii="Courier New" w:eastAsia="Times New Roman" w:hAnsi="Courier New" w:cs="Courier New"/>
@@ -4326,6 +4417,7 @@
               <w:t>newPenList</w:t>
             </w:r>
             <w:proofErr w:type="spellEnd"/>
+            <w:proofErr w:type="gramEnd"/>
             <w:r>
               <w:rPr>
                 <w:rFonts w:ascii="Courier New" w:eastAsia="Times New Roman" w:hAnsi="Courier New" w:cs="Courier New"/>
@@ -4471,6 +4563,7 @@
               <w:t>{</w:t>
             </w:r>
             <w:proofErr w:type="spellStart"/>
+            <w:proofErr w:type="gramStart"/>
             <w:r>
               <w:rPr>
                 <w:rFonts w:ascii="Courier New" w:eastAsia="Times New Roman" w:hAnsi="Courier New" w:cs="Courier New"/>
@@ -4484,6 +4577,7 @@
               <w:t>d.newPenList</w:t>
             </w:r>
             <w:proofErr w:type="spellEnd"/>
+            <w:proofErr w:type="gramEnd"/>
             <w:r>
               <w:rPr>
                 <w:rFonts w:ascii="Courier New" w:eastAsia="Times New Roman" w:hAnsi="Courier New" w:cs="Courier New"/>
@@ -4678,15 +4772,27 @@
         <w:t>{</w:t>
       </w:r>
       <w:proofErr w:type="spellStart"/>
-      <w:r>
-        <w:rPr>
-          <w:rFonts w:ascii="Courier New" w:eastAsia="Times New Roman" w:hAnsi="Courier New" w:cs="Courier New"/>
-          <w:kern w:val="0"/>
-          <w:sz w:val="21"/>
-          <w:szCs w:val="21"/>
-          <w:lang w:val="en-CA" w:eastAsia="en-CA" w:bidi="ar-SA"/>
-        </w:rPr>
-        <w:t>d.newPenList:showEnd</w:t>
+      <w:proofErr w:type="gramStart"/>
+      <w:r>
+        <w:rPr>
+          <w:rFonts w:ascii="Courier New" w:eastAsia="Times New Roman" w:hAnsi="Courier New" w:cs="Courier New"/>
+          <w:kern w:val="0"/>
+          <w:sz w:val="21"/>
+          <w:szCs w:val="21"/>
+          <w:lang w:val="en-CA" w:eastAsia="en-CA" w:bidi="ar-SA"/>
+        </w:rPr>
+        <w:t>d.newPenList</w:t>
+      </w:r>
+      <w:proofErr w:type="gramEnd"/>
+      <w:r>
+        <w:rPr>
+          <w:rFonts w:ascii="Courier New" w:eastAsia="Times New Roman" w:hAnsi="Courier New" w:cs="Courier New"/>
+          <w:kern w:val="0"/>
+          <w:sz w:val="21"/>
+          <w:szCs w:val="21"/>
+          <w:lang w:val="en-CA" w:eastAsia="en-CA" w:bidi="ar-SA"/>
+        </w:rPr>
+        <w:t>:showEnd</w:t>
       </w:r>
       <w:proofErr w:type="spellEnd"/>
       <w:r>
@@ -4910,7 +5016,7 @@
       <w:tr>
         <w:trPr>
           <w:cantSplit/>
-          <w:trHeight w:val="789"/>
+          <w:trHeight w:val="415"/>
           <w:tblHeader/>
         </w:trPr>
         <w:tc>
@@ -5270,7 +5376,7 @@
       <w:tr>
         <w:trPr>
           <w:cantSplit/>
-          <w:trHeight w:hRule="exact" w:val="419"/>
+          <w:trHeight w:hRule="exact" w:val="275"/>
         </w:trPr>
         <w:tc>
           <w:tcPr>
@@ -5302,17 +5408,6 @@
               </w:rPr>
               <w:t>SCH</w:t>
             </w:r>
-            <w:r>
-              <w:rPr>
-                <w:rFonts w:ascii="Courier New" w:eastAsia="Times New Roman" w:hAnsi="Courier New" w:cs="Courier New"/>
-                <w:kern w:val="0"/>
-                <w:sz w:val="21"/>
-                <w:szCs w:val="21"/>
-                <w:lang w:val="en-CA" w:eastAsia="en-CA" w:bidi="ar-SA"/>
-              </w:rPr>
-              <w:br/>
-              <w:t>Min</w:t>
-            </w:r>
           </w:p>
         </w:tc>
         <w:tc>
@@ -5345,6 +5440,7 @@
               <w:t>{</w:t>
             </w:r>
             <w:proofErr w:type="spellStart"/>
+            <w:proofErr w:type="gramStart"/>
             <w:r>
               <w:rPr>
                 <w:rFonts w:ascii="Courier New" w:eastAsia="Times New Roman" w:hAnsi="Courier New" w:cs="Courier New"/>
@@ -5366,6 +5462,7 @@
               <w:t>sysMatchedList</w:t>
             </w:r>
             <w:proofErr w:type="spellEnd"/>
+            <w:proofErr w:type="gramEnd"/>
             <w:r>
               <w:rPr>
                 <w:rFonts w:ascii="Courier New" w:eastAsia="Times New Roman" w:hAnsi="Courier New" w:cs="Courier New"/>
@@ -5397,35 +5494,6 @@
                 <w:lang w:val="en-CA" w:eastAsia="en-CA" w:bidi="ar-SA"/>
               </w:rPr>
               <w:t>].pen}</w:t>
-            </w:r>
-            <w:r>
-              <w:rPr>
-                <w:rFonts w:ascii="Courier New" w:eastAsia="Times New Roman" w:hAnsi="Courier New" w:cs="Courier New"/>
-                <w:kern w:val="0"/>
-                <w:sz w:val="21"/>
-                <w:szCs w:val="21"/>
-                <w:lang w:val="en-CA" w:eastAsia="en-CA" w:bidi="ar-SA"/>
-              </w:rPr>
-              <w:br/>
-              <w:t>SAME</w:t>
-            </w:r>
-            <w:r>
-              <w:rPr>
-                <w:rFonts w:ascii="Courier New" w:eastAsia="Times New Roman" w:hAnsi="Courier New" w:cs="Courier New"/>
-                <w:kern w:val="0"/>
-                <w:sz w:val="21"/>
-                <w:szCs w:val="21"/>
-                <w:lang w:val="en-CA" w:eastAsia="en-CA" w:bidi="ar-SA"/>
-              </w:rPr>
-              <w:br/>
-            </w:r>
-            <w:r>
-              <w:rPr>
-                <w:rFonts w:ascii="Courier New" w:eastAsia="Times New Roman" w:hAnsi="Courier New" w:cs="Courier New"/>
-                <w:kern w:val="0"/>
-                <w:lang w:val="en-CA" w:eastAsia="en-CA" w:bidi="ar-SA"/>
-              </w:rPr>
-              <w:br/>
             </w:r>
           </w:p>
         </w:tc>
@@ -5458,6 +5526,7 @@
               <w:t>{</w:t>
             </w:r>
             <w:proofErr w:type="spellStart"/>
+            <w:proofErr w:type="gramStart"/>
             <w:r>
               <w:rPr>
                 <w:rFonts w:ascii="Courier New" w:eastAsia="Times New Roman" w:hAnsi="Courier New" w:cs="Courier New"/>
@@ -5479,6 +5548,7 @@
               <w:t>sysMatchedList</w:t>
             </w:r>
             <w:proofErr w:type="spellEnd"/>
+            <w:proofErr w:type="gramEnd"/>
             <w:r>
               <w:rPr>
                 <w:rFonts w:ascii="Courier New" w:eastAsia="Times New Roman" w:hAnsi="Courier New" w:cs="Courier New"/>
@@ -5542,6 +5612,7 @@
               <w:t>{</w:t>
             </w:r>
             <w:proofErr w:type="spellStart"/>
+            <w:proofErr w:type="gramStart"/>
             <w:r>
               <w:rPr>
                 <w:rFonts w:ascii="Courier New" w:eastAsia="Times New Roman" w:hAnsi="Courier New" w:cs="Courier New"/>
@@ -5563,6 +5634,7 @@
               <w:t>sysMatchedList</w:t>
             </w:r>
             <w:proofErr w:type="spellEnd"/>
+            <w:proofErr w:type="gramEnd"/>
             <w:r>
               <w:rPr>
                 <w:rFonts w:ascii="Courier New" w:eastAsia="Times New Roman" w:hAnsi="Courier New" w:cs="Courier New"/>
@@ -5648,6 +5720,7 @@
               <w:t>{</w:t>
             </w:r>
             <w:proofErr w:type="spellStart"/>
+            <w:proofErr w:type="gramStart"/>
             <w:r>
               <w:rPr>
                 <w:rFonts w:ascii="Courier New" w:eastAsia="Times New Roman" w:hAnsi="Courier New" w:cs="Courier New"/>
@@ -5669,6 +5742,7 @@
               <w:t>sysMatchedList</w:t>
             </w:r>
             <w:proofErr w:type="spellEnd"/>
+            <w:proofErr w:type="gramEnd"/>
             <w:r>
               <w:rPr>
                 <w:rFonts w:ascii="Courier New" w:eastAsia="Times New Roman" w:hAnsi="Courier New" w:cs="Courier New"/>
@@ -5755,6 +5829,7 @@
               <w:t>{</w:t>
             </w:r>
             <w:proofErr w:type="spellStart"/>
+            <w:proofErr w:type="gramStart"/>
             <w:r>
               <w:rPr>
                 <w:rFonts w:ascii="Courier New" w:eastAsia="Times New Roman" w:hAnsi="Courier New" w:cs="Courier New"/>
@@ -5776,6 +5851,7 @@
               <w:t>sysMatchedList</w:t>
             </w:r>
             <w:proofErr w:type="spellEnd"/>
+            <w:proofErr w:type="gramEnd"/>
             <w:r>
               <w:rPr>
                 <w:rFonts w:ascii="Courier New" w:eastAsia="Times New Roman" w:hAnsi="Courier New" w:cs="Courier New"/>
@@ -5863,6 +5939,7 @@
               <w:t>{</w:t>
             </w:r>
             <w:proofErr w:type="spellStart"/>
+            <w:proofErr w:type="gramStart"/>
             <w:r>
               <w:rPr>
                 <w:rFonts w:ascii="Courier New" w:eastAsia="Times New Roman" w:hAnsi="Courier New" w:cs="Courier New"/>
@@ -5884,6 +5961,7 @@
               <w:t>sysMatchedList</w:t>
             </w:r>
             <w:proofErr w:type="spellEnd"/>
+            <w:proofErr w:type="gramEnd"/>
             <w:r>
               <w:rPr>
                 <w:rFonts w:ascii="Courier New" w:eastAsia="Times New Roman" w:hAnsi="Courier New" w:cs="Courier New"/>
@@ -5934,11 +6012,21 @@
               <w:rPr>
                 <w:rFonts w:ascii="Courier New" w:eastAsia="Times New Roman" w:hAnsi="Courier New" w:cs="Courier New"/>
                 <w:kern w:val="0"/>
+                <w:lang w:val="en-CA" w:eastAsia="en-CA" w:bidi="ar-SA"/>
+              </w:rPr>
+            </w:pPr>
+            <w:r>
+              <w:rPr>
+                <w:rFonts w:ascii="Courier New" w:eastAsia="Times New Roman" w:hAnsi="Courier New" w:cs="Courier New"/>
+                <w:kern w:val="0"/>
                 <w:sz w:val="22"/>
                 <w:szCs w:val="22"/>
                 <w:lang w:val="en-CA" w:eastAsia="en-CA" w:bidi="ar-SA"/>
               </w:rPr>
-            </w:pPr>
+              <w:t>{</w:t>
+            </w:r>
+            <w:proofErr w:type="spellStart"/>
+            <w:proofErr w:type="gramStart"/>
             <w:r>
               <w:rPr>
                 <w:rFonts w:ascii="Courier New" w:eastAsia="Times New Roman" w:hAnsi="Courier New" w:cs="Courier New"/>
@@ -5947,9 +6035,20 @@
                 <w:szCs w:val="22"/>
                 <w:lang w:val="en-CA" w:eastAsia="en-CA" w:bidi="ar-SA"/>
               </w:rPr>
-              <w:t>{</w:t>
-            </w:r>
-            <w:proofErr w:type="spellStart"/>
+              <w:t>d.</w:t>
+            </w:r>
+            <w:r>
+              <w:rPr>
+                <w:rFonts w:ascii="Courier New" w:eastAsia="Times New Roman" w:hAnsi="Courier New" w:cs="Courier New"/>
+                <w:kern w:val="0"/>
+                <w:sz w:val="21"/>
+                <w:szCs w:val="21"/>
+                <w:lang w:val="en-CA" w:eastAsia="en-CA" w:bidi="ar-SA"/>
+              </w:rPr>
+              <w:t>sysMatchedList</w:t>
+            </w:r>
+            <w:proofErr w:type="spellEnd"/>
+            <w:proofErr w:type="gramEnd"/>
             <w:r>
               <w:rPr>
                 <w:rFonts w:ascii="Courier New" w:eastAsia="Times New Roman" w:hAnsi="Courier New" w:cs="Courier New"/>
@@ -5958,19 +6057,9 @@
                 <w:szCs w:val="22"/>
                 <w:lang w:val="en-CA" w:eastAsia="en-CA" w:bidi="ar-SA"/>
               </w:rPr>
-              <w:t>d.</w:t>
-            </w:r>
-            <w:r>
-              <w:rPr>
-                <w:rFonts w:ascii="Courier New" w:eastAsia="Times New Roman" w:hAnsi="Courier New" w:cs="Courier New"/>
-                <w:kern w:val="0"/>
-                <w:sz w:val="21"/>
-                <w:szCs w:val="21"/>
-                <w:lang w:val="en-CA" w:eastAsia="en-CA" w:bidi="ar-SA"/>
-              </w:rPr>
-              <w:t>sysMatchedList</w:t>
-            </w:r>
-            <w:proofErr w:type="spellEnd"/>
+              <w:t>[</w:t>
+            </w:r>
+            <w:proofErr w:type="spellStart"/>
             <w:r>
               <w:rPr>
                 <w:rFonts w:ascii="Courier New" w:eastAsia="Times New Roman" w:hAnsi="Courier New" w:cs="Courier New"/>
@@ -5979,9 +6068,9 @@
                 <w:szCs w:val="22"/>
                 <w:lang w:val="en-CA" w:eastAsia="en-CA" w:bidi="ar-SA"/>
               </w:rPr>
-              <w:t>[</w:t>
-            </w:r>
-            <w:proofErr w:type="spellStart"/>
+              <w:t>i</w:t>
+            </w:r>
+            <w:proofErr w:type="spellEnd"/>
             <w:r>
               <w:rPr>
                 <w:rFonts w:ascii="Courier New" w:eastAsia="Times New Roman" w:hAnsi="Courier New" w:cs="Courier New"/>
@@ -5990,9 +6079,9 @@
                 <w:szCs w:val="22"/>
                 <w:lang w:val="en-CA" w:eastAsia="en-CA" w:bidi="ar-SA"/>
               </w:rPr>
-              <w:t>i</w:t>
-            </w:r>
-            <w:proofErr w:type="spellEnd"/>
+              <w:t>].</w:t>
+            </w:r>
+            <w:proofErr w:type="spellStart"/>
             <w:r>
               <w:rPr>
                 <w:rFonts w:ascii="Courier New" w:eastAsia="Times New Roman" w:hAnsi="Courier New" w:cs="Courier New"/>
@@ -6001,9 +6090,9 @@
                 <w:szCs w:val="22"/>
                 <w:lang w:val="en-CA" w:eastAsia="en-CA" w:bidi="ar-SA"/>
               </w:rPr>
-              <w:t>].</w:t>
-            </w:r>
-            <w:proofErr w:type="spellStart"/>
+              <w:t>schoolID</w:t>
+            </w:r>
+            <w:proofErr w:type="spellEnd"/>
             <w:r>
               <w:rPr>
                 <w:rFonts w:ascii="Courier New" w:eastAsia="Times New Roman" w:hAnsi="Courier New" w:cs="Courier New"/>
@@ -6012,49 +6101,8 @@
                 <w:szCs w:val="22"/>
                 <w:lang w:val="en-CA" w:eastAsia="en-CA" w:bidi="ar-SA"/>
               </w:rPr>
-              <w:t>schoolID</w:t>
-            </w:r>
-            <w:proofErr w:type="spellEnd"/>
-            <w:r>
-              <w:rPr>
-                <w:rFonts w:ascii="Courier New" w:eastAsia="Times New Roman" w:hAnsi="Courier New" w:cs="Courier New"/>
-                <w:kern w:val="0"/>
-                <w:sz w:val="22"/>
-                <w:szCs w:val="22"/>
-                <w:lang w:val="en-CA" w:eastAsia="en-CA" w:bidi="ar-SA"/>
-              </w:rPr>
               <w:t>}</w:t>
             </w:r>
-          </w:p>
-          <w:p>
-            <w:pPr>
-              <w:keepNext/>
-              <w:widowControl/>
-              <w:suppressAutoHyphens w:val="0"/>
-              <w:autoSpaceDN/>
-              <w:textAlignment w:val="auto"/>
-              <w:rPr>
-                <w:rFonts w:ascii="Courier New" w:eastAsia="Times New Roman" w:hAnsi="Courier New" w:cs="Courier New"/>
-                <w:kern w:val="0"/>
-                <w:lang w:val="en-CA" w:eastAsia="en-CA" w:bidi="ar-SA"/>
-              </w:rPr>
-            </w:pPr>
-          </w:p>
-          <w:p>
-            <w:pPr>
-              <w:keepNext/>
-              <w:widowControl/>
-              <w:shd w:val="clear" w:color="auto" w:fill="FFFFFF"/>
-              <w:suppressAutoHyphens w:val="0"/>
-              <w:autoSpaceDN/>
-              <w:jc w:val="center"/>
-              <w:textAlignment w:val="auto"/>
-              <w:rPr>
-                <w:rFonts w:ascii="Courier New" w:eastAsia="Times New Roman" w:hAnsi="Courier New" w:cs="Courier New"/>
-                <w:kern w:val="0"/>
-                <w:lang w:val="en-CA" w:eastAsia="en-CA" w:bidi="ar-SA"/>
-              </w:rPr>
-            </w:pPr>
           </w:p>
         </w:tc>
       </w:tr>
@@ -6063,7 +6111,7 @@
           <w:gridAfter w:val="1"/>
           <w:wAfter w:w="709" w:type="dxa"/>
           <w:cantSplit/>
-          <w:trHeight w:val="470"/>
+          <w:trHeight w:val="139"/>
         </w:trPr>
         <w:tc>
           <w:tcPr>
@@ -6108,6 +6156,7 @@
               <w:t>Usual Name: {</w:t>
             </w:r>
             <w:proofErr w:type="spellStart"/>
+            <w:proofErr w:type="gramStart"/>
             <w:r>
               <w:rPr>
                 <w:rFonts w:ascii="Courier New" w:eastAsia="Times New Roman" w:hAnsi="Courier New" w:cs="Courier New"/>
@@ -6129,6 +6178,7 @@
               <w:t>sysMatchedList</w:t>
             </w:r>
             <w:proofErr w:type="spellEnd"/>
+            <w:proofErr w:type="gramEnd"/>
             <w:r>
               <w:rPr>
                 <w:rFonts w:ascii="Courier New" w:eastAsia="Times New Roman" w:hAnsi="Courier New" w:cs="Courier New"/>
@@ -6183,29 +6233,13 @@
               </w:rPr>
               <w:t>}</w:t>
             </w:r>
-          </w:p>
-          <w:p>
-            <w:pPr>
-              <w:keepNext/>
-              <w:widowControl/>
-              <w:shd w:val="clear" w:color="auto" w:fill="FFFFFF"/>
-              <w:suppressAutoHyphens w:val="0"/>
-              <w:autoSpaceDN/>
-              <w:ind w:left="-101"/>
-              <w:textAlignment w:val="auto"/>
-              <w:rPr>
-                <w:rFonts w:ascii="Courier New" w:eastAsia="Times New Roman" w:hAnsi="Courier New" w:cs="Courier New"/>
-                <w:kern w:val="0"/>
-                <w:lang w:val="en-CA" w:eastAsia="en-CA" w:bidi="ar-SA"/>
-              </w:rPr>
-            </w:pPr>
           </w:p>
         </w:tc>
       </w:tr>
       <w:tr>
         <w:trPr>
           <w:cantSplit/>
-          <w:trHeight w:val="1564"/>
+          <w:trHeight w:hRule="exact" w:val="792"/>
         </w:trPr>
         <w:tc>
           <w:tcPr>
@@ -6235,19 +6269,42 @@
                 <w:szCs w:val="21"/>
                 <w:lang w:val="en-CA" w:eastAsia="en-CA" w:bidi="ar-SA"/>
               </w:rPr>
-              <w:t>SCH</w:t>
-            </w:r>
-            <w:r>
-              <w:rPr>
-                <w:rFonts w:ascii="Courier New" w:eastAsia="Times New Roman" w:hAnsi="Courier New" w:cs="Courier New"/>
-                <w:kern w:val="0"/>
-                <w:sz w:val="21"/>
-                <w:szCs w:val="21"/>
-                <w:lang w:val="en-CA" w:eastAsia="en-CA" w:bidi="ar-SA"/>
-              </w:rPr>
-              <w:br/>
               <w:t>Min</w:t>
             </w:r>
+          </w:p>
+          <w:p>
+            <w:pPr>
+              <w:keepNext/>
+              <w:widowControl/>
+              <w:shd w:val="clear" w:color="auto" w:fill="FFFFFF"/>
+              <w:suppressAutoHyphens w:val="0"/>
+              <w:autoSpaceDN/>
+              <w:textAlignment w:val="auto"/>
+              <w:rPr>
+                <w:rFonts w:ascii="Courier New" w:eastAsia="Times New Roman" w:hAnsi="Courier New" w:cs="Courier New"/>
+                <w:kern w:val="0"/>
+                <w:sz w:val="21"/>
+                <w:szCs w:val="21"/>
+                <w:lang w:val="en-CA" w:eastAsia="en-CA" w:bidi="ar-SA"/>
+              </w:rPr>
+            </w:pPr>
+          </w:p>
+          <w:p>
+            <w:pPr>
+              <w:keepNext/>
+              <w:widowControl/>
+              <w:shd w:val="clear" w:color="auto" w:fill="FFFFFF"/>
+              <w:suppressAutoHyphens w:val="0"/>
+              <w:autoSpaceDN/>
+              <w:textAlignment w:val="auto"/>
+              <w:rPr>
+                <w:rFonts w:ascii="Courier New" w:eastAsia="Times New Roman" w:hAnsi="Courier New" w:cs="Courier New"/>
+                <w:kern w:val="0"/>
+                <w:sz w:val="21"/>
+                <w:szCs w:val="21"/>
+                <w:lang w:val="en-CA" w:eastAsia="en-CA" w:bidi="ar-SA"/>
+              </w:rPr>
+            </w:pPr>
           </w:p>
         </w:tc>
         <w:tc>
@@ -6279,9 +6336,213 @@
                 <w:szCs w:val="21"/>
                 <w:lang w:val="en-CA" w:eastAsia="en-CA" w:bidi="ar-SA"/>
               </w:rPr>
+              <w:t>SAME</w:t>
+            </w:r>
+          </w:p>
+        </w:tc>
+        <w:tc>
+          <w:tcPr>
+            <w:tcW w:w="2409" w:type="dxa"/>
+          </w:tcPr>
+          <w:p>
+            <w:pPr>
+              <w:keepNext/>
+              <w:widowControl/>
+              <w:shd w:val="clear" w:color="auto" w:fill="FFFFFF"/>
+              <w:suppressAutoHyphens w:val="0"/>
+              <w:autoSpaceDN/>
+              <w:textAlignment w:val="auto"/>
+              <w:rPr>
+                <w:rFonts w:ascii="Courier New" w:eastAsia="Times New Roman" w:hAnsi="Courier New" w:cs="Courier New"/>
+                <w:kern w:val="0"/>
+                <w:sz w:val="21"/>
+                <w:szCs w:val="21"/>
+                <w:lang w:val="en-CA" w:eastAsia="en-CA" w:bidi="ar-SA"/>
+              </w:rPr>
+            </w:pPr>
+          </w:p>
+        </w:tc>
+        <w:tc>
+          <w:tcPr>
+            <w:tcW w:w="2694" w:type="dxa"/>
+          </w:tcPr>
+          <w:p>
+            <w:pPr>
+              <w:keepNext/>
+              <w:widowControl/>
+              <w:shd w:val="clear" w:color="auto" w:fill="FFFFFF"/>
+              <w:suppressAutoHyphens w:val="0"/>
+              <w:autoSpaceDN/>
+              <w:textAlignment w:val="auto"/>
+              <w:rPr>
+                <w:rFonts w:ascii="Courier New" w:eastAsia="Times New Roman" w:hAnsi="Courier New" w:cs="Courier New"/>
+                <w:kern w:val="0"/>
+                <w:sz w:val="21"/>
+                <w:szCs w:val="21"/>
+                <w:lang w:val="en-CA" w:eastAsia="en-CA" w:bidi="ar-SA"/>
+              </w:rPr>
+            </w:pPr>
+          </w:p>
+        </w:tc>
+        <w:tc>
+          <w:tcPr>
+            <w:tcW w:w="2409" w:type="dxa"/>
+          </w:tcPr>
+          <w:p>
+            <w:pPr>
+              <w:keepNext/>
+              <w:widowControl/>
+              <w:shd w:val="clear" w:color="auto" w:fill="FFFFFF"/>
+              <w:suppressAutoHyphens w:val="0"/>
+              <w:autoSpaceDN/>
+              <w:textAlignment w:val="auto"/>
+              <w:rPr>
+                <w:rFonts w:ascii="Courier New" w:eastAsia="Times New Roman" w:hAnsi="Courier New" w:cs="Courier New"/>
+                <w:kern w:val="0"/>
+                <w:sz w:val="21"/>
+                <w:szCs w:val="21"/>
+                <w:lang w:val="en-CA" w:eastAsia="en-CA" w:bidi="ar-SA"/>
+              </w:rPr>
+            </w:pPr>
+          </w:p>
+        </w:tc>
+        <w:tc>
+          <w:tcPr>
+            <w:tcW w:w="1418" w:type="dxa"/>
+          </w:tcPr>
+          <w:p>
+            <w:pPr>
+              <w:keepNext/>
+              <w:widowControl/>
+              <w:shd w:val="clear" w:color="auto" w:fill="FFFFFF"/>
+              <w:suppressAutoHyphens w:val="0"/>
+              <w:autoSpaceDN/>
+              <w:ind w:left="-111"/>
+              <w:textAlignment w:val="auto"/>
+              <w:rPr>
+                <w:rFonts w:ascii="Courier New" w:eastAsia="Times New Roman" w:hAnsi="Courier New" w:cs="Courier New"/>
+                <w:kern w:val="0"/>
+                <w:sz w:val="21"/>
+                <w:szCs w:val="21"/>
+                <w:lang w:val="en-CA" w:eastAsia="en-CA" w:bidi="ar-SA"/>
+              </w:rPr>
+            </w:pPr>
+          </w:p>
+        </w:tc>
+        <w:tc>
+          <w:tcPr>
+            <w:tcW w:w="567" w:type="dxa"/>
+          </w:tcPr>
+          <w:p>
+            <w:pPr>
+              <w:keepNext/>
+              <w:widowControl/>
+              <w:shd w:val="clear" w:color="auto" w:fill="FFFFFF"/>
+              <w:suppressAutoHyphens w:val="0"/>
+              <w:autoSpaceDN/>
+              <w:textAlignment w:val="auto"/>
+              <w:rPr>
+                <w:rFonts w:ascii="Courier New" w:eastAsia="Times New Roman" w:hAnsi="Courier New" w:cs="Courier New"/>
+                <w:kern w:val="0"/>
+                <w:sz w:val="21"/>
+                <w:szCs w:val="21"/>
+                <w:lang w:val="en-CA" w:eastAsia="en-CA" w:bidi="ar-SA"/>
+              </w:rPr>
+            </w:pPr>
+          </w:p>
+        </w:tc>
+        <w:tc>
+          <w:tcPr>
+            <w:tcW w:w="2977" w:type="dxa"/>
+            <w:gridSpan w:val="2"/>
+          </w:tcPr>
+          <w:p>
+            <w:pPr>
+              <w:keepNext/>
+              <w:widowControl/>
+              <w:shd w:val="clear" w:color="auto" w:fill="FFFFFF"/>
+              <w:suppressAutoHyphens w:val="0"/>
+              <w:autoSpaceDN/>
+              <w:textAlignment w:val="auto"/>
+              <w:rPr>
+                <w:rFonts w:ascii="Courier New" w:eastAsia="Times New Roman" w:hAnsi="Courier New" w:cs="Courier New"/>
+                <w:kern w:val="0"/>
+                <w:sz w:val="22"/>
+                <w:szCs w:val="22"/>
+                <w:lang w:val="en-CA" w:eastAsia="en-CA" w:bidi="ar-SA"/>
+              </w:rPr>
+            </w:pPr>
+          </w:p>
+        </w:tc>
+      </w:tr>
+      <w:tr>
+        <w:trPr>
+          <w:cantSplit/>
+          <w:trHeight w:val="414"/>
+        </w:trPr>
+        <w:tc>
+          <w:tcPr>
+            <w:tcW w:w="709" w:type="dxa"/>
+          </w:tcPr>
+          <w:p>
+            <w:pPr>
+              <w:keepNext/>
+              <w:widowControl/>
+              <w:shd w:val="clear" w:color="auto" w:fill="FFFFFF"/>
+              <w:suppressAutoHyphens w:val="0"/>
+              <w:autoSpaceDN/>
+              <w:textAlignment w:val="auto"/>
+              <w:rPr>
+                <w:rFonts w:ascii="Courier New" w:eastAsia="Times New Roman" w:hAnsi="Courier New" w:cs="Courier New"/>
+                <w:kern w:val="0"/>
+                <w:sz w:val="21"/>
+                <w:szCs w:val="21"/>
+                <w:lang w:val="en-CA" w:eastAsia="en-CA" w:bidi="ar-SA"/>
+              </w:rPr>
+            </w:pPr>
+            <w:r>
+              <w:rPr>
+                <w:rFonts w:ascii="Courier New" w:eastAsia="Times New Roman" w:hAnsi="Courier New" w:cs="Courier New"/>
+                <w:kern w:val="0"/>
+                <w:sz w:val="21"/>
+                <w:szCs w:val="21"/>
+                <w:lang w:val="en-CA" w:eastAsia="en-CA" w:bidi="ar-SA"/>
+              </w:rPr>
+              <w:t>SCH</w:t>
+            </w:r>
+          </w:p>
+        </w:tc>
+        <w:tc>
+          <w:tcPr>
+            <w:tcW w:w="1418" w:type="dxa"/>
+          </w:tcPr>
+          <w:p>
+            <w:pPr>
+              <w:keepNext/>
+              <w:widowControl/>
+              <w:shd w:val="clear" w:color="auto" w:fill="FFFFFF"/>
+              <w:suppressAutoHyphens w:val="0"/>
+              <w:autoSpaceDN/>
+              <w:ind w:left="-101"/>
+              <w:textAlignment w:val="auto"/>
+              <w:rPr>
+                <w:rFonts w:ascii="Courier New" w:eastAsia="Times New Roman" w:hAnsi="Courier New" w:cs="Courier New"/>
+                <w:kern w:val="0"/>
+                <w:lang w:val="en-CA" w:eastAsia="en-CA" w:bidi="ar-SA"/>
+              </w:rPr>
+            </w:pPr>
+            <w:r>
+              <w:rPr>
+                <w:rFonts w:ascii="Courier New" w:eastAsia="Times New Roman" w:hAnsi="Courier New" w:cs="Courier New"/>
+                <w:kern w:val="0"/>
+                <w:sz w:val="21"/>
+                <w:szCs w:val="21"/>
+                <w:lang w:val="en-CA" w:eastAsia="en-CA" w:bidi="ar-SA"/>
+              </w:rPr>
               <w:t>{</w:t>
             </w:r>
             <w:proofErr w:type="spellStart"/>
+            <w:proofErr w:type="gramStart"/>
             <w:r>
               <w:rPr>
                 <w:rFonts w:ascii="Courier New" w:eastAsia="Times New Roman" w:hAnsi="Courier New" w:cs="Courier New"/>
@@ -6303,6 +6564,7 @@
               <w:t>sysMatchedList</w:t>
             </w:r>
             <w:proofErr w:type="spellEnd"/>
+            <w:proofErr w:type="gramEnd"/>
             <w:r>
               <w:rPr>
                 <w:rFonts w:ascii="Courier New" w:eastAsia="Times New Roman" w:hAnsi="Courier New" w:cs="Courier New"/>
@@ -6313,33 +6575,6 @@
               </w:rPr>
               <w:t>[i+1].pen}</w:t>
             </w:r>
-            <w:r>
-              <w:rPr>
-                <w:rFonts w:ascii="Courier New" w:eastAsia="Times New Roman" w:hAnsi="Courier New" w:cs="Courier New"/>
-                <w:kern w:val="0"/>
-                <w:sz w:val="21"/>
-                <w:szCs w:val="21"/>
-                <w:lang w:val="en-CA" w:eastAsia="en-CA" w:bidi="ar-SA"/>
-              </w:rPr>
-              <w:br/>
-              <w:t>SAME</w:t>
-            </w:r>
-          </w:p>
-          <w:p>
-            <w:pPr>
-              <w:keepNext/>
-              <w:widowControl/>
-              <w:shd w:val="clear" w:color="auto" w:fill="FFFFFF"/>
-              <w:suppressAutoHyphens w:val="0"/>
-              <w:autoSpaceDN/>
-              <w:ind w:left="-101"/>
-              <w:textAlignment w:val="auto"/>
-              <w:rPr>
-                <w:rFonts w:ascii="Courier New" w:eastAsia="Times New Roman" w:hAnsi="Courier New" w:cs="Courier New"/>
-                <w:kern w:val="0"/>
-                <w:lang w:val="en-CA" w:eastAsia="en-CA" w:bidi="ar-SA"/>
-              </w:rPr>
-            </w:pPr>
           </w:p>
         </w:tc>
         <w:tc>
@@ -6494,15 +6729,27 @@
         <w:t>{</w:t>
       </w:r>
       <w:proofErr w:type="spellStart"/>
-      <w:r>
-        <w:rPr>
-          <w:rFonts w:ascii="Courier New" w:eastAsia="Times New Roman" w:hAnsi="Courier New" w:cs="Courier New"/>
-          <w:kern w:val="0"/>
-          <w:sz w:val="21"/>
-          <w:szCs w:val="21"/>
-          <w:lang w:val="en-CA" w:eastAsia="en-CA" w:bidi="ar-SA"/>
-        </w:rPr>
-        <w:t>d.sysMatchedList:showEnd</w:t>
+      <w:proofErr w:type="gramStart"/>
+      <w:r>
+        <w:rPr>
+          <w:rFonts w:ascii="Courier New" w:eastAsia="Times New Roman" w:hAnsi="Courier New" w:cs="Courier New"/>
+          <w:kern w:val="0"/>
+          <w:sz w:val="21"/>
+          <w:szCs w:val="21"/>
+          <w:lang w:val="en-CA" w:eastAsia="en-CA" w:bidi="ar-SA"/>
+        </w:rPr>
+        <w:t>d.sysMatchedList</w:t>
+      </w:r>
+      <w:proofErr w:type="gramEnd"/>
+      <w:r>
+        <w:rPr>
+          <w:rFonts w:ascii="Courier New" w:eastAsia="Times New Roman" w:hAnsi="Courier New" w:cs="Courier New"/>
+          <w:kern w:val="0"/>
+          <w:sz w:val="21"/>
+          <w:szCs w:val="21"/>
+          <w:lang w:val="en-CA" w:eastAsia="en-CA" w:bidi="ar-SA"/>
+        </w:rPr>
+        <w:t>:showEnd</w:t>
       </w:r>
       <w:proofErr w:type="spellEnd"/>
       <w:r>
@@ -7361,6 +7608,7 @@
               <w:t>{</w:t>
             </w:r>
             <w:proofErr w:type="spellStart"/>
+            <w:proofErr w:type="gramStart"/>
             <w:r>
               <w:rPr>
                 <w:rFonts w:ascii="Courier New" w:eastAsia="Times New Roman" w:hAnsi="Courier New" w:cs="Courier New"/>
@@ -7372,6 +7620,7 @@
               <w:t>d.diffList</w:t>
             </w:r>
             <w:proofErr w:type="spellEnd"/>
+            <w:proofErr w:type="gramEnd"/>
             <w:r>
               <w:rPr>
                 <w:rFonts w:ascii="Courier New" w:eastAsia="Times New Roman" w:hAnsi="Courier New" w:cs="Courier New"/>
@@ -7459,7 +7708,27 @@
                 <w:sz w:val="21"/>
                 <w:szCs w:val="21"/>
               </w:rPr>
-              <w:t>{d.diffList[i].min.</w:t>
+              <w:t>{</w:t>
+            </w:r>
+            <w:proofErr w:type="gramStart"/>
+            <w:r>
+              <w:rPr>
+                <w:rFonts w:ascii="Courier New" w:hAnsi="Courier New" w:cs="Courier New"/>
+                <w:color w:val="24292E"/>
+                <w:sz w:val="21"/>
+                <w:szCs w:val="21"/>
+              </w:rPr>
+              <w:t>d.diffList</w:t>
+            </w:r>
+            <w:proofErr w:type="gramEnd"/>
+            <w:r>
+              <w:rPr>
+                <w:rFonts w:ascii="Courier New" w:hAnsi="Courier New" w:cs="Courier New"/>
+                <w:color w:val="24292E"/>
+                <w:sz w:val="21"/>
+                <w:szCs w:val="21"/>
+              </w:rPr>
+              <w:t>[i].min.</w:t>
             </w:r>
             <w:r>
               <w:rPr>
@@ -7596,6 +7865,7 @@
               <w:t>{</w:t>
             </w:r>
             <w:proofErr w:type="spellStart"/>
+            <w:proofErr w:type="gramStart"/>
             <w:r>
               <w:rPr>
                 <w:rFonts w:ascii="Courier New" w:hAnsi="Courier New" w:cs="Courier New"/>
@@ -7606,6 +7876,7 @@
               <w:t>d.diffList</w:t>
             </w:r>
             <w:proofErr w:type="spellEnd"/>
+            <w:proofErr w:type="gramEnd"/>
             <w:r>
               <w:rPr>
                 <w:rFonts w:ascii="Courier New" w:hAnsi="Courier New" w:cs="Courier New"/>
@@ -7666,7 +7937,27 @@
                 <w:sz w:val="21"/>
                 <w:szCs w:val="21"/>
               </w:rPr>
-              <w:t>{d.diffList[i].min.surnameDiff:ifEQ('true'):showBegin}</w:t>
+              <w:t>{</w:t>
+            </w:r>
+            <w:proofErr w:type="gramStart"/>
+            <w:r>
+              <w:rPr>
+                <w:rFonts w:ascii="Courier New" w:hAnsi="Courier New" w:cs="Courier New"/>
+                <w:color w:val="24292E"/>
+                <w:sz w:val="21"/>
+                <w:szCs w:val="21"/>
+              </w:rPr>
+              <w:t>d.diffList</w:t>
+            </w:r>
+            <w:proofErr w:type="gramEnd"/>
+            <w:r>
+              <w:rPr>
+                <w:rFonts w:ascii="Courier New" w:hAnsi="Courier New" w:cs="Courier New"/>
+                <w:color w:val="24292E"/>
+                <w:sz w:val="21"/>
+                <w:szCs w:val="21"/>
+              </w:rPr>
+              <w:t>[i].min.surnameDiff:ifEQ('true'):showBegin}</w:t>
             </w:r>
             <w:r>
               <w:rPr>
@@ -7731,6 +8022,7 @@
               <w:t>{</w:t>
             </w:r>
             <w:proofErr w:type="spellStart"/>
+            <w:proofErr w:type="gramStart"/>
             <w:r>
               <w:rPr>
                 <w:rFonts w:ascii="Courier New" w:hAnsi="Courier New" w:cs="Courier New"/>
@@ -7741,6 +8033,7 @@
               <w:t>d.diffList</w:t>
             </w:r>
             <w:proofErr w:type="spellEnd"/>
+            <w:proofErr w:type="gramEnd"/>
             <w:r>
               <w:rPr>
                 <w:rFonts w:ascii="Courier New" w:hAnsi="Courier New" w:cs="Courier New"/>
@@ -7810,7 +8103,27 @@
                 <w:sz w:val="21"/>
                 <w:szCs w:val="21"/>
               </w:rPr>
-              <w:t>{d.diffList[i].min.</w:t>
+              <w:t>{</w:t>
+            </w:r>
+            <w:proofErr w:type="gramStart"/>
+            <w:r>
+              <w:rPr>
+                <w:rFonts w:ascii="Courier New" w:hAnsi="Courier New" w:cs="Courier New"/>
+                <w:color w:val="24292E"/>
+                <w:sz w:val="21"/>
+                <w:szCs w:val="21"/>
+              </w:rPr>
+              <w:t>d.diffList</w:t>
+            </w:r>
+            <w:proofErr w:type="gramEnd"/>
+            <w:r>
+              <w:rPr>
+                <w:rFonts w:ascii="Courier New" w:hAnsi="Courier New" w:cs="Courier New"/>
+                <w:color w:val="24292E"/>
+                <w:sz w:val="21"/>
+                <w:szCs w:val="21"/>
+              </w:rPr>
+              <w:t>[i].min.</w:t>
             </w:r>
             <w:r>
               <w:rPr>
@@ -7947,6 +8260,7 @@
               <w:t>{</w:t>
             </w:r>
             <w:proofErr w:type="spellStart"/>
+            <w:proofErr w:type="gramStart"/>
             <w:r>
               <w:rPr>
                 <w:rFonts w:ascii="Courier New" w:hAnsi="Courier New" w:cs="Courier New"/>
@@ -7957,6 +8271,7 @@
               <w:t>d.diffList</w:t>
             </w:r>
             <w:proofErr w:type="spellEnd"/>
+            <w:proofErr w:type="gramEnd"/>
             <w:r>
               <w:rPr>
                 <w:rFonts w:ascii="Courier New" w:hAnsi="Courier New" w:cs="Courier New"/>
@@ -8026,7 +8341,27 @@
                 <w:sz w:val="21"/>
                 <w:szCs w:val="21"/>
               </w:rPr>
-              <w:t>{d.diffList[i].min.</w:t>
+              <w:t>{</w:t>
+            </w:r>
+            <w:proofErr w:type="gramStart"/>
+            <w:r>
+              <w:rPr>
+                <w:rFonts w:ascii="Courier New" w:hAnsi="Courier New" w:cs="Courier New"/>
+                <w:color w:val="24292E"/>
+                <w:sz w:val="21"/>
+                <w:szCs w:val="21"/>
+              </w:rPr>
+              <w:t>d.diffList</w:t>
+            </w:r>
+            <w:proofErr w:type="gramEnd"/>
+            <w:r>
+              <w:rPr>
+                <w:rFonts w:ascii="Courier New" w:hAnsi="Courier New" w:cs="Courier New"/>
+                <w:color w:val="24292E"/>
+                <w:sz w:val="21"/>
+                <w:szCs w:val="21"/>
+              </w:rPr>
+              <w:t>[i].min.</w:t>
             </w:r>
             <w:r>
               <w:rPr>
@@ -8173,6 +8508,7 @@
               <w:t>{</w:t>
             </w:r>
             <w:proofErr w:type="spellStart"/>
+            <w:proofErr w:type="gramStart"/>
             <w:r>
               <w:rPr>
                 <w:rFonts w:ascii="Courier New" w:eastAsia="Times New Roman" w:hAnsi="Courier New" w:cs="Courier New"/>
@@ -8184,6 +8520,7 @@
               <w:t>d.diffList</w:t>
             </w:r>
             <w:proofErr w:type="spellEnd"/>
+            <w:proofErr w:type="gramEnd"/>
             <w:r>
               <w:rPr>
                 <w:rFonts w:ascii="Courier New" w:eastAsia="Times New Roman" w:hAnsi="Courier New" w:cs="Courier New"/>
@@ -8263,7 +8600,29 @@
                 <w:szCs w:val="21"/>
                 <w:lang w:val="en-US" w:eastAsia="en-CA" w:bidi="ar-SA"/>
               </w:rPr>
-              <w:t>{d.diffList[i].min.birthDateDiff:ifEQ('true'):showBegin}</w:t>
+              <w:t>{</w:t>
+            </w:r>
+            <w:proofErr w:type="gramStart"/>
+            <w:r>
+              <w:rPr>
+                <w:rFonts w:ascii="Courier New" w:eastAsia="Times New Roman" w:hAnsi="Courier New" w:cs="Courier New"/>
+                <w:kern w:val="0"/>
+                <w:sz w:val="21"/>
+                <w:szCs w:val="21"/>
+                <w:lang w:val="en-US" w:eastAsia="en-CA" w:bidi="ar-SA"/>
+              </w:rPr>
+              <w:t>d.diffList</w:t>
+            </w:r>
+            <w:proofErr w:type="gramEnd"/>
+            <w:r>
+              <w:rPr>
+                <w:rFonts w:ascii="Courier New" w:eastAsia="Times New Roman" w:hAnsi="Courier New" w:cs="Courier New"/>
+                <w:kern w:val="0"/>
+                <w:sz w:val="21"/>
+                <w:szCs w:val="21"/>
+                <w:lang w:val="en-US" w:eastAsia="en-CA" w:bidi="ar-SA"/>
+              </w:rPr>
+              <w:t>[i].min.birthDateDiff:ifEQ('true'):showBegin}</w:t>
             </w:r>
             <w:r>
               <w:rPr>
@@ -8342,6 +8701,7 @@
               <w:t>{</w:t>
             </w:r>
             <w:proofErr w:type="spellStart"/>
+            <w:proofErr w:type="gramStart"/>
             <w:r>
               <w:rPr>
                 <w:rFonts w:ascii="Courier New" w:hAnsi="Courier New" w:cs="Courier New"/>
@@ -8352,6 +8712,7 @@
               <w:t>d.diffList</w:t>
             </w:r>
             <w:proofErr w:type="spellEnd"/>
+            <w:proofErr w:type="gramEnd"/>
             <w:r>
               <w:rPr>
                 <w:rFonts w:ascii="Courier New" w:hAnsi="Courier New" w:cs="Courier New"/>
@@ -8423,7 +8784,27 @@
                 <w:sz w:val="21"/>
                 <w:szCs w:val="21"/>
               </w:rPr>
-              <w:t>{d.diffList[i].min.</w:t>
+              <w:t>{</w:t>
+            </w:r>
+            <w:proofErr w:type="gramStart"/>
+            <w:r>
+              <w:rPr>
+                <w:rFonts w:ascii="Courier New" w:hAnsi="Courier New" w:cs="Courier New"/>
+                <w:color w:val="24292E"/>
+                <w:sz w:val="21"/>
+                <w:szCs w:val="21"/>
+              </w:rPr>
+              <w:t>d.diffList</w:t>
+            </w:r>
+            <w:proofErr w:type="gramEnd"/>
+            <w:r>
+              <w:rPr>
+                <w:rFonts w:ascii="Courier New" w:hAnsi="Courier New" w:cs="Courier New"/>
+                <w:color w:val="24292E"/>
+                <w:sz w:val="21"/>
+                <w:szCs w:val="21"/>
+              </w:rPr>
+              <w:t>[i].min.</w:t>
             </w:r>
             <w:r>
               <w:rPr>
@@ -8560,6 +8941,7 @@
               <w:t>{</w:t>
             </w:r>
             <w:proofErr w:type="spellStart"/>
+            <w:proofErr w:type="gramStart"/>
             <w:r>
               <w:rPr>
                 <w:rFonts w:ascii="Courier New" w:hAnsi="Courier New" w:cs="Courier New"/>
@@ -8570,6 +8952,7 @@
               <w:t>d.diffList</w:t>
             </w:r>
             <w:proofErr w:type="spellEnd"/>
+            <w:proofErr w:type="gramEnd"/>
             <w:r>
               <w:rPr>
                 <w:rFonts w:ascii="Courier New" w:hAnsi="Courier New" w:cs="Courier New"/>
@@ -8639,7 +9022,27 @@
                 <w:sz w:val="21"/>
                 <w:szCs w:val="21"/>
               </w:rPr>
-              <w:t>{d.diffList[i].min.</w:t>
+              <w:t>{</w:t>
+            </w:r>
+            <w:proofErr w:type="gramStart"/>
+            <w:r>
+              <w:rPr>
+                <w:rFonts w:ascii="Courier New" w:hAnsi="Courier New" w:cs="Courier New"/>
+                <w:color w:val="24292E"/>
+                <w:sz w:val="21"/>
+                <w:szCs w:val="21"/>
+              </w:rPr>
+              <w:t>d.diffList</w:t>
+            </w:r>
+            <w:proofErr w:type="gramEnd"/>
+            <w:r>
+              <w:rPr>
+                <w:rFonts w:ascii="Courier New" w:hAnsi="Courier New" w:cs="Courier New"/>
+                <w:color w:val="24292E"/>
+                <w:sz w:val="21"/>
+                <w:szCs w:val="21"/>
+              </w:rPr>
+              <w:t>[i].min.</w:t>
             </w:r>
             <w:r>
               <w:rPr>
@@ -8842,6 +9245,7 @@
               <w:t>Usual Name: {</w:t>
             </w:r>
             <w:proofErr w:type="spellStart"/>
+            <w:proofErr w:type="gramStart"/>
             <w:r>
               <w:rPr>
                 <w:rFonts w:ascii="Courier New" w:eastAsia="Times New Roman" w:hAnsi="Courier New" w:cs="Courier New"/>
@@ -8863,6 +9267,7 @@
               <w:t>diffList</w:t>
             </w:r>
             <w:proofErr w:type="spellEnd"/>
+            <w:proofErr w:type="gramEnd"/>
             <w:r>
               <w:rPr>
                 <w:rFonts w:ascii="Courier New" w:eastAsia="Times New Roman" w:hAnsi="Courier New" w:cs="Courier New"/>
@@ -8965,6 +9370,7 @@
               <w:t>{</w:t>
             </w:r>
             <w:proofErr w:type="spellStart"/>
+            <w:proofErr w:type="gramStart"/>
             <w:r>
               <w:rPr>
                 <w:rFonts w:ascii="Courier New" w:eastAsia="Times New Roman" w:hAnsi="Courier New" w:cs="Courier New"/>
@@ -8976,6 +9382,7 @@
               <w:t>d.diffList</w:t>
             </w:r>
             <w:proofErr w:type="spellEnd"/>
+            <w:proofErr w:type="gramEnd"/>
             <w:r>
               <w:rPr>
                 <w:rFonts w:ascii="Courier New" w:eastAsia="Times New Roman" w:hAnsi="Courier New" w:cs="Courier New"/>
@@ -9244,6 +9651,7 @@
               <w:t>{</w:t>
             </w:r>
             <w:proofErr w:type="spellStart"/>
+            <w:proofErr w:type="gramStart"/>
             <w:r>
               <w:rPr>
                 <w:rFonts w:ascii="Courier New" w:eastAsia="Times New Roman" w:hAnsi="Courier New" w:cs="Courier New"/>
@@ -9265,6 +9673,7 @@
               <w:t>diffList</w:t>
             </w:r>
             <w:proofErr w:type="spellEnd"/>
+            <w:proofErr w:type="gramEnd"/>
             <w:r>
               <w:rPr>
                 <w:rFonts w:ascii="Courier New" w:eastAsia="Times New Roman" w:hAnsi="Courier New" w:cs="Courier New"/>
@@ -9595,15 +10004,27 @@
         <w:t>{</w:t>
       </w:r>
       <w:proofErr w:type="spellStart"/>
-      <w:r>
-        <w:rPr>
-          <w:rFonts w:ascii="Courier New" w:eastAsia="Times New Roman" w:hAnsi="Courier New" w:cs="Courier New"/>
-          <w:kern w:val="0"/>
-          <w:sz w:val="21"/>
-          <w:szCs w:val="21"/>
-          <w:lang w:val="en-CA" w:eastAsia="en-CA" w:bidi="ar-SA"/>
-        </w:rPr>
-        <w:t>d.diffList:showEnd</w:t>
+      <w:proofErr w:type="gramStart"/>
+      <w:r>
+        <w:rPr>
+          <w:rFonts w:ascii="Courier New" w:eastAsia="Times New Roman" w:hAnsi="Courier New" w:cs="Courier New"/>
+          <w:kern w:val="0"/>
+          <w:sz w:val="21"/>
+          <w:szCs w:val="21"/>
+          <w:lang w:val="en-CA" w:eastAsia="en-CA" w:bidi="ar-SA"/>
+        </w:rPr>
+        <w:t>d.diffList</w:t>
+      </w:r>
+      <w:proofErr w:type="gramEnd"/>
+      <w:r>
+        <w:rPr>
+          <w:rFonts w:ascii="Courier New" w:eastAsia="Times New Roman" w:hAnsi="Courier New" w:cs="Courier New"/>
+          <w:kern w:val="0"/>
+          <w:sz w:val="21"/>
+          <w:szCs w:val="21"/>
+          <w:lang w:val="en-CA" w:eastAsia="en-CA" w:bidi="ar-SA"/>
+        </w:rPr>
+        <w:t>:showEnd</w:t>
       </w:r>
       <w:proofErr w:type="spellEnd"/>
       <w:r>
@@ -10269,6 +10690,7 @@
               <w:t>{</w:t>
             </w:r>
             <w:proofErr w:type="spellStart"/>
+            <w:proofErr w:type="gramStart"/>
             <w:r>
               <w:rPr>
                 <w:rFonts w:ascii="Courier New" w:eastAsia="Times New Roman" w:hAnsi="Courier New" w:cs="Courier New"/>
@@ -10290,6 +10712,7 @@
               <w:t>confirmedList</w:t>
             </w:r>
             <w:proofErr w:type="spellEnd"/>
+            <w:proofErr w:type="gramEnd"/>
             <w:r>
               <w:rPr>
                 <w:rFonts w:ascii="Courier New" w:eastAsia="Times New Roman" w:hAnsi="Courier New" w:cs="Courier New"/>
@@ -10491,6 +10914,7 @@
               <w:t>{</w:t>
             </w:r>
             <w:proofErr w:type="spellStart"/>
+            <w:proofErr w:type="gramStart"/>
             <w:r>
               <w:rPr>
                 <w:rFonts w:ascii="Courier New" w:eastAsia="Times New Roman" w:hAnsi="Courier New" w:cs="Courier New"/>
@@ -10512,6 +10936,7 @@
               <w:t>confirmedList</w:t>
             </w:r>
             <w:proofErr w:type="spellEnd"/>
+            <w:proofErr w:type="gramEnd"/>
             <w:r>
               <w:rPr>
                 <w:rFonts w:ascii="Courier New" w:eastAsia="Times New Roman" w:hAnsi="Courier New" w:cs="Courier New"/>
@@ -10555,6 +10980,7 @@
               <w:t xml:space="preserve">. </w:t>
             </w:r>
             <w:proofErr w:type="spellStart"/>
+            <w:proofErr w:type="gramStart"/>
             <w:r>
               <w:rPr>
                 <w:rFonts w:ascii="Courier New" w:eastAsia="Times New Roman" w:hAnsi="Courier New" w:cs="Courier New"/>
@@ -10576,6 +11002,7 @@
               <w:t>.surname</w:t>
             </w:r>
             <w:proofErr w:type="spellEnd"/>
+            <w:proofErr w:type="gramEnd"/>
             <w:r>
               <w:rPr>
                 <w:rFonts w:ascii="Courier New" w:eastAsia="Times New Roman" w:hAnsi="Courier New" w:cs="Courier New"/>
@@ -10612,6 +11039,7 @@
               <w:t>{</w:t>
             </w:r>
             <w:proofErr w:type="spellStart"/>
+            <w:proofErr w:type="gramStart"/>
             <w:r>
               <w:rPr>
                 <w:rFonts w:ascii="Courier New" w:eastAsia="Times New Roman" w:hAnsi="Courier New" w:cs="Courier New"/>
@@ -10633,6 +11061,7 @@
               <w:t>confirmedList</w:t>
             </w:r>
             <w:proofErr w:type="spellEnd"/>
+            <w:proofErr w:type="gramEnd"/>
             <w:r>
               <w:rPr>
                 <w:rFonts w:ascii="Courier New" w:eastAsia="Times New Roman" w:hAnsi="Courier New" w:cs="Courier New"/>
@@ -10676,6 +11105,7 @@
               <w:t xml:space="preserve">. </w:t>
             </w:r>
             <w:proofErr w:type="spellStart"/>
+            <w:proofErr w:type="gramStart"/>
             <w:r>
               <w:rPr>
                 <w:rFonts w:ascii="Courier New" w:eastAsia="Times New Roman" w:hAnsi="Courier New" w:cs="Courier New"/>
@@ -10697,6 +11127,7 @@
               <w:t>.surname</w:t>
             </w:r>
             <w:proofErr w:type="spellEnd"/>
+            <w:proofErr w:type="gramEnd"/>
             <w:r>
               <w:rPr>
                 <w:rFonts w:ascii="Courier New" w:eastAsia="Times New Roman" w:hAnsi="Courier New" w:cs="Courier New"/>
@@ -10738,6 +11169,7 @@
               <w:t>{</w:t>
             </w:r>
             <w:proofErr w:type="spellStart"/>
+            <w:proofErr w:type="gramStart"/>
             <w:r>
               <w:rPr>
                 <w:rFonts w:ascii="Courier New" w:eastAsia="Times New Roman" w:hAnsi="Courier New" w:cs="Courier New"/>
@@ -10759,6 +11191,7 @@
               <w:t>confirmedList</w:t>
             </w:r>
             <w:proofErr w:type="spellEnd"/>
+            <w:proofErr w:type="gramEnd"/>
             <w:r>
               <w:rPr>
                 <w:rFonts w:ascii="Courier New" w:eastAsia="Times New Roman" w:hAnsi="Courier New" w:cs="Courier New"/>
@@ -10802,6 +11235,7 @@
               <w:t xml:space="preserve">. </w:t>
             </w:r>
             <w:proofErr w:type="spellStart"/>
+            <w:proofErr w:type="gramStart"/>
             <w:r>
               <w:rPr>
                 <w:rFonts w:ascii="Courier New" w:eastAsia="Times New Roman" w:hAnsi="Courier New" w:cs="Courier New"/>
@@ -10823,6 +11257,7 @@
               <w:t>.givenName</w:t>
             </w:r>
             <w:proofErr w:type="spellEnd"/>
+            <w:proofErr w:type="gramEnd"/>
             <w:r>
               <w:rPr>
                 <w:rFonts w:ascii="Courier New" w:eastAsia="Times New Roman" w:hAnsi="Courier New" w:cs="Courier New"/>
@@ -10909,6 +11344,7 @@
               <w:t xml:space="preserve">. </w:t>
             </w:r>
             <w:proofErr w:type="spellStart"/>
+            <w:proofErr w:type="gramStart"/>
             <w:r>
               <w:rPr>
                 <w:rFonts w:ascii="Courier New" w:eastAsia="Times New Roman" w:hAnsi="Courier New" w:cs="Courier New"/>
@@ -10930,6 +11366,7 @@
               <w:t>.givenName</w:t>
             </w:r>
             <w:proofErr w:type="spellEnd"/>
+            <w:proofErr w:type="gramEnd"/>
             <w:r>
               <w:rPr>
                 <w:rFonts w:ascii="Courier New" w:eastAsia="Times New Roman" w:hAnsi="Courier New" w:cs="Courier New"/>
@@ -10971,6 +11408,7 @@
               <w:t>{</w:t>
             </w:r>
             <w:proofErr w:type="spellStart"/>
+            <w:proofErr w:type="gramStart"/>
             <w:r>
               <w:rPr>
                 <w:rFonts w:ascii="Courier New" w:eastAsia="Times New Roman" w:hAnsi="Courier New" w:cs="Courier New"/>
@@ -10992,6 +11430,7 @@
               <w:t>confirmedList</w:t>
             </w:r>
             <w:proofErr w:type="spellEnd"/>
+            <w:proofErr w:type="gramEnd"/>
             <w:r>
               <w:rPr>
                 <w:rFonts w:ascii="Courier New" w:eastAsia="Times New Roman" w:hAnsi="Courier New" w:cs="Courier New"/>
@@ -11035,6 +11474,7 @@
               <w:t xml:space="preserve">. </w:t>
             </w:r>
             <w:proofErr w:type="spellStart"/>
+            <w:proofErr w:type="gramStart"/>
             <w:r>
               <w:rPr>
                 <w:rFonts w:ascii="Courier New" w:eastAsia="Times New Roman" w:hAnsi="Courier New" w:cs="Courier New"/>
@@ -11056,6 +11496,7 @@
               <w:t>.legalMiddleNames</w:t>
             </w:r>
             <w:proofErr w:type="spellEnd"/>
+            <w:proofErr w:type="gramEnd"/>
             <w:r>
               <w:rPr>
                 <w:rFonts w:ascii="Courier New" w:eastAsia="Times New Roman" w:hAnsi="Courier New" w:cs="Courier New"/>
@@ -11142,6 +11583,7 @@
               <w:t xml:space="preserve">. </w:t>
             </w:r>
             <w:proofErr w:type="spellStart"/>
+            <w:proofErr w:type="gramStart"/>
             <w:r>
               <w:rPr>
                 <w:rFonts w:ascii="Courier New" w:eastAsia="Times New Roman" w:hAnsi="Courier New" w:cs="Courier New"/>
@@ -11163,6 +11605,7 @@
               <w:t>.legalMiddleNames</w:t>
             </w:r>
             <w:proofErr w:type="spellEnd"/>
+            <w:proofErr w:type="gramEnd"/>
             <w:r>
               <w:rPr>
                 <w:rFonts w:ascii="Courier New" w:eastAsia="Times New Roman" w:hAnsi="Courier New" w:cs="Courier New"/>
@@ -11205,6 +11648,7 @@
               <w:t>{</w:t>
             </w:r>
             <w:proofErr w:type="spellStart"/>
+            <w:proofErr w:type="gramStart"/>
             <w:r>
               <w:rPr>
                 <w:rFonts w:ascii="Courier New" w:eastAsia="Times New Roman" w:hAnsi="Courier New" w:cs="Courier New"/>
@@ -11226,6 +11670,7 @@
               <w:t>confirmedList</w:t>
             </w:r>
             <w:proofErr w:type="spellEnd"/>
+            <w:proofErr w:type="gramEnd"/>
             <w:r>
               <w:rPr>
                 <w:rFonts w:ascii="Courier New" w:eastAsia="Times New Roman" w:hAnsi="Courier New" w:cs="Courier New"/>
@@ -11269,6 +11714,7 @@
               <w:t xml:space="preserve">. </w:t>
             </w:r>
             <w:proofErr w:type="spellStart"/>
+            <w:proofErr w:type="gramStart"/>
             <w:r>
               <w:rPr>
                 <w:rFonts w:ascii="Courier New" w:eastAsia="Times New Roman" w:hAnsi="Courier New" w:cs="Courier New"/>
@@ -11290,6 +11736,7 @@
               <w:t>.birthDate</w:t>
             </w:r>
             <w:proofErr w:type="spellEnd"/>
+            <w:proofErr w:type="gramEnd"/>
             <w:r>
               <w:rPr>
                 <w:rFonts w:ascii="Courier New" w:eastAsia="Times New Roman" w:hAnsi="Courier New" w:cs="Courier New"/>
@@ -11376,6 +11823,7 @@
               <w:t xml:space="preserve">. </w:t>
             </w:r>
             <w:proofErr w:type="spellStart"/>
+            <w:proofErr w:type="gramStart"/>
             <w:r>
               <w:rPr>
                 <w:rFonts w:ascii="Courier New" w:eastAsia="Times New Roman" w:hAnsi="Courier New" w:cs="Courier New"/>
@@ -11397,6 +11845,7 @@
               <w:t>.birthDate</w:t>
             </w:r>
             <w:proofErr w:type="spellEnd"/>
+            <w:proofErr w:type="gramEnd"/>
             <w:r>
               <w:rPr>
                 <w:rFonts w:ascii="Courier New" w:eastAsia="Times New Roman" w:hAnsi="Courier New" w:cs="Courier New"/>
@@ -11440,6 +11889,7 @@
               <w:t>{</w:t>
             </w:r>
             <w:proofErr w:type="spellStart"/>
+            <w:proofErr w:type="gramStart"/>
             <w:r>
               <w:rPr>
                 <w:rFonts w:ascii="Courier New" w:eastAsia="Times New Roman" w:hAnsi="Courier New" w:cs="Courier New"/>
@@ -11461,6 +11911,7 @@
               <w:t>confirmedList</w:t>
             </w:r>
             <w:proofErr w:type="spellEnd"/>
+            <w:proofErr w:type="gramEnd"/>
             <w:r>
               <w:rPr>
                 <w:rFonts w:ascii="Courier New" w:eastAsia="Times New Roman" w:hAnsi="Courier New" w:cs="Courier New"/>
@@ -11504,6 +11955,7 @@
               <w:t xml:space="preserve">. </w:t>
             </w:r>
             <w:proofErr w:type="spellStart"/>
+            <w:proofErr w:type="gramStart"/>
             <w:r>
               <w:rPr>
                 <w:rFonts w:ascii="Courier New" w:eastAsia="Times New Roman" w:hAnsi="Courier New" w:cs="Courier New"/>
@@ -11525,6 +11977,7 @@
               <w:t>.gender</w:t>
             </w:r>
             <w:proofErr w:type="spellEnd"/>
+            <w:proofErr w:type="gramEnd"/>
             <w:r>
               <w:rPr>
                 <w:rFonts w:ascii="Courier New" w:eastAsia="Times New Roman" w:hAnsi="Courier New" w:cs="Courier New"/>
@@ -11611,6 +12064,7 @@
               <w:t xml:space="preserve">. </w:t>
             </w:r>
             <w:proofErr w:type="spellStart"/>
+            <w:proofErr w:type="gramStart"/>
             <w:r>
               <w:rPr>
                 <w:rFonts w:ascii="Courier New" w:eastAsia="Times New Roman" w:hAnsi="Courier New" w:cs="Courier New"/>
@@ -11632,6 +12086,7 @@
               <w:t>.gender</w:t>
             </w:r>
             <w:proofErr w:type="spellEnd"/>
+            <w:proofErr w:type="gramEnd"/>
             <w:r>
               <w:rPr>
                 <w:rFonts w:ascii="Courier New" w:eastAsia="Times New Roman" w:hAnsi="Courier New" w:cs="Courier New"/>
@@ -11675,6 +12130,7 @@
               <w:t>{</w:t>
             </w:r>
             <w:proofErr w:type="spellStart"/>
+            <w:proofErr w:type="gramStart"/>
             <w:r>
               <w:rPr>
                 <w:rFonts w:ascii="Courier New" w:eastAsia="Times New Roman" w:hAnsi="Courier New" w:cs="Courier New"/>
@@ -11706,6 +12162,7 @@
               <w:t>List</w:t>
             </w:r>
             <w:proofErr w:type="spellEnd"/>
+            <w:proofErr w:type="gramEnd"/>
             <w:r>
               <w:rPr>
                 <w:rFonts w:ascii="Courier New" w:eastAsia="Times New Roman" w:hAnsi="Courier New" w:cs="Courier New"/>
@@ -11759,6 +12216,7 @@
               <w:t xml:space="preserve"> </w:t>
             </w:r>
             <w:proofErr w:type="spellStart"/>
+            <w:proofErr w:type="gramStart"/>
             <w:r>
               <w:rPr>
                 <w:rFonts w:ascii="Courier New" w:eastAsia="Times New Roman" w:hAnsi="Courier New" w:cs="Courier New"/>
@@ -11780,6 +12238,7 @@
               <w:t>.schoolID</w:t>
             </w:r>
             <w:proofErr w:type="spellEnd"/>
+            <w:proofErr w:type="gramEnd"/>
             <w:r>
               <w:rPr>
                 <w:rFonts w:ascii="Courier New" w:eastAsia="Times New Roman" w:hAnsi="Courier New" w:cs="Courier New"/>
@@ -11876,6 +12335,7 @@
               <w:t xml:space="preserve"> </w:t>
             </w:r>
             <w:proofErr w:type="spellStart"/>
+            <w:proofErr w:type="gramStart"/>
             <w:r>
               <w:rPr>
                 <w:rFonts w:ascii="Courier New" w:eastAsia="Times New Roman" w:hAnsi="Courier New" w:cs="Courier New"/>
@@ -11897,6 +12357,7 @@
               <w:t>.schoolID</w:t>
             </w:r>
             <w:proofErr w:type="spellEnd"/>
+            <w:proofErr w:type="gramEnd"/>
             <w:r>
               <w:rPr>
                 <w:rFonts w:ascii="Courier New" w:eastAsia="Times New Roman" w:hAnsi="Courier New" w:cs="Courier New"/>
@@ -12047,6 +12508,7 @@
               <w:t>{</w:t>
             </w:r>
             <w:proofErr w:type="spellStart"/>
+            <w:proofErr w:type="gramStart"/>
             <w:r>
               <w:rPr>
                 <w:rFonts w:ascii="Courier New" w:eastAsia="Times New Roman" w:hAnsi="Courier New" w:cs="Courier New"/>
@@ -12068,6 +12530,7 @@
               <w:t>confirmedList</w:t>
             </w:r>
             <w:proofErr w:type="spellEnd"/>
+            <w:proofErr w:type="gramEnd"/>
             <w:r>
               <w:rPr>
                 <w:rFonts w:ascii="Courier New" w:eastAsia="Times New Roman" w:hAnsi="Courier New" w:cs="Courier New"/>
@@ -12398,15 +12861,27 @@
         <w:t>{</w:t>
       </w:r>
       <w:proofErr w:type="spellStart"/>
-      <w:r>
-        <w:rPr>
-          <w:rFonts w:ascii="Courier New" w:eastAsia="Times New Roman" w:hAnsi="Courier New" w:cs="Courier New"/>
-          <w:kern w:val="0"/>
-          <w:sz w:val="21"/>
-          <w:szCs w:val="21"/>
-          <w:lang w:val="en-CA" w:eastAsia="en-CA" w:bidi="ar-SA"/>
-        </w:rPr>
-        <w:t>d.confirmedList:showEnd</w:t>
+      <w:proofErr w:type="gramStart"/>
+      <w:r>
+        <w:rPr>
+          <w:rFonts w:ascii="Courier New" w:eastAsia="Times New Roman" w:hAnsi="Courier New" w:cs="Courier New"/>
+          <w:kern w:val="0"/>
+          <w:sz w:val="21"/>
+          <w:szCs w:val="21"/>
+          <w:lang w:val="en-CA" w:eastAsia="en-CA" w:bidi="ar-SA"/>
+        </w:rPr>
+        <w:t>d.confirmedList</w:t>
+      </w:r>
+      <w:proofErr w:type="gramEnd"/>
+      <w:r>
+        <w:rPr>
+          <w:rFonts w:ascii="Courier New" w:eastAsia="Times New Roman" w:hAnsi="Courier New" w:cs="Courier New"/>
+          <w:kern w:val="0"/>
+          <w:sz w:val="21"/>
+          <w:szCs w:val="21"/>
+          <w:lang w:val="en-CA" w:eastAsia="en-CA" w:bidi="ar-SA"/>
+        </w:rPr>
+        <w:t>:showEnd</w:t>
       </w:r>
       <w:proofErr w:type="spellEnd"/>
       <w:r>
@@ -12457,6 +12932,7 @@
         <w:t>The PEN request file was processed by the PEN system on {</w:t>
       </w:r>
       <w:proofErr w:type="spellStart"/>
+      <w:proofErr w:type="gramStart"/>
       <w:r>
         <w:rPr>
           <w:rFonts w:ascii="Courier New" w:eastAsia="Times New Roman" w:hAnsi="Courier New" w:cs="Courier New"/>
@@ -12468,6 +12944,7 @@
         <w:t>d.processDate</w:t>
       </w:r>
       <w:proofErr w:type="spellEnd"/>
+      <w:proofErr w:type="gramEnd"/>
       <w:r>
         <w:rPr>
           <w:rFonts w:ascii="Courier New" w:eastAsia="Times New Roman" w:hAnsi="Courier New" w:cs="Courier New"/>
@@ -12766,6 +13243,7 @@
       <w:t>{</w:t>
     </w:r>
     <w:proofErr w:type="spellStart"/>
+    <w:proofErr w:type="gramStart"/>
     <w:r>
       <w:rPr>
         <w:rFonts w:ascii="Courier New" w:eastAsia="Times New Roman" w:hAnsi="Courier New" w:cs="Courier New"/>
@@ -12777,6 +13255,7 @@
       <w:t>d.reportDate</w:t>
     </w:r>
     <w:proofErr w:type="spellEnd"/>
+    <w:proofErr w:type="gramEnd"/>
     <w:r>
       <w:rPr>
         <w:rFonts w:ascii="Courier New" w:eastAsia="Times New Roman" w:hAnsi="Courier New" w:cs="Courier New"/>

</xml_diff>

<commit_message>
[FEAT] template changes for showing duplicate records.
</commit_message>
<xml_diff>
--- a/api/src/templates/PEN_REG_BATCH_RESPONSE_REPORT.docx
+++ b/api/src/templates/PEN_REG_BATCH_RESPONSE_REPORT.docx
@@ -1830,15 +1830,84 @@
                 <w:lang w:val="en-CA" w:eastAsia="en-CA" w:bidi="ar-SA"/>
               </w:rPr>
             </w:pPr>
-            <w:r>
-              <w:rPr>
-                <w:rFonts w:ascii="Courier New" w:eastAsia="Times New Roman" w:hAnsi="Courier New" w:cs="Courier New"/>
-                <w:kern w:val="0"/>
-                <w:sz w:val="21"/>
-                <w:szCs w:val="21"/>
-                <w:lang w:val="en-CA" w:eastAsia="en-CA" w:bidi="ar-SA"/>
-              </w:rPr>
-              <w:t>Pending</w:t>
+            <w:proofErr w:type="gramStart"/>
+            <w:r>
+              <w:rPr>
+                <w:rFonts w:ascii="Courier New" w:eastAsia="Times New Roman" w:hAnsi="Courier New" w:cs="Courier New"/>
+                <w:kern w:val="0"/>
+                <w:sz w:val="21"/>
+                <w:szCs w:val="21"/>
+                <w:lang w:val="en-CA" w:eastAsia="en-CA" w:bidi="ar-SA"/>
+              </w:rPr>
+              <w:t>{</w:t>
+            </w:r>
+            <w:r>
+              <w:t xml:space="preserve"> </w:t>
+            </w:r>
+            <w:proofErr w:type="spellStart"/>
+            <w:r>
+              <w:rPr>
+                <w:rFonts w:ascii="Courier New" w:eastAsia="Times New Roman" w:hAnsi="Courier New" w:cs="Courier New"/>
+                <w:kern w:val="0"/>
+                <w:sz w:val="21"/>
+                <w:szCs w:val="21"/>
+                <w:lang w:val="en-CA" w:eastAsia="en-CA" w:bidi="ar-SA"/>
+              </w:rPr>
+              <w:t>d</w:t>
+            </w:r>
+            <w:proofErr w:type="gramEnd"/>
+            <w:r>
+              <w:rPr>
+                <w:rFonts w:ascii="Courier New" w:eastAsia="Times New Roman" w:hAnsi="Courier New" w:cs="Courier New"/>
+                <w:kern w:val="0"/>
+                <w:sz w:val="21"/>
+                <w:szCs w:val="21"/>
+                <w:lang w:val="en-CA" w:eastAsia="en-CA" w:bidi="ar-SA"/>
+              </w:rPr>
+              <w:t>.pendingList</w:t>
+            </w:r>
+            <w:proofErr w:type="spellEnd"/>
+            <w:r>
+              <w:rPr>
+                <w:rFonts w:ascii="Courier New" w:eastAsia="Times New Roman" w:hAnsi="Courier New" w:cs="Courier New"/>
+                <w:kern w:val="0"/>
+                <w:sz w:val="21"/>
+                <w:szCs w:val="21"/>
+                <w:lang w:val="en-CA" w:eastAsia="en-CA" w:bidi="ar-SA"/>
+              </w:rPr>
+              <w:t>[</w:t>
+            </w:r>
+            <w:proofErr w:type="spellStart"/>
+            <w:r>
+              <w:rPr>
+                <w:rFonts w:ascii="Courier New" w:eastAsia="Times New Roman" w:hAnsi="Courier New" w:cs="Courier New"/>
+                <w:kern w:val="0"/>
+                <w:sz w:val="21"/>
+                <w:szCs w:val="21"/>
+                <w:lang w:val="en-CA" w:eastAsia="en-CA" w:bidi="ar-SA"/>
+              </w:rPr>
+              <w:t>i</w:t>
+            </w:r>
+            <w:proofErr w:type="spellEnd"/>
+            <w:r>
+              <w:rPr>
+                <w:rFonts w:ascii="Courier New" w:eastAsia="Times New Roman" w:hAnsi="Courier New" w:cs="Courier New"/>
+                <w:kern w:val="0"/>
+                <w:sz w:val="21"/>
+                <w:szCs w:val="21"/>
+                <w:lang w:val="en-CA" w:eastAsia="en-CA" w:bidi="ar-SA"/>
+              </w:rPr>
+              <w:t>].pen</w:t>
+            </w:r>
+            <w:r>
+              <w:rPr>
+                <w:rFonts w:ascii="Courier New" w:eastAsia="Times New Roman" w:hAnsi="Courier New" w:cs="Courier New"/>
+                <w:kern w:val="0"/>
+                <w:sz w:val="21"/>
+                <w:szCs w:val="21"/>
+                <w:lang w:val="en-CA" w:eastAsia="en-CA" w:bidi="ar-SA"/>
+              </w:rPr>
+              <w:t>}</w:t>
             </w:r>
             <w:r>
               <w:rPr>
@@ -2631,15 +2700,62 @@
                 <w:lang w:val="en-CA" w:eastAsia="en-CA" w:bidi="ar-SA"/>
               </w:rPr>
             </w:pPr>
-            <w:r>
-              <w:rPr>
-                <w:rFonts w:ascii="Courier New" w:eastAsia="Times New Roman" w:hAnsi="Courier New" w:cs="Courier New"/>
-                <w:kern w:val="0"/>
-                <w:sz w:val="21"/>
-                <w:szCs w:val="21"/>
-                <w:lang w:val="en-CA" w:eastAsia="en-CA" w:bidi="ar-SA"/>
-              </w:rPr>
-              <w:t>Pending</w:t>
+            <w:proofErr w:type="gramStart"/>
+            <w:r>
+              <w:rPr>
+                <w:rFonts w:ascii="Courier New" w:eastAsia="Times New Roman" w:hAnsi="Courier New" w:cs="Courier New"/>
+                <w:kern w:val="0"/>
+                <w:sz w:val="21"/>
+                <w:szCs w:val="21"/>
+                <w:lang w:val="en-CA" w:eastAsia="en-CA" w:bidi="ar-SA"/>
+              </w:rPr>
+              <w:t>{</w:t>
+            </w:r>
+            <w:r>
+              <w:t xml:space="preserve"> </w:t>
+            </w:r>
+            <w:proofErr w:type="spellStart"/>
+            <w:r>
+              <w:rPr>
+                <w:rFonts w:ascii="Courier New" w:eastAsia="Times New Roman" w:hAnsi="Courier New" w:cs="Courier New"/>
+                <w:kern w:val="0"/>
+                <w:sz w:val="21"/>
+                <w:szCs w:val="21"/>
+                <w:lang w:val="en-CA" w:eastAsia="en-CA" w:bidi="ar-SA"/>
+              </w:rPr>
+              <w:t>d</w:t>
+            </w:r>
+            <w:proofErr w:type="gramEnd"/>
+            <w:r>
+              <w:rPr>
+                <w:rFonts w:ascii="Courier New" w:eastAsia="Times New Roman" w:hAnsi="Courier New" w:cs="Courier New"/>
+                <w:kern w:val="0"/>
+                <w:sz w:val="21"/>
+                <w:szCs w:val="21"/>
+                <w:lang w:val="en-CA" w:eastAsia="en-CA" w:bidi="ar-SA"/>
+              </w:rPr>
+              <w:t>.pendingList</w:t>
+            </w:r>
+            <w:proofErr w:type="spellEnd"/>
+            <w:r>
+              <w:rPr>
+                <w:rFonts w:ascii="Courier New" w:eastAsia="Times New Roman" w:hAnsi="Courier New" w:cs="Courier New"/>
+                <w:kern w:val="0"/>
+                <w:sz w:val="21"/>
+                <w:szCs w:val="21"/>
+                <w:lang w:val="en-CA" w:eastAsia="en-CA" w:bidi="ar-SA"/>
+              </w:rPr>
+              <w:t>[i+1].pen</w:t>
+            </w:r>
+            <w:r>
+              <w:rPr>
+                <w:rFonts w:ascii="Courier New" w:eastAsia="Times New Roman" w:hAnsi="Courier New" w:cs="Courier New"/>
+                <w:kern w:val="0"/>
+                <w:sz w:val="21"/>
+                <w:szCs w:val="21"/>
+                <w:lang w:val="en-CA" w:eastAsia="en-CA" w:bidi="ar-SA"/>
+              </w:rPr>
+              <w:t>}</w:t>
             </w:r>
           </w:p>
           <w:p>
@@ -4523,6 +4639,7 @@
                 <w:szCs w:val="21"/>
                 <w:lang w:val="en-CA" w:eastAsia="en-CA" w:bidi="ar-SA"/>
               </w:rPr>
+              <w:lastRenderedPageBreak/>
               <w:t>Min</w:t>
             </w:r>
           </w:p>

</xml_diff>

<commit_message>
pen-1874 feature to remove usual name from differences template
</commit_message>
<xml_diff>
--- a/api/src/templates/PEN_REG_BATCH_RESPONSE_REPORT.docx
+++ b/api/src/templates/PEN_REG_BATCH_RESPONSE_REPORT.docx
@@ -38,7 +38,6 @@
         <w:t>{</w:t>
       </w:r>
       <w:proofErr w:type="spellStart"/>
-      <w:proofErr w:type="gramStart"/>
       <w:r>
         <w:rPr>
           <w:rFonts w:ascii="Courier New" w:eastAsia="Times New Roman" w:hAnsi="Courier New" w:cs="Courier New"/>
@@ -50,7 +49,6 @@
         <w:t>d.reviewer</w:t>
       </w:r>
       <w:proofErr w:type="spellEnd"/>
-      <w:proofErr w:type="gramEnd"/>
       <w:r>
         <w:rPr>
           <w:rFonts w:ascii="Courier New" w:eastAsia="Times New Roman" w:hAnsi="Courier New" w:cs="Courier New"/>
@@ -93,18 +91,7 @@
           <w:szCs w:val="21"/>
           <w:lang w:val="en-CA" w:eastAsia="en-CA" w:bidi="ar-SA"/>
         </w:rPr>
-        <w:t xml:space="preserve">This report summarizes </w:t>
-      </w:r>
-      <w:proofErr w:type="gramStart"/>
-      <w:r>
-        <w:rPr>
-          <w:rFonts w:ascii="Courier New" w:eastAsia="Times New Roman" w:hAnsi="Courier New" w:cs="Courier New"/>
-          <w:kern w:val="0"/>
-          <w:sz w:val="21"/>
-          <w:szCs w:val="21"/>
-          <w:lang w:val="en-CA" w:eastAsia="en-CA" w:bidi="ar-SA"/>
-        </w:rPr>
-        <w:t>all</w:t>
+        <w:t>This report summarizes all</w:t>
       </w:r>
       <w:r>
         <w:rPr>
@@ -124,18 +111,7 @@
           <w:szCs w:val="21"/>
           <w:lang w:val="en-CA" w:eastAsia="en-CA" w:bidi="ar-SA"/>
         </w:rPr>
-        <w:t>of</w:t>
-      </w:r>
-      <w:proofErr w:type="gramEnd"/>
-      <w:r>
-        <w:rPr>
-          <w:rFonts w:ascii="Courier New" w:eastAsia="Times New Roman" w:hAnsi="Courier New" w:cs="Courier New"/>
-          <w:kern w:val="0"/>
-          <w:sz w:val="21"/>
-          <w:szCs w:val="21"/>
-          <w:lang w:val="en-CA" w:eastAsia="en-CA" w:bidi="ar-SA"/>
-        </w:rPr>
-        <w:t xml:space="preserve"> the students submitted in your latest PEN submission.</w:t>
+        <w:t>of the students submitted in your latest PEN submission.</w:t>
       </w:r>
       <w:r>
         <w:rPr>
@@ -360,29 +336,7 @@
           <w:szCs w:val="21"/>
           <w:lang w:val="en-CA" w:eastAsia="en-CA" w:bidi="ar-SA"/>
         </w:rPr>
-        <w:t xml:space="preserve">If you have students reported in the DIFFERENCES section of this report, please </w:t>
-      </w:r>
-      <w:proofErr w:type="gramStart"/>
-      <w:r>
-        <w:rPr>
-          <w:rFonts w:ascii="Courier New" w:eastAsia="Times New Roman" w:hAnsi="Courier New" w:cs="Courier New"/>
-          <w:kern w:val="0"/>
-          <w:sz w:val="21"/>
-          <w:szCs w:val="21"/>
-          <w:lang w:val="en-CA" w:eastAsia="en-CA" w:bidi="ar-SA"/>
-        </w:rPr>
-        <w:t>review</w:t>
-      </w:r>
-      <w:proofErr w:type="gramEnd"/>
-      <w:r>
-        <w:rPr>
-          <w:rFonts w:ascii="Courier New" w:eastAsia="Times New Roman" w:hAnsi="Courier New" w:cs="Courier New"/>
-          <w:kern w:val="0"/>
-          <w:sz w:val="21"/>
-          <w:szCs w:val="21"/>
-          <w:lang w:val="en-CA" w:eastAsia="en-CA" w:bidi="ar-SA"/>
-        </w:rPr>
-        <w:t xml:space="preserve"> and make the necessary</w:t>
+        <w:t>If you have students reported in the DIFFERENCES section of this report, please review and make the necessary</w:t>
       </w:r>
       <w:r>
         <w:rPr>
@@ -680,7 +634,6 @@
         <w:t>{</w:t>
       </w:r>
       <w:proofErr w:type="spellStart"/>
-      <w:proofErr w:type="gramStart"/>
       <w:r>
         <w:rPr>
           <w:rFonts w:ascii="Courier New" w:eastAsia="Times New Roman" w:hAnsi="Courier New" w:cs="Courier New"/>
@@ -692,7 +645,6 @@
         <w:t>d.penCordinatorEmail</w:t>
       </w:r>
       <w:proofErr w:type="spellEnd"/>
-      <w:proofErr w:type="gramEnd"/>
       <w:r>
         <w:rPr>
           <w:rFonts w:ascii="Courier New" w:eastAsia="Times New Roman" w:hAnsi="Courier New" w:cs="Courier New"/>
@@ -740,7 +692,6 @@
         <w:t>{</w:t>
       </w:r>
       <w:proofErr w:type="spellStart"/>
-      <w:proofErr w:type="gramStart"/>
       <w:r>
         <w:rPr>
           <w:rFonts w:ascii="Courier New" w:eastAsia="Times New Roman" w:hAnsi="Courier New" w:cs="Courier New"/>
@@ -752,7 +703,6 @@
         <w:t>d.mailingAddress</w:t>
       </w:r>
       <w:proofErr w:type="spellEnd"/>
-      <w:proofErr w:type="gramEnd"/>
       <w:r>
         <w:rPr>
           <w:rFonts w:ascii="Courier New" w:eastAsia="Times New Roman" w:hAnsi="Courier New" w:cs="Courier New"/>
@@ -800,7 +750,6 @@
         <w:t>{</w:t>
       </w:r>
       <w:proofErr w:type="spellStart"/>
-      <w:proofErr w:type="gramStart"/>
       <w:r>
         <w:rPr>
           <w:rFonts w:ascii="Courier New" w:eastAsia="Times New Roman" w:hAnsi="Courier New" w:cs="Courier New"/>
@@ -822,7 +771,6 @@
         <w:t>phone</w:t>
       </w:r>
       <w:proofErr w:type="spellEnd"/>
-      <w:proofErr w:type="gramEnd"/>
       <w:r>
         <w:rPr>
           <w:rFonts w:ascii="Courier New" w:eastAsia="Times New Roman" w:hAnsi="Courier New" w:cs="Courier New"/>
@@ -1112,7 +1060,6 @@
         <w:t>{</w:t>
       </w:r>
       <w:proofErr w:type="spellStart"/>
-      <w:proofErr w:type="gramStart"/>
       <w:r>
         <w:rPr>
           <w:rFonts w:ascii="Courier New" w:eastAsia="Times New Roman" w:hAnsi="Courier New" w:cs="Courier New"/>
@@ -1133,7 +1080,6 @@
         </w:rPr>
         <w:t>pendingList</w:t>
       </w:r>
-      <w:proofErr w:type="gramEnd"/>
       <w:r>
         <w:rPr>
           <w:rFonts w:ascii="Courier New" w:eastAsia="Times New Roman" w:hAnsi="Courier New" w:cs="Courier New"/>
@@ -1333,7 +1279,6 @@
         <w:t>{</w:t>
       </w:r>
       <w:proofErr w:type="spellStart"/>
-      <w:proofErr w:type="gramStart"/>
       <w:r>
         <w:rPr>
           <w:rFonts w:ascii="Courier New" w:eastAsia="Times New Roman" w:hAnsi="Courier New" w:cs="Courier New"/>
@@ -1345,7 +1290,6 @@
         <w:t>d.penCordinatorEmail</w:t>
       </w:r>
       <w:proofErr w:type="spellEnd"/>
-      <w:proofErr w:type="gramEnd"/>
       <w:r>
         <w:rPr>
           <w:rFonts w:ascii="Courier New" w:eastAsia="Times New Roman" w:hAnsi="Courier New" w:cs="Courier New"/>
@@ -1830,7 +1774,6 @@
                 <w:lang w:val="en-CA" w:eastAsia="en-CA" w:bidi="ar-SA"/>
               </w:rPr>
             </w:pPr>
-            <w:proofErr w:type="gramStart"/>
             <w:r>
               <w:rPr>
                 <w:rFonts w:ascii="Courier New" w:eastAsia="Times New Roman" w:hAnsi="Courier New" w:cs="Courier New"/>
@@ -1853,18 +1796,7 @@
                 <w:szCs w:val="21"/>
                 <w:lang w:val="en-CA" w:eastAsia="en-CA" w:bidi="ar-SA"/>
               </w:rPr>
-              <w:t>d</w:t>
-            </w:r>
-            <w:proofErr w:type="gramEnd"/>
-            <w:r>
-              <w:rPr>
-                <w:rFonts w:ascii="Courier New" w:eastAsia="Times New Roman" w:hAnsi="Courier New" w:cs="Courier New"/>
-                <w:kern w:val="0"/>
-                <w:sz w:val="21"/>
-                <w:szCs w:val="21"/>
-                <w:lang w:val="en-CA" w:eastAsia="en-CA" w:bidi="ar-SA"/>
-              </w:rPr>
-              <w:t>.pendingList</w:t>
+              <w:t>d.pendingList</w:t>
             </w:r>
             <w:proofErr w:type="spellEnd"/>
             <w:r>
@@ -1959,7 +1891,6 @@
               <w:t>{</w:t>
             </w:r>
             <w:proofErr w:type="spellStart"/>
-            <w:proofErr w:type="gramStart"/>
             <w:r>
               <w:rPr>
                 <w:rFonts w:ascii="Courier New" w:eastAsia="Times New Roman" w:hAnsi="Courier New" w:cs="Courier New"/>
@@ -1971,7 +1902,6 @@
               <w:t>d.pendingList</w:t>
             </w:r>
             <w:proofErr w:type="spellEnd"/>
-            <w:proofErr w:type="gramEnd"/>
             <w:r>
               <w:rPr>
                 <w:rFonts w:ascii="Courier New" w:eastAsia="Times New Roman" w:hAnsi="Courier New" w:cs="Courier New"/>
@@ -2036,7 +1966,6 @@
               <w:t>{</w:t>
             </w:r>
             <w:proofErr w:type="spellStart"/>
-            <w:proofErr w:type="gramStart"/>
             <w:r>
               <w:rPr>
                 <w:rFonts w:ascii="Courier New" w:eastAsia="Times New Roman" w:hAnsi="Courier New" w:cs="Courier New"/>
@@ -2048,7 +1977,6 @@
               <w:t>d.pendingList</w:t>
             </w:r>
             <w:proofErr w:type="spellEnd"/>
-            <w:proofErr w:type="gramEnd"/>
             <w:r>
               <w:rPr>
                 <w:rFonts w:ascii="Courier New" w:eastAsia="Times New Roman" w:hAnsi="Courier New" w:cs="Courier New"/>
@@ -2135,7 +2063,6 @@
               <w:t>{</w:t>
             </w:r>
             <w:proofErr w:type="spellStart"/>
-            <w:proofErr w:type="gramStart"/>
             <w:r>
               <w:rPr>
                 <w:rFonts w:ascii="Courier New" w:eastAsia="Times New Roman" w:hAnsi="Courier New" w:cs="Courier New"/>
@@ -2147,7 +2074,6 @@
               <w:t>d.pendingList</w:t>
             </w:r>
             <w:proofErr w:type="spellEnd"/>
-            <w:proofErr w:type="gramEnd"/>
             <w:r>
               <w:rPr>
                 <w:rFonts w:ascii="Courier New" w:eastAsia="Times New Roman" w:hAnsi="Courier New" w:cs="Courier New"/>
@@ -2235,7 +2161,6 @@
               <w:t>{</w:t>
             </w:r>
             <w:proofErr w:type="spellStart"/>
-            <w:proofErr w:type="gramStart"/>
             <w:r>
               <w:rPr>
                 <w:rFonts w:ascii="Courier New" w:eastAsia="Times New Roman" w:hAnsi="Courier New" w:cs="Courier New"/>
@@ -2247,7 +2172,6 @@
               <w:t>d.pendingList</w:t>
             </w:r>
             <w:proofErr w:type="spellEnd"/>
-            <w:proofErr w:type="gramEnd"/>
             <w:r>
               <w:rPr>
                 <w:rFonts w:ascii="Courier New" w:eastAsia="Times New Roman" w:hAnsi="Courier New" w:cs="Courier New"/>
@@ -2336,7 +2260,6 @@
               <w:t>{</w:t>
             </w:r>
             <w:proofErr w:type="spellStart"/>
-            <w:proofErr w:type="gramStart"/>
             <w:r>
               <w:rPr>
                 <w:rFonts w:ascii="Courier New" w:eastAsia="Times New Roman" w:hAnsi="Courier New" w:cs="Courier New"/>
@@ -2348,7 +2271,6 @@
               <w:t>d.pendingList</w:t>
             </w:r>
             <w:proofErr w:type="spellEnd"/>
-            <w:proofErr w:type="gramEnd"/>
             <w:r>
               <w:rPr>
                 <w:rFonts w:ascii="Courier New" w:eastAsia="Times New Roman" w:hAnsi="Courier New" w:cs="Courier New"/>
@@ -2415,7 +2337,6 @@
               <w:t>{</w:t>
             </w:r>
             <w:proofErr w:type="spellStart"/>
-            <w:proofErr w:type="gramStart"/>
             <w:r>
               <w:rPr>
                 <w:rFonts w:ascii="Courier New" w:eastAsia="Times New Roman" w:hAnsi="Courier New" w:cs="Courier New"/>
@@ -2427,7 +2348,6 @@
               <w:t>d.pendingList</w:t>
             </w:r>
             <w:proofErr w:type="spellEnd"/>
-            <w:proofErr w:type="gramEnd"/>
             <w:r>
               <w:rPr>
                 <w:rFonts w:ascii="Courier New" w:eastAsia="Times New Roman" w:hAnsi="Courier New" w:cs="Courier New"/>
@@ -2578,7 +2498,6 @@
               <w:t>{</w:t>
             </w:r>
             <w:proofErr w:type="spellStart"/>
-            <w:proofErr w:type="gramStart"/>
             <w:r>
               <w:rPr>
                 <w:rFonts w:ascii="Courier New" w:eastAsia="Times New Roman" w:hAnsi="Courier New" w:cs="Courier New"/>
@@ -2590,7 +2509,6 @@
               <w:t>d.pendingList</w:t>
             </w:r>
             <w:proofErr w:type="spellEnd"/>
-            <w:proofErr w:type="gramEnd"/>
             <w:r>
               <w:rPr>
                 <w:rFonts w:ascii="Courier New" w:eastAsia="Times New Roman" w:hAnsi="Courier New" w:cs="Courier New"/>
@@ -2700,7 +2618,6 @@
                 <w:lang w:val="en-CA" w:eastAsia="en-CA" w:bidi="ar-SA"/>
               </w:rPr>
             </w:pPr>
-            <w:proofErr w:type="gramStart"/>
             <w:r>
               <w:rPr>
                 <w:rFonts w:ascii="Courier New" w:eastAsia="Times New Roman" w:hAnsi="Courier New" w:cs="Courier New"/>
@@ -2723,18 +2640,7 @@
                 <w:szCs w:val="21"/>
                 <w:lang w:val="en-CA" w:eastAsia="en-CA" w:bidi="ar-SA"/>
               </w:rPr>
-              <w:t>d</w:t>
-            </w:r>
-            <w:proofErr w:type="gramEnd"/>
-            <w:r>
-              <w:rPr>
-                <w:rFonts w:ascii="Courier New" w:eastAsia="Times New Roman" w:hAnsi="Courier New" w:cs="Courier New"/>
-                <w:kern w:val="0"/>
-                <w:sz w:val="21"/>
-                <w:szCs w:val="21"/>
-                <w:lang w:val="en-CA" w:eastAsia="en-CA" w:bidi="ar-SA"/>
-              </w:rPr>
-              <w:t>.pendingList</w:t>
+              <w:t>d.pendingList</w:t>
             </w:r>
             <w:proofErr w:type="spellEnd"/>
             <w:r>
@@ -2804,7 +2710,6 @@
               <w:t>{</w:t>
             </w:r>
             <w:proofErr w:type="spellStart"/>
-            <w:proofErr w:type="gramStart"/>
             <w:r>
               <w:rPr>
                 <w:rFonts w:ascii="Courier New" w:eastAsia="Times New Roman" w:hAnsi="Courier New" w:cs="Courier New"/>
@@ -2816,7 +2721,6 @@
               <w:t>d.pendingList</w:t>
             </w:r>
             <w:proofErr w:type="spellEnd"/>
-            <w:proofErr w:type="gramEnd"/>
             <w:r>
               <w:rPr>
                 <w:rFonts w:ascii="Courier New" w:eastAsia="Times New Roman" w:hAnsi="Courier New" w:cs="Courier New"/>
@@ -3012,7 +2916,6 @@
               <w:t>{</w:t>
             </w:r>
             <w:proofErr w:type="spellStart"/>
-            <w:proofErr w:type="gramStart"/>
             <w:r>
               <w:rPr>
                 <w:rFonts w:ascii="Courier New" w:eastAsia="Times New Roman" w:hAnsi="Courier New" w:cs="Courier New"/>
@@ -3024,7 +2927,6 @@
               <w:t>d.pendingList</w:t>
             </w:r>
             <w:proofErr w:type="spellEnd"/>
-            <w:proofErr w:type="gramEnd"/>
             <w:r>
               <w:rPr>
                 <w:rFonts w:ascii="Courier New" w:eastAsia="Times New Roman" w:hAnsi="Courier New" w:cs="Courier New"/>
@@ -3110,7 +3012,6 @@
         <w:t>{</w:t>
       </w:r>
       <w:proofErr w:type="spellStart"/>
-      <w:proofErr w:type="gramStart"/>
       <w:r>
         <w:rPr>
           <w:rFonts w:ascii="Courier New" w:eastAsia="Times New Roman" w:hAnsi="Courier New" w:cs="Courier New"/>
@@ -3131,7 +3032,6 @@
         </w:rPr>
         <w:t>pendingList</w:t>
       </w:r>
-      <w:proofErr w:type="gramEnd"/>
       <w:r>
         <w:rPr>
           <w:rFonts w:ascii="Courier New" w:eastAsia="Times New Roman" w:hAnsi="Courier New" w:cs="Courier New"/>
@@ -3748,7 +3648,6 @@
               <w:t>{</w:t>
             </w:r>
             <w:proofErr w:type="spellStart"/>
-            <w:proofErr w:type="gramStart"/>
             <w:r>
               <w:rPr>
                 <w:rFonts w:ascii="Courier New" w:eastAsia="Times New Roman" w:hAnsi="Courier New" w:cs="Courier New"/>
@@ -3762,7 +3661,6 @@
               <w:t>d.newPenList</w:t>
             </w:r>
             <w:proofErr w:type="spellEnd"/>
-            <w:proofErr w:type="gramEnd"/>
             <w:r>
               <w:rPr>
                 <w:rFonts w:ascii="Courier New" w:eastAsia="Times New Roman" w:hAnsi="Courier New" w:cs="Courier New"/>
@@ -3850,7 +3748,6 @@
               <w:t>{</w:t>
             </w:r>
             <w:proofErr w:type="spellStart"/>
-            <w:proofErr w:type="gramStart"/>
             <w:r>
               <w:rPr>
                 <w:rFonts w:ascii="Courier New" w:eastAsia="Times New Roman" w:hAnsi="Courier New" w:cs="Courier New"/>
@@ -3872,7 +3769,6 @@
               <w:t>newPenList</w:t>
             </w:r>
             <w:proofErr w:type="spellEnd"/>
-            <w:proofErr w:type="gramEnd"/>
             <w:r>
               <w:rPr>
                 <w:rFonts w:ascii="Courier New" w:eastAsia="Times New Roman" w:hAnsi="Courier New" w:cs="Courier New"/>
@@ -3936,7 +3832,6 @@
               <w:t>{</w:t>
             </w:r>
             <w:proofErr w:type="spellStart"/>
-            <w:proofErr w:type="gramStart"/>
             <w:r>
               <w:rPr>
                 <w:rFonts w:ascii="Courier New" w:eastAsia="Times New Roman" w:hAnsi="Courier New" w:cs="Courier New"/>
@@ -3958,7 +3853,6 @@
               <w:t>newPenList</w:t>
             </w:r>
             <w:proofErr w:type="spellEnd"/>
-            <w:proofErr w:type="gramEnd"/>
             <w:r>
               <w:rPr>
                 <w:rFonts w:ascii="Courier New" w:eastAsia="Times New Roman" w:hAnsi="Courier New" w:cs="Courier New"/>
@@ -4044,7 +3938,6 @@
               <w:t>{</w:t>
             </w:r>
             <w:proofErr w:type="spellStart"/>
-            <w:proofErr w:type="gramStart"/>
             <w:r>
               <w:rPr>
                 <w:rFonts w:ascii="Courier New" w:eastAsia="Times New Roman" w:hAnsi="Courier New" w:cs="Courier New"/>
@@ -4066,7 +3959,6 @@
               <w:t>newPenList</w:t>
             </w:r>
             <w:proofErr w:type="spellEnd"/>
-            <w:proofErr w:type="gramEnd"/>
             <w:r>
               <w:rPr>
                 <w:rFonts w:ascii="Courier New" w:eastAsia="Times New Roman" w:hAnsi="Courier New" w:cs="Courier New"/>
@@ -4153,7 +4045,6 @@
               <w:t>{</w:t>
             </w:r>
             <w:proofErr w:type="spellStart"/>
-            <w:proofErr w:type="gramStart"/>
             <w:r>
               <w:rPr>
                 <w:rFonts w:ascii="Courier New" w:eastAsia="Times New Roman" w:hAnsi="Courier New" w:cs="Courier New"/>
@@ -4175,7 +4066,6 @@
               <w:t>newPenList</w:t>
             </w:r>
             <w:proofErr w:type="spellEnd"/>
-            <w:proofErr w:type="gramEnd"/>
             <w:r>
               <w:rPr>
                 <w:rFonts w:ascii="Courier New" w:eastAsia="Times New Roman" w:hAnsi="Courier New" w:cs="Courier New"/>
@@ -4263,7 +4153,6 @@
               <w:t>{</w:t>
             </w:r>
             <w:proofErr w:type="spellStart"/>
-            <w:proofErr w:type="gramStart"/>
             <w:r>
               <w:rPr>
                 <w:rFonts w:ascii="Courier New" w:eastAsia="Times New Roman" w:hAnsi="Courier New" w:cs="Courier New"/>
@@ -4285,7 +4174,6 @@
               <w:t>newPenList</w:t>
             </w:r>
             <w:proofErr w:type="spellEnd"/>
-            <w:proofErr w:type="gramEnd"/>
             <w:r>
               <w:rPr>
                 <w:rFonts w:ascii="Courier New" w:eastAsia="Times New Roman" w:hAnsi="Courier New" w:cs="Courier New"/>
@@ -4352,7 +4240,6 @@
               <w:t>{</w:t>
             </w:r>
             <w:proofErr w:type="spellStart"/>
-            <w:proofErr w:type="gramStart"/>
             <w:r>
               <w:rPr>
                 <w:rFonts w:ascii="Courier New" w:eastAsia="Times New Roman" w:hAnsi="Courier New" w:cs="Courier New"/>
@@ -4374,7 +4261,6 @@
               <w:t>newPenList</w:t>
             </w:r>
             <w:proofErr w:type="spellEnd"/>
-            <w:proofErr w:type="gramEnd"/>
             <w:r>
               <w:rPr>
                 <w:rFonts w:ascii="Courier New" w:eastAsia="Times New Roman" w:hAnsi="Courier New" w:cs="Courier New"/>
@@ -4511,7 +4397,6 @@
               <w:t>Usual Name: {</w:t>
             </w:r>
             <w:proofErr w:type="spellStart"/>
-            <w:proofErr w:type="gramStart"/>
             <w:r>
               <w:rPr>
                 <w:rFonts w:ascii="Courier New" w:eastAsia="Times New Roman" w:hAnsi="Courier New" w:cs="Courier New"/>
@@ -4533,7 +4418,6 @@
               <w:t>newPenList</w:t>
             </w:r>
             <w:proofErr w:type="spellEnd"/>
-            <w:proofErr w:type="gramEnd"/>
             <w:r>
               <w:rPr>
                 <w:rFonts w:ascii="Courier New" w:eastAsia="Times New Roman" w:hAnsi="Courier New" w:cs="Courier New"/>
@@ -4680,7 +4564,6 @@
               <w:t>{</w:t>
             </w:r>
             <w:proofErr w:type="spellStart"/>
-            <w:proofErr w:type="gramStart"/>
             <w:r>
               <w:rPr>
                 <w:rFonts w:ascii="Courier New" w:eastAsia="Times New Roman" w:hAnsi="Courier New" w:cs="Courier New"/>
@@ -4694,7 +4577,6 @@
               <w:t>d.newPenList</w:t>
             </w:r>
             <w:proofErr w:type="spellEnd"/>
-            <w:proofErr w:type="gramEnd"/>
             <w:r>
               <w:rPr>
                 <w:rFonts w:ascii="Courier New" w:eastAsia="Times New Roman" w:hAnsi="Courier New" w:cs="Courier New"/>
@@ -4889,27 +4771,15 @@
         <w:t>{</w:t>
       </w:r>
       <w:proofErr w:type="spellStart"/>
-      <w:proofErr w:type="gramStart"/>
-      <w:r>
-        <w:rPr>
-          <w:rFonts w:ascii="Courier New" w:eastAsia="Times New Roman" w:hAnsi="Courier New" w:cs="Courier New"/>
-          <w:kern w:val="0"/>
-          <w:sz w:val="21"/>
-          <w:szCs w:val="21"/>
-          <w:lang w:val="en-CA" w:eastAsia="en-CA" w:bidi="ar-SA"/>
-        </w:rPr>
-        <w:t>d.newPenList</w:t>
-      </w:r>
-      <w:proofErr w:type="gramEnd"/>
-      <w:r>
-        <w:rPr>
-          <w:rFonts w:ascii="Courier New" w:eastAsia="Times New Roman" w:hAnsi="Courier New" w:cs="Courier New"/>
-          <w:kern w:val="0"/>
-          <w:sz w:val="21"/>
-          <w:szCs w:val="21"/>
-          <w:lang w:val="en-CA" w:eastAsia="en-CA" w:bidi="ar-SA"/>
-        </w:rPr>
-        <w:t>:showEnd</w:t>
+      <w:r>
+        <w:rPr>
+          <w:rFonts w:ascii="Courier New" w:eastAsia="Times New Roman" w:hAnsi="Courier New" w:cs="Courier New"/>
+          <w:kern w:val="0"/>
+          <w:sz w:val="21"/>
+          <w:szCs w:val="21"/>
+          <w:lang w:val="en-CA" w:eastAsia="en-CA" w:bidi="ar-SA"/>
+        </w:rPr>
+        <w:t>d.newPenList:showEnd</w:t>
       </w:r>
       <w:proofErr w:type="spellEnd"/>
       <w:r>
@@ -5557,7 +5427,6 @@
               <w:t>{</w:t>
             </w:r>
             <w:proofErr w:type="spellStart"/>
-            <w:proofErr w:type="gramStart"/>
             <w:r>
               <w:rPr>
                 <w:rFonts w:ascii="Courier New" w:eastAsia="Times New Roman" w:hAnsi="Courier New" w:cs="Courier New"/>
@@ -5579,7 +5448,6 @@
               <w:t>sysMatchedList</w:t>
             </w:r>
             <w:proofErr w:type="spellEnd"/>
-            <w:proofErr w:type="gramEnd"/>
             <w:r>
               <w:rPr>
                 <w:rFonts w:ascii="Courier New" w:eastAsia="Times New Roman" w:hAnsi="Courier New" w:cs="Courier New"/>
@@ -5643,7 +5511,6 @@
               <w:t>{</w:t>
             </w:r>
             <w:proofErr w:type="spellStart"/>
-            <w:proofErr w:type="gramStart"/>
             <w:r>
               <w:rPr>
                 <w:rFonts w:ascii="Courier New" w:eastAsia="Times New Roman" w:hAnsi="Courier New" w:cs="Courier New"/>
@@ -5665,7 +5532,6 @@
               <w:t>sysMatchedList</w:t>
             </w:r>
             <w:proofErr w:type="spellEnd"/>
-            <w:proofErr w:type="gramEnd"/>
             <w:r>
               <w:rPr>
                 <w:rFonts w:ascii="Courier New" w:eastAsia="Times New Roman" w:hAnsi="Courier New" w:cs="Courier New"/>
@@ -5729,7 +5595,6 @@
               <w:t>{</w:t>
             </w:r>
             <w:proofErr w:type="spellStart"/>
-            <w:proofErr w:type="gramStart"/>
             <w:r>
               <w:rPr>
                 <w:rFonts w:ascii="Courier New" w:eastAsia="Times New Roman" w:hAnsi="Courier New" w:cs="Courier New"/>
@@ -5751,7 +5616,6 @@
               <w:t>sysMatchedList</w:t>
             </w:r>
             <w:proofErr w:type="spellEnd"/>
-            <w:proofErr w:type="gramEnd"/>
             <w:r>
               <w:rPr>
                 <w:rFonts w:ascii="Courier New" w:eastAsia="Times New Roman" w:hAnsi="Courier New" w:cs="Courier New"/>
@@ -5837,7 +5701,6 @@
               <w:t>{</w:t>
             </w:r>
             <w:proofErr w:type="spellStart"/>
-            <w:proofErr w:type="gramStart"/>
             <w:r>
               <w:rPr>
                 <w:rFonts w:ascii="Courier New" w:eastAsia="Times New Roman" w:hAnsi="Courier New" w:cs="Courier New"/>
@@ -5859,7 +5722,6 @@
               <w:t>sysMatchedList</w:t>
             </w:r>
             <w:proofErr w:type="spellEnd"/>
-            <w:proofErr w:type="gramEnd"/>
             <w:r>
               <w:rPr>
                 <w:rFonts w:ascii="Courier New" w:eastAsia="Times New Roman" w:hAnsi="Courier New" w:cs="Courier New"/>
@@ -5946,7 +5808,6 @@
               <w:t>{</w:t>
             </w:r>
             <w:proofErr w:type="spellStart"/>
-            <w:proofErr w:type="gramStart"/>
             <w:r>
               <w:rPr>
                 <w:rFonts w:ascii="Courier New" w:eastAsia="Times New Roman" w:hAnsi="Courier New" w:cs="Courier New"/>
@@ -5968,7 +5829,6 @@
               <w:t>sysMatchedList</w:t>
             </w:r>
             <w:proofErr w:type="spellEnd"/>
-            <w:proofErr w:type="gramEnd"/>
             <w:r>
               <w:rPr>
                 <w:rFonts w:ascii="Courier New" w:eastAsia="Times New Roman" w:hAnsi="Courier New" w:cs="Courier New"/>
@@ -6056,7 +5916,6 @@
               <w:t>{</w:t>
             </w:r>
             <w:proofErr w:type="spellStart"/>
-            <w:proofErr w:type="gramStart"/>
             <w:r>
               <w:rPr>
                 <w:rFonts w:ascii="Courier New" w:eastAsia="Times New Roman" w:hAnsi="Courier New" w:cs="Courier New"/>
@@ -6078,7 +5937,6 @@
               <w:t>sysMatchedList</w:t>
             </w:r>
             <w:proofErr w:type="spellEnd"/>
-            <w:proofErr w:type="gramEnd"/>
             <w:r>
               <w:rPr>
                 <w:rFonts w:ascii="Courier New" w:eastAsia="Times New Roman" w:hAnsi="Courier New" w:cs="Courier New"/>
@@ -6143,7 +6001,6 @@
               <w:t>{</w:t>
             </w:r>
             <w:proofErr w:type="spellStart"/>
-            <w:proofErr w:type="gramStart"/>
             <w:r>
               <w:rPr>
                 <w:rFonts w:ascii="Courier New" w:eastAsia="Times New Roman" w:hAnsi="Courier New" w:cs="Courier New"/>
@@ -6165,7 +6022,6 @@
               <w:t>sysMatchedList</w:t>
             </w:r>
             <w:proofErr w:type="spellEnd"/>
-            <w:proofErr w:type="gramEnd"/>
             <w:r>
               <w:rPr>
                 <w:rFonts w:ascii="Courier New" w:eastAsia="Times New Roman" w:hAnsi="Courier New" w:cs="Courier New"/>
@@ -6273,7 +6129,6 @@
               <w:t>Usual Name: {</w:t>
             </w:r>
             <w:proofErr w:type="spellStart"/>
-            <w:proofErr w:type="gramStart"/>
             <w:r>
               <w:rPr>
                 <w:rFonts w:ascii="Courier New" w:eastAsia="Times New Roman" w:hAnsi="Courier New" w:cs="Courier New"/>
@@ -6295,7 +6150,6 @@
               <w:t>sysMatchedList</w:t>
             </w:r>
             <w:proofErr w:type="spellEnd"/>
-            <w:proofErr w:type="gramEnd"/>
             <w:r>
               <w:rPr>
                 <w:rFonts w:ascii="Courier New" w:eastAsia="Times New Roman" w:hAnsi="Courier New" w:cs="Courier New"/>
@@ -6659,7 +6513,6 @@
               <w:t>{</w:t>
             </w:r>
             <w:proofErr w:type="spellStart"/>
-            <w:proofErr w:type="gramStart"/>
             <w:r>
               <w:rPr>
                 <w:rFonts w:ascii="Courier New" w:eastAsia="Times New Roman" w:hAnsi="Courier New" w:cs="Courier New"/>
@@ -6681,7 +6534,6 @@
               <w:t>sysMatchedList</w:t>
             </w:r>
             <w:proofErr w:type="spellEnd"/>
-            <w:proofErr w:type="gramEnd"/>
             <w:r>
               <w:rPr>
                 <w:rFonts w:ascii="Courier New" w:eastAsia="Times New Roman" w:hAnsi="Courier New" w:cs="Courier New"/>
@@ -6846,27 +6698,15 @@
         <w:t>{</w:t>
       </w:r>
       <w:proofErr w:type="spellStart"/>
-      <w:proofErr w:type="gramStart"/>
-      <w:r>
-        <w:rPr>
-          <w:rFonts w:ascii="Courier New" w:eastAsia="Times New Roman" w:hAnsi="Courier New" w:cs="Courier New"/>
-          <w:kern w:val="0"/>
-          <w:sz w:val="21"/>
-          <w:szCs w:val="21"/>
-          <w:lang w:val="en-CA" w:eastAsia="en-CA" w:bidi="ar-SA"/>
-        </w:rPr>
-        <w:t>d.sysMatchedList</w:t>
-      </w:r>
-      <w:proofErr w:type="gramEnd"/>
-      <w:r>
-        <w:rPr>
-          <w:rFonts w:ascii="Courier New" w:eastAsia="Times New Roman" w:hAnsi="Courier New" w:cs="Courier New"/>
-          <w:kern w:val="0"/>
-          <w:sz w:val="21"/>
-          <w:szCs w:val="21"/>
-          <w:lang w:val="en-CA" w:eastAsia="en-CA" w:bidi="ar-SA"/>
-        </w:rPr>
-        <w:t>:showEnd</w:t>
+      <w:r>
+        <w:rPr>
+          <w:rFonts w:ascii="Courier New" w:eastAsia="Times New Roman" w:hAnsi="Courier New" w:cs="Courier New"/>
+          <w:kern w:val="0"/>
+          <w:sz w:val="21"/>
+          <w:szCs w:val="21"/>
+          <w:lang w:val="en-CA" w:eastAsia="en-CA" w:bidi="ar-SA"/>
+        </w:rPr>
+        <w:t>d.sysMatchedList:showEnd</w:t>
       </w:r>
       <w:proofErr w:type="spellEnd"/>
       <w:r>
@@ -7725,7 +7565,6 @@
               <w:t>{</w:t>
             </w:r>
             <w:proofErr w:type="spellStart"/>
-            <w:proofErr w:type="gramStart"/>
             <w:r>
               <w:rPr>
                 <w:rFonts w:ascii="Courier New" w:eastAsia="Times New Roman" w:hAnsi="Courier New" w:cs="Courier New"/>
@@ -7737,7 +7576,6 @@
               <w:t>d.diffList</w:t>
             </w:r>
             <w:proofErr w:type="spellEnd"/>
-            <w:proofErr w:type="gramEnd"/>
             <w:r>
               <w:rPr>
                 <w:rFonts w:ascii="Courier New" w:eastAsia="Times New Roman" w:hAnsi="Courier New" w:cs="Courier New"/>
@@ -7825,27 +7663,7 @@
                 <w:sz w:val="21"/>
                 <w:szCs w:val="21"/>
               </w:rPr>
-              <w:t>{</w:t>
-            </w:r>
-            <w:proofErr w:type="gramStart"/>
-            <w:r>
-              <w:rPr>
-                <w:rFonts w:ascii="Courier New" w:hAnsi="Courier New" w:cs="Courier New"/>
-                <w:color w:val="24292E"/>
-                <w:sz w:val="21"/>
-                <w:szCs w:val="21"/>
-              </w:rPr>
-              <w:t>d.diffList</w:t>
-            </w:r>
-            <w:proofErr w:type="gramEnd"/>
-            <w:r>
-              <w:rPr>
-                <w:rFonts w:ascii="Courier New" w:hAnsi="Courier New" w:cs="Courier New"/>
-                <w:color w:val="24292E"/>
-                <w:sz w:val="21"/>
-                <w:szCs w:val="21"/>
-              </w:rPr>
-              <w:t>[i].min.</w:t>
+              <w:t>{d.diffList[i].min.</w:t>
             </w:r>
             <w:r>
               <w:rPr>
@@ -7982,7 +7800,6 @@
               <w:t>{</w:t>
             </w:r>
             <w:proofErr w:type="spellStart"/>
-            <w:proofErr w:type="gramStart"/>
             <w:r>
               <w:rPr>
                 <w:rFonts w:ascii="Courier New" w:hAnsi="Courier New" w:cs="Courier New"/>
@@ -7993,7 +7810,6 @@
               <w:t>d.diffList</w:t>
             </w:r>
             <w:proofErr w:type="spellEnd"/>
-            <w:proofErr w:type="gramEnd"/>
             <w:r>
               <w:rPr>
                 <w:rFonts w:ascii="Courier New" w:hAnsi="Courier New" w:cs="Courier New"/>
@@ -8054,27 +7870,7 @@
                 <w:sz w:val="21"/>
                 <w:szCs w:val="21"/>
               </w:rPr>
-              <w:t>{</w:t>
-            </w:r>
-            <w:proofErr w:type="gramStart"/>
-            <w:r>
-              <w:rPr>
-                <w:rFonts w:ascii="Courier New" w:hAnsi="Courier New" w:cs="Courier New"/>
-                <w:color w:val="24292E"/>
-                <w:sz w:val="21"/>
-                <w:szCs w:val="21"/>
-              </w:rPr>
-              <w:t>d.diffList</w:t>
-            </w:r>
-            <w:proofErr w:type="gramEnd"/>
-            <w:r>
-              <w:rPr>
-                <w:rFonts w:ascii="Courier New" w:hAnsi="Courier New" w:cs="Courier New"/>
-                <w:color w:val="24292E"/>
-                <w:sz w:val="21"/>
-                <w:szCs w:val="21"/>
-              </w:rPr>
-              <w:t>[i].min.surnameDiff:ifEQ('true'):showBegin}</w:t>
+              <w:t>{d.diffList[i].min.surnameDiff:ifEQ('true'):showBegin}</w:t>
             </w:r>
             <w:r>
               <w:rPr>
@@ -8139,7 +7935,6 @@
               <w:t>{</w:t>
             </w:r>
             <w:proofErr w:type="spellStart"/>
-            <w:proofErr w:type="gramStart"/>
             <w:r>
               <w:rPr>
                 <w:rFonts w:ascii="Courier New" w:hAnsi="Courier New" w:cs="Courier New"/>
@@ -8150,7 +7945,6 @@
               <w:t>d.diffList</w:t>
             </w:r>
             <w:proofErr w:type="spellEnd"/>
-            <w:proofErr w:type="gramEnd"/>
             <w:r>
               <w:rPr>
                 <w:rFonts w:ascii="Courier New" w:hAnsi="Courier New" w:cs="Courier New"/>
@@ -8220,27 +8014,7 @@
                 <w:sz w:val="21"/>
                 <w:szCs w:val="21"/>
               </w:rPr>
-              <w:t>{</w:t>
-            </w:r>
-            <w:proofErr w:type="gramStart"/>
-            <w:r>
-              <w:rPr>
-                <w:rFonts w:ascii="Courier New" w:hAnsi="Courier New" w:cs="Courier New"/>
-                <w:color w:val="24292E"/>
-                <w:sz w:val="21"/>
-                <w:szCs w:val="21"/>
-              </w:rPr>
-              <w:t>d.diffList</w:t>
-            </w:r>
-            <w:proofErr w:type="gramEnd"/>
-            <w:r>
-              <w:rPr>
-                <w:rFonts w:ascii="Courier New" w:hAnsi="Courier New" w:cs="Courier New"/>
-                <w:color w:val="24292E"/>
-                <w:sz w:val="21"/>
-                <w:szCs w:val="21"/>
-              </w:rPr>
-              <w:t>[i].min.</w:t>
+              <w:t>{d.diffList[i].min.</w:t>
             </w:r>
             <w:r>
               <w:rPr>
@@ -8377,7 +8151,6 @@
               <w:t>{</w:t>
             </w:r>
             <w:proofErr w:type="spellStart"/>
-            <w:proofErr w:type="gramStart"/>
             <w:r>
               <w:rPr>
                 <w:rFonts w:ascii="Courier New" w:hAnsi="Courier New" w:cs="Courier New"/>
@@ -8388,7 +8161,6 @@
               <w:t>d.diffList</w:t>
             </w:r>
             <w:proofErr w:type="spellEnd"/>
-            <w:proofErr w:type="gramEnd"/>
             <w:r>
               <w:rPr>
                 <w:rFonts w:ascii="Courier New" w:hAnsi="Courier New" w:cs="Courier New"/>
@@ -8458,27 +8230,7 @@
                 <w:sz w:val="21"/>
                 <w:szCs w:val="21"/>
               </w:rPr>
-              <w:t>{</w:t>
-            </w:r>
-            <w:proofErr w:type="gramStart"/>
-            <w:r>
-              <w:rPr>
-                <w:rFonts w:ascii="Courier New" w:hAnsi="Courier New" w:cs="Courier New"/>
-                <w:color w:val="24292E"/>
-                <w:sz w:val="21"/>
-                <w:szCs w:val="21"/>
-              </w:rPr>
-              <w:t>d.diffList</w:t>
-            </w:r>
-            <w:proofErr w:type="gramEnd"/>
-            <w:r>
-              <w:rPr>
-                <w:rFonts w:ascii="Courier New" w:hAnsi="Courier New" w:cs="Courier New"/>
-                <w:color w:val="24292E"/>
-                <w:sz w:val="21"/>
-                <w:szCs w:val="21"/>
-              </w:rPr>
-              <w:t>[i].min.</w:t>
+              <w:t>{d.diffList[i].min.</w:t>
             </w:r>
             <w:r>
               <w:rPr>
@@ -8625,7 +8377,6 @@
               <w:t>{</w:t>
             </w:r>
             <w:proofErr w:type="spellStart"/>
-            <w:proofErr w:type="gramStart"/>
             <w:r>
               <w:rPr>
                 <w:rFonts w:ascii="Courier New" w:eastAsia="Times New Roman" w:hAnsi="Courier New" w:cs="Courier New"/>
@@ -8637,7 +8388,6 @@
               <w:t>d.diffList</w:t>
             </w:r>
             <w:proofErr w:type="spellEnd"/>
-            <w:proofErr w:type="gramEnd"/>
             <w:r>
               <w:rPr>
                 <w:rFonts w:ascii="Courier New" w:eastAsia="Times New Roman" w:hAnsi="Courier New" w:cs="Courier New"/>
@@ -8717,29 +8467,7 @@
                 <w:szCs w:val="21"/>
                 <w:lang w:val="en-US" w:eastAsia="en-CA" w:bidi="ar-SA"/>
               </w:rPr>
-              <w:t>{</w:t>
-            </w:r>
-            <w:proofErr w:type="gramStart"/>
-            <w:r>
-              <w:rPr>
-                <w:rFonts w:ascii="Courier New" w:eastAsia="Times New Roman" w:hAnsi="Courier New" w:cs="Courier New"/>
-                <w:kern w:val="0"/>
-                <w:sz w:val="21"/>
-                <w:szCs w:val="21"/>
-                <w:lang w:val="en-US" w:eastAsia="en-CA" w:bidi="ar-SA"/>
-              </w:rPr>
-              <w:t>d.diffList</w:t>
-            </w:r>
-            <w:proofErr w:type="gramEnd"/>
-            <w:r>
-              <w:rPr>
-                <w:rFonts w:ascii="Courier New" w:eastAsia="Times New Roman" w:hAnsi="Courier New" w:cs="Courier New"/>
-                <w:kern w:val="0"/>
-                <w:sz w:val="21"/>
-                <w:szCs w:val="21"/>
-                <w:lang w:val="en-US" w:eastAsia="en-CA" w:bidi="ar-SA"/>
-              </w:rPr>
-              <w:t>[i].min.birthDateDiff:ifEQ('true'):showBegin}</w:t>
+              <w:t>{d.diffList[i].min.birthDateDiff:ifEQ('true'):showBegin}</w:t>
             </w:r>
             <w:r>
               <w:rPr>
@@ -8818,7 +8546,6 @@
               <w:t>{</w:t>
             </w:r>
             <w:proofErr w:type="spellStart"/>
-            <w:proofErr w:type="gramStart"/>
             <w:r>
               <w:rPr>
                 <w:rFonts w:ascii="Courier New" w:hAnsi="Courier New" w:cs="Courier New"/>
@@ -8829,7 +8556,6 @@
               <w:t>d.diffList</w:t>
             </w:r>
             <w:proofErr w:type="spellEnd"/>
-            <w:proofErr w:type="gramEnd"/>
             <w:r>
               <w:rPr>
                 <w:rFonts w:ascii="Courier New" w:hAnsi="Courier New" w:cs="Courier New"/>
@@ -8901,27 +8627,7 @@
                 <w:sz w:val="21"/>
                 <w:szCs w:val="21"/>
               </w:rPr>
-              <w:t>{</w:t>
-            </w:r>
-            <w:proofErr w:type="gramStart"/>
-            <w:r>
-              <w:rPr>
-                <w:rFonts w:ascii="Courier New" w:hAnsi="Courier New" w:cs="Courier New"/>
-                <w:color w:val="24292E"/>
-                <w:sz w:val="21"/>
-                <w:szCs w:val="21"/>
-              </w:rPr>
-              <w:t>d.diffList</w:t>
-            </w:r>
-            <w:proofErr w:type="gramEnd"/>
-            <w:r>
-              <w:rPr>
-                <w:rFonts w:ascii="Courier New" w:hAnsi="Courier New" w:cs="Courier New"/>
-                <w:color w:val="24292E"/>
-                <w:sz w:val="21"/>
-                <w:szCs w:val="21"/>
-              </w:rPr>
-              <w:t>[i].min.</w:t>
+              <w:t>{d.diffList[i].min.</w:t>
             </w:r>
             <w:r>
               <w:rPr>
@@ -9058,7 +8764,6 @@
               <w:t>{</w:t>
             </w:r>
             <w:proofErr w:type="spellStart"/>
-            <w:proofErr w:type="gramStart"/>
             <w:r>
               <w:rPr>
                 <w:rFonts w:ascii="Courier New" w:hAnsi="Courier New" w:cs="Courier New"/>
@@ -9069,7 +8774,6 @@
               <w:t>d.diffList</w:t>
             </w:r>
             <w:proofErr w:type="spellEnd"/>
-            <w:proofErr w:type="gramEnd"/>
             <w:r>
               <w:rPr>
                 <w:rFonts w:ascii="Courier New" w:hAnsi="Courier New" w:cs="Courier New"/>
@@ -9139,27 +8843,7 @@
                 <w:sz w:val="21"/>
                 <w:szCs w:val="21"/>
               </w:rPr>
-              <w:t>{</w:t>
-            </w:r>
-            <w:proofErr w:type="gramStart"/>
-            <w:r>
-              <w:rPr>
-                <w:rFonts w:ascii="Courier New" w:hAnsi="Courier New" w:cs="Courier New"/>
-                <w:color w:val="24292E"/>
-                <w:sz w:val="21"/>
-                <w:szCs w:val="21"/>
-              </w:rPr>
-              <w:t>d.diffList</w:t>
-            </w:r>
-            <w:proofErr w:type="gramEnd"/>
-            <w:r>
-              <w:rPr>
-                <w:rFonts w:ascii="Courier New" w:hAnsi="Courier New" w:cs="Courier New"/>
-                <w:color w:val="24292E"/>
-                <w:sz w:val="21"/>
-                <w:szCs w:val="21"/>
-              </w:rPr>
-              <w:t>[i].min.</w:t>
+              <w:t>{d.diffList[i].min.</w:t>
             </w:r>
             <w:r>
               <w:rPr>
@@ -9351,114 +9035,6 @@
               </w:rPr>
               <w:t xml:space="preserve">               </w:t>
             </w:r>
-            <w:r>
-              <w:rPr>
-                <w:rFonts w:ascii="Courier New" w:eastAsia="Times New Roman" w:hAnsi="Courier New" w:cs="Courier New"/>
-                <w:kern w:val="0"/>
-                <w:sz w:val="21"/>
-                <w:szCs w:val="21"/>
-                <w:lang w:val="en-CA" w:eastAsia="en-CA" w:bidi="ar-SA"/>
-              </w:rPr>
-              <w:t>Usual Name: {</w:t>
-            </w:r>
-            <w:proofErr w:type="spellStart"/>
-            <w:proofErr w:type="gramStart"/>
-            <w:r>
-              <w:rPr>
-                <w:rFonts w:ascii="Courier New" w:eastAsia="Times New Roman" w:hAnsi="Courier New" w:cs="Courier New"/>
-                <w:kern w:val="0"/>
-                <w:sz w:val="21"/>
-                <w:szCs w:val="21"/>
-                <w:lang w:val="en-CA" w:eastAsia="en-CA" w:bidi="ar-SA"/>
-              </w:rPr>
-              <w:t>d.</w:t>
-            </w:r>
-            <w:r>
-              <w:rPr>
-                <w:rFonts w:ascii="Courier New" w:eastAsia="Times New Roman" w:hAnsi="Courier New" w:cs="Courier New"/>
-                <w:kern w:val="0"/>
-                <w:sz w:val="21"/>
-                <w:szCs w:val="21"/>
-                <w:lang w:val="en-CA" w:eastAsia="en-CA" w:bidi="ar-SA"/>
-              </w:rPr>
-              <w:t>diffList</w:t>
-            </w:r>
-            <w:proofErr w:type="spellEnd"/>
-            <w:proofErr w:type="gramEnd"/>
-            <w:r>
-              <w:rPr>
-                <w:rFonts w:ascii="Courier New" w:eastAsia="Times New Roman" w:hAnsi="Courier New" w:cs="Courier New"/>
-                <w:kern w:val="0"/>
-                <w:sz w:val="21"/>
-                <w:szCs w:val="21"/>
-                <w:lang w:val="en-CA" w:eastAsia="en-CA" w:bidi="ar-SA"/>
-              </w:rPr>
-              <w:t>[</w:t>
-            </w:r>
-            <w:proofErr w:type="spellStart"/>
-            <w:r>
-              <w:rPr>
-                <w:rFonts w:ascii="Courier New" w:eastAsia="Times New Roman" w:hAnsi="Courier New" w:cs="Courier New"/>
-                <w:kern w:val="0"/>
-                <w:sz w:val="21"/>
-                <w:szCs w:val="21"/>
-                <w:lang w:val="en-CA" w:eastAsia="en-CA" w:bidi="ar-SA"/>
-              </w:rPr>
-              <w:t>i</w:t>
-            </w:r>
-            <w:proofErr w:type="spellEnd"/>
-            <w:r>
-              <w:rPr>
-                <w:rFonts w:ascii="Courier New" w:eastAsia="Times New Roman" w:hAnsi="Courier New" w:cs="Courier New"/>
-                <w:kern w:val="0"/>
-                <w:sz w:val="21"/>
-                <w:szCs w:val="21"/>
-                <w:lang w:val="en-CA" w:eastAsia="en-CA" w:bidi="ar-SA"/>
-              </w:rPr>
-              <w:t>]</w:t>
-            </w:r>
-            <w:r>
-              <w:rPr>
-                <w:rFonts w:ascii="Courier New" w:eastAsia="Times New Roman" w:hAnsi="Courier New" w:cs="Courier New"/>
-                <w:kern w:val="0"/>
-                <w:sz w:val="21"/>
-                <w:szCs w:val="21"/>
-                <w:lang w:val="en-CA" w:eastAsia="en-CA" w:bidi="ar-SA"/>
-              </w:rPr>
-              <w:t>.</w:t>
-            </w:r>
-            <w:proofErr w:type="spellStart"/>
-            <w:r>
-              <w:rPr>
-                <w:rFonts w:ascii="Courier New" w:eastAsia="Times New Roman" w:hAnsi="Courier New" w:cs="Courier New"/>
-                <w:kern w:val="0"/>
-                <w:sz w:val="21"/>
-                <w:szCs w:val="21"/>
-                <w:lang w:val="en-CA" w:eastAsia="en-CA" w:bidi="ar-SA"/>
-              </w:rPr>
-              <w:t>min</w:t>
-            </w:r>
-            <w:r>
-              <w:rPr>
-                <w:rFonts w:ascii="Courier New" w:eastAsia="Times New Roman" w:hAnsi="Courier New" w:cs="Courier New"/>
-                <w:kern w:val="0"/>
-                <w:sz w:val="21"/>
-                <w:szCs w:val="21"/>
-                <w:lang w:val="en-CA" w:eastAsia="en-CA" w:bidi="ar-SA"/>
-              </w:rPr>
-              <w:t>.usualName</w:t>
-            </w:r>
-            <w:proofErr w:type="spellEnd"/>
-            <w:r>
-              <w:rPr>
-                <w:rFonts w:ascii="Courier New" w:eastAsia="Times New Roman" w:hAnsi="Courier New" w:cs="Courier New"/>
-                <w:kern w:val="0"/>
-                <w:sz w:val="21"/>
-                <w:szCs w:val="21"/>
-                <w:lang w:val="en-CA" w:eastAsia="en-CA" w:bidi="ar-SA"/>
-              </w:rPr>
-              <w:t>}</w:t>
-            </w:r>
           </w:p>
           <w:p>
             <w:pPr>
@@ -9487,7 +9063,6 @@
               <w:t>{</w:t>
             </w:r>
             <w:proofErr w:type="spellStart"/>
-            <w:proofErr w:type="gramStart"/>
             <w:r>
               <w:rPr>
                 <w:rFonts w:ascii="Courier New" w:eastAsia="Times New Roman" w:hAnsi="Courier New" w:cs="Courier New"/>
@@ -9499,7 +9074,6 @@
               <w:t>d.diffList</w:t>
             </w:r>
             <w:proofErr w:type="spellEnd"/>
-            <w:proofErr w:type="gramEnd"/>
             <w:r>
               <w:rPr>
                 <w:rFonts w:ascii="Courier New" w:eastAsia="Times New Roman" w:hAnsi="Courier New" w:cs="Courier New"/>
@@ -9768,7 +9342,6 @@
               <w:t>{</w:t>
             </w:r>
             <w:proofErr w:type="spellStart"/>
-            <w:proofErr w:type="gramStart"/>
             <w:r>
               <w:rPr>
                 <w:rFonts w:ascii="Courier New" w:eastAsia="Times New Roman" w:hAnsi="Courier New" w:cs="Courier New"/>
@@ -9790,7 +9363,6 @@
               <w:t>diffList</w:t>
             </w:r>
             <w:proofErr w:type="spellEnd"/>
-            <w:proofErr w:type="gramEnd"/>
             <w:r>
               <w:rPr>
                 <w:rFonts w:ascii="Courier New" w:eastAsia="Times New Roman" w:hAnsi="Courier New" w:cs="Courier New"/>
@@ -10121,27 +9693,15 @@
         <w:t>{</w:t>
       </w:r>
       <w:proofErr w:type="spellStart"/>
-      <w:proofErr w:type="gramStart"/>
-      <w:r>
-        <w:rPr>
-          <w:rFonts w:ascii="Courier New" w:eastAsia="Times New Roman" w:hAnsi="Courier New" w:cs="Courier New"/>
-          <w:kern w:val="0"/>
-          <w:sz w:val="21"/>
-          <w:szCs w:val="21"/>
-          <w:lang w:val="en-CA" w:eastAsia="en-CA" w:bidi="ar-SA"/>
-        </w:rPr>
-        <w:t>d.diffList</w:t>
-      </w:r>
-      <w:proofErr w:type="gramEnd"/>
-      <w:r>
-        <w:rPr>
-          <w:rFonts w:ascii="Courier New" w:eastAsia="Times New Roman" w:hAnsi="Courier New" w:cs="Courier New"/>
-          <w:kern w:val="0"/>
-          <w:sz w:val="21"/>
-          <w:szCs w:val="21"/>
-          <w:lang w:val="en-CA" w:eastAsia="en-CA" w:bidi="ar-SA"/>
-        </w:rPr>
-        <w:t>:showEnd</w:t>
+      <w:r>
+        <w:rPr>
+          <w:rFonts w:ascii="Courier New" w:eastAsia="Times New Roman" w:hAnsi="Courier New" w:cs="Courier New"/>
+          <w:kern w:val="0"/>
+          <w:sz w:val="21"/>
+          <w:szCs w:val="21"/>
+          <w:lang w:val="en-CA" w:eastAsia="en-CA" w:bidi="ar-SA"/>
+        </w:rPr>
+        <w:t>d.diffList:showEnd</w:t>
       </w:r>
       <w:proofErr w:type="spellEnd"/>
       <w:r>
@@ -10807,7 +10367,6 @@
               <w:t>{</w:t>
             </w:r>
             <w:proofErr w:type="spellStart"/>
-            <w:proofErr w:type="gramStart"/>
             <w:r>
               <w:rPr>
                 <w:rFonts w:ascii="Courier New" w:eastAsia="Times New Roman" w:hAnsi="Courier New" w:cs="Courier New"/>
@@ -10829,7 +10388,6 @@
               <w:t>confirmedList</w:t>
             </w:r>
             <w:proofErr w:type="spellEnd"/>
-            <w:proofErr w:type="gramEnd"/>
             <w:r>
               <w:rPr>
                 <w:rFonts w:ascii="Courier New" w:eastAsia="Times New Roman" w:hAnsi="Courier New" w:cs="Courier New"/>
@@ -11031,7 +10589,6 @@
               <w:t>{</w:t>
             </w:r>
             <w:proofErr w:type="spellStart"/>
-            <w:proofErr w:type="gramStart"/>
             <w:r>
               <w:rPr>
                 <w:rFonts w:ascii="Courier New" w:eastAsia="Times New Roman" w:hAnsi="Courier New" w:cs="Courier New"/>
@@ -11053,7 +10610,6 @@
               <w:t>confirmedList</w:t>
             </w:r>
             <w:proofErr w:type="spellEnd"/>
-            <w:proofErr w:type="gramEnd"/>
             <w:r>
               <w:rPr>
                 <w:rFonts w:ascii="Courier New" w:eastAsia="Times New Roman" w:hAnsi="Courier New" w:cs="Courier New"/>
@@ -11097,7 +10653,6 @@
               <w:t xml:space="preserve">. </w:t>
             </w:r>
             <w:proofErr w:type="spellStart"/>
-            <w:proofErr w:type="gramStart"/>
             <w:r>
               <w:rPr>
                 <w:rFonts w:ascii="Courier New" w:eastAsia="Times New Roman" w:hAnsi="Courier New" w:cs="Courier New"/>
@@ -11119,7 +10674,6 @@
               <w:t>.surname</w:t>
             </w:r>
             <w:proofErr w:type="spellEnd"/>
-            <w:proofErr w:type="gramEnd"/>
             <w:r>
               <w:rPr>
                 <w:rFonts w:ascii="Courier New" w:eastAsia="Times New Roman" w:hAnsi="Courier New" w:cs="Courier New"/>
@@ -11156,7 +10710,6 @@
               <w:t>{</w:t>
             </w:r>
             <w:proofErr w:type="spellStart"/>
-            <w:proofErr w:type="gramStart"/>
             <w:r>
               <w:rPr>
                 <w:rFonts w:ascii="Courier New" w:eastAsia="Times New Roman" w:hAnsi="Courier New" w:cs="Courier New"/>
@@ -11178,7 +10731,6 @@
               <w:t>confirmedList</w:t>
             </w:r>
             <w:proofErr w:type="spellEnd"/>
-            <w:proofErr w:type="gramEnd"/>
             <w:r>
               <w:rPr>
                 <w:rFonts w:ascii="Courier New" w:eastAsia="Times New Roman" w:hAnsi="Courier New" w:cs="Courier New"/>
@@ -11222,7 +10774,6 @@
               <w:t xml:space="preserve">. </w:t>
             </w:r>
             <w:proofErr w:type="spellStart"/>
-            <w:proofErr w:type="gramStart"/>
             <w:r>
               <w:rPr>
                 <w:rFonts w:ascii="Courier New" w:eastAsia="Times New Roman" w:hAnsi="Courier New" w:cs="Courier New"/>
@@ -11244,7 +10795,6 @@
               <w:t>.surname</w:t>
             </w:r>
             <w:proofErr w:type="spellEnd"/>
-            <w:proofErr w:type="gramEnd"/>
             <w:r>
               <w:rPr>
                 <w:rFonts w:ascii="Courier New" w:eastAsia="Times New Roman" w:hAnsi="Courier New" w:cs="Courier New"/>
@@ -11286,7 +10836,6 @@
               <w:t>{</w:t>
             </w:r>
             <w:proofErr w:type="spellStart"/>
-            <w:proofErr w:type="gramStart"/>
             <w:r>
               <w:rPr>
                 <w:rFonts w:ascii="Courier New" w:eastAsia="Times New Roman" w:hAnsi="Courier New" w:cs="Courier New"/>
@@ -11308,7 +10857,6 @@
               <w:t>confirmedList</w:t>
             </w:r>
             <w:proofErr w:type="spellEnd"/>
-            <w:proofErr w:type="gramEnd"/>
             <w:r>
               <w:rPr>
                 <w:rFonts w:ascii="Courier New" w:eastAsia="Times New Roman" w:hAnsi="Courier New" w:cs="Courier New"/>
@@ -11352,7 +10900,6 @@
               <w:t xml:space="preserve">. </w:t>
             </w:r>
             <w:proofErr w:type="spellStart"/>
-            <w:proofErr w:type="gramStart"/>
             <w:r>
               <w:rPr>
                 <w:rFonts w:ascii="Courier New" w:eastAsia="Times New Roman" w:hAnsi="Courier New" w:cs="Courier New"/>
@@ -11374,7 +10921,6 @@
               <w:t>.givenName</w:t>
             </w:r>
             <w:proofErr w:type="spellEnd"/>
-            <w:proofErr w:type="gramEnd"/>
             <w:r>
               <w:rPr>
                 <w:rFonts w:ascii="Courier New" w:eastAsia="Times New Roman" w:hAnsi="Courier New" w:cs="Courier New"/>
@@ -11461,7 +11007,6 @@
               <w:t xml:space="preserve">. </w:t>
             </w:r>
             <w:proofErr w:type="spellStart"/>
-            <w:proofErr w:type="gramStart"/>
             <w:r>
               <w:rPr>
                 <w:rFonts w:ascii="Courier New" w:eastAsia="Times New Roman" w:hAnsi="Courier New" w:cs="Courier New"/>
@@ -11483,7 +11028,6 @@
               <w:t>.givenName</w:t>
             </w:r>
             <w:proofErr w:type="spellEnd"/>
-            <w:proofErr w:type="gramEnd"/>
             <w:r>
               <w:rPr>
                 <w:rFonts w:ascii="Courier New" w:eastAsia="Times New Roman" w:hAnsi="Courier New" w:cs="Courier New"/>
@@ -11525,7 +11069,6 @@
               <w:t>{</w:t>
             </w:r>
             <w:proofErr w:type="spellStart"/>
-            <w:proofErr w:type="gramStart"/>
             <w:r>
               <w:rPr>
                 <w:rFonts w:ascii="Courier New" w:eastAsia="Times New Roman" w:hAnsi="Courier New" w:cs="Courier New"/>
@@ -11547,7 +11090,6 @@
               <w:t>confirmedList</w:t>
             </w:r>
             <w:proofErr w:type="spellEnd"/>
-            <w:proofErr w:type="gramEnd"/>
             <w:r>
               <w:rPr>
                 <w:rFonts w:ascii="Courier New" w:eastAsia="Times New Roman" w:hAnsi="Courier New" w:cs="Courier New"/>
@@ -11591,7 +11133,6 @@
               <w:t xml:space="preserve">. </w:t>
             </w:r>
             <w:proofErr w:type="spellStart"/>
-            <w:proofErr w:type="gramStart"/>
             <w:r>
               <w:rPr>
                 <w:rFonts w:ascii="Courier New" w:eastAsia="Times New Roman" w:hAnsi="Courier New" w:cs="Courier New"/>
@@ -11613,7 +11154,6 @@
               <w:t>.legalMiddleNames</w:t>
             </w:r>
             <w:proofErr w:type="spellEnd"/>
-            <w:proofErr w:type="gramEnd"/>
             <w:r>
               <w:rPr>
                 <w:rFonts w:ascii="Courier New" w:eastAsia="Times New Roman" w:hAnsi="Courier New" w:cs="Courier New"/>
@@ -11700,7 +11240,6 @@
               <w:t xml:space="preserve">. </w:t>
             </w:r>
             <w:proofErr w:type="spellStart"/>
-            <w:proofErr w:type="gramStart"/>
             <w:r>
               <w:rPr>
                 <w:rFonts w:ascii="Courier New" w:eastAsia="Times New Roman" w:hAnsi="Courier New" w:cs="Courier New"/>
@@ -11722,7 +11261,6 @@
               <w:t>.legalMiddleNames</w:t>
             </w:r>
             <w:proofErr w:type="spellEnd"/>
-            <w:proofErr w:type="gramEnd"/>
             <w:r>
               <w:rPr>
                 <w:rFonts w:ascii="Courier New" w:eastAsia="Times New Roman" w:hAnsi="Courier New" w:cs="Courier New"/>
@@ -11765,7 +11303,6 @@
               <w:t>{</w:t>
             </w:r>
             <w:proofErr w:type="spellStart"/>
-            <w:proofErr w:type="gramStart"/>
             <w:r>
               <w:rPr>
                 <w:rFonts w:ascii="Courier New" w:eastAsia="Times New Roman" w:hAnsi="Courier New" w:cs="Courier New"/>
@@ -11787,7 +11324,6 @@
               <w:t>confirmedList</w:t>
             </w:r>
             <w:proofErr w:type="spellEnd"/>
-            <w:proofErr w:type="gramEnd"/>
             <w:r>
               <w:rPr>
                 <w:rFonts w:ascii="Courier New" w:eastAsia="Times New Roman" w:hAnsi="Courier New" w:cs="Courier New"/>
@@ -11831,7 +11367,6 @@
               <w:t xml:space="preserve">. </w:t>
             </w:r>
             <w:proofErr w:type="spellStart"/>
-            <w:proofErr w:type="gramStart"/>
             <w:r>
               <w:rPr>
                 <w:rFonts w:ascii="Courier New" w:eastAsia="Times New Roman" w:hAnsi="Courier New" w:cs="Courier New"/>
@@ -11853,7 +11388,6 @@
               <w:t>.birthDate</w:t>
             </w:r>
             <w:proofErr w:type="spellEnd"/>
-            <w:proofErr w:type="gramEnd"/>
             <w:r>
               <w:rPr>
                 <w:rFonts w:ascii="Courier New" w:eastAsia="Times New Roman" w:hAnsi="Courier New" w:cs="Courier New"/>
@@ -11940,7 +11474,6 @@
               <w:t xml:space="preserve">. </w:t>
             </w:r>
             <w:proofErr w:type="spellStart"/>
-            <w:proofErr w:type="gramStart"/>
             <w:r>
               <w:rPr>
                 <w:rFonts w:ascii="Courier New" w:eastAsia="Times New Roman" w:hAnsi="Courier New" w:cs="Courier New"/>
@@ -11962,7 +11495,6 @@
               <w:t>.birthDate</w:t>
             </w:r>
             <w:proofErr w:type="spellEnd"/>
-            <w:proofErr w:type="gramEnd"/>
             <w:r>
               <w:rPr>
                 <w:rFonts w:ascii="Courier New" w:eastAsia="Times New Roman" w:hAnsi="Courier New" w:cs="Courier New"/>
@@ -12006,7 +11538,6 @@
               <w:t>{</w:t>
             </w:r>
             <w:proofErr w:type="spellStart"/>
-            <w:proofErr w:type="gramStart"/>
             <w:r>
               <w:rPr>
                 <w:rFonts w:ascii="Courier New" w:eastAsia="Times New Roman" w:hAnsi="Courier New" w:cs="Courier New"/>
@@ -12028,7 +11559,6 @@
               <w:t>confirmedList</w:t>
             </w:r>
             <w:proofErr w:type="spellEnd"/>
-            <w:proofErr w:type="gramEnd"/>
             <w:r>
               <w:rPr>
                 <w:rFonts w:ascii="Courier New" w:eastAsia="Times New Roman" w:hAnsi="Courier New" w:cs="Courier New"/>
@@ -12072,7 +11602,6 @@
               <w:t xml:space="preserve">. </w:t>
             </w:r>
             <w:proofErr w:type="spellStart"/>
-            <w:proofErr w:type="gramStart"/>
             <w:r>
               <w:rPr>
                 <w:rFonts w:ascii="Courier New" w:eastAsia="Times New Roman" w:hAnsi="Courier New" w:cs="Courier New"/>
@@ -12094,7 +11623,6 @@
               <w:t>.gender</w:t>
             </w:r>
             <w:proofErr w:type="spellEnd"/>
-            <w:proofErr w:type="gramEnd"/>
             <w:r>
               <w:rPr>
                 <w:rFonts w:ascii="Courier New" w:eastAsia="Times New Roman" w:hAnsi="Courier New" w:cs="Courier New"/>
@@ -12181,7 +11709,6 @@
               <w:t xml:space="preserve">. </w:t>
             </w:r>
             <w:proofErr w:type="spellStart"/>
-            <w:proofErr w:type="gramStart"/>
             <w:r>
               <w:rPr>
                 <w:rFonts w:ascii="Courier New" w:eastAsia="Times New Roman" w:hAnsi="Courier New" w:cs="Courier New"/>
@@ -12203,7 +11730,6 @@
               <w:t>.gender</w:t>
             </w:r>
             <w:proofErr w:type="spellEnd"/>
-            <w:proofErr w:type="gramEnd"/>
             <w:r>
               <w:rPr>
                 <w:rFonts w:ascii="Courier New" w:eastAsia="Times New Roman" w:hAnsi="Courier New" w:cs="Courier New"/>
@@ -12247,7 +11773,6 @@
               <w:t>{</w:t>
             </w:r>
             <w:proofErr w:type="spellStart"/>
-            <w:proofErr w:type="gramStart"/>
             <w:r>
               <w:rPr>
                 <w:rFonts w:ascii="Courier New" w:eastAsia="Times New Roman" w:hAnsi="Courier New" w:cs="Courier New"/>
@@ -12279,7 +11804,6 @@
               <w:t>List</w:t>
             </w:r>
             <w:proofErr w:type="spellEnd"/>
-            <w:proofErr w:type="gramEnd"/>
             <w:r>
               <w:rPr>
                 <w:rFonts w:ascii="Courier New" w:eastAsia="Times New Roman" w:hAnsi="Courier New" w:cs="Courier New"/>
@@ -12333,7 +11857,6 @@
               <w:t xml:space="preserve"> </w:t>
             </w:r>
             <w:proofErr w:type="spellStart"/>
-            <w:proofErr w:type="gramStart"/>
             <w:r>
               <w:rPr>
                 <w:rFonts w:ascii="Courier New" w:eastAsia="Times New Roman" w:hAnsi="Courier New" w:cs="Courier New"/>
@@ -12355,7 +11878,6 @@
               <w:t>.schoolID</w:t>
             </w:r>
             <w:proofErr w:type="spellEnd"/>
-            <w:proofErr w:type="gramEnd"/>
             <w:r>
               <w:rPr>
                 <w:rFonts w:ascii="Courier New" w:eastAsia="Times New Roman" w:hAnsi="Courier New" w:cs="Courier New"/>
@@ -12452,7 +11974,6 @@
               <w:t xml:space="preserve"> </w:t>
             </w:r>
             <w:proofErr w:type="spellStart"/>
-            <w:proofErr w:type="gramStart"/>
             <w:r>
               <w:rPr>
                 <w:rFonts w:ascii="Courier New" w:eastAsia="Times New Roman" w:hAnsi="Courier New" w:cs="Courier New"/>
@@ -12474,7 +11995,6 @@
               <w:t>.schoolID</w:t>
             </w:r>
             <w:proofErr w:type="spellEnd"/>
-            <w:proofErr w:type="gramEnd"/>
             <w:r>
               <w:rPr>
                 <w:rFonts w:ascii="Courier New" w:eastAsia="Times New Roman" w:hAnsi="Courier New" w:cs="Courier New"/>
@@ -12625,7 +12145,6 @@
               <w:t>{</w:t>
             </w:r>
             <w:proofErr w:type="spellStart"/>
-            <w:proofErr w:type="gramStart"/>
             <w:r>
               <w:rPr>
                 <w:rFonts w:ascii="Courier New" w:eastAsia="Times New Roman" w:hAnsi="Courier New" w:cs="Courier New"/>
@@ -12647,7 +12166,6 @@
               <w:t>confirmedList</w:t>
             </w:r>
             <w:proofErr w:type="spellEnd"/>
-            <w:proofErr w:type="gramEnd"/>
             <w:r>
               <w:rPr>
                 <w:rFonts w:ascii="Courier New" w:eastAsia="Times New Roman" w:hAnsi="Courier New" w:cs="Courier New"/>
@@ -12978,27 +12496,15 @@
         <w:t>{</w:t>
       </w:r>
       <w:proofErr w:type="spellStart"/>
-      <w:proofErr w:type="gramStart"/>
-      <w:r>
-        <w:rPr>
-          <w:rFonts w:ascii="Courier New" w:eastAsia="Times New Roman" w:hAnsi="Courier New" w:cs="Courier New"/>
-          <w:kern w:val="0"/>
-          <w:sz w:val="21"/>
-          <w:szCs w:val="21"/>
-          <w:lang w:val="en-CA" w:eastAsia="en-CA" w:bidi="ar-SA"/>
-        </w:rPr>
-        <w:t>d.confirmedList</w:t>
-      </w:r>
-      <w:proofErr w:type="gramEnd"/>
-      <w:r>
-        <w:rPr>
-          <w:rFonts w:ascii="Courier New" w:eastAsia="Times New Roman" w:hAnsi="Courier New" w:cs="Courier New"/>
-          <w:kern w:val="0"/>
-          <w:sz w:val="21"/>
-          <w:szCs w:val="21"/>
-          <w:lang w:val="en-CA" w:eastAsia="en-CA" w:bidi="ar-SA"/>
-        </w:rPr>
-        <w:t>:showEnd</w:t>
+      <w:r>
+        <w:rPr>
+          <w:rFonts w:ascii="Courier New" w:eastAsia="Times New Roman" w:hAnsi="Courier New" w:cs="Courier New"/>
+          <w:kern w:val="0"/>
+          <w:sz w:val="21"/>
+          <w:szCs w:val="21"/>
+          <w:lang w:val="en-CA" w:eastAsia="en-CA" w:bidi="ar-SA"/>
+        </w:rPr>
+        <w:t>d.confirmedList:showEnd</w:t>
       </w:r>
       <w:proofErr w:type="spellEnd"/>
       <w:r>
@@ -13049,7 +12555,6 @@
         <w:t>The PEN request file was processed by the PEN system on {</w:t>
       </w:r>
       <w:proofErr w:type="spellStart"/>
-      <w:proofErr w:type="gramStart"/>
       <w:r>
         <w:rPr>
           <w:rFonts w:ascii="Courier New" w:eastAsia="Times New Roman" w:hAnsi="Courier New" w:cs="Courier New"/>
@@ -13061,7 +12566,6 @@
         <w:t>d.processDate</w:t>
       </w:r>
       <w:proofErr w:type="spellEnd"/>
-      <w:proofErr w:type="gramEnd"/>
       <w:r>
         <w:rPr>
           <w:rFonts w:ascii="Courier New" w:eastAsia="Times New Roman" w:hAnsi="Courier New" w:cs="Courier New"/>
@@ -13360,7 +12864,6 @@
       <w:t>{</w:t>
     </w:r>
     <w:proofErr w:type="spellStart"/>
-    <w:proofErr w:type="gramStart"/>
     <w:r>
       <w:rPr>
         <w:rFonts w:ascii="Courier New" w:eastAsia="Times New Roman" w:hAnsi="Courier New" w:cs="Courier New"/>
@@ -13372,7 +12875,6 @@
       <w:t>d.reportDate</w:t>
     </w:r>
     <w:proofErr w:type="spellEnd"/>
-    <w:proofErr w:type="gramEnd"/>
     <w:r>
       <w:rPr>
         <w:rFonts w:ascii="Courier New" w:eastAsia="Times New Roman" w:hAnsi="Courier New" w:cs="Courier New"/>

</xml_diff>

<commit_message>
pen-1886 removed confirmed section from docx template.
</commit_message>
<xml_diff>
--- a/api/src/templates/PEN_REG_BATCH_RESPONSE_REPORT.docx
+++ b/api/src/templates/PEN_REG_BATCH_RESPONSE_REPORT.docx
@@ -9702,2809 +9702,6 @@
           <w:lang w:val="en-CA" w:eastAsia="en-CA" w:bidi="ar-SA"/>
         </w:rPr>
         <w:t>d.diffList:showEnd</w:t>
-      </w:r>
-      <w:proofErr w:type="spellEnd"/>
-      <w:r>
-        <w:rPr>
-          <w:rFonts w:ascii="Courier New" w:eastAsia="Times New Roman" w:hAnsi="Courier New" w:cs="Courier New"/>
-          <w:kern w:val="0"/>
-          <w:sz w:val="21"/>
-          <w:szCs w:val="21"/>
-          <w:lang w:val="en-CA" w:eastAsia="en-CA" w:bidi="ar-SA"/>
-        </w:rPr>
-        <w:t>}</w:t>
-      </w:r>
-      <w:r>
-        <w:rPr>
-          <w:rFonts w:ascii="Courier New" w:eastAsia="Times New Roman" w:hAnsi="Courier New" w:cs="Courier New"/>
-          <w:kern w:val="0"/>
-          <w:sz w:val="21"/>
-          <w:szCs w:val="21"/>
-          <w:lang w:val="en-CA" w:eastAsia="en-CA" w:bidi="ar-SA"/>
-        </w:rPr>
-        <w:t>{</w:t>
-      </w:r>
-      <w:proofErr w:type="spellStart"/>
-      <w:r>
-        <w:rPr>
-          <w:rFonts w:ascii="Courier New" w:eastAsia="Times New Roman" w:hAnsi="Courier New" w:cs="Courier New"/>
-          <w:kern w:val="0"/>
-          <w:sz w:val="21"/>
-          <w:szCs w:val="21"/>
-          <w:lang w:val="en-CA" w:eastAsia="en-CA" w:bidi="ar-SA"/>
-        </w:rPr>
-        <w:t>d.confirmedList:if</w:t>
-      </w:r>
-      <w:r>
-        <w:rPr>
-          <w:rFonts w:ascii="Courier New" w:eastAsia="Times New Roman" w:hAnsi="Courier New" w:cs="Courier New"/>
-          <w:kern w:val="0"/>
-          <w:sz w:val="21"/>
-          <w:szCs w:val="21"/>
-          <w:lang w:val="en-CA" w:eastAsia="en-CA" w:bidi="ar-SA"/>
-        </w:rPr>
-        <w:t>N</w:t>
-      </w:r>
-      <w:r>
-        <w:rPr>
-          <w:rFonts w:ascii="Courier New" w:eastAsia="Times New Roman" w:hAnsi="Courier New" w:cs="Courier New"/>
-          <w:kern w:val="0"/>
-          <w:sz w:val="21"/>
-          <w:szCs w:val="21"/>
-          <w:lang w:val="en-CA" w:eastAsia="en-CA" w:bidi="ar-SA"/>
-        </w:rPr>
-        <w:t>EM</w:t>
-      </w:r>
-      <w:proofErr w:type="spellEnd"/>
-      <w:r>
-        <w:rPr>
-          <w:rFonts w:ascii="Courier New" w:eastAsia="Times New Roman" w:hAnsi="Courier New" w:cs="Courier New"/>
-          <w:kern w:val="0"/>
-          <w:sz w:val="21"/>
-          <w:szCs w:val="21"/>
-          <w:lang w:val="en-CA" w:eastAsia="en-CA" w:bidi="ar-SA"/>
-        </w:rPr>
-        <w:t>():</w:t>
-      </w:r>
-      <w:proofErr w:type="spellStart"/>
-      <w:r>
-        <w:rPr>
-          <w:rFonts w:ascii="Courier New" w:eastAsia="Times New Roman" w:hAnsi="Courier New" w:cs="Courier New"/>
-          <w:kern w:val="0"/>
-          <w:sz w:val="21"/>
-          <w:szCs w:val="21"/>
-          <w:lang w:val="en-CA" w:eastAsia="en-CA" w:bidi="ar-SA"/>
-        </w:rPr>
-        <w:t>showBegin</w:t>
-      </w:r>
-      <w:proofErr w:type="spellEnd"/>
-      <w:r>
-        <w:rPr>
-          <w:rFonts w:ascii="Courier New" w:eastAsia="Times New Roman" w:hAnsi="Courier New" w:cs="Courier New"/>
-          <w:kern w:val="0"/>
-          <w:sz w:val="21"/>
-          <w:szCs w:val="21"/>
-          <w:lang w:val="en-CA" w:eastAsia="en-CA" w:bidi="ar-SA"/>
-        </w:rPr>
-        <w:t>}</w:t>
-      </w:r>
-    </w:p>
-    <w:p>
-      <w:pPr>
-        <w:rPr>
-          <w:rFonts w:ascii="Courier New" w:eastAsia="Times New Roman" w:hAnsi="Courier New" w:cs="Courier New"/>
-          <w:kern w:val="0"/>
-          <w:sz w:val="21"/>
-          <w:szCs w:val="21"/>
-          <w:lang w:val="en-CA" w:eastAsia="en-CA" w:bidi="ar-SA"/>
-        </w:rPr>
-      </w:pPr>
-    </w:p>
-    <w:p>
-      <w:pPr>
-        <w:keepNext/>
-        <w:widowControl/>
-        <w:shd w:val="clear" w:color="auto" w:fill="FFFFFF"/>
-        <w:suppressAutoHyphens w:val="0"/>
-        <w:autoSpaceDN/>
-        <w:textAlignment w:val="auto"/>
-        <w:rPr>
-          <w:rFonts w:ascii="Courier New" w:eastAsia="Times New Roman" w:hAnsi="Courier New" w:cs="Courier New"/>
-          <w:kern w:val="0"/>
-          <w:sz w:val="21"/>
-          <w:szCs w:val="21"/>
-          <w:lang w:val="en-CA" w:eastAsia="en-CA" w:bidi="ar-SA"/>
-        </w:rPr>
-      </w:pPr>
-      <w:r>
-        <w:rPr>
-          <w:rFonts w:ascii="Courier New" w:eastAsia="Times New Roman" w:hAnsi="Courier New" w:cs="Courier New"/>
-          <w:kern w:val="0"/>
-          <w:sz w:val="21"/>
-          <w:szCs w:val="21"/>
-          <w:lang w:val="en-CA" w:eastAsia="en-CA" w:bidi="ar-SA"/>
-        </w:rPr>
-        <w:lastRenderedPageBreak/>
-        <w:t>CONFIRMED</w:t>
-      </w:r>
-      <w:r>
-        <w:rPr>
-          <w:rFonts w:ascii="Courier New" w:eastAsia="Times New Roman" w:hAnsi="Courier New" w:cs="Courier New"/>
-          <w:kern w:val="0"/>
-          <w:sz w:val="21"/>
-          <w:szCs w:val="21"/>
-          <w:lang w:val="en-CA" w:eastAsia="en-CA" w:bidi="ar-SA"/>
-        </w:rPr>
-        <w:t xml:space="preserve"> </w:t>
-      </w:r>
-      <w:r>
-        <w:rPr>
-          <w:rFonts w:ascii="Courier New" w:eastAsia="Times New Roman" w:hAnsi="Courier New" w:cs="Courier New"/>
-          <w:kern w:val="0"/>
-          <w:sz w:val="21"/>
-          <w:szCs w:val="21"/>
-          <w:lang w:val="en-CA" w:eastAsia="en-CA" w:bidi="ar-SA"/>
-        </w:rPr>
-        <w:t>–</w:t>
-      </w:r>
-      <w:r>
-        <w:t xml:space="preserve"> </w:t>
-      </w:r>
-      <w:r>
-        <w:rPr>
-          <w:rFonts w:ascii="Courier New" w:eastAsia="Times New Roman" w:hAnsi="Courier New" w:cs="Courier New"/>
-          <w:kern w:val="0"/>
-          <w:sz w:val="21"/>
-          <w:szCs w:val="21"/>
-          <w:lang w:val="en-CA" w:eastAsia="en-CA" w:bidi="ar-SA"/>
-        </w:rPr>
-        <w:t>The record you submitted has matched an Official Ministry Record, however your record differs from the Official Ministry Record which has been confirmed with legal documentation. PLEASE update your record with the information from the Official Ministry Record or fax the PEN Coordinator any legal documentation that indicates the record you submitted is correct</w:t>
-      </w:r>
-      <w:r>
-        <w:rPr>
-          <w:rFonts w:ascii="Courier New" w:eastAsia="Times New Roman" w:hAnsi="Courier New" w:cs="Courier New"/>
-          <w:kern w:val="0"/>
-          <w:sz w:val="21"/>
-          <w:szCs w:val="21"/>
-          <w:lang w:val="en-CA" w:eastAsia="en-CA" w:bidi="ar-SA"/>
-        </w:rPr>
-        <w:t>.</w:t>
-      </w:r>
-    </w:p>
-    <w:p>
-      <w:pPr>
-        <w:keepNext/>
-        <w:widowControl/>
-        <w:shd w:val="clear" w:color="auto" w:fill="FFFFFF"/>
-        <w:suppressAutoHyphens w:val="0"/>
-        <w:autoSpaceDN/>
-        <w:textAlignment w:val="auto"/>
-        <w:rPr>
-          <w:rFonts w:ascii="Courier New" w:eastAsia="Times New Roman" w:hAnsi="Courier New" w:cs="Courier New"/>
-          <w:kern w:val="0"/>
-          <w:sz w:val="21"/>
-          <w:szCs w:val="21"/>
-          <w:lang w:val="en-CA" w:eastAsia="en-CA" w:bidi="ar-SA"/>
-        </w:rPr>
-      </w:pPr>
-    </w:p>
-    <w:tbl>
-      <w:tblPr>
-        <w:tblStyle w:val="TableGrid"/>
-        <w:tblpPr w:leftFromText="181" w:rightFromText="181" w:vertAnchor="text" w:tblpY="1"/>
-        <w:tblOverlap w:val="never"/>
-        <w:tblW w:w="14688" w:type="dxa"/>
-        <w:tblBorders>
-          <w:top w:val="none" w:sz="0" w:space="0" w:color="auto"/>
-          <w:left w:val="none" w:sz="0" w:space="0" w:color="auto"/>
-          <w:bottom w:val="none" w:sz="0" w:space="0" w:color="auto"/>
-          <w:right w:val="none" w:sz="0" w:space="0" w:color="auto"/>
-          <w:insideH w:val="none" w:sz="0" w:space="0" w:color="auto"/>
-          <w:insideV w:val="none" w:sz="0" w:space="0" w:color="auto"/>
-        </w:tblBorders>
-        <w:tblLayout w:type="fixed"/>
-        <w:tblLook w:val="04A0" w:firstRow="1" w:lastRow="0" w:firstColumn="1" w:lastColumn="0" w:noHBand="0" w:noVBand="1"/>
-      </w:tblPr>
-      <w:tblGrid>
-        <w:gridCol w:w="709"/>
-        <w:gridCol w:w="1507"/>
-        <w:gridCol w:w="2409"/>
-        <w:gridCol w:w="2694"/>
-        <w:gridCol w:w="2409"/>
-        <w:gridCol w:w="1418"/>
-        <w:gridCol w:w="567"/>
-        <w:gridCol w:w="2964"/>
-        <w:gridCol w:w="11"/>
-      </w:tblGrid>
-      <w:tr>
-        <w:trPr>
-          <w:gridAfter w:val="1"/>
-          <w:wAfter w:w="11" w:type="dxa"/>
-          <w:cantSplit/>
-          <w:trHeight w:val="908"/>
-          <w:tblHeader/>
-        </w:trPr>
-        <w:tc>
-          <w:tcPr>
-            <w:tcW w:w="709" w:type="dxa"/>
-          </w:tcPr>
-          <w:p>
-            <w:pPr>
-              <w:keepNext/>
-              <w:widowControl/>
-              <w:shd w:val="clear" w:color="auto" w:fill="FFFFFF"/>
-              <w:suppressAutoHyphens w:val="0"/>
-              <w:autoSpaceDN/>
-              <w:jc w:val="center"/>
-              <w:textAlignment w:val="auto"/>
-              <w:rPr>
-                <w:rFonts w:ascii="Courier New" w:hAnsi="Courier New" w:cs="Courier New"/>
-                <w:sz w:val="19"/>
-                <w:szCs w:val="19"/>
-                <w:shd w:val="clear" w:color="auto" w:fill="FFFFFF"/>
-              </w:rPr>
-            </w:pPr>
-          </w:p>
-        </w:tc>
-        <w:tc>
-          <w:tcPr>
-            <w:tcW w:w="1507" w:type="dxa"/>
-          </w:tcPr>
-          <w:p>
-            <w:pPr>
-              <w:keepNext/>
-              <w:widowControl/>
-              <w:shd w:val="clear" w:color="auto" w:fill="FFFFFF"/>
-              <w:suppressAutoHyphens w:val="0"/>
-              <w:autoSpaceDN/>
-              <w:ind w:left="-101"/>
-              <w:textAlignment w:val="auto"/>
-              <w:rPr>
-                <w:rFonts w:ascii="Courier New" w:eastAsia="Times New Roman" w:hAnsi="Courier New" w:cs="Courier New"/>
-                <w:kern w:val="0"/>
-                <w:sz w:val="19"/>
-                <w:szCs w:val="19"/>
-                <w:lang w:val="en-CA" w:eastAsia="en-CA" w:bidi="ar-SA"/>
-              </w:rPr>
-            </w:pPr>
-            <w:r>
-              <w:rPr>
-                <w:rFonts w:ascii="Courier New" w:hAnsi="Courier New" w:cs="Courier New"/>
-                <w:sz w:val="19"/>
-                <w:szCs w:val="19"/>
-                <w:shd w:val="clear" w:color="auto" w:fill="FFFFFF"/>
-              </w:rPr>
-              <w:t>PEN</w:t>
-            </w:r>
-            <w:r>
-              <w:rPr>
-                <w:rFonts w:ascii="Courier New" w:eastAsia="Times New Roman" w:hAnsi="Courier New" w:cs="Courier New"/>
-                <w:kern w:val="0"/>
-                <w:sz w:val="19"/>
-                <w:szCs w:val="19"/>
-                <w:lang w:val="en-CA" w:eastAsia="en-CA" w:bidi="ar-SA"/>
-              </w:rPr>
-              <w:br/>
-            </w:r>
-            <w:r>
-              <w:rPr>
-                <w:rFonts w:ascii="Courier New" w:eastAsia="Times New Roman" w:hAnsi="Courier New" w:cs="Courier New"/>
-                <w:kern w:val="0"/>
-                <w:sz w:val="19"/>
-                <w:szCs w:val="19"/>
-                <w:lang w:val="en-CA" w:eastAsia="en-CA" w:bidi="ar-SA"/>
-              </w:rPr>
-              <w:t>-----------</w:t>
-            </w:r>
-          </w:p>
-        </w:tc>
-        <w:tc>
-          <w:tcPr>
-            <w:tcW w:w="2409" w:type="dxa"/>
-          </w:tcPr>
-          <w:p>
-            <w:pPr>
-              <w:keepNext/>
-              <w:widowControl/>
-              <w:suppressAutoHyphens w:val="0"/>
-              <w:autoSpaceDN/>
-              <w:textAlignment w:val="auto"/>
-              <w:rPr>
-                <w:rFonts w:ascii="Courier New" w:eastAsia="Times New Roman" w:hAnsi="Courier New" w:cs="Courier New"/>
-                <w:kern w:val="0"/>
-                <w:sz w:val="19"/>
-                <w:szCs w:val="19"/>
-                <w:lang w:val="en-CA" w:eastAsia="en-CA" w:bidi="ar-SA"/>
-              </w:rPr>
-            </w:pPr>
-            <w:r>
-              <w:rPr>
-                <w:rFonts w:ascii="Courier New" w:eastAsia="Times New Roman" w:hAnsi="Courier New" w:cs="Courier New"/>
-                <w:kern w:val="0"/>
-                <w:sz w:val="19"/>
-                <w:szCs w:val="19"/>
-                <w:lang w:val="en-CA" w:eastAsia="en-CA" w:bidi="ar-SA"/>
-              </w:rPr>
-              <w:t>Legal Surname</w:t>
-            </w:r>
-            <w:r>
-              <w:rPr>
-                <w:rFonts w:ascii="Courier New" w:eastAsia="Times New Roman" w:hAnsi="Courier New" w:cs="Courier New"/>
-                <w:kern w:val="0"/>
-                <w:sz w:val="19"/>
-                <w:szCs w:val="19"/>
-                <w:lang w:val="en-CA" w:eastAsia="en-CA" w:bidi="ar-SA"/>
-              </w:rPr>
-              <w:br/>
-              <w:t>--------------</w:t>
-            </w:r>
-          </w:p>
-        </w:tc>
-        <w:tc>
-          <w:tcPr>
-            <w:tcW w:w="2694" w:type="dxa"/>
-          </w:tcPr>
-          <w:p>
-            <w:pPr>
-              <w:keepNext/>
-              <w:widowControl/>
-              <w:suppressAutoHyphens w:val="0"/>
-              <w:autoSpaceDN/>
-              <w:textAlignment w:val="auto"/>
-              <w:rPr>
-                <w:rFonts w:ascii="Courier New" w:eastAsia="Times New Roman" w:hAnsi="Courier New" w:cs="Courier New"/>
-                <w:kern w:val="0"/>
-                <w:sz w:val="19"/>
-                <w:szCs w:val="19"/>
-                <w:lang w:val="en-CA" w:eastAsia="en-CA" w:bidi="ar-SA"/>
-              </w:rPr>
-            </w:pPr>
-            <w:r>
-              <w:rPr>
-                <w:rFonts w:ascii="Courier New" w:eastAsia="Times New Roman" w:hAnsi="Courier New" w:cs="Courier New"/>
-                <w:kern w:val="0"/>
-                <w:sz w:val="19"/>
-                <w:szCs w:val="19"/>
-                <w:lang w:val="en-CA" w:eastAsia="en-CA" w:bidi="ar-SA"/>
-              </w:rPr>
-              <w:t>Legal Given Name</w:t>
-            </w:r>
-            <w:r>
-              <w:rPr>
-                <w:rFonts w:ascii="Courier New" w:eastAsia="Times New Roman" w:hAnsi="Courier New" w:cs="Courier New"/>
-                <w:kern w:val="0"/>
-                <w:sz w:val="19"/>
-                <w:szCs w:val="19"/>
-                <w:lang w:val="en-CA" w:eastAsia="en-CA" w:bidi="ar-SA"/>
-              </w:rPr>
-              <w:br/>
-              <w:t>-----------------</w:t>
-            </w:r>
-          </w:p>
-        </w:tc>
-        <w:tc>
-          <w:tcPr>
-            <w:tcW w:w="2409" w:type="dxa"/>
-          </w:tcPr>
-          <w:p>
-            <w:pPr>
-              <w:keepNext/>
-              <w:widowControl/>
-              <w:suppressAutoHyphens w:val="0"/>
-              <w:autoSpaceDN/>
-              <w:textAlignment w:val="auto"/>
-              <w:rPr>
-                <w:rFonts w:ascii="Courier New" w:eastAsia="Times New Roman" w:hAnsi="Courier New" w:cs="Courier New"/>
-                <w:kern w:val="0"/>
-                <w:sz w:val="19"/>
-                <w:szCs w:val="19"/>
-                <w:lang w:val="en-CA" w:eastAsia="en-CA" w:bidi="ar-SA"/>
-              </w:rPr>
-            </w:pPr>
-            <w:r>
-              <w:rPr>
-                <w:rFonts w:ascii="Courier New" w:eastAsia="Times New Roman" w:hAnsi="Courier New" w:cs="Courier New"/>
-                <w:kern w:val="0"/>
-                <w:sz w:val="19"/>
-                <w:szCs w:val="19"/>
-                <w:lang w:val="en-CA" w:eastAsia="en-CA" w:bidi="ar-SA"/>
-              </w:rPr>
-              <w:t>Legal Middle Names</w:t>
-            </w:r>
-            <w:r>
-              <w:rPr>
-                <w:rFonts w:ascii="Courier New" w:eastAsia="Times New Roman" w:hAnsi="Courier New" w:cs="Courier New"/>
-                <w:kern w:val="0"/>
-                <w:sz w:val="19"/>
-                <w:szCs w:val="19"/>
-                <w:lang w:val="en-CA" w:eastAsia="en-CA" w:bidi="ar-SA"/>
-              </w:rPr>
-              <w:br/>
-              <w:t>------------------</w:t>
-            </w:r>
-          </w:p>
-        </w:tc>
-        <w:tc>
-          <w:tcPr>
-            <w:tcW w:w="1418" w:type="dxa"/>
-          </w:tcPr>
-          <w:p>
-            <w:pPr>
-              <w:keepNext/>
-              <w:widowControl/>
-              <w:shd w:val="clear" w:color="auto" w:fill="FFFFFF"/>
-              <w:suppressAutoHyphens w:val="0"/>
-              <w:autoSpaceDN/>
-              <w:ind w:left="-111"/>
-              <w:textAlignment w:val="auto"/>
-              <w:rPr>
-                <w:rFonts w:ascii="Courier New" w:eastAsia="Times New Roman" w:hAnsi="Courier New" w:cs="Courier New"/>
-                <w:kern w:val="0"/>
-                <w:sz w:val="19"/>
-                <w:szCs w:val="19"/>
-                <w:lang w:val="en-CA" w:eastAsia="en-CA" w:bidi="ar-SA"/>
-              </w:rPr>
-            </w:pPr>
-            <w:r>
-              <w:rPr>
-                <w:rFonts w:ascii="Courier New" w:eastAsia="Times New Roman" w:hAnsi="Courier New" w:cs="Courier New"/>
-                <w:kern w:val="0"/>
-                <w:sz w:val="19"/>
-                <w:szCs w:val="19"/>
-                <w:lang w:val="en-CA" w:eastAsia="en-CA" w:bidi="ar-SA"/>
-              </w:rPr>
-              <w:t>Birth Date</w:t>
-            </w:r>
-          </w:p>
-          <w:p>
-            <w:pPr>
-              <w:keepNext/>
-              <w:widowControl/>
-              <w:suppressAutoHyphens w:val="0"/>
-              <w:autoSpaceDN/>
-              <w:ind w:left="-111"/>
-              <w:textAlignment w:val="auto"/>
-              <w:rPr>
-                <w:rFonts w:ascii="Courier New" w:eastAsia="Times New Roman" w:hAnsi="Courier New" w:cs="Courier New"/>
-                <w:kern w:val="0"/>
-                <w:sz w:val="19"/>
-                <w:szCs w:val="19"/>
-                <w:lang w:val="en-CA" w:eastAsia="en-CA" w:bidi="ar-SA"/>
-              </w:rPr>
-            </w:pPr>
-            <w:r>
-              <w:rPr>
-                <w:rFonts w:ascii="Courier New" w:eastAsia="Times New Roman" w:hAnsi="Courier New" w:cs="Courier New"/>
-                <w:kern w:val="0"/>
-                <w:sz w:val="19"/>
-                <w:szCs w:val="19"/>
-                <w:lang w:val="en-CA" w:eastAsia="en-CA" w:bidi="ar-SA"/>
-              </w:rPr>
-              <w:t>----------</w:t>
-            </w:r>
-          </w:p>
-        </w:tc>
-        <w:tc>
-          <w:tcPr>
-            <w:tcW w:w="567" w:type="dxa"/>
-          </w:tcPr>
-          <w:p>
-            <w:pPr>
-              <w:keepNext/>
-              <w:widowControl/>
-              <w:shd w:val="clear" w:color="auto" w:fill="FFFFFF"/>
-              <w:suppressAutoHyphens w:val="0"/>
-              <w:autoSpaceDN/>
-              <w:textAlignment w:val="auto"/>
-              <w:rPr>
-                <w:rFonts w:ascii="Courier New" w:eastAsia="Times New Roman" w:hAnsi="Courier New" w:cs="Courier New"/>
-                <w:kern w:val="0"/>
-                <w:sz w:val="19"/>
-                <w:szCs w:val="19"/>
-                <w:lang w:val="en-CA" w:eastAsia="en-CA" w:bidi="ar-SA"/>
-              </w:rPr>
-            </w:pPr>
-            <w:proofErr w:type="spellStart"/>
-            <w:r>
-              <w:rPr>
-                <w:rFonts w:ascii="Courier New" w:eastAsia="Times New Roman" w:hAnsi="Courier New" w:cs="Courier New"/>
-                <w:kern w:val="0"/>
-                <w:sz w:val="19"/>
-                <w:szCs w:val="19"/>
-                <w:lang w:val="en-CA" w:eastAsia="en-CA" w:bidi="ar-SA"/>
-              </w:rPr>
-              <w:t>Gn</w:t>
-            </w:r>
-            <w:proofErr w:type="spellEnd"/>
-          </w:p>
-          <w:p>
-            <w:pPr>
-              <w:keepNext/>
-              <w:widowControl/>
-              <w:suppressAutoHyphens w:val="0"/>
-              <w:autoSpaceDN/>
-              <w:textAlignment w:val="auto"/>
-              <w:rPr>
-                <w:rFonts w:ascii="Courier New" w:eastAsia="Times New Roman" w:hAnsi="Courier New" w:cs="Courier New"/>
-                <w:kern w:val="0"/>
-                <w:sz w:val="19"/>
-                <w:szCs w:val="19"/>
-                <w:lang w:val="en-CA" w:eastAsia="en-CA" w:bidi="ar-SA"/>
-              </w:rPr>
-            </w:pPr>
-            <w:r>
-              <w:rPr>
-                <w:rFonts w:ascii="Courier New" w:eastAsia="Times New Roman" w:hAnsi="Courier New" w:cs="Courier New"/>
-                <w:kern w:val="0"/>
-                <w:sz w:val="19"/>
-                <w:szCs w:val="19"/>
-                <w:lang w:val="en-CA" w:eastAsia="en-CA" w:bidi="ar-SA"/>
-              </w:rPr>
-              <w:t>--</w:t>
-            </w:r>
-          </w:p>
-        </w:tc>
-        <w:tc>
-          <w:tcPr>
-            <w:tcW w:w="2964" w:type="dxa"/>
-          </w:tcPr>
-          <w:p>
-            <w:pPr>
-              <w:keepNext/>
-              <w:widowControl/>
-              <w:suppressAutoHyphens w:val="0"/>
-              <w:autoSpaceDN/>
-              <w:textAlignment w:val="auto"/>
-              <w:rPr>
-                <w:rFonts w:ascii="Courier New" w:eastAsia="Times New Roman" w:hAnsi="Courier New" w:cs="Courier New"/>
-                <w:kern w:val="0"/>
-                <w:sz w:val="19"/>
-                <w:szCs w:val="19"/>
-                <w:lang w:val="en-CA" w:eastAsia="en-CA" w:bidi="ar-SA"/>
-              </w:rPr>
-            </w:pPr>
-            <w:r>
-              <w:rPr>
-                <w:rFonts w:ascii="Courier New" w:eastAsia="Times New Roman" w:hAnsi="Courier New" w:cs="Courier New"/>
-                <w:kern w:val="0"/>
-                <w:sz w:val="19"/>
-                <w:szCs w:val="19"/>
-                <w:lang w:val="en-CA" w:eastAsia="en-CA" w:bidi="ar-SA"/>
-              </w:rPr>
-              <w:t>School Id</w:t>
-            </w:r>
-            <w:r>
-              <w:rPr>
-                <w:rFonts w:ascii="Courier New" w:eastAsia="Times New Roman" w:hAnsi="Courier New" w:cs="Courier New"/>
-                <w:kern w:val="0"/>
-                <w:sz w:val="19"/>
-                <w:szCs w:val="19"/>
-                <w:lang w:val="en-CA" w:eastAsia="en-CA" w:bidi="ar-SA"/>
-              </w:rPr>
-              <w:br/>
-              <w:t>---------</w:t>
-            </w:r>
-          </w:p>
-        </w:tc>
-      </w:tr>
-      <w:tr>
-        <w:trPr>
-          <w:gridAfter w:val="1"/>
-          <w:wAfter w:w="11" w:type="dxa"/>
-          <w:cantSplit/>
-          <w:trHeight w:hRule="exact" w:val="904"/>
-        </w:trPr>
-        <w:tc>
-          <w:tcPr>
-            <w:tcW w:w="709" w:type="dxa"/>
-          </w:tcPr>
-          <w:p>
-            <w:pPr>
-              <w:keepNext/>
-              <w:widowControl/>
-              <w:shd w:val="clear" w:color="auto" w:fill="FFFFFF"/>
-              <w:suppressAutoHyphens w:val="0"/>
-              <w:autoSpaceDN/>
-              <w:textAlignment w:val="auto"/>
-              <w:rPr>
-                <w:rFonts w:ascii="Courier New" w:eastAsia="Times New Roman" w:hAnsi="Courier New" w:cs="Courier New"/>
-                <w:kern w:val="0"/>
-                <w:sz w:val="21"/>
-                <w:szCs w:val="21"/>
-                <w:lang w:val="en-CA" w:eastAsia="en-CA" w:bidi="ar-SA"/>
-              </w:rPr>
-            </w:pPr>
-            <w:r>
-              <w:rPr>
-                <w:rFonts w:ascii="Courier New" w:eastAsia="Times New Roman" w:hAnsi="Courier New" w:cs="Courier New"/>
-                <w:kern w:val="0"/>
-                <w:sz w:val="21"/>
-                <w:szCs w:val="21"/>
-                <w:lang w:val="en-CA" w:eastAsia="en-CA" w:bidi="ar-SA"/>
-              </w:rPr>
-              <w:t>SCH</w:t>
-            </w:r>
-            <w:r>
-              <w:rPr>
-                <w:rFonts w:ascii="Courier New" w:eastAsia="Times New Roman" w:hAnsi="Courier New" w:cs="Courier New"/>
-                <w:kern w:val="0"/>
-                <w:sz w:val="21"/>
-                <w:szCs w:val="21"/>
-                <w:lang w:val="en-CA" w:eastAsia="en-CA" w:bidi="ar-SA"/>
-              </w:rPr>
-              <w:br/>
-              <w:t>Min</w:t>
-            </w:r>
-          </w:p>
-        </w:tc>
-        <w:tc>
-          <w:tcPr>
-            <w:tcW w:w="1507" w:type="dxa"/>
-          </w:tcPr>
-          <w:p>
-            <w:pPr>
-              <w:keepNext/>
-              <w:widowControl/>
-              <w:shd w:val="clear" w:color="auto" w:fill="FFFFFF"/>
-              <w:suppressAutoHyphens w:val="0"/>
-              <w:autoSpaceDN/>
-              <w:ind w:left="-101"/>
-              <w:textAlignment w:val="auto"/>
-              <w:rPr>
-                <w:rFonts w:ascii="Courier New" w:eastAsia="Times New Roman" w:hAnsi="Courier New" w:cs="Courier New"/>
-                <w:kern w:val="0"/>
-                <w:lang w:val="en-CA" w:eastAsia="en-CA" w:bidi="ar-SA"/>
-              </w:rPr>
-            </w:pPr>
-            <w:r>
-              <w:rPr>
-                <w:rFonts w:ascii="Courier New" w:eastAsia="Times New Roman" w:hAnsi="Courier New" w:cs="Courier New"/>
-                <w:kern w:val="0"/>
-                <w:sz w:val="21"/>
-                <w:szCs w:val="21"/>
-                <w:lang w:val="en-CA" w:eastAsia="en-CA" w:bidi="ar-SA"/>
-              </w:rPr>
-              <w:t>{</w:t>
-            </w:r>
-            <w:proofErr w:type="spellStart"/>
-            <w:r>
-              <w:rPr>
-                <w:rFonts w:ascii="Courier New" w:eastAsia="Times New Roman" w:hAnsi="Courier New" w:cs="Courier New"/>
-                <w:kern w:val="0"/>
-                <w:sz w:val="21"/>
-                <w:szCs w:val="21"/>
-                <w:lang w:val="en-CA" w:eastAsia="en-CA" w:bidi="ar-SA"/>
-              </w:rPr>
-              <w:t>d.</w:t>
-            </w:r>
-            <w:r>
-              <w:rPr>
-                <w:rFonts w:ascii="Courier New" w:eastAsia="Times New Roman" w:hAnsi="Courier New" w:cs="Courier New"/>
-                <w:kern w:val="0"/>
-                <w:sz w:val="21"/>
-                <w:szCs w:val="21"/>
-                <w:lang w:val="en-CA" w:eastAsia="en-CA" w:bidi="ar-SA"/>
-              </w:rPr>
-              <w:t>confirmedList</w:t>
-            </w:r>
-            <w:proofErr w:type="spellEnd"/>
-            <w:r>
-              <w:rPr>
-                <w:rFonts w:ascii="Courier New" w:eastAsia="Times New Roman" w:hAnsi="Courier New" w:cs="Courier New"/>
-                <w:kern w:val="0"/>
-                <w:sz w:val="21"/>
-                <w:szCs w:val="21"/>
-                <w:lang w:val="en-CA" w:eastAsia="en-CA" w:bidi="ar-SA"/>
-              </w:rPr>
-              <w:t>[</w:t>
-            </w:r>
-            <w:proofErr w:type="spellStart"/>
-            <w:r>
-              <w:rPr>
-                <w:rFonts w:ascii="Courier New" w:eastAsia="Times New Roman" w:hAnsi="Courier New" w:cs="Courier New"/>
-                <w:kern w:val="0"/>
-                <w:sz w:val="21"/>
-                <w:szCs w:val="21"/>
-                <w:lang w:val="en-CA" w:eastAsia="en-CA" w:bidi="ar-SA"/>
-              </w:rPr>
-              <w:t>i</w:t>
-            </w:r>
-            <w:proofErr w:type="spellEnd"/>
-            <w:r>
-              <w:rPr>
-                <w:rFonts w:ascii="Courier New" w:eastAsia="Times New Roman" w:hAnsi="Courier New" w:cs="Courier New"/>
-                <w:kern w:val="0"/>
-                <w:sz w:val="21"/>
-                <w:szCs w:val="21"/>
-                <w:lang w:val="en-CA" w:eastAsia="en-CA" w:bidi="ar-SA"/>
-              </w:rPr>
-              <w:t>].</w:t>
-            </w:r>
-            <w:proofErr w:type="spellStart"/>
-            <w:r>
-              <w:rPr>
-                <w:rFonts w:ascii="Courier New" w:eastAsia="Times New Roman" w:hAnsi="Courier New" w:cs="Courier New"/>
-                <w:kern w:val="0"/>
-                <w:sz w:val="21"/>
-                <w:szCs w:val="21"/>
-                <w:lang w:val="en-CA" w:eastAsia="en-CA" w:bidi="ar-SA"/>
-              </w:rPr>
-              <w:t>school.</w:t>
-            </w:r>
-            <w:r>
-              <w:rPr>
-                <w:rFonts w:ascii="Courier New" w:eastAsia="Times New Roman" w:hAnsi="Courier New" w:cs="Courier New"/>
-                <w:kern w:val="0"/>
-                <w:sz w:val="21"/>
-                <w:szCs w:val="21"/>
-                <w:lang w:val="en-CA" w:eastAsia="en-CA" w:bidi="ar-SA"/>
-              </w:rPr>
-              <w:t>pen</w:t>
-            </w:r>
-            <w:proofErr w:type="spellEnd"/>
-            <w:r>
-              <w:rPr>
-                <w:rFonts w:ascii="Courier New" w:eastAsia="Times New Roman" w:hAnsi="Courier New" w:cs="Courier New"/>
-                <w:kern w:val="0"/>
-                <w:sz w:val="21"/>
-                <w:szCs w:val="21"/>
-                <w:lang w:val="en-CA" w:eastAsia="en-CA" w:bidi="ar-SA"/>
-              </w:rPr>
-              <w:t>}</w:t>
-            </w:r>
-            <w:r>
-              <w:rPr>
-                <w:rFonts w:ascii="Courier New" w:eastAsia="Times New Roman" w:hAnsi="Courier New" w:cs="Courier New"/>
-                <w:kern w:val="0"/>
-                <w:lang w:val="en-CA" w:eastAsia="en-CA" w:bidi="ar-SA"/>
-              </w:rPr>
-              <w:br/>
-            </w:r>
-            <w:r>
-              <w:rPr>
-                <w:rFonts w:ascii="Courier New" w:eastAsia="Times New Roman" w:hAnsi="Courier New" w:cs="Courier New"/>
-                <w:kern w:val="0"/>
-                <w:sz w:val="21"/>
-                <w:szCs w:val="21"/>
-                <w:lang w:val="en-CA" w:eastAsia="en-CA" w:bidi="ar-SA"/>
-              </w:rPr>
-              <w:t>{</w:t>
-            </w:r>
-            <w:proofErr w:type="spellStart"/>
-            <w:r>
-              <w:rPr>
-                <w:rFonts w:ascii="Courier New" w:eastAsia="Times New Roman" w:hAnsi="Courier New" w:cs="Courier New"/>
-                <w:kern w:val="0"/>
-                <w:sz w:val="21"/>
-                <w:szCs w:val="21"/>
-                <w:lang w:val="en-CA" w:eastAsia="en-CA" w:bidi="ar-SA"/>
-              </w:rPr>
-              <w:t>d.</w:t>
-            </w:r>
-            <w:r>
-              <w:rPr>
-                <w:rFonts w:ascii="Courier New" w:eastAsia="Times New Roman" w:hAnsi="Courier New" w:cs="Courier New"/>
-                <w:kern w:val="0"/>
-                <w:sz w:val="21"/>
-                <w:szCs w:val="21"/>
-                <w:lang w:val="en-CA" w:eastAsia="en-CA" w:bidi="ar-SA"/>
-              </w:rPr>
-              <w:t>confirmedList</w:t>
-            </w:r>
-            <w:proofErr w:type="spellEnd"/>
-            <w:r>
-              <w:rPr>
-                <w:rFonts w:ascii="Courier New" w:eastAsia="Times New Roman" w:hAnsi="Courier New" w:cs="Courier New"/>
-                <w:kern w:val="0"/>
-                <w:sz w:val="21"/>
-                <w:szCs w:val="21"/>
-                <w:lang w:val="en-CA" w:eastAsia="en-CA" w:bidi="ar-SA"/>
-              </w:rPr>
-              <w:t>[</w:t>
-            </w:r>
-            <w:proofErr w:type="spellStart"/>
-            <w:r>
-              <w:rPr>
-                <w:rFonts w:ascii="Courier New" w:eastAsia="Times New Roman" w:hAnsi="Courier New" w:cs="Courier New"/>
-                <w:kern w:val="0"/>
-                <w:sz w:val="21"/>
-                <w:szCs w:val="21"/>
-                <w:lang w:val="en-CA" w:eastAsia="en-CA" w:bidi="ar-SA"/>
-              </w:rPr>
-              <w:t>i</w:t>
-            </w:r>
-            <w:proofErr w:type="spellEnd"/>
-            <w:r>
-              <w:rPr>
-                <w:rFonts w:ascii="Courier New" w:eastAsia="Times New Roman" w:hAnsi="Courier New" w:cs="Courier New"/>
-                <w:kern w:val="0"/>
-                <w:sz w:val="21"/>
-                <w:szCs w:val="21"/>
-                <w:lang w:val="en-CA" w:eastAsia="en-CA" w:bidi="ar-SA"/>
-              </w:rPr>
-              <w:t>].</w:t>
-            </w:r>
-            <w:proofErr w:type="spellStart"/>
-            <w:r>
-              <w:rPr>
-                <w:rFonts w:ascii="Courier New" w:eastAsia="Times New Roman" w:hAnsi="Courier New" w:cs="Courier New"/>
-                <w:kern w:val="0"/>
-                <w:sz w:val="21"/>
-                <w:szCs w:val="21"/>
-                <w:lang w:val="en-CA" w:eastAsia="en-CA" w:bidi="ar-SA"/>
-              </w:rPr>
-              <w:t>min.</w:t>
-            </w:r>
-            <w:r>
-              <w:rPr>
-                <w:rFonts w:ascii="Courier New" w:eastAsia="Times New Roman" w:hAnsi="Courier New" w:cs="Courier New"/>
-                <w:kern w:val="0"/>
-                <w:sz w:val="21"/>
-                <w:szCs w:val="21"/>
-                <w:lang w:val="en-CA" w:eastAsia="en-CA" w:bidi="ar-SA"/>
-              </w:rPr>
-              <w:t>pen</w:t>
-            </w:r>
-            <w:proofErr w:type="spellEnd"/>
-            <w:r>
-              <w:rPr>
-                <w:rFonts w:ascii="Courier New" w:eastAsia="Times New Roman" w:hAnsi="Courier New" w:cs="Courier New"/>
-                <w:kern w:val="0"/>
-                <w:sz w:val="21"/>
-                <w:szCs w:val="21"/>
-                <w:lang w:val="en-CA" w:eastAsia="en-CA" w:bidi="ar-SA"/>
-              </w:rPr>
-              <w:t>}</w:t>
-            </w:r>
-          </w:p>
-        </w:tc>
-        <w:tc>
-          <w:tcPr>
-            <w:tcW w:w="2409" w:type="dxa"/>
-          </w:tcPr>
-          <w:p>
-            <w:pPr>
-              <w:keepNext/>
-              <w:widowControl/>
-              <w:shd w:val="clear" w:color="auto" w:fill="FFFFFF"/>
-              <w:suppressAutoHyphens w:val="0"/>
-              <w:autoSpaceDN/>
-              <w:textAlignment w:val="auto"/>
-              <w:rPr>
-                <w:rFonts w:ascii="Courier New" w:eastAsia="Times New Roman" w:hAnsi="Courier New" w:cs="Courier New"/>
-                <w:kern w:val="0"/>
-                <w:sz w:val="21"/>
-                <w:szCs w:val="21"/>
-                <w:lang w:val="en-CA" w:eastAsia="en-CA" w:bidi="ar-SA"/>
-              </w:rPr>
-            </w:pPr>
-            <w:r>
-              <w:rPr>
-                <w:rFonts w:ascii="Courier New" w:eastAsia="Times New Roman" w:hAnsi="Courier New" w:cs="Courier New"/>
-                <w:kern w:val="0"/>
-                <w:sz w:val="21"/>
-                <w:szCs w:val="21"/>
-                <w:lang w:val="en-CA" w:eastAsia="en-CA" w:bidi="ar-SA"/>
-              </w:rPr>
-              <w:t>{</w:t>
-            </w:r>
-            <w:proofErr w:type="spellStart"/>
-            <w:r>
-              <w:rPr>
-                <w:rFonts w:ascii="Courier New" w:eastAsia="Times New Roman" w:hAnsi="Courier New" w:cs="Courier New"/>
-                <w:kern w:val="0"/>
-                <w:sz w:val="21"/>
-                <w:szCs w:val="21"/>
-                <w:lang w:val="en-CA" w:eastAsia="en-CA" w:bidi="ar-SA"/>
-              </w:rPr>
-              <w:t>d.</w:t>
-            </w:r>
-            <w:r>
-              <w:rPr>
-                <w:rFonts w:ascii="Courier New" w:eastAsia="Times New Roman" w:hAnsi="Courier New" w:cs="Courier New"/>
-                <w:kern w:val="0"/>
-                <w:sz w:val="21"/>
-                <w:szCs w:val="21"/>
-                <w:lang w:val="en-CA" w:eastAsia="en-CA" w:bidi="ar-SA"/>
-              </w:rPr>
-              <w:t>confirmedList</w:t>
-            </w:r>
-            <w:proofErr w:type="spellEnd"/>
-            <w:r>
-              <w:rPr>
-                <w:rFonts w:ascii="Courier New" w:eastAsia="Times New Roman" w:hAnsi="Courier New" w:cs="Courier New"/>
-                <w:kern w:val="0"/>
-                <w:sz w:val="21"/>
-                <w:szCs w:val="21"/>
-                <w:lang w:val="en-CA" w:eastAsia="en-CA" w:bidi="ar-SA"/>
-              </w:rPr>
-              <w:t>[</w:t>
-            </w:r>
-            <w:proofErr w:type="spellStart"/>
-            <w:r>
-              <w:rPr>
-                <w:rFonts w:ascii="Courier New" w:eastAsia="Times New Roman" w:hAnsi="Courier New" w:cs="Courier New"/>
-                <w:kern w:val="0"/>
-                <w:sz w:val="21"/>
-                <w:szCs w:val="21"/>
-                <w:lang w:val="en-CA" w:eastAsia="en-CA" w:bidi="ar-SA"/>
-              </w:rPr>
-              <w:t>i</w:t>
-            </w:r>
-            <w:proofErr w:type="spellEnd"/>
-            <w:r>
-              <w:rPr>
-                <w:rFonts w:ascii="Courier New" w:eastAsia="Times New Roman" w:hAnsi="Courier New" w:cs="Courier New"/>
-                <w:kern w:val="0"/>
-                <w:sz w:val="21"/>
-                <w:szCs w:val="21"/>
-                <w:lang w:val="en-CA" w:eastAsia="en-CA" w:bidi="ar-SA"/>
-              </w:rPr>
-              <w:t>]</w:t>
-            </w:r>
-            <w:r>
-              <w:rPr>
-                <w:rFonts w:ascii="Courier New" w:eastAsia="Times New Roman" w:hAnsi="Courier New" w:cs="Courier New"/>
-                <w:kern w:val="0"/>
-                <w:sz w:val="21"/>
-                <w:szCs w:val="21"/>
-                <w:lang w:val="en-CA" w:eastAsia="en-CA" w:bidi="ar-SA"/>
-              </w:rPr>
-              <w:t xml:space="preserve">. </w:t>
-            </w:r>
-            <w:proofErr w:type="spellStart"/>
-            <w:r>
-              <w:rPr>
-                <w:rFonts w:ascii="Courier New" w:eastAsia="Times New Roman" w:hAnsi="Courier New" w:cs="Courier New"/>
-                <w:kern w:val="0"/>
-                <w:sz w:val="21"/>
-                <w:szCs w:val="21"/>
-                <w:lang w:val="en-CA" w:eastAsia="en-CA" w:bidi="ar-SA"/>
-              </w:rPr>
-              <w:t>school</w:t>
-            </w:r>
-            <w:r>
-              <w:rPr>
-                <w:rFonts w:ascii="Courier New" w:eastAsia="Times New Roman" w:hAnsi="Courier New" w:cs="Courier New"/>
-                <w:kern w:val="0"/>
-                <w:sz w:val="21"/>
-                <w:szCs w:val="21"/>
-                <w:lang w:val="en-CA" w:eastAsia="en-CA" w:bidi="ar-SA"/>
-              </w:rPr>
-              <w:t>.surname</w:t>
-            </w:r>
-            <w:proofErr w:type="spellEnd"/>
-            <w:r>
-              <w:rPr>
-                <w:rFonts w:ascii="Courier New" w:eastAsia="Times New Roman" w:hAnsi="Courier New" w:cs="Courier New"/>
-                <w:kern w:val="0"/>
-                <w:sz w:val="21"/>
-                <w:szCs w:val="21"/>
-                <w:lang w:val="en-CA" w:eastAsia="en-CA" w:bidi="ar-SA"/>
-              </w:rPr>
-              <w:t>}</w:t>
-            </w:r>
-          </w:p>
-          <w:p>
-            <w:pPr>
-              <w:keepNext/>
-              <w:widowControl/>
-              <w:shd w:val="clear" w:color="auto" w:fill="FFFFFF"/>
-              <w:suppressAutoHyphens w:val="0"/>
-              <w:autoSpaceDN/>
-              <w:textAlignment w:val="auto"/>
-              <w:rPr>
-                <w:rFonts w:ascii="Courier New" w:eastAsia="Times New Roman" w:hAnsi="Courier New" w:cs="Courier New"/>
-                <w:kern w:val="0"/>
-                <w:lang w:val="en-CA" w:eastAsia="en-CA" w:bidi="ar-SA"/>
-              </w:rPr>
-            </w:pPr>
-            <w:r>
-              <w:rPr>
-                <w:rFonts w:ascii="Courier New" w:eastAsia="Times New Roman" w:hAnsi="Courier New" w:cs="Courier New"/>
-                <w:kern w:val="0"/>
-                <w:sz w:val="21"/>
-                <w:szCs w:val="21"/>
-                <w:lang w:val="en-CA" w:eastAsia="en-CA" w:bidi="ar-SA"/>
-              </w:rPr>
-              <w:t>{</w:t>
-            </w:r>
-            <w:proofErr w:type="spellStart"/>
-            <w:r>
-              <w:rPr>
-                <w:rFonts w:ascii="Courier New" w:eastAsia="Times New Roman" w:hAnsi="Courier New" w:cs="Courier New"/>
-                <w:kern w:val="0"/>
-                <w:sz w:val="21"/>
-                <w:szCs w:val="21"/>
-                <w:lang w:val="en-CA" w:eastAsia="en-CA" w:bidi="ar-SA"/>
-              </w:rPr>
-              <w:t>d.</w:t>
-            </w:r>
-            <w:r>
-              <w:rPr>
-                <w:rFonts w:ascii="Courier New" w:eastAsia="Times New Roman" w:hAnsi="Courier New" w:cs="Courier New"/>
-                <w:kern w:val="0"/>
-                <w:sz w:val="21"/>
-                <w:szCs w:val="21"/>
-                <w:lang w:val="en-CA" w:eastAsia="en-CA" w:bidi="ar-SA"/>
-              </w:rPr>
-              <w:t>confirmedList</w:t>
-            </w:r>
-            <w:proofErr w:type="spellEnd"/>
-            <w:r>
-              <w:rPr>
-                <w:rFonts w:ascii="Courier New" w:eastAsia="Times New Roman" w:hAnsi="Courier New" w:cs="Courier New"/>
-                <w:kern w:val="0"/>
-                <w:sz w:val="21"/>
-                <w:szCs w:val="21"/>
-                <w:lang w:val="en-CA" w:eastAsia="en-CA" w:bidi="ar-SA"/>
-              </w:rPr>
-              <w:t>[</w:t>
-            </w:r>
-            <w:proofErr w:type="spellStart"/>
-            <w:r>
-              <w:rPr>
-                <w:rFonts w:ascii="Courier New" w:eastAsia="Times New Roman" w:hAnsi="Courier New" w:cs="Courier New"/>
-                <w:kern w:val="0"/>
-                <w:sz w:val="21"/>
-                <w:szCs w:val="21"/>
-                <w:lang w:val="en-CA" w:eastAsia="en-CA" w:bidi="ar-SA"/>
-              </w:rPr>
-              <w:t>i</w:t>
-            </w:r>
-            <w:proofErr w:type="spellEnd"/>
-            <w:r>
-              <w:rPr>
-                <w:rFonts w:ascii="Courier New" w:eastAsia="Times New Roman" w:hAnsi="Courier New" w:cs="Courier New"/>
-                <w:kern w:val="0"/>
-                <w:sz w:val="21"/>
-                <w:szCs w:val="21"/>
-                <w:lang w:val="en-CA" w:eastAsia="en-CA" w:bidi="ar-SA"/>
-              </w:rPr>
-              <w:t>]</w:t>
-            </w:r>
-            <w:r>
-              <w:rPr>
-                <w:rFonts w:ascii="Courier New" w:eastAsia="Times New Roman" w:hAnsi="Courier New" w:cs="Courier New"/>
-                <w:kern w:val="0"/>
-                <w:sz w:val="21"/>
-                <w:szCs w:val="21"/>
-                <w:lang w:val="en-CA" w:eastAsia="en-CA" w:bidi="ar-SA"/>
-              </w:rPr>
-              <w:t xml:space="preserve">. </w:t>
-            </w:r>
-            <w:proofErr w:type="spellStart"/>
-            <w:r>
-              <w:rPr>
-                <w:rFonts w:ascii="Courier New" w:eastAsia="Times New Roman" w:hAnsi="Courier New" w:cs="Courier New"/>
-                <w:kern w:val="0"/>
-                <w:sz w:val="21"/>
-                <w:szCs w:val="21"/>
-                <w:lang w:val="en-CA" w:eastAsia="en-CA" w:bidi="ar-SA"/>
-              </w:rPr>
-              <w:t>min</w:t>
-            </w:r>
-            <w:r>
-              <w:rPr>
-                <w:rFonts w:ascii="Courier New" w:eastAsia="Times New Roman" w:hAnsi="Courier New" w:cs="Courier New"/>
-                <w:kern w:val="0"/>
-                <w:sz w:val="21"/>
-                <w:szCs w:val="21"/>
-                <w:lang w:val="en-CA" w:eastAsia="en-CA" w:bidi="ar-SA"/>
-              </w:rPr>
-              <w:t>.surname</w:t>
-            </w:r>
-            <w:proofErr w:type="spellEnd"/>
-            <w:r>
-              <w:rPr>
-                <w:rFonts w:ascii="Courier New" w:eastAsia="Times New Roman" w:hAnsi="Courier New" w:cs="Courier New"/>
-                <w:kern w:val="0"/>
-                <w:sz w:val="21"/>
-                <w:szCs w:val="21"/>
-                <w:lang w:val="en-CA" w:eastAsia="en-CA" w:bidi="ar-SA"/>
-              </w:rPr>
-              <w:t>}</w:t>
-            </w:r>
-          </w:p>
-        </w:tc>
-        <w:tc>
-          <w:tcPr>
-            <w:tcW w:w="2694" w:type="dxa"/>
-          </w:tcPr>
-          <w:p>
-            <w:pPr>
-              <w:keepNext/>
-              <w:widowControl/>
-              <w:shd w:val="clear" w:color="auto" w:fill="FFFFFF"/>
-              <w:suppressAutoHyphens w:val="0"/>
-              <w:autoSpaceDN/>
-              <w:textAlignment w:val="auto"/>
-              <w:rPr>
-                <w:rFonts w:ascii="Courier New" w:eastAsia="Times New Roman" w:hAnsi="Courier New" w:cs="Courier New"/>
-                <w:kern w:val="0"/>
-                <w:lang w:val="en-CA" w:eastAsia="en-CA" w:bidi="ar-SA"/>
-              </w:rPr>
-            </w:pPr>
-            <w:r>
-              <w:rPr>
-                <w:rFonts w:ascii="Courier New" w:eastAsia="Times New Roman" w:hAnsi="Courier New" w:cs="Courier New"/>
-                <w:kern w:val="0"/>
-                <w:sz w:val="21"/>
-                <w:szCs w:val="21"/>
-                <w:lang w:val="en-CA" w:eastAsia="en-CA" w:bidi="ar-SA"/>
-              </w:rPr>
-              <w:t>{</w:t>
-            </w:r>
-            <w:proofErr w:type="spellStart"/>
-            <w:r>
-              <w:rPr>
-                <w:rFonts w:ascii="Courier New" w:eastAsia="Times New Roman" w:hAnsi="Courier New" w:cs="Courier New"/>
-                <w:kern w:val="0"/>
-                <w:sz w:val="21"/>
-                <w:szCs w:val="21"/>
-                <w:lang w:val="en-CA" w:eastAsia="en-CA" w:bidi="ar-SA"/>
-              </w:rPr>
-              <w:t>d.</w:t>
-            </w:r>
-            <w:r>
-              <w:rPr>
-                <w:rFonts w:ascii="Courier New" w:eastAsia="Times New Roman" w:hAnsi="Courier New" w:cs="Courier New"/>
-                <w:kern w:val="0"/>
-                <w:sz w:val="21"/>
-                <w:szCs w:val="21"/>
-                <w:lang w:val="en-CA" w:eastAsia="en-CA" w:bidi="ar-SA"/>
-              </w:rPr>
-              <w:t>confirmedList</w:t>
-            </w:r>
-            <w:proofErr w:type="spellEnd"/>
-            <w:r>
-              <w:rPr>
-                <w:rFonts w:ascii="Courier New" w:eastAsia="Times New Roman" w:hAnsi="Courier New" w:cs="Courier New"/>
-                <w:kern w:val="0"/>
-                <w:sz w:val="21"/>
-                <w:szCs w:val="21"/>
-                <w:lang w:val="en-CA" w:eastAsia="en-CA" w:bidi="ar-SA"/>
-              </w:rPr>
-              <w:t>[</w:t>
-            </w:r>
-            <w:proofErr w:type="spellStart"/>
-            <w:r>
-              <w:rPr>
-                <w:rFonts w:ascii="Courier New" w:eastAsia="Times New Roman" w:hAnsi="Courier New" w:cs="Courier New"/>
-                <w:kern w:val="0"/>
-                <w:sz w:val="21"/>
-                <w:szCs w:val="21"/>
-                <w:lang w:val="en-CA" w:eastAsia="en-CA" w:bidi="ar-SA"/>
-              </w:rPr>
-              <w:t>i</w:t>
-            </w:r>
-            <w:proofErr w:type="spellEnd"/>
-            <w:r>
-              <w:rPr>
-                <w:rFonts w:ascii="Courier New" w:eastAsia="Times New Roman" w:hAnsi="Courier New" w:cs="Courier New"/>
-                <w:kern w:val="0"/>
-                <w:sz w:val="21"/>
-                <w:szCs w:val="21"/>
-                <w:lang w:val="en-CA" w:eastAsia="en-CA" w:bidi="ar-SA"/>
-              </w:rPr>
-              <w:t>]</w:t>
-            </w:r>
-            <w:r>
-              <w:rPr>
-                <w:rFonts w:ascii="Courier New" w:eastAsia="Times New Roman" w:hAnsi="Courier New" w:cs="Courier New"/>
-                <w:kern w:val="0"/>
-                <w:sz w:val="21"/>
-                <w:szCs w:val="21"/>
-                <w:lang w:val="en-CA" w:eastAsia="en-CA" w:bidi="ar-SA"/>
-              </w:rPr>
-              <w:t xml:space="preserve">. </w:t>
-            </w:r>
-            <w:proofErr w:type="spellStart"/>
-            <w:r>
-              <w:rPr>
-                <w:rFonts w:ascii="Courier New" w:eastAsia="Times New Roman" w:hAnsi="Courier New" w:cs="Courier New"/>
-                <w:kern w:val="0"/>
-                <w:sz w:val="21"/>
-                <w:szCs w:val="21"/>
-                <w:lang w:val="en-CA" w:eastAsia="en-CA" w:bidi="ar-SA"/>
-              </w:rPr>
-              <w:t>school</w:t>
-            </w:r>
-            <w:r>
-              <w:rPr>
-                <w:rFonts w:ascii="Courier New" w:eastAsia="Times New Roman" w:hAnsi="Courier New" w:cs="Courier New"/>
-                <w:kern w:val="0"/>
-                <w:sz w:val="21"/>
-                <w:szCs w:val="21"/>
-                <w:lang w:val="en-CA" w:eastAsia="en-CA" w:bidi="ar-SA"/>
-              </w:rPr>
-              <w:t>.givenName</w:t>
-            </w:r>
-            <w:proofErr w:type="spellEnd"/>
-            <w:r>
-              <w:rPr>
-                <w:rFonts w:ascii="Courier New" w:eastAsia="Times New Roman" w:hAnsi="Courier New" w:cs="Courier New"/>
-                <w:kern w:val="0"/>
-                <w:sz w:val="21"/>
-                <w:szCs w:val="21"/>
-                <w:lang w:val="en-CA" w:eastAsia="en-CA" w:bidi="ar-SA"/>
-              </w:rPr>
-              <w:t>}</w:t>
-            </w:r>
-            <w:r>
-              <w:rPr>
-                <w:rFonts w:ascii="Courier New" w:eastAsia="Times New Roman" w:hAnsi="Courier New" w:cs="Courier New"/>
-                <w:kern w:val="0"/>
-                <w:sz w:val="21"/>
-                <w:szCs w:val="21"/>
-                <w:lang w:val="en-CA" w:eastAsia="en-CA" w:bidi="ar-SA"/>
-              </w:rPr>
-              <w:br/>
-              <w:t>{</w:t>
-            </w:r>
-            <w:proofErr w:type="spellStart"/>
-            <w:r>
-              <w:rPr>
-                <w:rFonts w:ascii="Courier New" w:eastAsia="Times New Roman" w:hAnsi="Courier New" w:cs="Courier New"/>
-                <w:kern w:val="0"/>
-                <w:sz w:val="21"/>
-                <w:szCs w:val="21"/>
-                <w:lang w:val="en-CA" w:eastAsia="en-CA" w:bidi="ar-SA"/>
-              </w:rPr>
-              <w:t>d.</w:t>
-            </w:r>
-            <w:r>
-              <w:rPr>
-                <w:rFonts w:ascii="Courier New" w:eastAsia="Times New Roman" w:hAnsi="Courier New" w:cs="Courier New"/>
-                <w:kern w:val="0"/>
-                <w:sz w:val="21"/>
-                <w:szCs w:val="21"/>
-                <w:lang w:val="en-CA" w:eastAsia="en-CA" w:bidi="ar-SA"/>
-              </w:rPr>
-              <w:t>confirmedList</w:t>
-            </w:r>
-            <w:proofErr w:type="spellEnd"/>
-            <w:r>
-              <w:rPr>
-                <w:rFonts w:ascii="Courier New" w:eastAsia="Times New Roman" w:hAnsi="Courier New" w:cs="Courier New"/>
-                <w:kern w:val="0"/>
-                <w:sz w:val="21"/>
-                <w:szCs w:val="21"/>
-                <w:lang w:val="en-CA" w:eastAsia="en-CA" w:bidi="ar-SA"/>
-              </w:rPr>
-              <w:t>[</w:t>
-            </w:r>
-            <w:proofErr w:type="spellStart"/>
-            <w:r>
-              <w:rPr>
-                <w:rFonts w:ascii="Courier New" w:eastAsia="Times New Roman" w:hAnsi="Courier New" w:cs="Courier New"/>
-                <w:kern w:val="0"/>
-                <w:sz w:val="21"/>
-                <w:szCs w:val="21"/>
-                <w:lang w:val="en-CA" w:eastAsia="en-CA" w:bidi="ar-SA"/>
-              </w:rPr>
-              <w:t>i</w:t>
-            </w:r>
-            <w:proofErr w:type="spellEnd"/>
-            <w:r>
-              <w:rPr>
-                <w:rFonts w:ascii="Courier New" w:eastAsia="Times New Roman" w:hAnsi="Courier New" w:cs="Courier New"/>
-                <w:kern w:val="0"/>
-                <w:sz w:val="21"/>
-                <w:szCs w:val="21"/>
-                <w:lang w:val="en-CA" w:eastAsia="en-CA" w:bidi="ar-SA"/>
-              </w:rPr>
-              <w:t>]</w:t>
-            </w:r>
-            <w:r>
-              <w:rPr>
-                <w:rFonts w:ascii="Courier New" w:eastAsia="Times New Roman" w:hAnsi="Courier New" w:cs="Courier New"/>
-                <w:kern w:val="0"/>
-                <w:sz w:val="21"/>
-                <w:szCs w:val="21"/>
-                <w:lang w:val="en-CA" w:eastAsia="en-CA" w:bidi="ar-SA"/>
-              </w:rPr>
-              <w:t xml:space="preserve">. </w:t>
-            </w:r>
-            <w:proofErr w:type="spellStart"/>
-            <w:r>
-              <w:rPr>
-                <w:rFonts w:ascii="Courier New" w:eastAsia="Times New Roman" w:hAnsi="Courier New" w:cs="Courier New"/>
-                <w:kern w:val="0"/>
-                <w:sz w:val="21"/>
-                <w:szCs w:val="21"/>
-                <w:lang w:val="en-CA" w:eastAsia="en-CA" w:bidi="ar-SA"/>
-              </w:rPr>
-              <w:t>min</w:t>
-            </w:r>
-            <w:r>
-              <w:rPr>
-                <w:rFonts w:ascii="Courier New" w:eastAsia="Times New Roman" w:hAnsi="Courier New" w:cs="Courier New"/>
-                <w:kern w:val="0"/>
-                <w:sz w:val="21"/>
-                <w:szCs w:val="21"/>
-                <w:lang w:val="en-CA" w:eastAsia="en-CA" w:bidi="ar-SA"/>
-              </w:rPr>
-              <w:t>.givenName</w:t>
-            </w:r>
-            <w:proofErr w:type="spellEnd"/>
-            <w:r>
-              <w:rPr>
-                <w:rFonts w:ascii="Courier New" w:eastAsia="Times New Roman" w:hAnsi="Courier New" w:cs="Courier New"/>
-                <w:kern w:val="0"/>
-                <w:sz w:val="21"/>
-                <w:szCs w:val="21"/>
-                <w:lang w:val="en-CA" w:eastAsia="en-CA" w:bidi="ar-SA"/>
-              </w:rPr>
-              <w:t>}</w:t>
-            </w:r>
-          </w:p>
-        </w:tc>
-        <w:tc>
-          <w:tcPr>
-            <w:tcW w:w="2409" w:type="dxa"/>
-          </w:tcPr>
-          <w:p>
-            <w:pPr>
-              <w:keepNext/>
-              <w:widowControl/>
-              <w:shd w:val="clear" w:color="auto" w:fill="FFFFFF"/>
-              <w:suppressAutoHyphens w:val="0"/>
-              <w:autoSpaceDN/>
-              <w:textAlignment w:val="auto"/>
-              <w:rPr>
-                <w:rFonts w:ascii="Courier New" w:eastAsia="Times New Roman" w:hAnsi="Courier New" w:cs="Courier New"/>
-                <w:kern w:val="0"/>
-                <w:lang w:val="en-CA" w:eastAsia="en-CA" w:bidi="ar-SA"/>
-              </w:rPr>
-            </w:pPr>
-            <w:r>
-              <w:rPr>
-                <w:rFonts w:ascii="Courier New" w:eastAsia="Times New Roman" w:hAnsi="Courier New" w:cs="Courier New"/>
-                <w:kern w:val="0"/>
-                <w:sz w:val="21"/>
-                <w:szCs w:val="21"/>
-                <w:lang w:val="en-CA" w:eastAsia="en-CA" w:bidi="ar-SA"/>
-              </w:rPr>
-              <w:t>{</w:t>
-            </w:r>
-            <w:proofErr w:type="spellStart"/>
-            <w:r>
-              <w:rPr>
-                <w:rFonts w:ascii="Courier New" w:eastAsia="Times New Roman" w:hAnsi="Courier New" w:cs="Courier New"/>
-                <w:kern w:val="0"/>
-                <w:sz w:val="21"/>
-                <w:szCs w:val="21"/>
-                <w:lang w:val="en-CA" w:eastAsia="en-CA" w:bidi="ar-SA"/>
-              </w:rPr>
-              <w:t>d.</w:t>
-            </w:r>
-            <w:r>
-              <w:rPr>
-                <w:rFonts w:ascii="Courier New" w:eastAsia="Times New Roman" w:hAnsi="Courier New" w:cs="Courier New"/>
-                <w:kern w:val="0"/>
-                <w:sz w:val="21"/>
-                <w:szCs w:val="21"/>
-                <w:lang w:val="en-CA" w:eastAsia="en-CA" w:bidi="ar-SA"/>
-              </w:rPr>
-              <w:t>confirmedList</w:t>
-            </w:r>
-            <w:proofErr w:type="spellEnd"/>
-            <w:r>
-              <w:rPr>
-                <w:rFonts w:ascii="Courier New" w:eastAsia="Times New Roman" w:hAnsi="Courier New" w:cs="Courier New"/>
-                <w:kern w:val="0"/>
-                <w:sz w:val="21"/>
-                <w:szCs w:val="21"/>
-                <w:lang w:val="en-CA" w:eastAsia="en-CA" w:bidi="ar-SA"/>
-              </w:rPr>
-              <w:t>[</w:t>
-            </w:r>
-            <w:proofErr w:type="spellStart"/>
-            <w:r>
-              <w:rPr>
-                <w:rFonts w:ascii="Courier New" w:eastAsia="Times New Roman" w:hAnsi="Courier New" w:cs="Courier New"/>
-                <w:kern w:val="0"/>
-                <w:sz w:val="21"/>
-                <w:szCs w:val="21"/>
-                <w:lang w:val="en-CA" w:eastAsia="en-CA" w:bidi="ar-SA"/>
-              </w:rPr>
-              <w:t>i</w:t>
-            </w:r>
-            <w:proofErr w:type="spellEnd"/>
-            <w:r>
-              <w:rPr>
-                <w:rFonts w:ascii="Courier New" w:eastAsia="Times New Roman" w:hAnsi="Courier New" w:cs="Courier New"/>
-                <w:kern w:val="0"/>
-                <w:sz w:val="21"/>
-                <w:szCs w:val="21"/>
-                <w:lang w:val="en-CA" w:eastAsia="en-CA" w:bidi="ar-SA"/>
-              </w:rPr>
-              <w:t>]</w:t>
-            </w:r>
-            <w:r>
-              <w:rPr>
-                <w:rFonts w:ascii="Courier New" w:eastAsia="Times New Roman" w:hAnsi="Courier New" w:cs="Courier New"/>
-                <w:kern w:val="0"/>
-                <w:sz w:val="21"/>
-                <w:szCs w:val="21"/>
-                <w:lang w:val="en-CA" w:eastAsia="en-CA" w:bidi="ar-SA"/>
-              </w:rPr>
-              <w:t xml:space="preserve">. </w:t>
-            </w:r>
-            <w:proofErr w:type="spellStart"/>
-            <w:r>
-              <w:rPr>
-                <w:rFonts w:ascii="Courier New" w:eastAsia="Times New Roman" w:hAnsi="Courier New" w:cs="Courier New"/>
-                <w:kern w:val="0"/>
-                <w:sz w:val="21"/>
-                <w:szCs w:val="21"/>
-                <w:lang w:val="en-CA" w:eastAsia="en-CA" w:bidi="ar-SA"/>
-              </w:rPr>
-              <w:t>school</w:t>
-            </w:r>
-            <w:r>
-              <w:rPr>
-                <w:rFonts w:ascii="Courier New" w:eastAsia="Times New Roman" w:hAnsi="Courier New" w:cs="Courier New"/>
-                <w:kern w:val="0"/>
-                <w:sz w:val="21"/>
-                <w:szCs w:val="21"/>
-                <w:lang w:val="en-CA" w:eastAsia="en-CA" w:bidi="ar-SA"/>
-              </w:rPr>
-              <w:t>.legalMiddleNames</w:t>
-            </w:r>
-            <w:proofErr w:type="spellEnd"/>
-            <w:r>
-              <w:rPr>
-                <w:rFonts w:ascii="Courier New" w:eastAsia="Times New Roman" w:hAnsi="Courier New" w:cs="Courier New"/>
-                <w:kern w:val="0"/>
-                <w:sz w:val="21"/>
-                <w:szCs w:val="21"/>
-                <w:lang w:val="en-CA" w:eastAsia="en-CA" w:bidi="ar-SA"/>
-              </w:rPr>
-              <w:t>}</w:t>
-            </w:r>
-            <w:r>
-              <w:rPr>
-                <w:rFonts w:ascii="Courier New" w:eastAsia="Times New Roman" w:hAnsi="Courier New" w:cs="Courier New"/>
-                <w:kern w:val="0"/>
-                <w:sz w:val="21"/>
-                <w:szCs w:val="21"/>
-                <w:lang w:val="en-CA" w:eastAsia="en-CA" w:bidi="ar-SA"/>
-              </w:rPr>
-              <w:br/>
-              <w:t>{</w:t>
-            </w:r>
-            <w:proofErr w:type="spellStart"/>
-            <w:r>
-              <w:rPr>
-                <w:rFonts w:ascii="Courier New" w:eastAsia="Times New Roman" w:hAnsi="Courier New" w:cs="Courier New"/>
-                <w:kern w:val="0"/>
-                <w:sz w:val="21"/>
-                <w:szCs w:val="21"/>
-                <w:lang w:val="en-CA" w:eastAsia="en-CA" w:bidi="ar-SA"/>
-              </w:rPr>
-              <w:t>d.</w:t>
-            </w:r>
-            <w:r>
-              <w:rPr>
-                <w:rFonts w:ascii="Courier New" w:eastAsia="Times New Roman" w:hAnsi="Courier New" w:cs="Courier New"/>
-                <w:kern w:val="0"/>
-                <w:sz w:val="21"/>
-                <w:szCs w:val="21"/>
-                <w:lang w:val="en-CA" w:eastAsia="en-CA" w:bidi="ar-SA"/>
-              </w:rPr>
-              <w:t>confirmedList</w:t>
-            </w:r>
-            <w:proofErr w:type="spellEnd"/>
-            <w:r>
-              <w:rPr>
-                <w:rFonts w:ascii="Courier New" w:eastAsia="Times New Roman" w:hAnsi="Courier New" w:cs="Courier New"/>
-                <w:kern w:val="0"/>
-                <w:sz w:val="21"/>
-                <w:szCs w:val="21"/>
-                <w:lang w:val="en-CA" w:eastAsia="en-CA" w:bidi="ar-SA"/>
-              </w:rPr>
-              <w:t>[</w:t>
-            </w:r>
-            <w:proofErr w:type="spellStart"/>
-            <w:r>
-              <w:rPr>
-                <w:rFonts w:ascii="Courier New" w:eastAsia="Times New Roman" w:hAnsi="Courier New" w:cs="Courier New"/>
-                <w:kern w:val="0"/>
-                <w:sz w:val="21"/>
-                <w:szCs w:val="21"/>
-                <w:lang w:val="en-CA" w:eastAsia="en-CA" w:bidi="ar-SA"/>
-              </w:rPr>
-              <w:t>i</w:t>
-            </w:r>
-            <w:proofErr w:type="spellEnd"/>
-            <w:r>
-              <w:rPr>
-                <w:rFonts w:ascii="Courier New" w:eastAsia="Times New Roman" w:hAnsi="Courier New" w:cs="Courier New"/>
-                <w:kern w:val="0"/>
-                <w:sz w:val="21"/>
-                <w:szCs w:val="21"/>
-                <w:lang w:val="en-CA" w:eastAsia="en-CA" w:bidi="ar-SA"/>
-              </w:rPr>
-              <w:t>]</w:t>
-            </w:r>
-            <w:r>
-              <w:rPr>
-                <w:rFonts w:ascii="Courier New" w:eastAsia="Times New Roman" w:hAnsi="Courier New" w:cs="Courier New"/>
-                <w:kern w:val="0"/>
-                <w:sz w:val="21"/>
-                <w:szCs w:val="21"/>
-                <w:lang w:val="en-CA" w:eastAsia="en-CA" w:bidi="ar-SA"/>
-              </w:rPr>
-              <w:t xml:space="preserve">. </w:t>
-            </w:r>
-            <w:proofErr w:type="spellStart"/>
-            <w:r>
-              <w:rPr>
-                <w:rFonts w:ascii="Courier New" w:eastAsia="Times New Roman" w:hAnsi="Courier New" w:cs="Courier New"/>
-                <w:kern w:val="0"/>
-                <w:sz w:val="21"/>
-                <w:szCs w:val="21"/>
-                <w:lang w:val="en-CA" w:eastAsia="en-CA" w:bidi="ar-SA"/>
-              </w:rPr>
-              <w:t>min</w:t>
-            </w:r>
-            <w:r>
-              <w:rPr>
-                <w:rFonts w:ascii="Courier New" w:eastAsia="Times New Roman" w:hAnsi="Courier New" w:cs="Courier New"/>
-                <w:kern w:val="0"/>
-                <w:sz w:val="21"/>
-                <w:szCs w:val="21"/>
-                <w:lang w:val="en-CA" w:eastAsia="en-CA" w:bidi="ar-SA"/>
-              </w:rPr>
-              <w:t>.legalMiddleNames</w:t>
-            </w:r>
-            <w:proofErr w:type="spellEnd"/>
-            <w:r>
-              <w:rPr>
-                <w:rFonts w:ascii="Courier New" w:eastAsia="Times New Roman" w:hAnsi="Courier New" w:cs="Courier New"/>
-                <w:kern w:val="0"/>
-                <w:sz w:val="21"/>
-                <w:szCs w:val="21"/>
-                <w:lang w:val="en-CA" w:eastAsia="en-CA" w:bidi="ar-SA"/>
-              </w:rPr>
-              <w:t>}</w:t>
-            </w:r>
-          </w:p>
-        </w:tc>
-        <w:tc>
-          <w:tcPr>
-            <w:tcW w:w="1418" w:type="dxa"/>
-          </w:tcPr>
-          <w:p>
-            <w:pPr>
-              <w:keepNext/>
-              <w:widowControl/>
-              <w:shd w:val="clear" w:color="auto" w:fill="FFFFFF"/>
-              <w:suppressAutoHyphens w:val="0"/>
-              <w:autoSpaceDN/>
-              <w:ind w:left="-111"/>
-              <w:textAlignment w:val="auto"/>
-              <w:rPr>
-                <w:rFonts w:ascii="Courier New" w:eastAsia="Times New Roman" w:hAnsi="Courier New" w:cs="Courier New"/>
-                <w:kern w:val="0"/>
-                <w:lang w:val="en-CA" w:eastAsia="en-CA" w:bidi="ar-SA"/>
-              </w:rPr>
-            </w:pPr>
-            <w:r>
-              <w:rPr>
-                <w:rFonts w:ascii="Courier New" w:eastAsia="Times New Roman" w:hAnsi="Courier New" w:cs="Courier New"/>
-                <w:kern w:val="0"/>
-                <w:sz w:val="21"/>
-                <w:szCs w:val="21"/>
-                <w:lang w:val="en-CA" w:eastAsia="en-CA" w:bidi="ar-SA"/>
-              </w:rPr>
-              <w:t>{</w:t>
-            </w:r>
-            <w:proofErr w:type="spellStart"/>
-            <w:r>
-              <w:rPr>
-                <w:rFonts w:ascii="Courier New" w:eastAsia="Times New Roman" w:hAnsi="Courier New" w:cs="Courier New"/>
-                <w:kern w:val="0"/>
-                <w:sz w:val="21"/>
-                <w:szCs w:val="21"/>
-                <w:lang w:val="en-CA" w:eastAsia="en-CA" w:bidi="ar-SA"/>
-              </w:rPr>
-              <w:t>d.</w:t>
-            </w:r>
-            <w:r>
-              <w:rPr>
-                <w:rFonts w:ascii="Courier New" w:eastAsia="Times New Roman" w:hAnsi="Courier New" w:cs="Courier New"/>
-                <w:kern w:val="0"/>
-                <w:sz w:val="21"/>
-                <w:szCs w:val="21"/>
-                <w:lang w:val="en-CA" w:eastAsia="en-CA" w:bidi="ar-SA"/>
-              </w:rPr>
-              <w:t>confirmedList</w:t>
-            </w:r>
-            <w:proofErr w:type="spellEnd"/>
-            <w:r>
-              <w:rPr>
-                <w:rFonts w:ascii="Courier New" w:eastAsia="Times New Roman" w:hAnsi="Courier New" w:cs="Courier New"/>
-                <w:kern w:val="0"/>
-                <w:sz w:val="21"/>
-                <w:szCs w:val="21"/>
-                <w:lang w:val="en-CA" w:eastAsia="en-CA" w:bidi="ar-SA"/>
-              </w:rPr>
-              <w:t>[</w:t>
-            </w:r>
-            <w:proofErr w:type="spellStart"/>
-            <w:r>
-              <w:rPr>
-                <w:rFonts w:ascii="Courier New" w:eastAsia="Times New Roman" w:hAnsi="Courier New" w:cs="Courier New"/>
-                <w:kern w:val="0"/>
-                <w:sz w:val="21"/>
-                <w:szCs w:val="21"/>
-                <w:lang w:val="en-CA" w:eastAsia="en-CA" w:bidi="ar-SA"/>
-              </w:rPr>
-              <w:t>i</w:t>
-            </w:r>
-            <w:proofErr w:type="spellEnd"/>
-            <w:r>
-              <w:rPr>
-                <w:rFonts w:ascii="Courier New" w:eastAsia="Times New Roman" w:hAnsi="Courier New" w:cs="Courier New"/>
-                <w:kern w:val="0"/>
-                <w:sz w:val="21"/>
-                <w:szCs w:val="21"/>
-                <w:lang w:val="en-CA" w:eastAsia="en-CA" w:bidi="ar-SA"/>
-              </w:rPr>
-              <w:t>]</w:t>
-            </w:r>
-            <w:r>
-              <w:rPr>
-                <w:rFonts w:ascii="Courier New" w:eastAsia="Times New Roman" w:hAnsi="Courier New" w:cs="Courier New"/>
-                <w:kern w:val="0"/>
-                <w:sz w:val="21"/>
-                <w:szCs w:val="21"/>
-                <w:lang w:val="en-CA" w:eastAsia="en-CA" w:bidi="ar-SA"/>
-              </w:rPr>
-              <w:t xml:space="preserve">. </w:t>
-            </w:r>
-            <w:proofErr w:type="spellStart"/>
-            <w:r>
-              <w:rPr>
-                <w:rFonts w:ascii="Courier New" w:eastAsia="Times New Roman" w:hAnsi="Courier New" w:cs="Courier New"/>
-                <w:kern w:val="0"/>
-                <w:sz w:val="21"/>
-                <w:szCs w:val="21"/>
-                <w:lang w:val="en-CA" w:eastAsia="en-CA" w:bidi="ar-SA"/>
-              </w:rPr>
-              <w:t>school</w:t>
-            </w:r>
-            <w:r>
-              <w:rPr>
-                <w:rFonts w:ascii="Courier New" w:eastAsia="Times New Roman" w:hAnsi="Courier New" w:cs="Courier New"/>
-                <w:kern w:val="0"/>
-                <w:sz w:val="21"/>
-                <w:szCs w:val="21"/>
-                <w:lang w:val="en-CA" w:eastAsia="en-CA" w:bidi="ar-SA"/>
-              </w:rPr>
-              <w:t>.birthDate</w:t>
-            </w:r>
-            <w:proofErr w:type="spellEnd"/>
-            <w:r>
-              <w:rPr>
-                <w:rFonts w:ascii="Courier New" w:eastAsia="Times New Roman" w:hAnsi="Courier New" w:cs="Courier New"/>
-                <w:kern w:val="0"/>
-                <w:sz w:val="21"/>
-                <w:szCs w:val="21"/>
-                <w:lang w:val="en-CA" w:eastAsia="en-CA" w:bidi="ar-SA"/>
-              </w:rPr>
-              <w:t>}</w:t>
-            </w:r>
-            <w:r>
-              <w:rPr>
-                <w:rFonts w:ascii="Courier New" w:eastAsia="Times New Roman" w:hAnsi="Courier New" w:cs="Courier New"/>
-                <w:kern w:val="0"/>
-                <w:sz w:val="21"/>
-                <w:szCs w:val="21"/>
-                <w:lang w:val="en-CA" w:eastAsia="en-CA" w:bidi="ar-SA"/>
-              </w:rPr>
-              <w:br/>
-              <w:t>{</w:t>
-            </w:r>
-            <w:proofErr w:type="spellStart"/>
-            <w:r>
-              <w:rPr>
-                <w:rFonts w:ascii="Courier New" w:eastAsia="Times New Roman" w:hAnsi="Courier New" w:cs="Courier New"/>
-                <w:kern w:val="0"/>
-                <w:sz w:val="21"/>
-                <w:szCs w:val="21"/>
-                <w:lang w:val="en-CA" w:eastAsia="en-CA" w:bidi="ar-SA"/>
-              </w:rPr>
-              <w:t>d.</w:t>
-            </w:r>
-            <w:r>
-              <w:rPr>
-                <w:rFonts w:ascii="Courier New" w:eastAsia="Times New Roman" w:hAnsi="Courier New" w:cs="Courier New"/>
-                <w:kern w:val="0"/>
-                <w:sz w:val="21"/>
-                <w:szCs w:val="21"/>
-                <w:lang w:val="en-CA" w:eastAsia="en-CA" w:bidi="ar-SA"/>
-              </w:rPr>
-              <w:t>confirmedList</w:t>
-            </w:r>
-            <w:proofErr w:type="spellEnd"/>
-            <w:r>
-              <w:rPr>
-                <w:rFonts w:ascii="Courier New" w:eastAsia="Times New Roman" w:hAnsi="Courier New" w:cs="Courier New"/>
-                <w:kern w:val="0"/>
-                <w:sz w:val="21"/>
-                <w:szCs w:val="21"/>
-                <w:lang w:val="en-CA" w:eastAsia="en-CA" w:bidi="ar-SA"/>
-              </w:rPr>
-              <w:t>[</w:t>
-            </w:r>
-            <w:proofErr w:type="spellStart"/>
-            <w:r>
-              <w:rPr>
-                <w:rFonts w:ascii="Courier New" w:eastAsia="Times New Roman" w:hAnsi="Courier New" w:cs="Courier New"/>
-                <w:kern w:val="0"/>
-                <w:sz w:val="21"/>
-                <w:szCs w:val="21"/>
-                <w:lang w:val="en-CA" w:eastAsia="en-CA" w:bidi="ar-SA"/>
-              </w:rPr>
-              <w:t>i</w:t>
-            </w:r>
-            <w:proofErr w:type="spellEnd"/>
-            <w:r>
-              <w:rPr>
-                <w:rFonts w:ascii="Courier New" w:eastAsia="Times New Roman" w:hAnsi="Courier New" w:cs="Courier New"/>
-                <w:kern w:val="0"/>
-                <w:sz w:val="21"/>
-                <w:szCs w:val="21"/>
-                <w:lang w:val="en-CA" w:eastAsia="en-CA" w:bidi="ar-SA"/>
-              </w:rPr>
-              <w:t>]</w:t>
-            </w:r>
-            <w:r>
-              <w:rPr>
-                <w:rFonts w:ascii="Courier New" w:eastAsia="Times New Roman" w:hAnsi="Courier New" w:cs="Courier New"/>
-                <w:kern w:val="0"/>
-                <w:sz w:val="21"/>
-                <w:szCs w:val="21"/>
-                <w:lang w:val="en-CA" w:eastAsia="en-CA" w:bidi="ar-SA"/>
-              </w:rPr>
-              <w:t xml:space="preserve">. </w:t>
-            </w:r>
-            <w:proofErr w:type="spellStart"/>
-            <w:r>
-              <w:rPr>
-                <w:rFonts w:ascii="Courier New" w:eastAsia="Times New Roman" w:hAnsi="Courier New" w:cs="Courier New"/>
-                <w:kern w:val="0"/>
-                <w:sz w:val="21"/>
-                <w:szCs w:val="21"/>
-                <w:lang w:val="en-CA" w:eastAsia="en-CA" w:bidi="ar-SA"/>
-              </w:rPr>
-              <w:t>min</w:t>
-            </w:r>
-            <w:r>
-              <w:rPr>
-                <w:rFonts w:ascii="Courier New" w:eastAsia="Times New Roman" w:hAnsi="Courier New" w:cs="Courier New"/>
-                <w:kern w:val="0"/>
-                <w:sz w:val="21"/>
-                <w:szCs w:val="21"/>
-                <w:lang w:val="en-CA" w:eastAsia="en-CA" w:bidi="ar-SA"/>
-              </w:rPr>
-              <w:t>.birthDate</w:t>
-            </w:r>
-            <w:proofErr w:type="spellEnd"/>
-            <w:r>
-              <w:rPr>
-                <w:rFonts w:ascii="Courier New" w:eastAsia="Times New Roman" w:hAnsi="Courier New" w:cs="Courier New"/>
-                <w:kern w:val="0"/>
-                <w:sz w:val="21"/>
-                <w:szCs w:val="21"/>
-                <w:lang w:val="en-CA" w:eastAsia="en-CA" w:bidi="ar-SA"/>
-              </w:rPr>
-              <w:t>}</w:t>
-            </w:r>
-          </w:p>
-        </w:tc>
-        <w:tc>
-          <w:tcPr>
-            <w:tcW w:w="567" w:type="dxa"/>
-          </w:tcPr>
-          <w:p>
-            <w:pPr>
-              <w:keepNext/>
-              <w:widowControl/>
-              <w:shd w:val="clear" w:color="auto" w:fill="FFFFFF"/>
-              <w:suppressAutoHyphens w:val="0"/>
-              <w:autoSpaceDN/>
-              <w:textAlignment w:val="auto"/>
-              <w:rPr>
-                <w:rFonts w:ascii="Courier New" w:eastAsia="Times New Roman" w:hAnsi="Courier New" w:cs="Courier New"/>
-                <w:kern w:val="0"/>
-                <w:sz w:val="21"/>
-                <w:szCs w:val="21"/>
-                <w:lang w:val="en-CA" w:eastAsia="en-CA" w:bidi="ar-SA"/>
-              </w:rPr>
-            </w:pPr>
-            <w:r>
-              <w:rPr>
-                <w:rFonts w:ascii="Courier New" w:eastAsia="Times New Roman" w:hAnsi="Courier New" w:cs="Courier New"/>
-                <w:kern w:val="0"/>
-                <w:sz w:val="21"/>
-                <w:szCs w:val="21"/>
-                <w:lang w:val="en-CA" w:eastAsia="en-CA" w:bidi="ar-SA"/>
-              </w:rPr>
-              <w:t>{</w:t>
-            </w:r>
-            <w:proofErr w:type="spellStart"/>
-            <w:r>
-              <w:rPr>
-                <w:rFonts w:ascii="Courier New" w:eastAsia="Times New Roman" w:hAnsi="Courier New" w:cs="Courier New"/>
-                <w:kern w:val="0"/>
-                <w:sz w:val="21"/>
-                <w:szCs w:val="21"/>
-                <w:lang w:val="en-CA" w:eastAsia="en-CA" w:bidi="ar-SA"/>
-              </w:rPr>
-              <w:t>d.</w:t>
-            </w:r>
-            <w:r>
-              <w:rPr>
-                <w:rFonts w:ascii="Courier New" w:eastAsia="Times New Roman" w:hAnsi="Courier New" w:cs="Courier New"/>
-                <w:kern w:val="0"/>
-                <w:sz w:val="21"/>
-                <w:szCs w:val="21"/>
-                <w:lang w:val="en-CA" w:eastAsia="en-CA" w:bidi="ar-SA"/>
-              </w:rPr>
-              <w:t>confirmedList</w:t>
-            </w:r>
-            <w:proofErr w:type="spellEnd"/>
-            <w:r>
-              <w:rPr>
-                <w:rFonts w:ascii="Courier New" w:eastAsia="Times New Roman" w:hAnsi="Courier New" w:cs="Courier New"/>
-                <w:kern w:val="0"/>
-                <w:sz w:val="21"/>
-                <w:szCs w:val="21"/>
-                <w:lang w:val="en-CA" w:eastAsia="en-CA" w:bidi="ar-SA"/>
-              </w:rPr>
-              <w:t>[</w:t>
-            </w:r>
-            <w:proofErr w:type="spellStart"/>
-            <w:r>
-              <w:rPr>
-                <w:rFonts w:ascii="Courier New" w:eastAsia="Times New Roman" w:hAnsi="Courier New" w:cs="Courier New"/>
-                <w:kern w:val="0"/>
-                <w:sz w:val="21"/>
-                <w:szCs w:val="21"/>
-                <w:lang w:val="en-CA" w:eastAsia="en-CA" w:bidi="ar-SA"/>
-              </w:rPr>
-              <w:t>i</w:t>
-            </w:r>
-            <w:proofErr w:type="spellEnd"/>
-            <w:r>
-              <w:rPr>
-                <w:rFonts w:ascii="Courier New" w:eastAsia="Times New Roman" w:hAnsi="Courier New" w:cs="Courier New"/>
-                <w:kern w:val="0"/>
-                <w:sz w:val="21"/>
-                <w:szCs w:val="21"/>
-                <w:lang w:val="en-CA" w:eastAsia="en-CA" w:bidi="ar-SA"/>
-              </w:rPr>
-              <w:t>]</w:t>
-            </w:r>
-            <w:r>
-              <w:rPr>
-                <w:rFonts w:ascii="Courier New" w:eastAsia="Times New Roman" w:hAnsi="Courier New" w:cs="Courier New"/>
-                <w:kern w:val="0"/>
-                <w:sz w:val="21"/>
-                <w:szCs w:val="21"/>
-                <w:lang w:val="en-CA" w:eastAsia="en-CA" w:bidi="ar-SA"/>
-              </w:rPr>
-              <w:t xml:space="preserve">. </w:t>
-            </w:r>
-            <w:proofErr w:type="spellStart"/>
-            <w:r>
-              <w:rPr>
-                <w:rFonts w:ascii="Courier New" w:eastAsia="Times New Roman" w:hAnsi="Courier New" w:cs="Courier New"/>
-                <w:kern w:val="0"/>
-                <w:sz w:val="21"/>
-                <w:szCs w:val="21"/>
-                <w:lang w:val="en-CA" w:eastAsia="en-CA" w:bidi="ar-SA"/>
-              </w:rPr>
-              <w:t>school</w:t>
-            </w:r>
-            <w:r>
-              <w:rPr>
-                <w:rFonts w:ascii="Courier New" w:eastAsia="Times New Roman" w:hAnsi="Courier New" w:cs="Courier New"/>
-                <w:kern w:val="0"/>
-                <w:sz w:val="21"/>
-                <w:szCs w:val="21"/>
-                <w:lang w:val="en-CA" w:eastAsia="en-CA" w:bidi="ar-SA"/>
-              </w:rPr>
-              <w:t>.gender</w:t>
-            </w:r>
-            <w:proofErr w:type="spellEnd"/>
-            <w:r>
-              <w:rPr>
-                <w:rFonts w:ascii="Courier New" w:eastAsia="Times New Roman" w:hAnsi="Courier New" w:cs="Courier New"/>
-                <w:kern w:val="0"/>
-                <w:sz w:val="21"/>
-                <w:szCs w:val="21"/>
-                <w:lang w:val="en-CA" w:eastAsia="en-CA" w:bidi="ar-SA"/>
-              </w:rPr>
-              <w:t>}</w:t>
-            </w:r>
-            <w:r>
-              <w:rPr>
-                <w:rFonts w:ascii="Courier New" w:eastAsia="Times New Roman" w:hAnsi="Courier New" w:cs="Courier New"/>
-                <w:kern w:val="0"/>
-                <w:sz w:val="21"/>
-                <w:szCs w:val="21"/>
-                <w:lang w:val="en-CA" w:eastAsia="en-CA" w:bidi="ar-SA"/>
-              </w:rPr>
-              <w:br/>
-              <w:t>{</w:t>
-            </w:r>
-            <w:proofErr w:type="spellStart"/>
-            <w:r>
-              <w:rPr>
-                <w:rFonts w:ascii="Courier New" w:eastAsia="Times New Roman" w:hAnsi="Courier New" w:cs="Courier New"/>
-                <w:kern w:val="0"/>
-                <w:sz w:val="21"/>
-                <w:szCs w:val="21"/>
-                <w:lang w:val="en-CA" w:eastAsia="en-CA" w:bidi="ar-SA"/>
-              </w:rPr>
-              <w:t>d.</w:t>
-            </w:r>
-            <w:r>
-              <w:rPr>
-                <w:rFonts w:ascii="Courier New" w:eastAsia="Times New Roman" w:hAnsi="Courier New" w:cs="Courier New"/>
-                <w:kern w:val="0"/>
-                <w:sz w:val="21"/>
-                <w:szCs w:val="21"/>
-                <w:lang w:val="en-CA" w:eastAsia="en-CA" w:bidi="ar-SA"/>
-              </w:rPr>
-              <w:t>confirmedList</w:t>
-            </w:r>
-            <w:proofErr w:type="spellEnd"/>
-            <w:r>
-              <w:rPr>
-                <w:rFonts w:ascii="Courier New" w:eastAsia="Times New Roman" w:hAnsi="Courier New" w:cs="Courier New"/>
-                <w:kern w:val="0"/>
-                <w:sz w:val="21"/>
-                <w:szCs w:val="21"/>
-                <w:lang w:val="en-CA" w:eastAsia="en-CA" w:bidi="ar-SA"/>
-              </w:rPr>
-              <w:t>[</w:t>
-            </w:r>
-            <w:proofErr w:type="spellStart"/>
-            <w:r>
-              <w:rPr>
-                <w:rFonts w:ascii="Courier New" w:eastAsia="Times New Roman" w:hAnsi="Courier New" w:cs="Courier New"/>
-                <w:kern w:val="0"/>
-                <w:sz w:val="21"/>
-                <w:szCs w:val="21"/>
-                <w:lang w:val="en-CA" w:eastAsia="en-CA" w:bidi="ar-SA"/>
-              </w:rPr>
-              <w:t>i</w:t>
-            </w:r>
-            <w:proofErr w:type="spellEnd"/>
-            <w:r>
-              <w:rPr>
-                <w:rFonts w:ascii="Courier New" w:eastAsia="Times New Roman" w:hAnsi="Courier New" w:cs="Courier New"/>
-                <w:kern w:val="0"/>
-                <w:sz w:val="21"/>
-                <w:szCs w:val="21"/>
-                <w:lang w:val="en-CA" w:eastAsia="en-CA" w:bidi="ar-SA"/>
-              </w:rPr>
-              <w:t>]</w:t>
-            </w:r>
-            <w:r>
-              <w:rPr>
-                <w:rFonts w:ascii="Courier New" w:eastAsia="Times New Roman" w:hAnsi="Courier New" w:cs="Courier New"/>
-                <w:kern w:val="0"/>
-                <w:sz w:val="21"/>
-                <w:szCs w:val="21"/>
-                <w:lang w:val="en-CA" w:eastAsia="en-CA" w:bidi="ar-SA"/>
-              </w:rPr>
-              <w:t xml:space="preserve">. </w:t>
-            </w:r>
-            <w:proofErr w:type="spellStart"/>
-            <w:r>
-              <w:rPr>
-                <w:rFonts w:ascii="Courier New" w:eastAsia="Times New Roman" w:hAnsi="Courier New" w:cs="Courier New"/>
-                <w:kern w:val="0"/>
-                <w:sz w:val="21"/>
-                <w:szCs w:val="21"/>
-                <w:lang w:val="en-CA" w:eastAsia="en-CA" w:bidi="ar-SA"/>
-              </w:rPr>
-              <w:t>min</w:t>
-            </w:r>
-            <w:r>
-              <w:rPr>
-                <w:rFonts w:ascii="Courier New" w:eastAsia="Times New Roman" w:hAnsi="Courier New" w:cs="Courier New"/>
-                <w:kern w:val="0"/>
-                <w:sz w:val="21"/>
-                <w:szCs w:val="21"/>
-                <w:lang w:val="en-CA" w:eastAsia="en-CA" w:bidi="ar-SA"/>
-              </w:rPr>
-              <w:t>.gender</w:t>
-            </w:r>
-            <w:proofErr w:type="spellEnd"/>
-            <w:r>
-              <w:rPr>
-                <w:rFonts w:ascii="Courier New" w:eastAsia="Times New Roman" w:hAnsi="Courier New" w:cs="Courier New"/>
-                <w:kern w:val="0"/>
-                <w:sz w:val="21"/>
-                <w:szCs w:val="21"/>
-                <w:lang w:val="en-CA" w:eastAsia="en-CA" w:bidi="ar-SA"/>
-              </w:rPr>
-              <w:t>}</w:t>
-            </w:r>
-          </w:p>
-        </w:tc>
-        <w:tc>
-          <w:tcPr>
-            <w:tcW w:w="2964" w:type="dxa"/>
-          </w:tcPr>
-          <w:p>
-            <w:pPr>
-              <w:keepNext/>
-              <w:widowControl/>
-              <w:shd w:val="clear" w:color="auto" w:fill="FFFFFF"/>
-              <w:suppressAutoHyphens w:val="0"/>
-              <w:autoSpaceDN/>
-              <w:textAlignment w:val="auto"/>
-              <w:rPr>
-                <w:rFonts w:ascii="Courier New" w:eastAsia="Times New Roman" w:hAnsi="Courier New" w:cs="Courier New"/>
-                <w:kern w:val="0"/>
-                <w:sz w:val="22"/>
-                <w:szCs w:val="22"/>
-                <w:lang w:val="en-CA" w:eastAsia="en-CA" w:bidi="ar-SA"/>
-              </w:rPr>
-            </w:pPr>
-            <w:r>
-              <w:rPr>
-                <w:rFonts w:ascii="Courier New" w:eastAsia="Times New Roman" w:hAnsi="Courier New" w:cs="Courier New"/>
-                <w:kern w:val="0"/>
-                <w:sz w:val="22"/>
-                <w:szCs w:val="22"/>
-                <w:lang w:val="en-CA" w:eastAsia="en-CA" w:bidi="ar-SA"/>
-              </w:rPr>
-              <w:t>{</w:t>
-            </w:r>
-            <w:proofErr w:type="spellStart"/>
-            <w:r>
-              <w:rPr>
-                <w:rFonts w:ascii="Courier New" w:eastAsia="Times New Roman" w:hAnsi="Courier New" w:cs="Courier New"/>
-                <w:kern w:val="0"/>
-                <w:sz w:val="22"/>
-                <w:szCs w:val="22"/>
-                <w:lang w:val="en-CA" w:eastAsia="en-CA" w:bidi="ar-SA"/>
-              </w:rPr>
-              <w:t>d.</w:t>
-            </w:r>
-            <w:r>
-              <w:rPr>
-                <w:rFonts w:ascii="Courier New" w:eastAsia="Times New Roman" w:hAnsi="Courier New" w:cs="Courier New"/>
-                <w:kern w:val="0"/>
-                <w:sz w:val="22"/>
-                <w:szCs w:val="22"/>
-                <w:lang w:val="en-CA" w:eastAsia="en-CA" w:bidi="ar-SA"/>
-              </w:rPr>
-              <w:t>confirmed</w:t>
-            </w:r>
-            <w:r>
-              <w:rPr>
-                <w:rFonts w:ascii="Courier New" w:eastAsia="Times New Roman" w:hAnsi="Courier New" w:cs="Courier New"/>
-                <w:kern w:val="0"/>
-                <w:sz w:val="21"/>
-                <w:szCs w:val="21"/>
-                <w:lang w:val="en-CA" w:eastAsia="en-CA" w:bidi="ar-SA"/>
-              </w:rPr>
-              <w:t>List</w:t>
-            </w:r>
-            <w:proofErr w:type="spellEnd"/>
-            <w:r>
-              <w:rPr>
-                <w:rFonts w:ascii="Courier New" w:eastAsia="Times New Roman" w:hAnsi="Courier New" w:cs="Courier New"/>
-                <w:kern w:val="0"/>
-                <w:sz w:val="22"/>
-                <w:szCs w:val="22"/>
-                <w:lang w:val="en-CA" w:eastAsia="en-CA" w:bidi="ar-SA"/>
-              </w:rPr>
-              <w:t>[</w:t>
-            </w:r>
-            <w:proofErr w:type="spellStart"/>
-            <w:r>
-              <w:rPr>
-                <w:rFonts w:ascii="Courier New" w:eastAsia="Times New Roman" w:hAnsi="Courier New" w:cs="Courier New"/>
-                <w:kern w:val="0"/>
-                <w:sz w:val="22"/>
-                <w:szCs w:val="22"/>
-                <w:lang w:val="en-CA" w:eastAsia="en-CA" w:bidi="ar-SA"/>
-              </w:rPr>
-              <w:t>i</w:t>
-            </w:r>
-            <w:proofErr w:type="spellEnd"/>
-            <w:r>
-              <w:rPr>
-                <w:rFonts w:ascii="Courier New" w:eastAsia="Times New Roman" w:hAnsi="Courier New" w:cs="Courier New"/>
-                <w:kern w:val="0"/>
-                <w:sz w:val="22"/>
-                <w:szCs w:val="22"/>
-                <w:lang w:val="en-CA" w:eastAsia="en-CA" w:bidi="ar-SA"/>
-              </w:rPr>
-              <w:t>]</w:t>
-            </w:r>
-            <w:r>
-              <w:rPr>
-                <w:rFonts w:ascii="Courier New" w:eastAsia="Times New Roman" w:hAnsi="Courier New" w:cs="Courier New"/>
-                <w:kern w:val="0"/>
-                <w:sz w:val="22"/>
-                <w:szCs w:val="22"/>
-                <w:lang w:val="en-CA" w:eastAsia="en-CA" w:bidi="ar-SA"/>
-              </w:rPr>
-              <w:t>.</w:t>
-            </w:r>
-            <w:r>
-              <w:rPr>
-                <w:rFonts w:ascii="Courier New" w:eastAsia="Times New Roman" w:hAnsi="Courier New" w:cs="Courier New"/>
-                <w:kern w:val="0"/>
-                <w:sz w:val="21"/>
-                <w:szCs w:val="21"/>
-                <w:lang w:val="en-CA" w:eastAsia="en-CA" w:bidi="ar-SA"/>
-              </w:rPr>
-              <w:t xml:space="preserve"> </w:t>
-            </w:r>
-            <w:proofErr w:type="spellStart"/>
-            <w:r>
-              <w:rPr>
-                <w:rFonts w:ascii="Courier New" w:eastAsia="Times New Roman" w:hAnsi="Courier New" w:cs="Courier New"/>
-                <w:kern w:val="0"/>
-                <w:sz w:val="21"/>
-                <w:szCs w:val="21"/>
-                <w:lang w:val="en-CA" w:eastAsia="en-CA" w:bidi="ar-SA"/>
-              </w:rPr>
-              <w:t>school</w:t>
-            </w:r>
-            <w:r>
-              <w:rPr>
-                <w:rFonts w:ascii="Courier New" w:eastAsia="Times New Roman" w:hAnsi="Courier New" w:cs="Courier New"/>
-                <w:kern w:val="0"/>
-                <w:sz w:val="22"/>
-                <w:szCs w:val="22"/>
-                <w:lang w:val="en-CA" w:eastAsia="en-CA" w:bidi="ar-SA"/>
-              </w:rPr>
-              <w:t>.schoolID</w:t>
-            </w:r>
-            <w:proofErr w:type="spellEnd"/>
-            <w:r>
-              <w:rPr>
-                <w:rFonts w:ascii="Courier New" w:eastAsia="Times New Roman" w:hAnsi="Courier New" w:cs="Courier New"/>
-                <w:kern w:val="0"/>
-                <w:sz w:val="22"/>
-                <w:szCs w:val="22"/>
-                <w:lang w:val="en-CA" w:eastAsia="en-CA" w:bidi="ar-SA"/>
-              </w:rPr>
-              <w:t>}</w:t>
-            </w:r>
-            <w:r>
-              <w:rPr>
-                <w:rFonts w:ascii="Courier New" w:eastAsia="Times New Roman" w:hAnsi="Courier New" w:cs="Courier New"/>
-                <w:kern w:val="0"/>
-                <w:sz w:val="22"/>
-                <w:szCs w:val="22"/>
-                <w:lang w:val="en-CA" w:eastAsia="en-CA" w:bidi="ar-SA"/>
-              </w:rPr>
-              <w:br/>
-              <w:t>{</w:t>
-            </w:r>
-            <w:proofErr w:type="spellStart"/>
-            <w:r>
-              <w:rPr>
-                <w:rFonts w:ascii="Courier New" w:eastAsia="Times New Roman" w:hAnsi="Courier New" w:cs="Courier New"/>
-                <w:kern w:val="0"/>
-                <w:sz w:val="22"/>
-                <w:szCs w:val="22"/>
-                <w:lang w:val="en-CA" w:eastAsia="en-CA" w:bidi="ar-SA"/>
-              </w:rPr>
-              <w:t>d.</w:t>
-            </w:r>
-            <w:r>
-              <w:rPr>
-                <w:rFonts w:ascii="Courier New" w:eastAsia="Times New Roman" w:hAnsi="Courier New" w:cs="Courier New"/>
-                <w:kern w:val="0"/>
-                <w:sz w:val="21"/>
-                <w:szCs w:val="21"/>
-                <w:lang w:val="en-CA" w:eastAsia="en-CA" w:bidi="ar-SA"/>
-              </w:rPr>
-              <w:t>confirmedList</w:t>
-            </w:r>
-            <w:proofErr w:type="spellEnd"/>
-            <w:r>
-              <w:rPr>
-                <w:rFonts w:ascii="Courier New" w:eastAsia="Times New Roman" w:hAnsi="Courier New" w:cs="Courier New"/>
-                <w:kern w:val="0"/>
-                <w:sz w:val="22"/>
-                <w:szCs w:val="22"/>
-                <w:lang w:val="en-CA" w:eastAsia="en-CA" w:bidi="ar-SA"/>
-              </w:rPr>
-              <w:t>[</w:t>
-            </w:r>
-            <w:proofErr w:type="spellStart"/>
-            <w:r>
-              <w:rPr>
-                <w:rFonts w:ascii="Courier New" w:eastAsia="Times New Roman" w:hAnsi="Courier New" w:cs="Courier New"/>
-                <w:kern w:val="0"/>
-                <w:sz w:val="22"/>
-                <w:szCs w:val="22"/>
-                <w:lang w:val="en-CA" w:eastAsia="en-CA" w:bidi="ar-SA"/>
-              </w:rPr>
-              <w:t>i</w:t>
-            </w:r>
-            <w:proofErr w:type="spellEnd"/>
-            <w:r>
-              <w:rPr>
-                <w:rFonts w:ascii="Courier New" w:eastAsia="Times New Roman" w:hAnsi="Courier New" w:cs="Courier New"/>
-                <w:kern w:val="0"/>
-                <w:sz w:val="22"/>
-                <w:szCs w:val="22"/>
-                <w:lang w:val="en-CA" w:eastAsia="en-CA" w:bidi="ar-SA"/>
-              </w:rPr>
-              <w:t>]</w:t>
-            </w:r>
-            <w:r>
-              <w:rPr>
-                <w:rFonts w:ascii="Courier New" w:eastAsia="Times New Roman" w:hAnsi="Courier New" w:cs="Courier New"/>
-                <w:kern w:val="0"/>
-                <w:sz w:val="22"/>
-                <w:szCs w:val="22"/>
-                <w:lang w:val="en-CA" w:eastAsia="en-CA" w:bidi="ar-SA"/>
-              </w:rPr>
-              <w:t>.</w:t>
-            </w:r>
-            <w:r>
-              <w:rPr>
-                <w:rFonts w:ascii="Courier New" w:eastAsia="Times New Roman" w:hAnsi="Courier New" w:cs="Courier New"/>
-                <w:kern w:val="0"/>
-                <w:sz w:val="21"/>
-                <w:szCs w:val="21"/>
-                <w:lang w:val="en-CA" w:eastAsia="en-CA" w:bidi="ar-SA"/>
-              </w:rPr>
-              <w:t xml:space="preserve"> </w:t>
-            </w:r>
-            <w:proofErr w:type="spellStart"/>
-            <w:r>
-              <w:rPr>
-                <w:rFonts w:ascii="Courier New" w:eastAsia="Times New Roman" w:hAnsi="Courier New" w:cs="Courier New"/>
-                <w:kern w:val="0"/>
-                <w:sz w:val="21"/>
-                <w:szCs w:val="21"/>
-                <w:lang w:val="en-CA" w:eastAsia="en-CA" w:bidi="ar-SA"/>
-              </w:rPr>
-              <w:t>min</w:t>
-            </w:r>
-            <w:r>
-              <w:rPr>
-                <w:rFonts w:ascii="Courier New" w:eastAsia="Times New Roman" w:hAnsi="Courier New" w:cs="Courier New"/>
-                <w:kern w:val="0"/>
-                <w:sz w:val="22"/>
-                <w:szCs w:val="22"/>
-                <w:lang w:val="en-CA" w:eastAsia="en-CA" w:bidi="ar-SA"/>
-              </w:rPr>
-              <w:t>.schoolID</w:t>
-            </w:r>
-            <w:proofErr w:type="spellEnd"/>
-            <w:r>
-              <w:rPr>
-                <w:rFonts w:ascii="Courier New" w:eastAsia="Times New Roman" w:hAnsi="Courier New" w:cs="Courier New"/>
-                <w:kern w:val="0"/>
-                <w:sz w:val="22"/>
-                <w:szCs w:val="22"/>
-                <w:lang w:val="en-CA" w:eastAsia="en-CA" w:bidi="ar-SA"/>
-              </w:rPr>
-              <w:t>}</w:t>
-            </w:r>
-          </w:p>
-          <w:p>
-            <w:pPr>
-              <w:keepNext/>
-              <w:widowControl/>
-              <w:suppressAutoHyphens w:val="0"/>
-              <w:autoSpaceDN/>
-              <w:textAlignment w:val="auto"/>
-              <w:rPr>
-                <w:rFonts w:ascii="Courier New" w:eastAsia="Times New Roman" w:hAnsi="Courier New" w:cs="Courier New"/>
-                <w:kern w:val="0"/>
-                <w:lang w:val="en-CA" w:eastAsia="en-CA" w:bidi="ar-SA"/>
-              </w:rPr>
-            </w:pPr>
-          </w:p>
-          <w:p>
-            <w:pPr>
-              <w:keepNext/>
-              <w:widowControl/>
-              <w:shd w:val="clear" w:color="auto" w:fill="FFFFFF"/>
-              <w:suppressAutoHyphens w:val="0"/>
-              <w:autoSpaceDN/>
-              <w:jc w:val="center"/>
-              <w:textAlignment w:val="auto"/>
-              <w:rPr>
-                <w:rFonts w:ascii="Courier New" w:eastAsia="Times New Roman" w:hAnsi="Courier New" w:cs="Courier New"/>
-                <w:kern w:val="0"/>
-                <w:lang w:val="en-CA" w:eastAsia="en-CA" w:bidi="ar-SA"/>
-              </w:rPr>
-            </w:pPr>
-          </w:p>
-        </w:tc>
-      </w:tr>
-      <w:tr>
-        <w:trPr>
-          <w:cantSplit/>
-          <w:trHeight w:val="286"/>
-        </w:trPr>
-        <w:tc>
-          <w:tcPr>
-            <w:tcW w:w="14688" w:type="dxa"/>
-            <w:gridSpan w:val="9"/>
-          </w:tcPr>
-          <w:p>
-            <w:pPr>
-              <w:keepNext/>
-              <w:widowControl/>
-              <w:shd w:val="clear" w:color="auto" w:fill="FFFFFF"/>
-              <w:suppressAutoHyphens w:val="0"/>
-              <w:autoSpaceDN/>
-              <w:textAlignment w:val="auto"/>
-              <w:rPr>
-                <w:rFonts w:ascii="Courier New" w:eastAsia="Times New Roman" w:hAnsi="Courier New" w:cs="Courier New"/>
-                <w:kern w:val="0"/>
-                <w:lang w:val="en-CA" w:eastAsia="en-CA" w:bidi="ar-SA"/>
-              </w:rPr>
-            </w:pPr>
-          </w:p>
-        </w:tc>
-      </w:tr>
-      <w:tr>
-        <w:trPr>
-          <w:gridAfter w:val="1"/>
-          <w:wAfter w:w="11" w:type="dxa"/>
-          <w:cantSplit/>
-          <w:trHeight w:val="2281"/>
-        </w:trPr>
-        <w:tc>
-          <w:tcPr>
-            <w:tcW w:w="709" w:type="dxa"/>
-          </w:tcPr>
-          <w:p>
-            <w:pPr>
-              <w:keepNext/>
-              <w:widowControl/>
-              <w:shd w:val="clear" w:color="auto" w:fill="FFFFFF"/>
-              <w:suppressAutoHyphens w:val="0"/>
-              <w:autoSpaceDN/>
-              <w:textAlignment w:val="auto"/>
-              <w:rPr>
-                <w:rFonts w:ascii="Courier New" w:eastAsia="Times New Roman" w:hAnsi="Courier New" w:cs="Courier New"/>
-                <w:kern w:val="0"/>
-                <w:sz w:val="21"/>
-                <w:szCs w:val="21"/>
-                <w:lang w:val="en-CA" w:eastAsia="en-CA" w:bidi="ar-SA"/>
-              </w:rPr>
-            </w:pPr>
-            <w:r>
-              <w:rPr>
-                <w:rFonts w:ascii="Courier New" w:eastAsia="Times New Roman" w:hAnsi="Courier New" w:cs="Courier New"/>
-                <w:kern w:val="0"/>
-                <w:sz w:val="21"/>
-                <w:szCs w:val="21"/>
-                <w:lang w:val="en-CA" w:eastAsia="en-CA" w:bidi="ar-SA"/>
-              </w:rPr>
-              <w:t>SCH</w:t>
-            </w:r>
-            <w:r>
-              <w:rPr>
-                <w:rFonts w:ascii="Courier New" w:eastAsia="Times New Roman" w:hAnsi="Courier New" w:cs="Courier New"/>
-                <w:kern w:val="0"/>
-                <w:sz w:val="21"/>
-                <w:szCs w:val="21"/>
-                <w:lang w:val="en-CA" w:eastAsia="en-CA" w:bidi="ar-SA"/>
-              </w:rPr>
-              <w:br/>
-              <w:t>Min</w:t>
-            </w:r>
-          </w:p>
-        </w:tc>
-        <w:tc>
-          <w:tcPr>
-            <w:tcW w:w="1507" w:type="dxa"/>
-          </w:tcPr>
-          <w:p>
-            <w:pPr>
-              <w:keepNext/>
-              <w:widowControl/>
-              <w:shd w:val="clear" w:color="auto" w:fill="FFFFFF"/>
-              <w:suppressAutoHyphens w:val="0"/>
-              <w:autoSpaceDN/>
-              <w:ind w:left="-101"/>
-              <w:textAlignment w:val="auto"/>
-              <w:rPr>
-                <w:rFonts w:ascii="Courier New" w:eastAsia="Times New Roman" w:hAnsi="Courier New" w:cs="Courier New"/>
-                <w:kern w:val="0"/>
-                <w:lang w:val="en-CA" w:eastAsia="en-CA" w:bidi="ar-SA"/>
-              </w:rPr>
-            </w:pPr>
-            <w:r>
-              <w:rPr>
-                <w:rFonts w:ascii="Courier New" w:eastAsia="Times New Roman" w:hAnsi="Courier New" w:cs="Courier New"/>
-                <w:kern w:val="0"/>
-                <w:sz w:val="21"/>
-                <w:szCs w:val="21"/>
-                <w:lang w:val="en-CA" w:eastAsia="en-CA" w:bidi="ar-SA"/>
-              </w:rPr>
-              <w:t>{</w:t>
-            </w:r>
-            <w:proofErr w:type="spellStart"/>
-            <w:r>
-              <w:rPr>
-                <w:rFonts w:ascii="Courier New" w:eastAsia="Times New Roman" w:hAnsi="Courier New" w:cs="Courier New"/>
-                <w:kern w:val="0"/>
-                <w:sz w:val="21"/>
-                <w:szCs w:val="21"/>
-                <w:lang w:val="en-CA" w:eastAsia="en-CA" w:bidi="ar-SA"/>
-              </w:rPr>
-              <w:t>d.</w:t>
-            </w:r>
-            <w:r>
-              <w:rPr>
-                <w:rFonts w:ascii="Courier New" w:eastAsia="Times New Roman" w:hAnsi="Courier New" w:cs="Courier New"/>
-                <w:kern w:val="0"/>
-                <w:sz w:val="21"/>
-                <w:szCs w:val="21"/>
-                <w:lang w:val="en-CA" w:eastAsia="en-CA" w:bidi="ar-SA"/>
-              </w:rPr>
-              <w:t>confirmedList</w:t>
-            </w:r>
-            <w:proofErr w:type="spellEnd"/>
-            <w:r>
-              <w:rPr>
-                <w:rFonts w:ascii="Courier New" w:eastAsia="Times New Roman" w:hAnsi="Courier New" w:cs="Courier New"/>
-                <w:kern w:val="0"/>
-                <w:sz w:val="21"/>
-                <w:szCs w:val="21"/>
-                <w:lang w:val="en-CA" w:eastAsia="en-CA" w:bidi="ar-SA"/>
-              </w:rPr>
-              <w:t>[i</w:t>
-            </w:r>
-            <w:r>
-              <w:rPr>
-                <w:rFonts w:ascii="Courier New" w:eastAsia="Times New Roman" w:hAnsi="Courier New" w:cs="Courier New"/>
-                <w:kern w:val="0"/>
-                <w:sz w:val="21"/>
-                <w:szCs w:val="21"/>
-                <w:lang w:val="en-CA" w:eastAsia="en-CA" w:bidi="ar-SA"/>
-              </w:rPr>
-              <w:t>+1</w:t>
-            </w:r>
-            <w:r>
-              <w:rPr>
-                <w:rFonts w:ascii="Courier New" w:eastAsia="Times New Roman" w:hAnsi="Courier New" w:cs="Courier New"/>
-                <w:kern w:val="0"/>
-                <w:sz w:val="21"/>
-                <w:szCs w:val="21"/>
-                <w:lang w:val="en-CA" w:eastAsia="en-CA" w:bidi="ar-SA"/>
-              </w:rPr>
-              <w:t>].</w:t>
-            </w:r>
-            <w:proofErr w:type="spellStart"/>
-            <w:r>
-              <w:rPr>
-                <w:rFonts w:ascii="Courier New" w:eastAsia="Times New Roman" w:hAnsi="Courier New" w:cs="Courier New"/>
-                <w:kern w:val="0"/>
-                <w:sz w:val="21"/>
-                <w:szCs w:val="21"/>
-                <w:lang w:val="en-CA" w:eastAsia="en-CA" w:bidi="ar-SA"/>
-              </w:rPr>
-              <w:t>school.</w:t>
-            </w:r>
-            <w:r>
-              <w:rPr>
-                <w:rFonts w:ascii="Courier New" w:eastAsia="Times New Roman" w:hAnsi="Courier New" w:cs="Courier New"/>
-                <w:kern w:val="0"/>
-                <w:sz w:val="21"/>
-                <w:szCs w:val="21"/>
-                <w:lang w:val="en-CA" w:eastAsia="en-CA" w:bidi="ar-SA"/>
-              </w:rPr>
-              <w:t>pen</w:t>
-            </w:r>
-            <w:proofErr w:type="spellEnd"/>
-            <w:r>
-              <w:rPr>
-                <w:rFonts w:ascii="Courier New" w:eastAsia="Times New Roman" w:hAnsi="Courier New" w:cs="Courier New"/>
-                <w:kern w:val="0"/>
-                <w:sz w:val="21"/>
-                <w:szCs w:val="21"/>
-                <w:lang w:val="en-CA" w:eastAsia="en-CA" w:bidi="ar-SA"/>
-              </w:rPr>
-              <w:t>}</w:t>
-            </w:r>
-            <w:r>
-              <w:rPr>
-                <w:rFonts w:ascii="Courier New" w:eastAsia="Times New Roman" w:hAnsi="Courier New" w:cs="Courier New"/>
-                <w:kern w:val="0"/>
-                <w:lang w:val="en-CA" w:eastAsia="en-CA" w:bidi="ar-SA"/>
-              </w:rPr>
-              <w:br/>
-            </w:r>
-            <w:r>
-              <w:rPr>
-                <w:rFonts w:ascii="Courier New" w:eastAsia="Times New Roman" w:hAnsi="Courier New" w:cs="Courier New"/>
-                <w:kern w:val="0"/>
-                <w:sz w:val="21"/>
-                <w:szCs w:val="21"/>
-                <w:lang w:val="en-CA" w:eastAsia="en-CA" w:bidi="ar-SA"/>
-              </w:rPr>
-              <w:t>{</w:t>
-            </w:r>
-            <w:proofErr w:type="spellStart"/>
-            <w:r>
-              <w:rPr>
-                <w:rFonts w:ascii="Courier New" w:eastAsia="Times New Roman" w:hAnsi="Courier New" w:cs="Courier New"/>
-                <w:kern w:val="0"/>
-                <w:sz w:val="21"/>
-                <w:szCs w:val="21"/>
-                <w:lang w:val="en-CA" w:eastAsia="en-CA" w:bidi="ar-SA"/>
-              </w:rPr>
-              <w:t>d.</w:t>
-            </w:r>
-            <w:r>
-              <w:rPr>
-                <w:rFonts w:ascii="Courier New" w:eastAsia="Times New Roman" w:hAnsi="Courier New" w:cs="Courier New"/>
-                <w:kern w:val="0"/>
-                <w:sz w:val="21"/>
-                <w:szCs w:val="21"/>
-                <w:lang w:val="en-CA" w:eastAsia="en-CA" w:bidi="ar-SA"/>
-              </w:rPr>
-              <w:t>confirmedList</w:t>
-            </w:r>
-            <w:proofErr w:type="spellEnd"/>
-            <w:r>
-              <w:rPr>
-                <w:rFonts w:ascii="Courier New" w:eastAsia="Times New Roman" w:hAnsi="Courier New" w:cs="Courier New"/>
-                <w:kern w:val="0"/>
-                <w:sz w:val="21"/>
-                <w:szCs w:val="21"/>
-                <w:lang w:val="en-CA" w:eastAsia="en-CA" w:bidi="ar-SA"/>
-              </w:rPr>
-              <w:t>[i</w:t>
-            </w:r>
-            <w:r>
-              <w:rPr>
-                <w:rFonts w:ascii="Courier New" w:eastAsia="Times New Roman" w:hAnsi="Courier New" w:cs="Courier New"/>
-                <w:kern w:val="0"/>
-                <w:sz w:val="21"/>
-                <w:szCs w:val="21"/>
-                <w:lang w:val="en-CA" w:eastAsia="en-CA" w:bidi="ar-SA"/>
-              </w:rPr>
-              <w:t>+1</w:t>
-            </w:r>
-            <w:r>
-              <w:rPr>
-                <w:rFonts w:ascii="Courier New" w:eastAsia="Times New Roman" w:hAnsi="Courier New" w:cs="Courier New"/>
-                <w:kern w:val="0"/>
-                <w:sz w:val="21"/>
-                <w:szCs w:val="21"/>
-                <w:lang w:val="en-CA" w:eastAsia="en-CA" w:bidi="ar-SA"/>
-              </w:rPr>
-              <w:t>].</w:t>
-            </w:r>
-            <w:proofErr w:type="spellStart"/>
-            <w:r>
-              <w:rPr>
-                <w:rFonts w:ascii="Courier New" w:eastAsia="Times New Roman" w:hAnsi="Courier New" w:cs="Courier New"/>
-                <w:kern w:val="0"/>
-                <w:sz w:val="21"/>
-                <w:szCs w:val="21"/>
-                <w:lang w:val="en-CA" w:eastAsia="en-CA" w:bidi="ar-SA"/>
-              </w:rPr>
-              <w:t>min.</w:t>
-            </w:r>
-            <w:r>
-              <w:rPr>
-                <w:rFonts w:ascii="Courier New" w:eastAsia="Times New Roman" w:hAnsi="Courier New" w:cs="Courier New"/>
-                <w:kern w:val="0"/>
-                <w:sz w:val="21"/>
-                <w:szCs w:val="21"/>
-                <w:lang w:val="en-CA" w:eastAsia="en-CA" w:bidi="ar-SA"/>
-              </w:rPr>
-              <w:t>pen</w:t>
-            </w:r>
-            <w:proofErr w:type="spellEnd"/>
-            <w:r>
-              <w:rPr>
-                <w:rFonts w:ascii="Courier New" w:eastAsia="Times New Roman" w:hAnsi="Courier New" w:cs="Courier New"/>
-                <w:kern w:val="0"/>
-                <w:sz w:val="21"/>
-                <w:szCs w:val="21"/>
-                <w:lang w:val="en-CA" w:eastAsia="en-CA" w:bidi="ar-SA"/>
-              </w:rPr>
-              <w:t>}</w:t>
-            </w:r>
-          </w:p>
-        </w:tc>
-        <w:tc>
-          <w:tcPr>
-            <w:tcW w:w="2409" w:type="dxa"/>
-          </w:tcPr>
-          <w:p>
-            <w:pPr>
-              <w:keepNext/>
-              <w:widowControl/>
-              <w:suppressAutoHyphens w:val="0"/>
-              <w:autoSpaceDN/>
-              <w:textAlignment w:val="auto"/>
-              <w:rPr>
-                <w:rFonts w:ascii="Courier New" w:eastAsia="Times New Roman" w:hAnsi="Courier New" w:cs="Courier New"/>
-                <w:kern w:val="0"/>
-                <w:lang w:val="en-CA" w:eastAsia="en-CA" w:bidi="ar-SA"/>
-              </w:rPr>
-            </w:pPr>
-          </w:p>
-        </w:tc>
-        <w:tc>
-          <w:tcPr>
-            <w:tcW w:w="2694" w:type="dxa"/>
-          </w:tcPr>
-          <w:p>
-            <w:pPr>
-              <w:keepNext/>
-              <w:widowControl/>
-              <w:suppressAutoHyphens w:val="0"/>
-              <w:autoSpaceDN/>
-              <w:textAlignment w:val="auto"/>
-              <w:rPr>
-                <w:rFonts w:ascii="Courier New" w:eastAsia="Times New Roman" w:hAnsi="Courier New" w:cs="Courier New"/>
-                <w:kern w:val="0"/>
-                <w:lang w:val="en-CA" w:eastAsia="en-CA" w:bidi="ar-SA"/>
-              </w:rPr>
-            </w:pPr>
-          </w:p>
-        </w:tc>
-        <w:tc>
-          <w:tcPr>
-            <w:tcW w:w="2409" w:type="dxa"/>
-          </w:tcPr>
-          <w:p>
-            <w:pPr>
-              <w:keepNext/>
-              <w:widowControl/>
-              <w:suppressAutoHyphens w:val="0"/>
-              <w:autoSpaceDN/>
-              <w:textAlignment w:val="auto"/>
-              <w:rPr>
-                <w:rFonts w:ascii="Courier New" w:eastAsia="Times New Roman" w:hAnsi="Courier New" w:cs="Courier New"/>
-                <w:kern w:val="0"/>
-                <w:lang w:val="en-CA" w:eastAsia="en-CA" w:bidi="ar-SA"/>
-              </w:rPr>
-            </w:pPr>
-          </w:p>
-        </w:tc>
-        <w:tc>
-          <w:tcPr>
-            <w:tcW w:w="1418" w:type="dxa"/>
-          </w:tcPr>
-          <w:p>
-            <w:pPr>
-              <w:keepNext/>
-              <w:widowControl/>
-              <w:suppressAutoHyphens w:val="0"/>
-              <w:autoSpaceDN/>
-              <w:textAlignment w:val="auto"/>
-              <w:rPr>
-                <w:rFonts w:ascii="Courier New" w:eastAsia="Times New Roman" w:hAnsi="Courier New" w:cs="Courier New"/>
-                <w:kern w:val="0"/>
-                <w:lang w:val="en-CA" w:eastAsia="en-CA" w:bidi="ar-SA"/>
-              </w:rPr>
-            </w:pPr>
-          </w:p>
-        </w:tc>
-        <w:tc>
-          <w:tcPr>
-            <w:tcW w:w="567" w:type="dxa"/>
-          </w:tcPr>
-          <w:p>
-            <w:pPr>
-              <w:keepNext/>
-              <w:widowControl/>
-              <w:suppressAutoHyphens w:val="0"/>
-              <w:autoSpaceDN/>
-              <w:textAlignment w:val="auto"/>
-              <w:rPr>
-                <w:rFonts w:ascii="Courier New" w:eastAsia="Times New Roman" w:hAnsi="Courier New" w:cs="Courier New"/>
-                <w:kern w:val="0"/>
-                <w:lang w:val="en-CA" w:eastAsia="en-CA" w:bidi="ar-SA"/>
-              </w:rPr>
-            </w:pPr>
-          </w:p>
-        </w:tc>
-        <w:tc>
-          <w:tcPr>
-            <w:tcW w:w="2964" w:type="dxa"/>
-          </w:tcPr>
-          <w:p>
-            <w:pPr>
-              <w:keepNext/>
-              <w:widowControl/>
-              <w:suppressAutoHyphens w:val="0"/>
-              <w:autoSpaceDN/>
-              <w:textAlignment w:val="auto"/>
-              <w:rPr>
-                <w:rFonts w:ascii="Courier New" w:eastAsia="Times New Roman" w:hAnsi="Courier New" w:cs="Courier New"/>
-                <w:kern w:val="0"/>
-                <w:lang w:val="en-CA" w:eastAsia="en-CA" w:bidi="ar-SA"/>
-              </w:rPr>
-            </w:pPr>
-          </w:p>
-        </w:tc>
-      </w:tr>
-    </w:tbl>
-    <w:p>
-      <w:pPr>
-        <w:widowControl/>
-        <w:shd w:val="clear" w:color="auto" w:fill="FFFFFF"/>
-        <w:suppressAutoHyphens w:val="0"/>
-        <w:autoSpaceDN/>
-        <w:jc w:val="center"/>
-        <w:textAlignment w:val="auto"/>
-        <w:rPr>
-          <w:rFonts w:ascii="Courier New" w:eastAsia="Times New Roman" w:hAnsi="Courier New" w:cs="Courier New"/>
-          <w:kern w:val="0"/>
-          <w:sz w:val="21"/>
-          <w:szCs w:val="21"/>
-          <w:lang w:val="en-CA" w:eastAsia="en-CA" w:bidi="ar-SA"/>
-        </w:rPr>
-      </w:pPr>
-    </w:p>
-    <w:p>
-      <w:pPr>
-        <w:rPr>
-          <w:rFonts w:ascii="Courier New" w:eastAsia="Times New Roman" w:hAnsi="Courier New" w:cs="Courier New"/>
-          <w:kern w:val="0"/>
-          <w:sz w:val="21"/>
-          <w:szCs w:val="21"/>
-          <w:lang w:val="en-CA" w:eastAsia="en-CA" w:bidi="ar-SA"/>
-        </w:rPr>
-      </w:pPr>
-      <w:r>
-        <w:rPr>
-          <w:rFonts w:ascii="Courier New" w:eastAsia="Times New Roman" w:hAnsi="Courier New" w:cs="Courier New"/>
-          <w:kern w:val="0"/>
-          <w:sz w:val="21"/>
-          <w:szCs w:val="21"/>
-          <w:lang w:val="en-CA" w:eastAsia="en-CA" w:bidi="ar-SA"/>
-        </w:rPr>
-        <w:t>-------------------------------------------------------------------------------------------------------------------</w:t>
-      </w:r>
-      <w:r>
-        <w:rPr>
-          <w:rFonts w:ascii="Courier New" w:eastAsia="Times New Roman" w:hAnsi="Courier New" w:cs="Courier New"/>
-          <w:kern w:val="0"/>
-          <w:sz w:val="21"/>
-          <w:szCs w:val="21"/>
-          <w:lang w:val="en-CA" w:eastAsia="en-CA" w:bidi="ar-SA"/>
-        </w:rPr>
-        <w:t>{</w:t>
-      </w:r>
-      <w:proofErr w:type="spellStart"/>
-      <w:r>
-        <w:rPr>
-          <w:rFonts w:ascii="Courier New" w:eastAsia="Times New Roman" w:hAnsi="Courier New" w:cs="Courier New"/>
-          <w:kern w:val="0"/>
-          <w:sz w:val="21"/>
-          <w:szCs w:val="21"/>
-          <w:lang w:val="en-CA" w:eastAsia="en-CA" w:bidi="ar-SA"/>
-        </w:rPr>
-        <w:t>d.confirmedList:showEnd</w:t>
       </w:r>
       <w:proofErr w:type="spellEnd"/>
       <w:r>

</xml_diff>

<commit_message>
hd-11005 fixed showing gender differences in activity report
</commit_message>
<xml_diff>
--- a/api/src/templates/PEN_REG_BATCH_RESPONSE_REPORT.docx
+++ b/api/src/templates/PEN_REG_BATCH_RESPONSE_REPORT.docx
@@ -38,6 +38,7 @@
         <w:t>{</w:t>
       </w:r>
       <w:proofErr w:type="spellStart"/>
+      <w:proofErr w:type="gramStart"/>
       <w:r>
         <w:rPr>
           <w:rFonts w:ascii="Courier New" w:eastAsia="Times New Roman" w:hAnsi="Courier New" w:cs="Courier New"/>
@@ -49,6 +50,7 @@
         <w:t>d.reviewer</w:t>
       </w:r>
       <w:proofErr w:type="spellEnd"/>
+      <w:proofErr w:type="gramEnd"/>
       <w:r>
         <w:rPr>
           <w:rFonts w:ascii="Courier New" w:eastAsia="Times New Roman" w:hAnsi="Courier New" w:cs="Courier New"/>
@@ -91,7 +93,18 @@
           <w:szCs w:val="21"/>
           <w:lang w:val="en-CA" w:eastAsia="en-CA" w:bidi="ar-SA"/>
         </w:rPr>
-        <w:t>This report summarizes all</w:t>
+        <w:t xml:space="preserve">This report summarizes </w:t>
+      </w:r>
+      <w:proofErr w:type="gramStart"/>
+      <w:r>
+        <w:rPr>
+          <w:rFonts w:ascii="Courier New" w:eastAsia="Times New Roman" w:hAnsi="Courier New" w:cs="Courier New"/>
+          <w:kern w:val="0"/>
+          <w:sz w:val="21"/>
+          <w:szCs w:val="21"/>
+          <w:lang w:val="en-CA" w:eastAsia="en-CA" w:bidi="ar-SA"/>
+        </w:rPr>
+        <w:t>all</w:t>
       </w:r>
       <w:r>
         <w:rPr>
@@ -111,7 +124,18 @@
           <w:szCs w:val="21"/>
           <w:lang w:val="en-CA" w:eastAsia="en-CA" w:bidi="ar-SA"/>
         </w:rPr>
-        <w:t>of the students submitted in your latest PEN submission.</w:t>
+        <w:t>of</w:t>
+      </w:r>
+      <w:proofErr w:type="gramEnd"/>
+      <w:r>
+        <w:rPr>
+          <w:rFonts w:ascii="Courier New" w:eastAsia="Times New Roman" w:hAnsi="Courier New" w:cs="Courier New"/>
+          <w:kern w:val="0"/>
+          <w:sz w:val="21"/>
+          <w:szCs w:val="21"/>
+          <w:lang w:val="en-CA" w:eastAsia="en-CA" w:bidi="ar-SA"/>
+        </w:rPr>
+        <w:t xml:space="preserve"> the students submitted in your latest PEN submission.</w:t>
       </w:r>
       <w:r>
         <w:rPr>
@@ -336,7 +360,29 @@
           <w:szCs w:val="21"/>
           <w:lang w:val="en-CA" w:eastAsia="en-CA" w:bidi="ar-SA"/>
         </w:rPr>
-        <w:t>If you have students reported in the DIFFERENCES section of this report, please review and make the necessary</w:t>
+        <w:t xml:space="preserve">If you have students reported in the DIFFERENCES section of this report, please </w:t>
+      </w:r>
+      <w:proofErr w:type="gramStart"/>
+      <w:r>
+        <w:rPr>
+          <w:rFonts w:ascii="Courier New" w:eastAsia="Times New Roman" w:hAnsi="Courier New" w:cs="Courier New"/>
+          <w:kern w:val="0"/>
+          <w:sz w:val="21"/>
+          <w:szCs w:val="21"/>
+          <w:lang w:val="en-CA" w:eastAsia="en-CA" w:bidi="ar-SA"/>
+        </w:rPr>
+        <w:t>review</w:t>
+      </w:r>
+      <w:proofErr w:type="gramEnd"/>
+      <w:r>
+        <w:rPr>
+          <w:rFonts w:ascii="Courier New" w:eastAsia="Times New Roman" w:hAnsi="Courier New" w:cs="Courier New"/>
+          <w:kern w:val="0"/>
+          <w:sz w:val="21"/>
+          <w:szCs w:val="21"/>
+          <w:lang w:val="en-CA" w:eastAsia="en-CA" w:bidi="ar-SA"/>
+        </w:rPr>
+        <w:t xml:space="preserve"> and make the necessary</w:t>
       </w:r>
       <w:r>
         <w:rPr>
@@ -372,7 +418,29 @@
           <w:szCs w:val="21"/>
           <w:lang w:val="en-CA" w:eastAsia="en-CA" w:bidi="ar-SA"/>
         </w:rPr>
-        <w:t>corrections (where the School data is wrong).</w:t>
+        <w:t xml:space="preserve">corrections (where the </w:t>
+      </w:r>
+      <w:proofErr w:type="gramStart"/>
+      <w:r>
+        <w:rPr>
+          <w:rFonts w:ascii="Courier New" w:eastAsia="Times New Roman" w:hAnsi="Courier New" w:cs="Courier New"/>
+          <w:kern w:val="0"/>
+          <w:sz w:val="21"/>
+          <w:szCs w:val="21"/>
+          <w:lang w:val="en-CA" w:eastAsia="en-CA" w:bidi="ar-SA"/>
+        </w:rPr>
+        <w:t>School</w:t>
+      </w:r>
+      <w:proofErr w:type="gramEnd"/>
+      <w:r>
+        <w:rPr>
+          <w:rFonts w:ascii="Courier New" w:eastAsia="Times New Roman" w:hAnsi="Courier New" w:cs="Courier New"/>
+          <w:kern w:val="0"/>
+          <w:sz w:val="21"/>
+          <w:szCs w:val="21"/>
+          <w:lang w:val="en-CA" w:eastAsia="en-CA" w:bidi="ar-SA"/>
+        </w:rPr>
+        <w:t xml:space="preserve"> data is wrong).</w:t>
       </w:r>
       <w:r>
         <w:rPr>
@@ -634,6 +702,7 @@
         <w:t>{</w:t>
       </w:r>
       <w:proofErr w:type="spellStart"/>
+      <w:proofErr w:type="gramStart"/>
       <w:r>
         <w:rPr>
           <w:rFonts w:ascii="Courier New" w:eastAsia="Times New Roman" w:hAnsi="Courier New" w:cs="Courier New"/>
@@ -645,6 +714,7 @@
         <w:t>d.penCordinatorEmail</w:t>
       </w:r>
       <w:proofErr w:type="spellEnd"/>
+      <w:proofErr w:type="gramEnd"/>
       <w:r>
         <w:rPr>
           <w:rFonts w:ascii="Courier New" w:eastAsia="Times New Roman" w:hAnsi="Courier New" w:cs="Courier New"/>
@@ -692,6 +762,7 @@
         <w:t>{</w:t>
       </w:r>
       <w:proofErr w:type="spellStart"/>
+      <w:proofErr w:type="gramStart"/>
       <w:r>
         <w:rPr>
           <w:rFonts w:ascii="Courier New" w:eastAsia="Times New Roman" w:hAnsi="Courier New" w:cs="Courier New"/>
@@ -703,6 +774,7 @@
         <w:t>d.mailingAddress</w:t>
       </w:r>
       <w:proofErr w:type="spellEnd"/>
+      <w:proofErr w:type="gramEnd"/>
       <w:r>
         <w:rPr>
           <w:rFonts w:ascii="Courier New" w:eastAsia="Times New Roman" w:hAnsi="Courier New" w:cs="Courier New"/>
@@ -750,6 +822,7 @@
         <w:t>{</w:t>
       </w:r>
       <w:proofErr w:type="spellStart"/>
+      <w:proofErr w:type="gramStart"/>
       <w:r>
         <w:rPr>
           <w:rFonts w:ascii="Courier New" w:eastAsia="Times New Roman" w:hAnsi="Courier New" w:cs="Courier New"/>
@@ -771,6 +844,7 @@
         <w:t>phone</w:t>
       </w:r>
       <w:proofErr w:type="spellEnd"/>
+      <w:proofErr w:type="gramEnd"/>
       <w:r>
         <w:rPr>
           <w:rFonts w:ascii="Courier New" w:eastAsia="Times New Roman" w:hAnsi="Courier New" w:cs="Courier New"/>
@@ -1060,6 +1134,7 @@
         <w:t>{</w:t>
       </w:r>
       <w:proofErr w:type="spellStart"/>
+      <w:proofErr w:type="gramStart"/>
       <w:r>
         <w:rPr>
           <w:rFonts w:ascii="Courier New" w:eastAsia="Times New Roman" w:hAnsi="Courier New" w:cs="Courier New"/>
@@ -1080,6 +1155,7 @@
         </w:rPr>
         <w:t>pendingList</w:t>
       </w:r>
+      <w:proofErr w:type="gramEnd"/>
       <w:r>
         <w:rPr>
           <w:rFonts w:ascii="Courier New" w:eastAsia="Times New Roman" w:hAnsi="Courier New" w:cs="Courier New"/>
@@ -1212,8 +1288,20 @@
           <w:szCs w:val="21"/>
           <w:lang w:val="en-CA" w:eastAsia="en-CA" w:bidi="ar-SA"/>
         </w:rPr>
-        <w:t>incomplete demographic information.  Please correct the student demographic information in your Student</w:t>
-      </w:r>
+        <w:t xml:space="preserve">incomplete demographic information.  Please correct the student demographic information in your </w:t>
+      </w:r>
+      <w:proofErr w:type="gramStart"/>
+      <w:r>
+        <w:rPr>
+          <w:rFonts w:ascii="Courier New" w:eastAsia="Times New Roman" w:hAnsi="Courier New" w:cs="Courier New"/>
+          <w:kern w:val="0"/>
+          <w:sz w:val="21"/>
+          <w:szCs w:val="21"/>
+          <w:lang w:val="en-CA" w:eastAsia="en-CA" w:bidi="ar-SA"/>
+        </w:rPr>
+        <w:t>Student</w:t>
+      </w:r>
+      <w:proofErr w:type="gramEnd"/>
     </w:p>
     <w:p>
       <w:pPr>
@@ -1279,6 +1367,7 @@
         <w:t>{</w:t>
       </w:r>
       <w:proofErr w:type="spellStart"/>
+      <w:proofErr w:type="gramStart"/>
       <w:r>
         <w:rPr>
           <w:rFonts w:ascii="Courier New" w:eastAsia="Times New Roman" w:hAnsi="Courier New" w:cs="Courier New"/>
@@ -1290,6 +1379,7 @@
         <w:t>d.penCordinatorEmail</w:t>
       </w:r>
       <w:proofErr w:type="spellEnd"/>
+      <w:proofErr w:type="gramEnd"/>
       <w:r>
         <w:rPr>
           <w:rFonts w:ascii="Courier New" w:eastAsia="Times New Roman" w:hAnsi="Courier New" w:cs="Courier New"/>
@@ -1773,6 +1863,7 @@
                 <w:lang w:val="en-CA" w:eastAsia="en-CA" w:bidi="ar-SA"/>
               </w:rPr>
             </w:pPr>
+            <w:proofErr w:type="gramStart"/>
             <w:r>
               <w:rPr>
                 <w:rFonts w:ascii="Courier New" w:eastAsia="Times New Roman" w:hAnsi="Courier New" w:cs="Courier New"/>
@@ -1795,19 +1886,228 @@
                 <w:szCs w:val="21"/>
                 <w:lang w:val="en-CA" w:eastAsia="en-CA" w:bidi="ar-SA"/>
               </w:rPr>
+              <w:t>d</w:t>
+            </w:r>
+            <w:proofErr w:type="gramEnd"/>
+            <w:r>
+              <w:rPr>
+                <w:rFonts w:ascii="Courier New" w:eastAsia="Times New Roman" w:hAnsi="Courier New" w:cs="Courier New"/>
+                <w:kern w:val="0"/>
+                <w:sz w:val="21"/>
+                <w:szCs w:val="21"/>
+                <w:lang w:val="en-CA" w:eastAsia="en-CA" w:bidi="ar-SA"/>
+              </w:rPr>
+              <w:t>.pendingList</w:t>
+            </w:r>
+            <w:proofErr w:type="spellEnd"/>
+            <w:r>
+              <w:rPr>
+                <w:rFonts w:ascii="Courier New" w:eastAsia="Times New Roman" w:hAnsi="Courier New" w:cs="Courier New"/>
+                <w:kern w:val="0"/>
+                <w:sz w:val="21"/>
+                <w:szCs w:val="21"/>
+                <w:lang w:val="en-CA" w:eastAsia="en-CA" w:bidi="ar-SA"/>
+              </w:rPr>
+              <w:t>[</w:t>
+            </w:r>
+            <w:proofErr w:type="spellStart"/>
+            <w:r>
+              <w:rPr>
+                <w:rFonts w:ascii="Courier New" w:eastAsia="Times New Roman" w:hAnsi="Courier New" w:cs="Courier New"/>
+                <w:kern w:val="0"/>
+                <w:sz w:val="21"/>
+                <w:szCs w:val="21"/>
+                <w:lang w:val="en-CA" w:eastAsia="en-CA" w:bidi="ar-SA"/>
+              </w:rPr>
+              <w:t>i</w:t>
+            </w:r>
+            <w:proofErr w:type="spellEnd"/>
+            <w:r>
+              <w:rPr>
+                <w:rFonts w:ascii="Courier New" w:eastAsia="Times New Roman" w:hAnsi="Courier New" w:cs="Courier New"/>
+                <w:kern w:val="0"/>
+                <w:sz w:val="21"/>
+                <w:szCs w:val="21"/>
+                <w:lang w:val="en-CA" w:eastAsia="en-CA" w:bidi="ar-SA"/>
+              </w:rPr>
+              <w:t>].pen</w:t>
+            </w:r>
+            <w:r>
+              <w:rPr>
+                <w:rFonts w:ascii="Courier New" w:eastAsia="Times New Roman" w:hAnsi="Courier New" w:cs="Courier New"/>
+                <w:kern w:val="0"/>
+                <w:sz w:val="21"/>
+                <w:szCs w:val="21"/>
+                <w:lang w:val="en-CA" w:eastAsia="en-CA" w:bidi="ar-SA"/>
+              </w:rPr>
+              <w:t>}</w:t>
+            </w:r>
+          </w:p>
+        </w:tc>
+        <w:tc>
+          <w:tcPr>
+            <w:tcW w:w="2409" w:type="dxa"/>
+          </w:tcPr>
+          <w:p>
+            <w:pPr>
+              <w:keepNext/>
+              <w:widowControl/>
+              <w:shd w:val="clear" w:color="auto" w:fill="FFFFFF"/>
+              <w:suppressAutoHyphens w:val="0"/>
+              <w:autoSpaceDN/>
+              <w:spacing w:before="100" w:beforeAutospacing="1" w:after="100" w:afterAutospacing="1"/>
+              <w:textAlignment w:val="auto"/>
+              <w:rPr>
+                <w:rFonts w:ascii="Courier New" w:eastAsia="Times New Roman" w:hAnsi="Courier New" w:cs="Courier New"/>
+                <w:kern w:val="0"/>
+                <w:lang w:val="en-CA" w:eastAsia="en-CA" w:bidi="ar-SA"/>
+              </w:rPr>
+            </w:pPr>
+            <w:r>
+              <w:rPr>
+                <w:rFonts w:ascii="Courier New" w:eastAsia="Times New Roman" w:hAnsi="Courier New" w:cs="Courier New"/>
+                <w:kern w:val="0"/>
+                <w:sz w:val="21"/>
+                <w:szCs w:val="21"/>
+                <w:lang w:val="en-CA" w:eastAsia="en-CA" w:bidi="ar-SA"/>
+              </w:rPr>
+              <w:t>{</w:t>
+            </w:r>
+            <w:proofErr w:type="spellStart"/>
+            <w:proofErr w:type="gramStart"/>
+            <w:r>
+              <w:rPr>
+                <w:rFonts w:ascii="Courier New" w:eastAsia="Times New Roman" w:hAnsi="Courier New" w:cs="Courier New"/>
+                <w:kern w:val="0"/>
+                <w:sz w:val="21"/>
+                <w:szCs w:val="21"/>
+                <w:lang w:val="en-CA" w:eastAsia="en-CA" w:bidi="ar-SA"/>
+              </w:rPr>
               <w:t>d.pendingList</w:t>
             </w:r>
             <w:proofErr w:type="spellEnd"/>
-            <w:r>
-              <w:rPr>
-                <w:rFonts w:ascii="Courier New" w:eastAsia="Times New Roman" w:hAnsi="Courier New" w:cs="Courier New"/>
-                <w:kern w:val="0"/>
-                <w:sz w:val="21"/>
-                <w:szCs w:val="21"/>
-                <w:lang w:val="en-CA" w:eastAsia="en-CA" w:bidi="ar-SA"/>
-              </w:rPr>
-              <w:t>[i].pen</w:t>
-            </w:r>
+            <w:proofErr w:type="gramEnd"/>
+            <w:r>
+              <w:rPr>
+                <w:rFonts w:ascii="Courier New" w:eastAsia="Times New Roman" w:hAnsi="Courier New" w:cs="Courier New"/>
+                <w:kern w:val="0"/>
+                <w:sz w:val="21"/>
+                <w:szCs w:val="21"/>
+                <w:lang w:val="en-CA" w:eastAsia="en-CA" w:bidi="ar-SA"/>
+              </w:rPr>
+              <w:t>[</w:t>
+            </w:r>
+            <w:proofErr w:type="spellStart"/>
+            <w:r>
+              <w:rPr>
+                <w:rFonts w:ascii="Courier New" w:eastAsia="Times New Roman" w:hAnsi="Courier New" w:cs="Courier New"/>
+                <w:kern w:val="0"/>
+                <w:sz w:val="21"/>
+                <w:szCs w:val="21"/>
+                <w:lang w:val="en-CA" w:eastAsia="en-CA" w:bidi="ar-SA"/>
+              </w:rPr>
+              <w:t>i</w:t>
+            </w:r>
+            <w:proofErr w:type="spellEnd"/>
+            <w:r>
+              <w:rPr>
+                <w:rFonts w:ascii="Courier New" w:eastAsia="Times New Roman" w:hAnsi="Courier New" w:cs="Courier New"/>
+                <w:kern w:val="0"/>
+                <w:sz w:val="21"/>
+                <w:szCs w:val="21"/>
+                <w:lang w:val="en-CA" w:eastAsia="en-CA" w:bidi="ar-SA"/>
+              </w:rPr>
+              <w:t>].surname}</w:t>
+            </w:r>
+          </w:p>
+        </w:tc>
+        <w:tc>
+          <w:tcPr>
+            <w:tcW w:w="2694" w:type="dxa"/>
+          </w:tcPr>
+          <w:p>
+            <w:pPr>
+              <w:keepNext/>
+              <w:widowControl/>
+              <w:shd w:val="clear" w:color="auto" w:fill="FFFFFF"/>
+              <w:suppressAutoHyphens w:val="0"/>
+              <w:autoSpaceDN/>
+              <w:spacing w:before="100" w:beforeAutospacing="1" w:after="100" w:afterAutospacing="1"/>
+              <w:textAlignment w:val="auto"/>
+              <w:rPr>
+                <w:rFonts w:ascii="Courier New" w:eastAsia="Times New Roman" w:hAnsi="Courier New" w:cs="Courier New"/>
+                <w:kern w:val="0"/>
+                <w:lang w:val="en-CA" w:eastAsia="en-CA" w:bidi="ar-SA"/>
+              </w:rPr>
+            </w:pPr>
+            <w:r>
+              <w:rPr>
+                <w:rFonts w:ascii="Courier New" w:eastAsia="Times New Roman" w:hAnsi="Courier New" w:cs="Courier New"/>
+                <w:kern w:val="0"/>
+                <w:sz w:val="21"/>
+                <w:szCs w:val="21"/>
+                <w:lang w:val="en-CA" w:eastAsia="en-CA" w:bidi="ar-SA"/>
+              </w:rPr>
+              <w:t>{</w:t>
+            </w:r>
+            <w:proofErr w:type="spellStart"/>
+            <w:proofErr w:type="gramStart"/>
+            <w:r>
+              <w:rPr>
+                <w:rFonts w:ascii="Courier New" w:eastAsia="Times New Roman" w:hAnsi="Courier New" w:cs="Courier New"/>
+                <w:kern w:val="0"/>
+                <w:sz w:val="21"/>
+                <w:szCs w:val="21"/>
+                <w:lang w:val="en-CA" w:eastAsia="en-CA" w:bidi="ar-SA"/>
+              </w:rPr>
+              <w:t>d.pendingList</w:t>
+            </w:r>
+            <w:proofErr w:type="spellEnd"/>
+            <w:proofErr w:type="gramEnd"/>
+            <w:r>
+              <w:rPr>
+                <w:rFonts w:ascii="Courier New" w:eastAsia="Times New Roman" w:hAnsi="Courier New" w:cs="Courier New"/>
+                <w:kern w:val="0"/>
+                <w:sz w:val="21"/>
+                <w:szCs w:val="21"/>
+                <w:lang w:val="en-CA" w:eastAsia="en-CA" w:bidi="ar-SA"/>
+              </w:rPr>
+              <w:t>[</w:t>
+            </w:r>
+            <w:proofErr w:type="spellStart"/>
+            <w:r>
+              <w:rPr>
+                <w:rFonts w:ascii="Courier New" w:eastAsia="Times New Roman" w:hAnsi="Courier New" w:cs="Courier New"/>
+                <w:kern w:val="0"/>
+                <w:sz w:val="21"/>
+                <w:szCs w:val="21"/>
+                <w:lang w:val="en-CA" w:eastAsia="en-CA" w:bidi="ar-SA"/>
+              </w:rPr>
+              <w:t>i</w:t>
+            </w:r>
+            <w:proofErr w:type="spellEnd"/>
+            <w:r>
+              <w:rPr>
+                <w:rFonts w:ascii="Courier New" w:eastAsia="Times New Roman" w:hAnsi="Courier New" w:cs="Courier New"/>
+                <w:kern w:val="0"/>
+                <w:sz w:val="21"/>
+                <w:szCs w:val="21"/>
+                <w:lang w:val="en-CA" w:eastAsia="en-CA" w:bidi="ar-SA"/>
+              </w:rPr>
+              <w:t>].</w:t>
+            </w:r>
+            <w:proofErr w:type="spellStart"/>
+            <w:r>
+              <w:rPr>
+                <w:rFonts w:ascii="Courier New" w:eastAsia="Times New Roman" w:hAnsi="Courier New" w:cs="Courier New"/>
+                <w:kern w:val="0"/>
+                <w:sz w:val="21"/>
+                <w:szCs w:val="21"/>
+                <w:lang w:val="en-CA" w:eastAsia="en-CA" w:bidi="ar-SA"/>
+              </w:rPr>
+              <w:t>givenName</w:t>
+            </w:r>
+            <w:proofErr w:type="spellEnd"/>
             <w:r>
               <w:rPr>
                 <w:rFonts w:ascii="Courier New" w:eastAsia="Times New Roman" w:hAnsi="Courier New" w:cs="Courier New"/>
@@ -1850,6 +2150,7 @@
               <w:t>{</w:t>
             </w:r>
             <w:proofErr w:type="spellStart"/>
+            <w:proofErr w:type="gramStart"/>
             <w:r>
               <w:rPr>
                 <w:rFonts w:ascii="Courier New" w:eastAsia="Times New Roman" w:hAnsi="Courier New" w:cs="Courier New"/>
@@ -1861,46 +2162,16 @@
               <w:t>d.pendingList</w:t>
             </w:r>
             <w:proofErr w:type="spellEnd"/>
-            <w:r>
-              <w:rPr>
-                <w:rFonts w:ascii="Courier New" w:eastAsia="Times New Roman" w:hAnsi="Courier New" w:cs="Courier New"/>
-                <w:kern w:val="0"/>
-                <w:sz w:val="21"/>
-                <w:szCs w:val="21"/>
-                <w:lang w:val="en-CA" w:eastAsia="en-CA" w:bidi="ar-SA"/>
-              </w:rPr>
-              <w:t>[i].surname}</w:t>
-            </w:r>
-          </w:p>
-        </w:tc>
-        <w:tc>
-          <w:tcPr>
-            <w:tcW w:w="2694" w:type="dxa"/>
-          </w:tcPr>
-          <w:p>
-            <w:pPr>
-              <w:keepNext/>
-              <w:widowControl/>
-              <w:shd w:val="clear" w:color="auto" w:fill="FFFFFF"/>
-              <w:suppressAutoHyphens w:val="0"/>
-              <w:autoSpaceDN/>
-              <w:spacing w:before="100" w:beforeAutospacing="1" w:after="100" w:afterAutospacing="1"/>
-              <w:textAlignment w:val="auto"/>
-              <w:rPr>
-                <w:rFonts w:ascii="Courier New" w:eastAsia="Times New Roman" w:hAnsi="Courier New" w:cs="Courier New"/>
-                <w:kern w:val="0"/>
-                <w:lang w:val="en-CA" w:eastAsia="en-CA" w:bidi="ar-SA"/>
-              </w:rPr>
-            </w:pPr>
-            <w:r>
-              <w:rPr>
-                <w:rFonts w:ascii="Courier New" w:eastAsia="Times New Roman" w:hAnsi="Courier New" w:cs="Courier New"/>
-                <w:kern w:val="0"/>
-                <w:sz w:val="21"/>
-                <w:szCs w:val="21"/>
-                <w:lang w:val="en-CA" w:eastAsia="en-CA" w:bidi="ar-SA"/>
-              </w:rPr>
-              <w:t>{</w:t>
+            <w:proofErr w:type="gramEnd"/>
+            <w:r>
+              <w:rPr>
+                <w:rFonts w:ascii="Courier New" w:eastAsia="Times New Roman" w:hAnsi="Courier New" w:cs="Courier New"/>
+                <w:kern w:val="0"/>
+                <w:sz w:val="21"/>
+                <w:szCs w:val="21"/>
+                <w:lang w:val="en-CA" w:eastAsia="en-CA" w:bidi="ar-SA"/>
+              </w:rPr>
+              <w:t>[</w:t>
             </w:r>
             <w:proofErr w:type="spellStart"/>
             <w:r>
@@ -1911,7 +2182,7 @@
                 <w:szCs w:val="21"/>
                 <w:lang w:val="en-CA" w:eastAsia="en-CA" w:bidi="ar-SA"/>
               </w:rPr>
-              <w:t>d.pendingList</w:t>
+              <w:t>i</w:t>
             </w:r>
             <w:proofErr w:type="spellEnd"/>
             <w:r>
@@ -1922,82 +2193,7 @@
                 <w:szCs w:val="21"/>
                 <w:lang w:val="en-CA" w:eastAsia="en-CA" w:bidi="ar-SA"/>
               </w:rPr>
-              <w:t>[i].</w:t>
-            </w:r>
-            <w:proofErr w:type="spellStart"/>
-            <w:r>
-              <w:rPr>
-                <w:rFonts w:ascii="Courier New" w:eastAsia="Times New Roman" w:hAnsi="Courier New" w:cs="Courier New"/>
-                <w:kern w:val="0"/>
-                <w:sz w:val="21"/>
-                <w:szCs w:val="21"/>
-                <w:lang w:val="en-CA" w:eastAsia="en-CA" w:bidi="ar-SA"/>
-              </w:rPr>
-              <w:t>givenName</w:t>
-            </w:r>
-            <w:proofErr w:type="spellEnd"/>
-            <w:r>
-              <w:rPr>
-                <w:rFonts w:ascii="Courier New" w:eastAsia="Times New Roman" w:hAnsi="Courier New" w:cs="Courier New"/>
-                <w:kern w:val="0"/>
-                <w:sz w:val="21"/>
-                <w:szCs w:val="21"/>
-                <w:lang w:val="en-CA" w:eastAsia="en-CA" w:bidi="ar-SA"/>
-              </w:rPr>
-              <w:t>}</w:t>
-            </w:r>
-          </w:p>
-        </w:tc>
-        <w:tc>
-          <w:tcPr>
-            <w:tcW w:w="2409" w:type="dxa"/>
-          </w:tcPr>
-          <w:p>
-            <w:pPr>
-              <w:keepNext/>
-              <w:widowControl/>
-              <w:shd w:val="clear" w:color="auto" w:fill="FFFFFF"/>
-              <w:suppressAutoHyphens w:val="0"/>
-              <w:autoSpaceDN/>
-              <w:spacing w:before="100" w:beforeAutospacing="1" w:after="100" w:afterAutospacing="1"/>
-              <w:textAlignment w:val="auto"/>
-              <w:rPr>
-                <w:rFonts w:ascii="Courier New" w:eastAsia="Times New Roman" w:hAnsi="Courier New" w:cs="Courier New"/>
-                <w:kern w:val="0"/>
-                <w:lang w:val="en-CA" w:eastAsia="en-CA" w:bidi="ar-SA"/>
-              </w:rPr>
-            </w:pPr>
-            <w:r>
-              <w:rPr>
-                <w:rFonts w:ascii="Courier New" w:eastAsia="Times New Roman" w:hAnsi="Courier New" w:cs="Courier New"/>
-                <w:kern w:val="0"/>
-                <w:sz w:val="21"/>
-                <w:szCs w:val="21"/>
-                <w:lang w:val="en-CA" w:eastAsia="en-CA" w:bidi="ar-SA"/>
-              </w:rPr>
-              <w:t>{</w:t>
-            </w:r>
-            <w:proofErr w:type="spellStart"/>
-            <w:r>
-              <w:rPr>
-                <w:rFonts w:ascii="Courier New" w:eastAsia="Times New Roman" w:hAnsi="Courier New" w:cs="Courier New"/>
-                <w:kern w:val="0"/>
-                <w:sz w:val="21"/>
-                <w:szCs w:val="21"/>
-                <w:lang w:val="en-CA" w:eastAsia="en-CA" w:bidi="ar-SA"/>
-              </w:rPr>
-              <w:t>d.pendingList</w:t>
-            </w:r>
-            <w:proofErr w:type="spellEnd"/>
-            <w:r>
-              <w:rPr>
-                <w:rFonts w:ascii="Courier New" w:eastAsia="Times New Roman" w:hAnsi="Courier New" w:cs="Courier New"/>
-                <w:kern w:val="0"/>
-                <w:sz w:val="21"/>
-                <w:szCs w:val="21"/>
-                <w:lang w:val="en-CA" w:eastAsia="en-CA" w:bidi="ar-SA"/>
-              </w:rPr>
-              <w:t>[i].</w:t>
+              <w:t>].</w:t>
             </w:r>
             <w:proofErr w:type="spellStart"/>
             <w:r>
@@ -2054,6 +2250,7 @@
               <w:t>{</w:t>
             </w:r>
             <w:proofErr w:type="spellStart"/>
+            <w:proofErr w:type="gramStart"/>
             <w:r>
               <w:rPr>
                 <w:rFonts w:ascii="Courier New" w:eastAsia="Times New Roman" w:hAnsi="Courier New" w:cs="Courier New"/>
@@ -2065,15 +2262,16 @@
               <w:t>d.pendingList</w:t>
             </w:r>
             <w:proofErr w:type="spellEnd"/>
-            <w:r>
-              <w:rPr>
-                <w:rFonts w:ascii="Courier New" w:eastAsia="Times New Roman" w:hAnsi="Courier New" w:cs="Courier New"/>
-                <w:kern w:val="0"/>
-                <w:sz w:val="21"/>
-                <w:szCs w:val="21"/>
-                <w:lang w:val="en-CA" w:eastAsia="en-CA" w:bidi="ar-SA"/>
-              </w:rPr>
-              <w:t>[i].</w:t>
+            <w:proofErr w:type="gramEnd"/>
+            <w:r>
+              <w:rPr>
+                <w:rFonts w:ascii="Courier New" w:eastAsia="Times New Roman" w:hAnsi="Courier New" w:cs="Courier New"/>
+                <w:kern w:val="0"/>
+                <w:sz w:val="21"/>
+                <w:szCs w:val="21"/>
+                <w:lang w:val="en-CA" w:eastAsia="en-CA" w:bidi="ar-SA"/>
+              </w:rPr>
+              <w:t>[</w:t>
             </w:r>
             <w:proofErr w:type="spellStart"/>
             <w:r>
@@ -2084,6 +2282,28 @@
                 <w:szCs w:val="21"/>
                 <w:lang w:val="en-CA" w:eastAsia="en-CA" w:bidi="ar-SA"/>
               </w:rPr>
+              <w:t>i</w:t>
+            </w:r>
+            <w:proofErr w:type="spellEnd"/>
+            <w:r>
+              <w:rPr>
+                <w:rFonts w:ascii="Courier New" w:eastAsia="Times New Roman" w:hAnsi="Courier New" w:cs="Courier New"/>
+                <w:kern w:val="0"/>
+                <w:sz w:val="21"/>
+                <w:szCs w:val="21"/>
+                <w:lang w:val="en-CA" w:eastAsia="en-CA" w:bidi="ar-SA"/>
+              </w:rPr>
+              <w:t>].</w:t>
+            </w:r>
+            <w:proofErr w:type="spellStart"/>
+            <w:r>
+              <w:rPr>
+                <w:rFonts w:ascii="Courier New" w:eastAsia="Times New Roman" w:hAnsi="Courier New" w:cs="Courier New"/>
+                <w:kern w:val="0"/>
+                <w:sz w:val="21"/>
+                <w:szCs w:val="21"/>
+                <w:lang w:val="en-CA" w:eastAsia="en-CA" w:bidi="ar-SA"/>
+              </w:rPr>
               <w:t>birthDate</w:t>
             </w:r>
             <w:proofErr w:type="spellEnd"/>
@@ -2131,6 +2351,7 @@
               <w:t>{</w:t>
             </w:r>
             <w:proofErr w:type="spellStart"/>
+            <w:proofErr w:type="gramStart"/>
             <w:r>
               <w:rPr>
                 <w:rFonts w:ascii="Courier New" w:eastAsia="Times New Roman" w:hAnsi="Courier New" w:cs="Courier New"/>
@@ -2142,15 +2363,38 @@
               <w:t>d.pendingList</w:t>
             </w:r>
             <w:proofErr w:type="spellEnd"/>
-            <w:r>
-              <w:rPr>
-                <w:rFonts w:ascii="Courier New" w:eastAsia="Times New Roman" w:hAnsi="Courier New" w:cs="Courier New"/>
-                <w:kern w:val="0"/>
-                <w:sz w:val="21"/>
-                <w:szCs w:val="21"/>
-                <w:lang w:val="en-CA" w:eastAsia="en-CA" w:bidi="ar-SA"/>
-              </w:rPr>
-              <w:t>[i].gender}</w:t>
+            <w:proofErr w:type="gramEnd"/>
+            <w:r>
+              <w:rPr>
+                <w:rFonts w:ascii="Courier New" w:eastAsia="Times New Roman" w:hAnsi="Courier New" w:cs="Courier New"/>
+                <w:kern w:val="0"/>
+                <w:sz w:val="21"/>
+                <w:szCs w:val="21"/>
+                <w:lang w:val="en-CA" w:eastAsia="en-CA" w:bidi="ar-SA"/>
+              </w:rPr>
+              <w:t>[</w:t>
+            </w:r>
+            <w:proofErr w:type="spellStart"/>
+            <w:r>
+              <w:rPr>
+                <w:rFonts w:ascii="Courier New" w:eastAsia="Times New Roman" w:hAnsi="Courier New" w:cs="Courier New"/>
+                <w:kern w:val="0"/>
+                <w:sz w:val="21"/>
+                <w:szCs w:val="21"/>
+                <w:lang w:val="en-CA" w:eastAsia="en-CA" w:bidi="ar-SA"/>
+              </w:rPr>
+              <w:t>i</w:t>
+            </w:r>
+            <w:proofErr w:type="spellEnd"/>
+            <w:r>
+              <w:rPr>
+                <w:rFonts w:ascii="Courier New" w:eastAsia="Times New Roman" w:hAnsi="Courier New" w:cs="Courier New"/>
+                <w:kern w:val="0"/>
+                <w:sz w:val="21"/>
+                <w:szCs w:val="21"/>
+                <w:lang w:val="en-CA" w:eastAsia="en-CA" w:bidi="ar-SA"/>
+              </w:rPr>
+              <w:t>].gender}</w:t>
             </w:r>
           </w:p>
         </w:tc>
@@ -2184,6 +2428,7 @@
               <w:t>{</w:t>
             </w:r>
             <w:proofErr w:type="spellStart"/>
+            <w:proofErr w:type="gramStart"/>
             <w:r>
               <w:rPr>
                 <w:rFonts w:ascii="Courier New" w:eastAsia="Times New Roman" w:hAnsi="Courier New" w:cs="Courier New"/>
@@ -2195,6 +2440,7 @@
               <w:t>d.pendingList</w:t>
             </w:r>
             <w:proofErr w:type="spellEnd"/>
+            <w:proofErr w:type="gramEnd"/>
             <w:r>
               <w:rPr>
                 <w:rFonts w:ascii="Courier New" w:eastAsia="Times New Roman" w:hAnsi="Courier New" w:cs="Courier New"/>
@@ -2203,7 +2449,29 @@
                 <w:szCs w:val="22"/>
                 <w:lang w:val="en-CA" w:eastAsia="en-CA" w:bidi="ar-SA"/>
               </w:rPr>
-              <w:t>[i].</w:t>
+              <w:t>[</w:t>
+            </w:r>
+            <w:proofErr w:type="spellStart"/>
+            <w:r>
+              <w:rPr>
+                <w:rFonts w:ascii="Courier New" w:eastAsia="Times New Roman" w:hAnsi="Courier New" w:cs="Courier New"/>
+                <w:kern w:val="0"/>
+                <w:sz w:val="22"/>
+                <w:szCs w:val="22"/>
+                <w:lang w:val="en-CA" w:eastAsia="en-CA" w:bidi="ar-SA"/>
+              </w:rPr>
+              <w:t>i</w:t>
+            </w:r>
+            <w:proofErr w:type="spellEnd"/>
+            <w:r>
+              <w:rPr>
+                <w:rFonts w:ascii="Courier New" w:eastAsia="Times New Roman" w:hAnsi="Courier New" w:cs="Courier New"/>
+                <w:kern w:val="0"/>
+                <w:sz w:val="22"/>
+                <w:szCs w:val="22"/>
+                <w:lang w:val="en-CA" w:eastAsia="en-CA" w:bidi="ar-SA"/>
+              </w:rPr>
+              <w:t>].</w:t>
             </w:r>
             <w:proofErr w:type="spellStart"/>
             <w:r>
@@ -2291,6 +2559,7 @@
               <w:t>{</w:t>
             </w:r>
             <w:proofErr w:type="spellStart"/>
+            <w:proofErr w:type="gramStart"/>
             <w:r>
               <w:rPr>
                 <w:rFonts w:ascii="Courier New" w:eastAsia="Times New Roman" w:hAnsi="Courier New" w:cs="Courier New"/>
@@ -2302,15 +2571,38 @@
               <w:t>d.pendingList</w:t>
             </w:r>
             <w:proofErr w:type="spellEnd"/>
-            <w:r>
-              <w:rPr>
-                <w:rFonts w:ascii="Courier New" w:eastAsia="Times New Roman" w:hAnsi="Courier New" w:cs="Courier New"/>
-                <w:kern w:val="0"/>
-                <w:sz w:val="21"/>
-                <w:szCs w:val="21"/>
-                <w:lang w:val="en-CA" w:eastAsia="en-CA" w:bidi="ar-SA"/>
-              </w:rPr>
-              <w:t>[i].reason}</w:t>
+            <w:proofErr w:type="gramEnd"/>
+            <w:r>
+              <w:rPr>
+                <w:rFonts w:ascii="Courier New" w:eastAsia="Times New Roman" w:hAnsi="Courier New" w:cs="Courier New"/>
+                <w:kern w:val="0"/>
+                <w:sz w:val="21"/>
+                <w:szCs w:val="21"/>
+                <w:lang w:val="en-CA" w:eastAsia="en-CA" w:bidi="ar-SA"/>
+              </w:rPr>
+              <w:t>[</w:t>
+            </w:r>
+            <w:proofErr w:type="spellStart"/>
+            <w:r>
+              <w:rPr>
+                <w:rFonts w:ascii="Courier New" w:eastAsia="Times New Roman" w:hAnsi="Courier New" w:cs="Courier New"/>
+                <w:kern w:val="0"/>
+                <w:sz w:val="21"/>
+                <w:szCs w:val="21"/>
+                <w:lang w:val="en-CA" w:eastAsia="en-CA" w:bidi="ar-SA"/>
+              </w:rPr>
+              <w:t>i</w:t>
+            </w:r>
+            <w:proofErr w:type="spellEnd"/>
+            <w:r>
+              <w:rPr>
+                <w:rFonts w:ascii="Courier New" w:eastAsia="Times New Roman" w:hAnsi="Courier New" w:cs="Courier New"/>
+                <w:kern w:val="0"/>
+                <w:sz w:val="21"/>
+                <w:szCs w:val="21"/>
+                <w:lang w:val="en-CA" w:eastAsia="en-CA" w:bidi="ar-SA"/>
+              </w:rPr>
+              <w:t>].reason}</w:t>
             </w:r>
           </w:p>
           <w:p>
@@ -2389,6 +2681,7 @@
                 <w:lang w:val="en-CA" w:eastAsia="en-CA" w:bidi="ar-SA"/>
               </w:rPr>
             </w:pPr>
+            <w:proofErr w:type="gramStart"/>
             <w:r>
               <w:rPr>
                 <w:rFonts w:ascii="Courier New" w:eastAsia="Times New Roman" w:hAnsi="Courier New" w:cs="Courier New"/>
@@ -2411,87 +2704,100 @@
                 <w:szCs w:val="21"/>
                 <w:lang w:val="en-CA" w:eastAsia="en-CA" w:bidi="ar-SA"/>
               </w:rPr>
+              <w:t>d</w:t>
+            </w:r>
+            <w:proofErr w:type="gramEnd"/>
+            <w:r>
+              <w:rPr>
+                <w:rFonts w:ascii="Courier New" w:eastAsia="Times New Roman" w:hAnsi="Courier New" w:cs="Courier New"/>
+                <w:kern w:val="0"/>
+                <w:sz w:val="21"/>
+                <w:szCs w:val="21"/>
+                <w:lang w:val="en-CA" w:eastAsia="en-CA" w:bidi="ar-SA"/>
+              </w:rPr>
+              <w:t>.pendingList</w:t>
+            </w:r>
+            <w:proofErr w:type="spellEnd"/>
+            <w:r>
+              <w:rPr>
+                <w:rFonts w:ascii="Courier New" w:eastAsia="Times New Roman" w:hAnsi="Courier New" w:cs="Courier New"/>
+                <w:kern w:val="0"/>
+                <w:sz w:val="21"/>
+                <w:szCs w:val="21"/>
+                <w:lang w:val="en-CA" w:eastAsia="en-CA" w:bidi="ar-SA"/>
+              </w:rPr>
+              <w:t>[i+1].pen</w:t>
+            </w:r>
+            <w:r>
+              <w:rPr>
+                <w:rFonts w:ascii="Courier New" w:eastAsia="Times New Roman" w:hAnsi="Courier New" w:cs="Courier New"/>
+                <w:kern w:val="0"/>
+                <w:sz w:val="21"/>
+                <w:szCs w:val="21"/>
+                <w:lang w:val="en-CA" w:eastAsia="en-CA" w:bidi="ar-SA"/>
+              </w:rPr>
+              <w:t>}</w:t>
+            </w:r>
+          </w:p>
+          <w:p>
+            <w:pPr>
+              <w:keepNext/>
+              <w:widowControl/>
+              <w:shd w:val="clear" w:color="auto" w:fill="FFFFFF"/>
+              <w:suppressAutoHyphens w:val="0"/>
+              <w:autoSpaceDN/>
+              <w:spacing w:before="100" w:beforeAutospacing="1" w:after="100" w:afterAutospacing="1"/>
+              <w:textAlignment w:val="auto"/>
+              <w:rPr>
+                <w:rFonts w:ascii="Courier New" w:eastAsia="Times New Roman" w:hAnsi="Courier New" w:cs="Courier New"/>
+                <w:kern w:val="0"/>
+                <w:lang w:val="en-CA" w:eastAsia="en-CA" w:bidi="ar-SA"/>
+              </w:rPr>
+            </w:pPr>
+          </w:p>
+        </w:tc>
+        <w:tc>
+          <w:tcPr>
+            <w:tcW w:w="2409" w:type="dxa"/>
+          </w:tcPr>
+          <w:p>
+            <w:pPr>
+              <w:keepNext/>
+              <w:widowControl/>
+              <w:suppressAutoHyphens w:val="0"/>
+              <w:autoSpaceDN/>
+              <w:spacing w:before="100" w:beforeAutospacing="1" w:after="100" w:afterAutospacing="1"/>
+              <w:textAlignment w:val="auto"/>
+              <w:rPr>
+                <w:rFonts w:ascii="Courier New" w:eastAsia="Times New Roman" w:hAnsi="Courier New" w:cs="Courier New"/>
+                <w:kern w:val="0"/>
+                <w:lang w:val="en-CA" w:eastAsia="en-CA" w:bidi="ar-SA"/>
+              </w:rPr>
+            </w:pPr>
+            <w:r>
+              <w:rPr>
+                <w:rFonts w:ascii="Courier New" w:eastAsia="Times New Roman" w:hAnsi="Courier New" w:cs="Courier New"/>
+                <w:kern w:val="0"/>
+                <w:sz w:val="21"/>
+                <w:szCs w:val="21"/>
+                <w:lang w:val="en-CA" w:eastAsia="en-CA" w:bidi="ar-SA"/>
+              </w:rPr>
+              <w:t>{</w:t>
+            </w:r>
+            <w:proofErr w:type="spellStart"/>
+            <w:proofErr w:type="gramStart"/>
+            <w:r>
+              <w:rPr>
+                <w:rFonts w:ascii="Courier New" w:eastAsia="Times New Roman" w:hAnsi="Courier New" w:cs="Courier New"/>
+                <w:kern w:val="0"/>
+                <w:sz w:val="21"/>
+                <w:szCs w:val="21"/>
+                <w:lang w:val="en-CA" w:eastAsia="en-CA" w:bidi="ar-SA"/>
+              </w:rPr>
               <w:t>d.pendingList</w:t>
             </w:r>
             <w:proofErr w:type="spellEnd"/>
-            <w:r>
-              <w:rPr>
-                <w:rFonts w:ascii="Courier New" w:eastAsia="Times New Roman" w:hAnsi="Courier New" w:cs="Courier New"/>
-                <w:kern w:val="0"/>
-                <w:sz w:val="21"/>
-                <w:szCs w:val="21"/>
-                <w:lang w:val="en-CA" w:eastAsia="en-CA" w:bidi="ar-SA"/>
-              </w:rPr>
-              <w:t>[i+1].pen</w:t>
-            </w:r>
-            <w:r>
-              <w:rPr>
-                <w:rFonts w:ascii="Courier New" w:eastAsia="Times New Roman" w:hAnsi="Courier New" w:cs="Courier New"/>
-                <w:kern w:val="0"/>
-                <w:sz w:val="21"/>
-                <w:szCs w:val="21"/>
-                <w:lang w:val="en-CA" w:eastAsia="en-CA" w:bidi="ar-SA"/>
-              </w:rPr>
-              <w:t>}</w:t>
-            </w:r>
-          </w:p>
-          <w:p>
-            <w:pPr>
-              <w:keepNext/>
-              <w:widowControl/>
-              <w:shd w:val="clear" w:color="auto" w:fill="FFFFFF"/>
-              <w:suppressAutoHyphens w:val="0"/>
-              <w:autoSpaceDN/>
-              <w:spacing w:before="100" w:beforeAutospacing="1" w:after="100" w:afterAutospacing="1"/>
-              <w:textAlignment w:val="auto"/>
-              <w:rPr>
-                <w:rFonts w:ascii="Courier New" w:eastAsia="Times New Roman" w:hAnsi="Courier New" w:cs="Courier New"/>
-                <w:kern w:val="0"/>
-                <w:lang w:val="en-CA" w:eastAsia="en-CA" w:bidi="ar-SA"/>
-              </w:rPr>
-            </w:pPr>
-          </w:p>
-        </w:tc>
-        <w:tc>
-          <w:tcPr>
-            <w:tcW w:w="2409" w:type="dxa"/>
-          </w:tcPr>
-          <w:p>
-            <w:pPr>
-              <w:keepNext/>
-              <w:widowControl/>
-              <w:suppressAutoHyphens w:val="0"/>
-              <w:autoSpaceDN/>
-              <w:spacing w:before="100" w:beforeAutospacing="1" w:after="100" w:afterAutospacing="1"/>
-              <w:textAlignment w:val="auto"/>
-              <w:rPr>
-                <w:rFonts w:ascii="Courier New" w:eastAsia="Times New Roman" w:hAnsi="Courier New" w:cs="Courier New"/>
-                <w:kern w:val="0"/>
-                <w:lang w:val="en-CA" w:eastAsia="en-CA" w:bidi="ar-SA"/>
-              </w:rPr>
-            </w:pPr>
-            <w:r>
-              <w:rPr>
-                <w:rFonts w:ascii="Courier New" w:eastAsia="Times New Roman" w:hAnsi="Courier New" w:cs="Courier New"/>
-                <w:kern w:val="0"/>
-                <w:sz w:val="21"/>
-                <w:szCs w:val="21"/>
-                <w:lang w:val="en-CA" w:eastAsia="en-CA" w:bidi="ar-SA"/>
-              </w:rPr>
-              <w:t>{</w:t>
-            </w:r>
-            <w:proofErr w:type="spellStart"/>
-            <w:r>
-              <w:rPr>
-                <w:rFonts w:ascii="Courier New" w:eastAsia="Times New Roman" w:hAnsi="Courier New" w:cs="Courier New"/>
-                <w:kern w:val="0"/>
-                <w:sz w:val="21"/>
-                <w:szCs w:val="21"/>
-                <w:lang w:val="en-CA" w:eastAsia="en-CA" w:bidi="ar-SA"/>
-              </w:rPr>
-              <w:t>d.pendingList</w:t>
-            </w:r>
-            <w:proofErr w:type="spellEnd"/>
+            <w:proofErr w:type="gramEnd"/>
             <w:r>
               <w:rPr>
                 <w:rFonts w:ascii="Courier New" w:eastAsia="Times New Roman" w:hAnsi="Courier New" w:cs="Courier New"/>
@@ -2685,6 +2991,7 @@
               <w:t>{</w:t>
             </w:r>
             <w:proofErr w:type="spellStart"/>
+            <w:proofErr w:type="gramStart"/>
             <w:r>
               <w:rPr>
                 <w:rFonts w:ascii="Courier New" w:eastAsia="Times New Roman" w:hAnsi="Courier New" w:cs="Courier New"/>
@@ -2696,6 +3003,7 @@
               <w:t>d.pendingList</w:t>
             </w:r>
             <w:proofErr w:type="spellEnd"/>
+            <w:proofErr w:type="gramEnd"/>
             <w:r>
               <w:rPr>
                 <w:rFonts w:ascii="Courier New" w:eastAsia="Times New Roman" w:hAnsi="Courier New" w:cs="Courier New"/>
@@ -2765,6 +3073,7 @@
         <w:t>{</w:t>
       </w:r>
       <w:proofErr w:type="spellStart"/>
+      <w:proofErr w:type="gramStart"/>
       <w:r>
         <w:rPr>
           <w:rFonts w:ascii="Courier New" w:eastAsia="Times New Roman" w:hAnsi="Courier New" w:cs="Courier New"/>
@@ -2785,6 +3094,7 @@
         </w:rPr>
         <w:t>pendingList</w:t>
       </w:r>
+      <w:proofErr w:type="gramEnd"/>
       <w:r>
         <w:rPr>
           <w:rFonts w:ascii="Courier New" w:eastAsia="Times New Roman" w:hAnsi="Courier New" w:cs="Courier New"/>
@@ -3423,6 +3733,7 @@
               <w:t>{</w:t>
             </w:r>
             <w:proofErr w:type="spellStart"/>
+            <w:proofErr w:type="gramStart"/>
             <w:r>
               <w:rPr>
                 <w:rFonts w:ascii="Courier New" w:eastAsia="Times New Roman" w:hAnsi="Courier New" w:cs="Courier New"/>
@@ -3436,6 +3747,7 @@
               <w:t>d.newPenList</w:t>
             </w:r>
             <w:proofErr w:type="spellEnd"/>
+            <w:proofErr w:type="gramEnd"/>
             <w:r>
               <w:rPr>
                 <w:rFonts w:ascii="Courier New" w:eastAsia="Times New Roman" w:hAnsi="Courier New" w:cs="Courier New"/>
@@ -3446,7 +3758,33 @@
                 <w:szCs w:val="21"/>
                 <w:lang w:val="en-CA" w:eastAsia="en-CA" w:bidi="ar-SA"/>
               </w:rPr>
-              <w:t>[i].pen}</w:t>
+              <w:t>[</w:t>
+            </w:r>
+            <w:proofErr w:type="spellStart"/>
+            <w:r>
+              <w:rPr>
+                <w:rFonts w:ascii="Courier New" w:eastAsia="Times New Roman" w:hAnsi="Courier New" w:cs="Courier New"/>
+                <w:b/>
+                <w:bCs/>
+                <w:kern w:val="0"/>
+                <w:sz w:val="21"/>
+                <w:szCs w:val="21"/>
+                <w:lang w:val="en-CA" w:eastAsia="en-CA" w:bidi="ar-SA"/>
+              </w:rPr>
+              <w:t>i</w:t>
+            </w:r>
+            <w:proofErr w:type="spellEnd"/>
+            <w:r>
+              <w:rPr>
+                <w:rFonts w:ascii="Courier New" w:eastAsia="Times New Roman" w:hAnsi="Courier New" w:cs="Courier New"/>
+                <w:b/>
+                <w:bCs/>
+                <w:kern w:val="0"/>
+                <w:sz w:val="21"/>
+                <w:szCs w:val="21"/>
+                <w:lang w:val="en-CA" w:eastAsia="en-CA" w:bidi="ar-SA"/>
+              </w:rPr>
+              <w:t>].pen}</w:t>
             </w:r>
             <w:r>
               <w:rPr>
@@ -3497,6 +3835,7 @@
               <w:t>{</w:t>
             </w:r>
             <w:proofErr w:type="spellStart"/>
+            <w:proofErr w:type="gramStart"/>
             <w:r>
               <w:rPr>
                 <w:rFonts w:ascii="Courier New" w:eastAsia="Times New Roman" w:hAnsi="Courier New" w:cs="Courier New"/>
@@ -3518,15 +3857,38 @@
               <w:t>newPenList</w:t>
             </w:r>
             <w:proofErr w:type="spellEnd"/>
-            <w:r>
-              <w:rPr>
-                <w:rFonts w:ascii="Courier New" w:eastAsia="Times New Roman" w:hAnsi="Courier New" w:cs="Courier New"/>
-                <w:kern w:val="0"/>
-                <w:sz w:val="21"/>
-                <w:szCs w:val="21"/>
-                <w:lang w:val="en-CA" w:eastAsia="en-CA" w:bidi="ar-SA"/>
-              </w:rPr>
-              <w:t xml:space="preserve"> [i].surname}</w:t>
+            <w:proofErr w:type="gramEnd"/>
+            <w:r>
+              <w:rPr>
+                <w:rFonts w:ascii="Courier New" w:eastAsia="Times New Roman" w:hAnsi="Courier New" w:cs="Courier New"/>
+                <w:kern w:val="0"/>
+                <w:sz w:val="21"/>
+                <w:szCs w:val="21"/>
+                <w:lang w:val="en-CA" w:eastAsia="en-CA" w:bidi="ar-SA"/>
+              </w:rPr>
+              <w:t xml:space="preserve"> [</w:t>
+            </w:r>
+            <w:proofErr w:type="spellStart"/>
+            <w:r>
+              <w:rPr>
+                <w:rFonts w:ascii="Courier New" w:eastAsia="Times New Roman" w:hAnsi="Courier New" w:cs="Courier New"/>
+                <w:kern w:val="0"/>
+                <w:sz w:val="21"/>
+                <w:szCs w:val="21"/>
+                <w:lang w:val="en-CA" w:eastAsia="en-CA" w:bidi="ar-SA"/>
+              </w:rPr>
+              <w:t>i</w:t>
+            </w:r>
+            <w:proofErr w:type="spellEnd"/>
+            <w:r>
+              <w:rPr>
+                <w:rFonts w:ascii="Courier New" w:eastAsia="Times New Roman" w:hAnsi="Courier New" w:cs="Courier New"/>
+                <w:kern w:val="0"/>
+                <w:sz w:val="21"/>
+                <w:szCs w:val="21"/>
+                <w:lang w:val="en-CA" w:eastAsia="en-CA" w:bidi="ar-SA"/>
+              </w:rPr>
+              <w:t>].surname}</w:t>
             </w:r>
           </w:p>
         </w:tc>
@@ -3559,6 +3921,7 @@
               <w:t>{</w:t>
             </w:r>
             <w:proofErr w:type="spellStart"/>
+            <w:proofErr w:type="gramStart"/>
             <w:r>
               <w:rPr>
                 <w:rFonts w:ascii="Courier New" w:eastAsia="Times New Roman" w:hAnsi="Courier New" w:cs="Courier New"/>
@@ -3580,15 +3943,16 @@
               <w:t>newPenList</w:t>
             </w:r>
             <w:proofErr w:type="spellEnd"/>
-            <w:r>
-              <w:rPr>
-                <w:rFonts w:ascii="Courier New" w:eastAsia="Times New Roman" w:hAnsi="Courier New" w:cs="Courier New"/>
-                <w:kern w:val="0"/>
-                <w:sz w:val="21"/>
-                <w:szCs w:val="21"/>
-                <w:lang w:val="en-CA" w:eastAsia="en-CA" w:bidi="ar-SA"/>
-              </w:rPr>
-              <w:t xml:space="preserve"> [i].</w:t>
+            <w:proofErr w:type="gramEnd"/>
+            <w:r>
+              <w:rPr>
+                <w:rFonts w:ascii="Courier New" w:eastAsia="Times New Roman" w:hAnsi="Courier New" w:cs="Courier New"/>
+                <w:kern w:val="0"/>
+                <w:sz w:val="21"/>
+                <w:szCs w:val="21"/>
+                <w:lang w:val="en-CA" w:eastAsia="en-CA" w:bidi="ar-SA"/>
+              </w:rPr>
+              <w:t xml:space="preserve"> [</w:t>
             </w:r>
             <w:proofErr w:type="spellStart"/>
             <w:r>
@@ -3599,6 +3963,28 @@
                 <w:szCs w:val="21"/>
                 <w:lang w:val="en-CA" w:eastAsia="en-CA" w:bidi="ar-SA"/>
               </w:rPr>
+              <w:t>i</w:t>
+            </w:r>
+            <w:proofErr w:type="spellEnd"/>
+            <w:r>
+              <w:rPr>
+                <w:rFonts w:ascii="Courier New" w:eastAsia="Times New Roman" w:hAnsi="Courier New" w:cs="Courier New"/>
+                <w:kern w:val="0"/>
+                <w:sz w:val="21"/>
+                <w:szCs w:val="21"/>
+                <w:lang w:val="en-CA" w:eastAsia="en-CA" w:bidi="ar-SA"/>
+              </w:rPr>
+              <w:t>].</w:t>
+            </w:r>
+            <w:proofErr w:type="spellStart"/>
+            <w:r>
+              <w:rPr>
+                <w:rFonts w:ascii="Courier New" w:eastAsia="Times New Roman" w:hAnsi="Courier New" w:cs="Courier New"/>
+                <w:kern w:val="0"/>
+                <w:sz w:val="21"/>
+                <w:szCs w:val="21"/>
+                <w:lang w:val="en-CA" w:eastAsia="en-CA" w:bidi="ar-SA"/>
+              </w:rPr>
               <w:t>givenName</w:t>
             </w:r>
             <w:proofErr w:type="spellEnd"/>
@@ -3643,6 +4029,7 @@
               <w:t>{</w:t>
             </w:r>
             <w:proofErr w:type="spellStart"/>
+            <w:proofErr w:type="gramStart"/>
             <w:r>
               <w:rPr>
                 <w:rFonts w:ascii="Courier New" w:eastAsia="Times New Roman" w:hAnsi="Courier New" w:cs="Courier New"/>
@@ -3664,15 +4051,16 @@
               <w:t>newPenList</w:t>
             </w:r>
             <w:proofErr w:type="spellEnd"/>
-            <w:r>
-              <w:rPr>
-                <w:rFonts w:ascii="Courier New" w:eastAsia="Times New Roman" w:hAnsi="Courier New" w:cs="Courier New"/>
-                <w:kern w:val="0"/>
-                <w:sz w:val="21"/>
-                <w:szCs w:val="21"/>
-                <w:lang w:val="en-CA" w:eastAsia="en-CA" w:bidi="ar-SA"/>
-              </w:rPr>
-              <w:t>[i].</w:t>
+            <w:proofErr w:type="gramEnd"/>
+            <w:r>
+              <w:rPr>
+                <w:rFonts w:ascii="Courier New" w:eastAsia="Times New Roman" w:hAnsi="Courier New" w:cs="Courier New"/>
+                <w:kern w:val="0"/>
+                <w:sz w:val="21"/>
+                <w:szCs w:val="21"/>
+                <w:lang w:val="en-CA" w:eastAsia="en-CA" w:bidi="ar-SA"/>
+              </w:rPr>
+              <w:t>[</w:t>
             </w:r>
             <w:proofErr w:type="spellStart"/>
             <w:r>
@@ -3683,6 +4071,28 @@
                 <w:szCs w:val="21"/>
                 <w:lang w:val="en-CA" w:eastAsia="en-CA" w:bidi="ar-SA"/>
               </w:rPr>
+              <w:t>i</w:t>
+            </w:r>
+            <w:proofErr w:type="spellEnd"/>
+            <w:r>
+              <w:rPr>
+                <w:rFonts w:ascii="Courier New" w:eastAsia="Times New Roman" w:hAnsi="Courier New" w:cs="Courier New"/>
+                <w:kern w:val="0"/>
+                <w:sz w:val="21"/>
+                <w:szCs w:val="21"/>
+                <w:lang w:val="en-CA" w:eastAsia="en-CA" w:bidi="ar-SA"/>
+              </w:rPr>
+              <w:t>].</w:t>
+            </w:r>
+            <w:proofErr w:type="spellStart"/>
+            <w:r>
+              <w:rPr>
+                <w:rFonts w:ascii="Courier New" w:eastAsia="Times New Roman" w:hAnsi="Courier New" w:cs="Courier New"/>
+                <w:kern w:val="0"/>
+                <w:sz w:val="21"/>
+                <w:szCs w:val="21"/>
+                <w:lang w:val="en-CA" w:eastAsia="en-CA" w:bidi="ar-SA"/>
+              </w:rPr>
               <w:t>legalMiddleNames</w:t>
             </w:r>
             <w:proofErr w:type="spellEnd"/>
@@ -3728,6 +4138,7 @@
               <w:t>{</w:t>
             </w:r>
             <w:proofErr w:type="spellStart"/>
+            <w:proofErr w:type="gramStart"/>
             <w:r>
               <w:rPr>
                 <w:rFonts w:ascii="Courier New" w:eastAsia="Times New Roman" w:hAnsi="Courier New" w:cs="Courier New"/>
@@ -3749,15 +4160,16 @@
               <w:t>newPenList</w:t>
             </w:r>
             <w:proofErr w:type="spellEnd"/>
-            <w:r>
-              <w:rPr>
-                <w:rFonts w:ascii="Courier New" w:eastAsia="Times New Roman" w:hAnsi="Courier New" w:cs="Courier New"/>
-                <w:kern w:val="0"/>
-                <w:sz w:val="21"/>
-                <w:szCs w:val="21"/>
-                <w:lang w:val="en-CA" w:eastAsia="en-CA" w:bidi="ar-SA"/>
-              </w:rPr>
-              <w:t>[i].</w:t>
+            <w:proofErr w:type="gramEnd"/>
+            <w:r>
+              <w:rPr>
+                <w:rFonts w:ascii="Courier New" w:eastAsia="Times New Roman" w:hAnsi="Courier New" w:cs="Courier New"/>
+                <w:kern w:val="0"/>
+                <w:sz w:val="21"/>
+                <w:szCs w:val="21"/>
+                <w:lang w:val="en-CA" w:eastAsia="en-CA" w:bidi="ar-SA"/>
+              </w:rPr>
+              <w:t>[</w:t>
             </w:r>
             <w:proofErr w:type="spellStart"/>
             <w:r>
@@ -3768,6 +4180,28 @@
                 <w:szCs w:val="21"/>
                 <w:lang w:val="en-CA" w:eastAsia="en-CA" w:bidi="ar-SA"/>
               </w:rPr>
+              <w:t>i</w:t>
+            </w:r>
+            <w:proofErr w:type="spellEnd"/>
+            <w:r>
+              <w:rPr>
+                <w:rFonts w:ascii="Courier New" w:eastAsia="Times New Roman" w:hAnsi="Courier New" w:cs="Courier New"/>
+                <w:kern w:val="0"/>
+                <w:sz w:val="21"/>
+                <w:szCs w:val="21"/>
+                <w:lang w:val="en-CA" w:eastAsia="en-CA" w:bidi="ar-SA"/>
+              </w:rPr>
+              <w:t>].</w:t>
+            </w:r>
+            <w:proofErr w:type="spellStart"/>
+            <w:r>
+              <w:rPr>
+                <w:rFonts w:ascii="Courier New" w:eastAsia="Times New Roman" w:hAnsi="Courier New" w:cs="Courier New"/>
+                <w:kern w:val="0"/>
+                <w:sz w:val="21"/>
+                <w:szCs w:val="21"/>
+                <w:lang w:val="en-CA" w:eastAsia="en-CA" w:bidi="ar-SA"/>
+              </w:rPr>
               <w:t>birthDate</w:t>
             </w:r>
             <w:proofErr w:type="spellEnd"/>
@@ -3814,6 +4248,7 @@
               <w:t>{</w:t>
             </w:r>
             <w:proofErr w:type="spellStart"/>
+            <w:proofErr w:type="gramStart"/>
             <w:r>
               <w:rPr>
                 <w:rFonts w:ascii="Courier New" w:eastAsia="Times New Roman" w:hAnsi="Courier New" w:cs="Courier New"/>
@@ -3835,15 +4270,38 @@
               <w:t>newPenList</w:t>
             </w:r>
             <w:proofErr w:type="spellEnd"/>
-            <w:r>
-              <w:rPr>
-                <w:rFonts w:ascii="Courier New" w:eastAsia="Times New Roman" w:hAnsi="Courier New" w:cs="Courier New"/>
-                <w:kern w:val="0"/>
-                <w:sz w:val="21"/>
-                <w:szCs w:val="21"/>
-                <w:lang w:val="en-CA" w:eastAsia="en-CA" w:bidi="ar-SA"/>
-              </w:rPr>
-              <w:t>[i].gender}</w:t>
+            <w:proofErr w:type="gramEnd"/>
+            <w:r>
+              <w:rPr>
+                <w:rFonts w:ascii="Courier New" w:eastAsia="Times New Roman" w:hAnsi="Courier New" w:cs="Courier New"/>
+                <w:kern w:val="0"/>
+                <w:sz w:val="21"/>
+                <w:szCs w:val="21"/>
+                <w:lang w:val="en-CA" w:eastAsia="en-CA" w:bidi="ar-SA"/>
+              </w:rPr>
+              <w:t>[</w:t>
+            </w:r>
+            <w:proofErr w:type="spellStart"/>
+            <w:r>
+              <w:rPr>
+                <w:rFonts w:ascii="Courier New" w:eastAsia="Times New Roman" w:hAnsi="Courier New" w:cs="Courier New"/>
+                <w:kern w:val="0"/>
+                <w:sz w:val="21"/>
+                <w:szCs w:val="21"/>
+                <w:lang w:val="en-CA" w:eastAsia="en-CA" w:bidi="ar-SA"/>
+              </w:rPr>
+              <w:t>i</w:t>
+            </w:r>
+            <w:proofErr w:type="spellEnd"/>
+            <w:r>
+              <w:rPr>
+                <w:rFonts w:ascii="Courier New" w:eastAsia="Times New Roman" w:hAnsi="Courier New" w:cs="Courier New"/>
+                <w:kern w:val="0"/>
+                <w:sz w:val="21"/>
+                <w:szCs w:val="21"/>
+                <w:lang w:val="en-CA" w:eastAsia="en-CA" w:bidi="ar-SA"/>
+              </w:rPr>
+              <w:t>].gender}</w:t>
             </w:r>
           </w:p>
         </w:tc>
@@ -3879,6 +4337,7 @@
               <w:t>{</w:t>
             </w:r>
             <w:proofErr w:type="spellStart"/>
+            <w:proofErr w:type="gramStart"/>
             <w:r>
               <w:rPr>
                 <w:rFonts w:ascii="Courier New" w:eastAsia="Times New Roman" w:hAnsi="Courier New" w:cs="Courier New"/>
@@ -3900,6 +4359,7 @@
               <w:t>newPenList</w:t>
             </w:r>
             <w:proofErr w:type="spellEnd"/>
+            <w:proofErr w:type="gramEnd"/>
             <w:r>
               <w:rPr>
                 <w:rFonts w:ascii="Courier New" w:eastAsia="Times New Roman" w:hAnsi="Courier New" w:cs="Courier New"/>
@@ -3908,7 +4368,29 @@
                 <w:szCs w:val="22"/>
                 <w:lang w:val="en-CA" w:eastAsia="en-CA" w:bidi="ar-SA"/>
               </w:rPr>
-              <w:t>[i].</w:t>
+              <w:t>[</w:t>
+            </w:r>
+            <w:proofErr w:type="spellStart"/>
+            <w:r>
+              <w:rPr>
+                <w:rFonts w:ascii="Courier New" w:eastAsia="Times New Roman" w:hAnsi="Courier New" w:cs="Courier New"/>
+                <w:kern w:val="0"/>
+                <w:sz w:val="22"/>
+                <w:szCs w:val="22"/>
+                <w:lang w:val="en-CA" w:eastAsia="en-CA" w:bidi="ar-SA"/>
+              </w:rPr>
+              <w:t>i</w:t>
+            </w:r>
+            <w:proofErr w:type="spellEnd"/>
+            <w:r>
+              <w:rPr>
+                <w:rFonts w:ascii="Courier New" w:eastAsia="Times New Roman" w:hAnsi="Courier New" w:cs="Courier New"/>
+                <w:kern w:val="0"/>
+                <w:sz w:val="22"/>
+                <w:szCs w:val="22"/>
+                <w:lang w:val="en-CA" w:eastAsia="en-CA" w:bidi="ar-SA"/>
+              </w:rPr>
+              <w:t>].</w:t>
             </w:r>
             <w:proofErr w:type="spellStart"/>
             <w:r>
@@ -4014,6 +4496,7 @@
               <w:t>Usual Name: {</w:t>
             </w:r>
             <w:proofErr w:type="spellStart"/>
+            <w:proofErr w:type="gramStart"/>
             <w:r>
               <w:rPr>
                 <w:rFonts w:ascii="Courier New" w:eastAsia="Times New Roman" w:hAnsi="Courier New" w:cs="Courier New"/>
@@ -4035,15 +4518,38 @@
               <w:t>newPenList</w:t>
             </w:r>
             <w:proofErr w:type="spellEnd"/>
-            <w:r>
-              <w:rPr>
-                <w:rFonts w:ascii="Courier New" w:eastAsia="Times New Roman" w:hAnsi="Courier New" w:cs="Courier New"/>
-                <w:kern w:val="0"/>
-                <w:sz w:val="21"/>
-                <w:szCs w:val="21"/>
-                <w:lang w:val="en-CA" w:eastAsia="en-CA" w:bidi="ar-SA"/>
-              </w:rPr>
-              <w:t>[i].</w:t>
+            <w:proofErr w:type="gramEnd"/>
+            <w:r>
+              <w:rPr>
+                <w:rFonts w:ascii="Courier New" w:eastAsia="Times New Roman" w:hAnsi="Courier New" w:cs="Courier New"/>
+                <w:kern w:val="0"/>
+                <w:sz w:val="21"/>
+                <w:szCs w:val="21"/>
+                <w:lang w:val="en-CA" w:eastAsia="en-CA" w:bidi="ar-SA"/>
+              </w:rPr>
+              <w:t>[</w:t>
+            </w:r>
+            <w:proofErr w:type="spellStart"/>
+            <w:r>
+              <w:rPr>
+                <w:rFonts w:ascii="Courier New" w:eastAsia="Times New Roman" w:hAnsi="Courier New" w:cs="Courier New"/>
+                <w:kern w:val="0"/>
+                <w:sz w:val="21"/>
+                <w:szCs w:val="21"/>
+                <w:lang w:val="en-CA" w:eastAsia="en-CA" w:bidi="ar-SA"/>
+              </w:rPr>
+              <w:t>i</w:t>
+            </w:r>
+            <w:proofErr w:type="spellEnd"/>
+            <w:r>
+              <w:rPr>
+                <w:rFonts w:ascii="Courier New" w:eastAsia="Times New Roman" w:hAnsi="Courier New" w:cs="Courier New"/>
+                <w:kern w:val="0"/>
+                <w:sz w:val="21"/>
+                <w:szCs w:val="21"/>
+                <w:lang w:val="en-CA" w:eastAsia="en-CA" w:bidi="ar-SA"/>
+              </w:rPr>
+              <w:t>].</w:t>
             </w:r>
             <w:proofErr w:type="spellStart"/>
             <w:r>
@@ -4158,6 +4664,7 @@
               <w:t>{</w:t>
             </w:r>
             <w:proofErr w:type="spellStart"/>
+            <w:proofErr w:type="gramStart"/>
             <w:r>
               <w:rPr>
                 <w:rFonts w:ascii="Courier New" w:eastAsia="Times New Roman" w:hAnsi="Courier New" w:cs="Courier New"/>
@@ -4171,6 +4678,7 @@
               <w:t>d.newPenList</w:t>
             </w:r>
             <w:proofErr w:type="spellEnd"/>
+            <w:proofErr w:type="gramEnd"/>
             <w:r>
               <w:rPr>
                 <w:rFonts w:ascii="Courier New" w:eastAsia="Times New Roman" w:hAnsi="Courier New" w:cs="Courier New"/>
@@ -4365,15 +4873,27 @@
         <w:t>{</w:t>
       </w:r>
       <w:proofErr w:type="spellStart"/>
-      <w:r>
-        <w:rPr>
-          <w:rFonts w:ascii="Courier New" w:eastAsia="Times New Roman" w:hAnsi="Courier New" w:cs="Courier New"/>
-          <w:kern w:val="0"/>
-          <w:sz w:val="21"/>
-          <w:szCs w:val="21"/>
-          <w:lang w:val="en-CA" w:eastAsia="en-CA" w:bidi="ar-SA"/>
-        </w:rPr>
-        <w:t>d.newPenList:showEnd</w:t>
+      <w:proofErr w:type="gramStart"/>
+      <w:r>
+        <w:rPr>
+          <w:rFonts w:ascii="Courier New" w:eastAsia="Times New Roman" w:hAnsi="Courier New" w:cs="Courier New"/>
+          <w:kern w:val="0"/>
+          <w:sz w:val="21"/>
+          <w:szCs w:val="21"/>
+          <w:lang w:val="en-CA" w:eastAsia="en-CA" w:bidi="ar-SA"/>
+        </w:rPr>
+        <w:t>d.newPenList</w:t>
+      </w:r>
+      <w:proofErr w:type="gramEnd"/>
+      <w:r>
+        <w:rPr>
+          <w:rFonts w:ascii="Courier New" w:eastAsia="Times New Roman" w:hAnsi="Courier New" w:cs="Courier New"/>
+          <w:kern w:val="0"/>
+          <w:sz w:val="21"/>
+          <w:szCs w:val="21"/>
+          <w:lang w:val="en-CA" w:eastAsia="en-CA" w:bidi="ar-SA"/>
+        </w:rPr>
+        <w:t>:showEnd</w:t>
       </w:r>
       <w:proofErr w:type="spellEnd"/>
       <w:r>
@@ -5042,6 +5562,7 @@
               <w:t>{</w:t>
             </w:r>
             <w:proofErr w:type="spellStart"/>
+            <w:proofErr w:type="gramStart"/>
             <w:r>
               <w:rPr>
                 <w:rFonts w:ascii="Courier New" w:eastAsia="Times New Roman" w:hAnsi="Courier New" w:cs="Courier New"/>
@@ -5063,15 +5584,38 @@
               <w:t>sysMatchedList</w:t>
             </w:r>
             <w:proofErr w:type="spellEnd"/>
-            <w:r>
-              <w:rPr>
-                <w:rFonts w:ascii="Courier New" w:eastAsia="Times New Roman" w:hAnsi="Courier New" w:cs="Courier New"/>
-                <w:kern w:val="0"/>
-                <w:sz w:val="21"/>
-                <w:szCs w:val="21"/>
-                <w:lang w:val="en-CA" w:eastAsia="en-CA" w:bidi="ar-SA"/>
-              </w:rPr>
-              <w:t>[i].pen}</w:t>
+            <w:proofErr w:type="gramEnd"/>
+            <w:r>
+              <w:rPr>
+                <w:rFonts w:ascii="Courier New" w:eastAsia="Times New Roman" w:hAnsi="Courier New" w:cs="Courier New"/>
+                <w:kern w:val="0"/>
+                <w:sz w:val="21"/>
+                <w:szCs w:val="21"/>
+                <w:lang w:val="en-CA" w:eastAsia="en-CA" w:bidi="ar-SA"/>
+              </w:rPr>
+              <w:t>[</w:t>
+            </w:r>
+            <w:proofErr w:type="spellStart"/>
+            <w:r>
+              <w:rPr>
+                <w:rFonts w:ascii="Courier New" w:eastAsia="Times New Roman" w:hAnsi="Courier New" w:cs="Courier New"/>
+                <w:kern w:val="0"/>
+                <w:sz w:val="21"/>
+                <w:szCs w:val="21"/>
+                <w:lang w:val="en-CA" w:eastAsia="en-CA" w:bidi="ar-SA"/>
+              </w:rPr>
+              <w:t>i</w:t>
+            </w:r>
+            <w:proofErr w:type="spellEnd"/>
+            <w:r>
+              <w:rPr>
+                <w:rFonts w:ascii="Courier New" w:eastAsia="Times New Roman" w:hAnsi="Courier New" w:cs="Courier New"/>
+                <w:kern w:val="0"/>
+                <w:sz w:val="21"/>
+                <w:szCs w:val="21"/>
+                <w:lang w:val="en-CA" w:eastAsia="en-CA" w:bidi="ar-SA"/>
+              </w:rPr>
+              <w:t>].pen}</w:t>
             </w:r>
           </w:p>
         </w:tc>
@@ -5104,6 +5648,7 @@
               <w:t>{</w:t>
             </w:r>
             <w:proofErr w:type="spellStart"/>
+            <w:proofErr w:type="gramStart"/>
             <w:r>
               <w:rPr>
                 <w:rFonts w:ascii="Courier New" w:eastAsia="Times New Roman" w:hAnsi="Courier New" w:cs="Courier New"/>
@@ -5125,15 +5670,38 @@
               <w:t>sysMatchedList</w:t>
             </w:r>
             <w:proofErr w:type="spellEnd"/>
-            <w:r>
-              <w:rPr>
-                <w:rFonts w:ascii="Courier New" w:eastAsia="Times New Roman" w:hAnsi="Courier New" w:cs="Courier New"/>
-                <w:kern w:val="0"/>
-                <w:sz w:val="21"/>
-                <w:szCs w:val="21"/>
-                <w:lang w:val="en-CA" w:eastAsia="en-CA" w:bidi="ar-SA"/>
-              </w:rPr>
-              <w:t>[i].surname}</w:t>
+            <w:proofErr w:type="gramEnd"/>
+            <w:r>
+              <w:rPr>
+                <w:rFonts w:ascii="Courier New" w:eastAsia="Times New Roman" w:hAnsi="Courier New" w:cs="Courier New"/>
+                <w:kern w:val="0"/>
+                <w:sz w:val="21"/>
+                <w:szCs w:val="21"/>
+                <w:lang w:val="en-CA" w:eastAsia="en-CA" w:bidi="ar-SA"/>
+              </w:rPr>
+              <w:t>[</w:t>
+            </w:r>
+            <w:proofErr w:type="spellStart"/>
+            <w:r>
+              <w:rPr>
+                <w:rFonts w:ascii="Courier New" w:eastAsia="Times New Roman" w:hAnsi="Courier New" w:cs="Courier New"/>
+                <w:kern w:val="0"/>
+                <w:sz w:val="21"/>
+                <w:szCs w:val="21"/>
+                <w:lang w:val="en-CA" w:eastAsia="en-CA" w:bidi="ar-SA"/>
+              </w:rPr>
+              <w:t>i</w:t>
+            </w:r>
+            <w:proofErr w:type="spellEnd"/>
+            <w:r>
+              <w:rPr>
+                <w:rFonts w:ascii="Courier New" w:eastAsia="Times New Roman" w:hAnsi="Courier New" w:cs="Courier New"/>
+                <w:kern w:val="0"/>
+                <w:sz w:val="21"/>
+                <w:szCs w:val="21"/>
+                <w:lang w:val="en-CA" w:eastAsia="en-CA" w:bidi="ar-SA"/>
+              </w:rPr>
+              <w:t>].surname}</w:t>
             </w:r>
           </w:p>
         </w:tc>
@@ -5166,6 +5734,7 @@
               <w:t>{</w:t>
             </w:r>
             <w:proofErr w:type="spellStart"/>
+            <w:proofErr w:type="gramStart"/>
             <w:r>
               <w:rPr>
                 <w:rFonts w:ascii="Courier New" w:eastAsia="Times New Roman" w:hAnsi="Courier New" w:cs="Courier New"/>
@@ -5187,15 +5756,16 @@
               <w:t>sysMatchedList</w:t>
             </w:r>
             <w:proofErr w:type="spellEnd"/>
-            <w:r>
-              <w:rPr>
-                <w:rFonts w:ascii="Courier New" w:eastAsia="Times New Roman" w:hAnsi="Courier New" w:cs="Courier New"/>
-                <w:kern w:val="0"/>
-                <w:sz w:val="21"/>
-                <w:szCs w:val="21"/>
-                <w:lang w:val="en-CA" w:eastAsia="en-CA" w:bidi="ar-SA"/>
-              </w:rPr>
-              <w:t>[i].</w:t>
+            <w:proofErr w:type="gramEnd"/>
+            <w:r>
+              <w:rPr>
+                <w:rFonts w:ascii="Courier New" w:eastAsia="Times New Roman" w:hAnsi="Courier New" w:cs="Courier New"/>
+                <w:kern w:val="0"/>
+                <w:sz w:val="21"/>
+                <w:szCs w:val="21"/>
+                <w:lang w:val="en-CA" w:eastAsia="en-CA" w:bidi="ar-SA"/>
+              </w:rPr>
+              <w:t>[</w:t>
             </w:r>
             <w:proofErr w:type="spellStart"/>
             <w:r>
@@ -5206,6 +5776,28 @@
                 <w:szCs w:val="21"/>
                 <w:lang w:val="en-CA" w:eastAsia="en-CA" w:bidi="ar-SA"/>
               </w:rPr>
+              <w:t>i</w:t>
+            </w:r>
+            <w:proofErr w:type="spellEnd"/>
+            <w:r>
+              <w:rPr>
+                <w:rFonts w:ascii="Courier New" w:eastAsia="Times New Roman" w:hAnsi="Courier New" w:cs="Courier New"/>
+                <w:kern w:val="0"/>
+                <w:sz w:val="21"/>
+                <w:szCs w:val="21"/>
+                <w:lang w:val="en-CA" w:eastAsia="en-CA" w:bidi="ar-SA"/>
+              </w:rPr>
+              <w:t>].</w:t>
+            </w:r>
+            <w:proofErr w:type="spellStart"/>
+            <w:r>
+              <w:rPr>
+                <w:rFonts w:ascii="Courier New" w:eastAsia="Times New Roman" w:hAnsi="Courier New" w:cs="Courier New"/>
+                <w:kern w:val="0"/>
+                <w:sz w:val="21"/>
+                <w:szCs w:val="21"/>
+                <w:lang w:val="en-CA" w:eastAsia="en-CA" w:bidi="ar-SA"/>
+              </w:rPr>
               <w:t>givenName</w:t>
             </w:r>
             <w:proofErr w:type="spellEnd"/>
@@ -5250,6 +5842,7 @@
               <w:t>{</w:t>
             </w:r>
             <w:proofErr w:type="spellStart"/>
+            <w:proofErr w:type="gramStart"/>
             <w:r>
               <w:rPr>
                 <w:rFonts w:ascii="Courier New" w:eastAsia="Times New Roman" w:hAnsi="Courier New" w:cs="Courier New"/>
@@ -5271,15 +5864,16 @@
               <w:t>sysMatchedList</w:t>
             </w:r>
             <w:proofErr w:type="spellEnd"/>
-            <w:r>
-              <w:rPr>
-                <w:rFonts w:ascii="Courier New" w:eastAsia="Times New Roman" w:hAnsi="Courier New" w:cs="Courier New"/>
-                <w:kern w:val="0"/>
-                <w:sz w:val="21"/>
-                <w:szCs w:val="21"/>
-                <w:lang w:val="en-CA" w:eastAsia="en-CA" w:bidi="ar-SA"/>
-              </w:rPr>
-              <w:t>[i].</w:t>
+            <w:proofErr w:type="gramEnd"/>
+            <w:r>
+              <w:rPr>
+                <w:rFonts w:ascii="Courier New" w:eastAsia="Times New Roman" w:hAnsi="Courier New" w:cs="Courier New"/>
+                <w:kern w:val="0"/>
+                <w:sz w:val="21"/>
+                <w:szCs w:val="21"/>
+                <w:lang w:val="en-CA" w:eastAsia="en-CA" w:bidi="ar-SA"/>
+              </w:rPr>
+              <w:t>[</w:t>
             </w:r>
             <w:proofErr w:type="spellStart"/>
             <w:r>
@@ -5290,6 +5884,28 @@
                 <w:szCs w:val="21"/>
                 <w:lang w:val="en-CA" w:eastAsia="en-CA" w:bidi="ar-SA"/>
               </w:rPr>
+              <w:t>i</w:t>
+            </w:r>
+            <w:proofErr w:type="spellEnd"/>
+            <w:r>
+              <w:rPr>
+                <w:rFonts w:ascii="Courier New" w:eastAsia="Times New Roman" w:hAnsi="Courier New" w:cs="Courier New"/>
+                <w:kern w:val="0"/>
+                <w:sz w:val="21"/>
+                <w:szCs w:val="21"/>
+                <w:lang w:val="en-CA" w:eastAsia="en-CA" w:bidi="ar-SA"/>
+              </w:rPr>
+              <w:t>].</w:t>
+            </w:r>
+            <w:proofErr w:type="spellStart"/>
+            <w:r>
+              <w:rPr>
+                <w:rFonts w:ascii="Courier New" w:eastAsia="Times New Roman" w:hAnsi="Courier New" w:cs="Courier New"/>
+                <w:kern w:val="0"/>
+                <w:sz w:val="21"/>
+                <w:szCs w:val="21"/>
+                <w:lang w:val="en-CA" w:eastAsia="en-CA" w:bidi="ar-SA"/>
+              </w:rPr>
               <w:t>legalMiddleNames</w:t>
             </w:r>
             <w:proofErr w:type="spellEnd"/>
@@ -5335,6 +5951,7 @@
               <w:t>{</w:t>
             </w:r>
             <w:proofErr w:type="spellStart"/>
+            <w:proofErr w:type="gramStart"/>
             <w:r>
               <w:rPr>
                 <w:rFonts w:ascii="Courier New" w:eastAsia="Times New Roman" w:hAnsi="Courier New" w:cs="Courier New"/>
@@ -5356,15 +5973,16 @@
               <w:t>sysMatchedList</w:t>
             </w:r>
             <w:proofErr w:type="spellEnd"/>
-            <w:r>
-              <w:rPr>
-                <w:rFonts w:ascii="Courier New" w:eastAsia="Times New Roman" w:hAnsi="Courier New" w:cs="Courier New"/>
-                <w:kern w:val="0"/>
-                <w:sz w:val="21"/>
-                <w:szCs w:val="21"/>
-                <w:lang w:val="en-CA" w:eastAsia="en-CA" w:bidi="ar-SA"/>
-              </w:rPr>
-              <w:t>[i].</w:t>
+            <w:proofErr w:type="gramEnd"/>
+            <w:r>
+              <w:rPr>
+                <w:rFonts w:ascii="Courier New" w:eastAsia="Times New Roman" w:hAnsi="Courier New" w:cs="Courier New"/>
+                <w:kern w:val="0"/>
+                <w:sz w:val="21"/>
+                <w:szCs w:val="21"/>
+                <w:lang w:val="en-CA" w:eastAsia="en-CA" w:bidi="ar-SA"/>
+              </w:rPr>
+              <w:t>[</w:t>
             </w:r>
             <w:proofErr w:type="spellStart"/>
             <w:r>
@@ -5375,6 +5993,28 @@
                 <w:szCs w:val="21"/>
                 <w:lang w:val="en-CA" w:eastAsia="en-CA" w:bidi="ar-SA"/>
               </w:rPr>
+              <w:t>i</w:t>
+            </w:r>
+            <w:proofErr w:type="spellEnd"/>
+            <w:r>
+              <w:rPr>
+                <w:rFonts w:ascii="Courier New" w:eastAsia="Times New Roman" w:hAnsi="Courier New" w:cs="Courier New"/>
+                <w:kern w:val="0"/>
+                <w:sz w:val="21"/>
+                <w:szCs w:val="21"/>
+                <w:lang w:val="en-CA" w:eastAsia="en-CA" w:bidi="ar-SA"/>
+              </w:rPr>
+              <w:t>].</w:t>
+            </w:r>
+            <w:proofErr w:type="spellStart"/>
+            <w:r>
+              <w:rPr>
+                <w:rFonts w:ascii="Courier New" w:eastAsia="Times New Roman" w:hAnsi="Courier New" w:cs="Courier New"/>
+                <w:kern w:val="0"/>
+                <w:sz w:val="21"/>
+                <w:szCs w:val="21"/>
+                <w:lang w:val="en-CA" w:eastAsia="en-CA" w:bidi="ar-SA"/>
+              </w:rPr>
               <w:t>birthDate</w:t>
             </w:r>
             <w:proofErr w:type="spellEnd"/>
@@ -5421,6 +6061,7 @@
               <w:t>{</w:t>
             </w:r>
             <w:proofErr w:type="spellStart"/>
+            <w:proofErr w:type="gramStart"/>
             <w:r>
               <w:rPr>
                 <w:rFonts w:ascii="Courier New" w:eastAsia="Times New Roman" w:hAnsi="Courier New" w:cs="Courier New"/>
@@ -5442,15 +6083,38 @@
               <w:t>sysMatchedList</w:t>
             </w:r>
             <w:proofErr w:type="spellEnd"/>
-            <w:r>
-              <w:rPr>
-                <w:rFonts w:ascii="Courier New" w:eastAsia="Times New Roman" w:hAnsi="Courier New" w:cs="Courier New"/>
-                <w:kern w:val="0"/>
-                <w:sz w:val="21"/>
-                <w:szCs w:val="21"/>
-                <w:lang w:val="en-CA" w:eastAsia="en-CA" w:bidi="ar-SA"/>
-              </w:rPr>
-              <w:t>[i].gender}</w:t>
+            <w:proofErr w:type="gramEnd"/>
+            <w:r>
+              <w:rPr>
+                <w:rFonts w:ascii="Courier New" w:eastAsia="Times New Roman" w:hAnsi="Courier New" w:cs="Courier New"/>
+                <w:kern w:val="0"/>
+                <w:sz w:val="21"/>
+                <w:szCs w:val="21"/>
+                <w:lang w:val="en-CA" w:eastAsia="en-CA" w:bidi="ar-SA"/>
+              </w:rPr>
+              <w:t>[</w:t>
+            </w:r>
+            <w:proofErr w:type="spellStart"/>
+            <w:r>
+              <w:rPr>
+                <w:rFonts w:ascii="Courier New" w:eastAsia="Times New Roman" w:hAnsi="Courier New" w:cs="Courier New"/>
+                <w:kern w:val="0"/>
+                <w:sz w:val="21"/>
+                <w:szCs w:val="21"/>
+                <w:lang w:val="en-CA" w:eastAsia="en-CA" w:bidi="ar-SA"/>
+              </w:rPr>
+              <w:t>i</w:t>
+            </w:r>
+            <w:proofErr w:type="spellEnd"/>
+            <w:r>
+              <w:rPr>
+                <w:rFonts w:ascii="Courier New" w:eastAsia="Times New Roman" w:hAnsi="Courier New" w:cs="Courier New"/>
+                <w:kern w:val="0"/>
+                <w:sz w:val="21"/>
+                <w:szCs w:val="21"/>
+                <w:lang w:val="en-CA" w:eastAsia="en-CA" w:bidi="ar-SA"/>
+              </w:rPr>
+              <w:t>].gender}</w:t>
             </w:r>
           </w:p>
         </w:tc>
@@ -5484,6 +6148,7 @@
               <w:t>{</w:t>
             </w:r>
             <w:proofErr w:type="spellStart"/>
+            <w:proofErr w:type="gramStart"/>
             <w:r>
               <w:rPr>
                 <w:rFonts w:ascii="Courier New" w:eastAsia="Times New Roman" w:hAnsi="Courier New" w:cs="Courier New"/>
@@ -5505,6 +6170,7 @@
               <w:t>sysMatchedList</w:t>
             </w:r>
             <w:proofErr w:type="spellEnd"/>
+            <w:proofErr w:type="gramEnd"/>
             <w:r>
               <w:rPr>
                 <w:rFonts w:ascii="Courier New" w:eastAsia="Times New Roman" w:hAnsi="Courier New" w:cs="Courier New"/>
@@ -5513,7 +6179,29 @@
                 <w:szCs w:val="22"/>
                 <w:lang w:val="en-CA" w:eastAsia="en-CA" w:bidi="ar-SA"/>
               </w:rPr>
-              <w:t>[i].</w:t>
+              <w:t>[</w:t>
+            </w:r>
+            <w:proofErr w:type="spellStart"/>
+            <w:r>
+              <w:rPr>
+                <w:rFonts w:ascii="Courier New" w:eastAsia="Times New Roman" w:hAnsi="Courier New" w:cs="Courier New"/>
+                <w:kern w:val="0"/>
+                <w:sz w:val="22"/>
+                <w:szCs w:val="22"/>
+                <w:lang w:val="en-CA" w:eastAsia="en-CA" w:bidi="ar-SA"/>
+              </w:rPr>
+              <w:t>i</w:t>
+            </w:r>
+            <w:proofErr w:type="spellEnd"/>
+            <w:r>
+              <w:rPr>
+                <w:rFonts w:ascii="Courier New" w:eastAsia="Times New Roman" w:hAnsi="Courier New" w:cs="Courier New"/>
+                <w:kern w:val="0"/>
+                <w:sz w:val="22"/>
+                <w:szCs w:val="22"/>
+                <w:lang w:val="en-CA" w:eastAsia="en-CA" w:bidi="ar-SA"/>
+              </w:rPr>
+              <w:t>].</w:t>
             </w:r>
             <w:proofErr w:type="spellStart"/>
             <w:r>
@@ -5590,6 +6278,7 @@
               <w:t>Usual Name: {</w:t>
             </w:r>
             <w:proofErr w:type="spellStart"/>
+            <w:proofErr w:type="gramStart"/>
             <w:r>
               <w:rPr>
                 <w:rFonts w:ascii="Courier New" w:eastAsia="Times New Roman" w:hAnsi="Courier New" w:cs="Courier New"/>
@@ -5611,15 +6300,38 @@
               <w:t>sysMatchedList</w:t>
             </w:r>
             <w:proofErr w:type="spellEnd"/>
-            <w:r>
-              <w:rPr>
-                <w:rFonts w:ascii="Courier New" w:eastAsia="Times New Roman" w:hAnsi="Courier New" w:cs="Courier New"/>
-                <w:kern w:val="0"/>
-                <w:sz w:val="21"/>
-                <w:szCs w:val="21"/>
-                <w:lang w:val="en-CA" w:eastAsia="en-CA" w:bidi="ar-SA"/>
-              </w:rPr>
-              <w:t>[i].</w:t>
+            <w:proofErr w:type="gramEnd"/>
+            <w:r>
+              <w:rPr>
+                <w:rFonts w:ascii="Courier New" w:eastAsia="Times New Roman" w:hAnsi="Courier New" w:cs="Courier New"/>
+                <w:kern w:val="0"/>
+                <w:sz w:val="21"/>
+                <w:szCs w:val="21"/>
+                <w:lang w:val="en-CA" w:eastAsia="en-CA" w:bidi="ar-SA"/>
+              </w:rPr>
+              <w:t>[</w:t>
+            </w:r>
+            <w:proofErr w:type="spellStart"/>
+            <w:r>
+              <w:rPr>
+                <w:rFonts w:ascii="Courier New" w:eastAsia="Times New Roman" w:hAnsi="Courier New" w:cs="Courier New"/>
+                <w:kern w:val="0"/>
+                <w:sz w:val="21"/>
+                <w:szCs w:val="21"/>
+                <w:lang w:val="en-CA" w:eastAsia="en-CA" w:bidi="ar-SA"/>
+              </w:rPr>
+              <w:t>i</w:t>
+            </w:r>
+            <w:proofErr w:type="spellEnd"/>
+            <w:r>
+              <w:rPr>
+                <w:rFonts w:ascii="Courier New" w:eastAsia="Times New Roman" w:hAnsi="Courier New" w:cs="Courier New"/>
+                <w:kern w:val="0"/>
+                <w:sz w:val="21"/>
+                <w:szCs w:val="21"/>
+                <w:lang w:val="en-CA" w:eastAsia="en-CA" w:bidi="ar-SA"/>
+              </w:rPr>
+              <w:t>].</w:t>
             </w:r>
             <w:proofErr w:type="spellStart"/>
             <w:r>
@@ -5918,6 +6630,7 @@
               <w:t>{</w:t>
             </w:r>
             <w:proofErr w:type="spellStart"/>
+            <w:proofErr w:type="gramStart"/>
             <w:r>
               <w:rPr>
                 <w:rFonts w:ascii="Courier New" w:eastAsia="Times New Roman" w:hAnsi="Courier New" w:cs="Courier New"/>
@@ -5939,6 +6652,7 @@
               <w:t>sysMatchedList</w:t>
             </w:r>
             <w:proofErr w:type="spellEnd"/>
+            <w:proofErr w:type="gramEnd"/>
             <w:r>
               <w:rPr>
                 <w:rFonts w:ascii="Courier New" w:eastAsia="Times New Roman" w:hAnsi="Courier New" w:cs="Courier New"/>
@@ -6103,15 +6817,27 @@
         <w:t>{</w:t>
       </w:r>
       <w:proofErr w:type="spellStart"/>
-      <w:r>
-        <w:rPr>
-          <w:rFonts w:ascii="Courier New" w:eastAsia="Times New Roman" w:hAnsi="Courier New" w:cs="Courier New"/>
-          <w:kern w:val="0"/>
-          <w:sz w:val="21"/>
-          <w:szCs w:val="21"/>
-          <w:lang w:val="en-CA" w:eastAsia="en-CA" w:bidi="ar-SA"/>
-        </w:rPr>
-        <w:t>d.sysMatchedList:showEnd</w:t>
+      <w:proofErr w:type="gramStart"/>
+      <w:r>
+        <w:rPr>
+          <w:rFonts w:ascii="Courier New" w:eastAsia="Times New Roman" w:hAnsi="Courier New" w:cs="Courier New"/>
+          <w:kern w:val="0"/>
+          <w:sz w:val="21"/>
+          <w:szCs w:val="21"/>
+          <w:lang w:val="en-CA" w:eastAsia="en-CA" w:bidi="ar-SA"/>
+        </w:rPr>
+        <w:t>d.sysMatchedList</w:t>
+      </w:r>
+      <w:proofErr w:type="gramEnd"/>
+      <w:r>
+        <w:rPr>
+          <w:rFonts w:ascii="Courier New" w:eastAsia="Times New Roman" w:hAnsi="Courier New" w:cs="Courier New"/>
+          <w:kern w:val="0"/>
+          <w:sz w:val="21"/>
+          <w:szCs w:val="21"/>
+          <w:lang w:val="en-CA" w:eastAsia="en-CA" w:bidi="ar-SA"/>
+        </w:rPr>
+        <w:t>:showEnd</w:t>
       </w:r>
       <w:proofErr w:type="spellEnd"/>
       <w:r>
@@ -6970,6 +7696,7 @@
               <w:t>{</w:t>
             </w:r>
             <w:proofErr w:type="spellStart"/>
+            <w:proofErr w:type="gramStart"/>
             <w:r>
               <w:rPr>
                 <w:rFonts w:ascii="Courier New" w:eastAsia="Times New Roman" w:hAnsi="Courier New" w:cs="Courier New"/>
@@ -6981,6 +7708,7 @@
               <w:t>d.diffList</w:t>
             </w:r>
             <w:proofErr w:type="spellEnd"/>
+            <w:proofErr w:type="gramEnd"/>
             <w:r>
               <w:rPr>
                 <w:rFonts w:ascii="Courier New" w:eastAsia="Times New Roman" w:hAnsi="Courier New" w:cs="Courier New"/>
@@ -6989,19 +7717,352 @@
                 <w:szCs w:val="21"/>
                 <w:lang w:val="en-US" w:eastAsia="en-CA" w:bidi="ar-SA"/>
               </w:rPr>
+              <w:t>[</w:t>
+            </w:r>
+            <w:proofErr w:type="spellStart"/>
+            <w:r>
+              <w:rPr>
+                <w:rFonts w:ascii="Courier New" w:eastAsia="Times New Roman" w:hAnsi="Courier New" w:cs="Courier New"/>
+                <w:kern w:val="0"/>
+                <w:sz w:val="21"/>
+                <w:szCs w:val="21"/>
+                <w:lang w:val="en-US" w:eastAsia="en-CA" w:bidi="ar-SA"/>
+              </w:rPr>
+              <w:t>i</w:t>
+            </w:r>
+            <w:proofErr w:type="spellEnd"/>
+            <w:r>
+              <w:rPr>
+                <w:rFonts w:ascii="Courier New" w:eastAsia="Times New Roman" w:hAnsi="Courier New" w:cs="Courier New"/>
+                <w:kern w:val="0"/>
+                <w:sz w:val="21"/>
+                <w:szCs w:val="21"/>
+                <w:lang w:val="en-US" w:eastAsia="en-CA" w:bidi="ar-SA"/>
+              </w:rPr>
+              <w:t>].</w:t>
+            </w:r>
+            <w:proofErr w:type="spellStart"/>
+            <w:r>
+              <w:rPr>
+                <w:rFonts w:ascii="Courier New" w:eastAsia="Times New Roman" w:hAnsi="Courier New" w:cs="Courier New"/>
+                <w:kern w:val="0"/>
+                <w:sz w:val="21"/>
+                <w:szCs w:val="21"/>
+                <w:lang w:val="en-US" w:eastAsia="en-CA" w:bidi="ar-SA"/>
+              </w:rPr>
+              <w:t>school.</w:t>
+            </w:r>
+            <w:r>
+              <w:rPr>
+                <w:rFonts w:ascii="Courier New" w:eastAsia="Times New Roman" w:hAnsi="Courier New" w:cs="Courier New"/>
+                <w:kern w:val="0"/>
+                <w:sz w:val="21"/>
+                <w:szCs w:val="21"/>
+                <w:lang w:val="en-US" w:eastAsia="en-CA" w:bidi="ar-SA"/>
+              </w:rPr>
+              <w:t>pen</w:t>
+            </w:r>
+            <w:proofErr w:type="spellEnd"/>
+            <w:r>
+              <w:rPr>
+                <w:rFonts w:ascii="Courier New" w:eastAsia="Times New Roman" w:hAnsi="Courier New" w:cs="Courier New"/>
+                <w:kern w:val="0"/>
+                <w:sz w:val="21"/>
+                <w:szCs w:val="21"/>
+                <w:lang w:val="en-US" w:eastAsia="en-CA" w:bidi="ar-SA"/>
+              </w:rPr>
+              <w:t>}</w:t>
+            </w:r>
+          </w:p>
+          <w:p>
+            <w:pPr>
+              <w:keepNext/>
+              <w:widowControl/>
+              <w:shd w:val="clear" w:color="auto" w:fill="FFFFFF"/>
+              <w:suppressAutoHyphens w:val="0"/>
+              <w:autoSpaceDN/>
+              <w:ind w:left="-111"/>
+              <w:textAlignment w:val="auto"/>
+              <w:rPr>
+                <w:rFonts w:ascii="Courier New" w:eastAsia="Times New Roman" w:hAnsi="Courier New" w:cs="Courier New"/>
+                <w:kern w:val="0"/>
+                <w:lang w:val="en-CA" w:eastAsia="en-CA" w:bidi="ar-SA"/>
+              </w:rPr>
+            </w:pPr>
+          </w:p>
+        </w:tc>
+        <w:tc>
+          <w:tcPr>
+            <w:tcW w:w="2409" w:type="dxa"/>
+          </w:tcPr>
+          <w:p>
+            <w:pPr>
+              <w:rPr>
+                <w:rFonts w:ascii="Courier New" w:eastAsia="Times New Roman" w:hAnsi="Courier New" w:cs="Courier New"/>
+                <w:kern w:val="0"/>
+                <w:lang w:val="en-CA" w:eastAsia="en-CA" w:bidi="ar-SA"/>
+              </w:rPr>
+            </w:pPr>
+            <w:r>
+              <w:rPr>
+                <w:rFonts w:ascii="Courier New" w:hAnsi="Courier New" w:cs="Courier New"/>
+                <w:color w:val="24292E"/>
+                <w:sz w:val="21"/>
+                <w:szCs w:val="21"/>
+              </w:rPr>
+              <w:t>{</w:t>
+            </w:r>
+            <w:proofErr w:type="spellStart"/>
+            <w:proofErr w:type="gramStart"/>
+            <w:r>
+              <w:rPr>
+                <w:rFonts w:ascii="Courier New" w:hAnsi="Courier New" w:cs="Courier New"/>
+                <w:color w:val="24292E"/>
+                <w:sz w:val="21"/>
+                <w:szCs w:val="21"/>
+              </w:rPr>
+              <w:t>d.diffList</w:t>
+            </w:r>
+            <w:proofErr w:type="spellEnd"/>
+            <w:proofErr w:type="gramEnd"/>
+            <w:r>
+              <w:rPr>
+                <w:rFonts w:ascii="Courier New" w:hAnsi="Courier New" w:cs="Courier New"/>
+                <w:color w:val="24292E"/>
+                <w:sz w:val="21"/>
+                <w:szCs w:val="21"/>
+              </w:rPr>
               <w:t>[i].</w:t>
             </w:r>
             <w:proofErr w:type="spellStart"/>
             <w:r>
               <w:rPr>
+                <w:rFonts w:ascii="Courier New" w:hAnsi="Courier New" w:cs="Courier New"/>
+                <w:color w:val="24292E"/>
+                <w:sz w:val="21"/>
+                <w:szCs w:val="21"/>
+              </w:rPr>
+              <w:t>school</w:t>
+            </w:r>
+            <w:r>
+              <w:rPr>
+                <w:rFonts w:ascii="Courier New" w:hAnsi="Courier New" w:cs="Courier New"/>
+                <w:color w:val="24292E"/>
+                <w:sz w:val="21"/>
+                <w:szCs w:val="21"/>
+              </w:rPr>
+              <w:t>.surname</w:t>
+            </w:r>
+            <w:proofErr w:type="spellEnd"/>
+            <w:r>
+              <w:rPr>
+                <w:rFonts w:ascii="Courier New" w:hAnsi="Courier New" w:cs="Courier New"/>
+                <w:color w:val="24292E"/>
+                <w:sz w:val="21"/>
+                <w:szCs w:val="21"/>
+              </w:rPr>
+              <w:t>}</w:t>
+            </w:r>
+          </w:p>
+        </w:tc>
+        <w:tc>
+          <w:tcPr>
+            <w:tcW w:w="2694" w:type="dxa"/>
+          </w:tcPr>
+          <w:p>
+            <w:pPr>
+              <w:rPr>
+                <w:rFonts w:ascii="Courier New" w:eastAsia="Times New Roman" w:hAnsi="Courier New" w:cs="Courier New"/>
+                <w:kern w:val="0"/>
+                <w:lang w:val="en-CA" w:eastAsia="en-CA" w:bidi="ar-SA"/>
+              </w:rPr>
+            </w:pPr>
+            <w:r>
+              <w:rPr>
+                <w:rFonts w:ascii="Courier New" w:hAnsi="Courier New" w:cs="Courier New"/>
+                <w:color w:val="24292E"/>
+                <w:sz w:val="21"/>
+                <w:szCs w:val="21"/>
+              </w:rPr>
+              <w:t>{</w:t>
+            </w:r>
+            <w:proofErr w:type="spellStart"/>
+            <w:proofErr w:type="gramStart"/>
+            <w:r>
+              <w:rPr>
+                <w:rFonts w:ascii="Courier New" w:hAnsi="Courier New" w:cs="Courier New"/>
+                <w:color w:val="24292E"/>
+                <w:sz w:val="21"/>
+                <w:szCs w:val="21"/>
+              </w:rPr>
+              <w:t>d.diffList</w:t>
+            </w:r>
+            <w:proofErr w:type="spellEnd"/>
+            <w:proofErr w:type="gramEnd"/>
+            <w:r>
+              <w:rPr>
+                <w:rFonts w:ascii="Courier New" w:hAnsi="Courier New" w:cs="Courier New"/>
+                <w:color w:val="24292E"/>
+                <w:sz w:val="21"/>
+                <w:szCs w:val="21"/>
+              </w:rPr>
+              <w:t>[i].</w:t>
+            </w:r>
+            <w:proofErr w:type="spellStart"/>
+            <w:r>
+              <w:rPr>
+                <w:rFonts w:ascii="Courier New" w:hAnsi="Courier New" w:cs="Courier New"/>
+                <w:color w:val="24292E"/>
+                <w:sz w:val="21"/>
+                <w:szCs w:val="21"/>
+              </w:rPr>
+              <w:t>school</w:t>
+            </w:r>
+            <w:r>
+              <w:rPr>
+                <w:rFonts w:ascii="Courier New" w:hAnsi="Courier New" w:cs="Courier New"/>
+                <w:color w:val="24292E"/>
+                <w:sz w:val="21"/>
+                <w:szCs w:val="21"/>
+              </w:rPr>
+              <w:t>.</w:t>
+            </w:r>
+            <w:r>
+              <w:rPr>
+                <w:rFonts w:ascii="Courier New" w:hAnsi="Courier New" w:cs="Courier New"/>
+                <w:color w:val="24292E"/>
+                <w:sz w:val="21"/>
+                <w:szCs w:val="21"/>
+              </w:rPr>
+              <w:t>givenName</w:t>
+            </w:r>
+            <w:proofErr w:type="spellEnd"/>
+            <w:r>
+              <w:rPr>
+                <w:rFonts w:ascii="Courier New" w:hAnsi="Courier New" w:cs="Courier New"/>
+                <w:color w:val="24292E"/>
+                <w:sz w:val="21"/>
+                <w:szCs w:val="21"/>
+              </w:rPr>
+              <w:t>}</w:t>
+            </w:r>
+          </w:p>
+        </w:tc>
+        <w:tc>
+          <w:tcPr>
+            <w:tcW w:w="2409" w:type="dxa"/>
+          </w:tcPr>
+          <w:p>
+            <w:pPr>
+              <w:rPr>
+                <w:rFonts w:ascii="Courier New" w:eastAsia="Times New Roman" w:hAnsi="Courier New" w:cs="Courier New"/>
+                <w:kern w:val="0"/>
+                <w:lang w:val="en-CA" w:eastAsia="en-CA" w:bidi="ar-SA"/>
+              </w:rPr>
+            </w:pPr>
+            <w:r>
+              <w:rPr>
+                <w:rFonts w:ascii="Courier New" w:hAnsi="Courier New" w:cs="Courier New"/>
+                <w:color w:val="24292E"/>
+                <w:sz w:val="21"/>
+                <w:szCs w:val="21"/>
+              </w:rPr>
+              <w:t>{</w:t>
+            </w:r>
+            <w:proofErr w:type="spellStart"/>
+            <w:proofErr w:type="gramStart"/>
+            <w:r>
+              <w:rPr>
+                <w:rFonts w:ascii="Courier New" w:hAnsi="Courier New" w:cs="Courier New"/>
+                <w:color w:val="24292E"/>
+                <w:sz w:val="21"/>
+                <w:szCs w:val="21"/>
+              </w:rPr>
+              <w:t>d.diffList</w:t>
+            </w:r>
+            <w:proofErr w:type="spellEnd"/>
+            <w:proofErr w:type="gramEnd"/>
+            <w:r>
+              <w:rPr>
+                <w:rFonts w:ascii="Courier New" w:hAnsi="Courier New" w:cs="Courier New"/>
+                <w:color w:val="24292E"/>
+                <w:sz w:val="21"/>
+                <w:szCs w:val="21"/>
+              </w:rPr>
+              <w:t>[i].</w:t>
+            </w:r>
+            <w:proofErr w:type="spellStart"/>
+            <w:r>
+              <w:rPr>
+                <w:rFonts w:ascii="Courier New" w:hAnsi="Courier New" w:cs="Courier New"/>
+                <w:color w:val="24292E"/>
+                <w:sz w:val="21"/>
+                <w:szCs w:val="21"/>
+              </w:rPr>
+              <w:t>school</w:t>
+            </w:r>
+            <w:r>
+              <w:rPr>
+                <w:rFonts w:ascii="Courier New" w:hAnsi="Courier New" w:cs="Courier New"/>
+                <w:color w:val="24292E"/>
+                <w:sz w:val="21"/>
+                <w:szCs w:val="21"/>
+              </w:rPr>
+              <w:t>.</w:t>
+            </w:r>
+            <w:r>
+              <w:rPr>
+                <w:rFonts w:ascii="Courier New" w:hAnsi="Courier New" w:cs="Courier New"/>
+                <w:color w:val="24292E"/>
+                <w:sz w:val="21"/>
+                <w:szCs w:val="21"/>
+              </w:rPr>
+              <w:t>legalMiddleNames</w:t>
+            </w:r>
+            <w:proofErr w:type="spellEnd"/>
+            <w:r>
+              <w:rPr>
+                <w:rFonts w:ascii="Courier New" w:hAnsi="Courier New" w:cs="Courier New"/>
+                <w:color w:val="24292E"/>
+                <w:sz w:val="21"/>
+                <w:szCs w:val="21"/>
+              </w:rPr>
+              <w:t>}</w:t>
+            </w:r>
+          </w:p>
+        </w:tc>
+        <w:tc>
+          <w:tcPr>
+            <w:tcW w:w="1418" w:type="dxa"/>
+          </w:tcPr>
+          <w:p>
+            <w:pPr>
+              <w:keepNext/>
+              <w:widowControl/>
+              <w:shd w:val="clear" w:color="auto" w:fill="FFFFFF"/>
+              <w:suppressAutoHyphens w:val="0"/>
+              <w:autoSpaceDN/>
+              <w:ind w:left="-111"/>
+              <w:textAlignment w:val="auto"/>
+              <w:rPr>
+                <w:rFonts w:ascii="Courier New" w:eastAsia="Times New Roman" w:hAnsi="Courier New" w:cs="Courier New"/>
+                <w:kern w:val="0"/>
+                <w:lang w:val="en-CA" w:eastAsia="en-CA" w:bidi="ar-SA"/>
+              </w:rPr>
+            </w:pPr>
+            <w:bookmarkStart w:id="1" w:name="_Hlk74322332"/>
+            <w:r>
+              <w:rPr>
                 <w:rFonts w:ascii="Courier New" w:eastAsia="Times New Roman" w:hAnsi="Courier New" w:cs="Courier New"/>
                 <w:kern w:val="0"/>
                 <w:sz w:val="21"/>
                 <w:szCs w:val="21"/>
                 <w:lang w:val="en-US" w:eastAsia="en-CA" w:bidi="ar-SA"/>
               </w:rPr>
-              <w:t>school.</w:t>
-            </w:r>
+              <w:t>{</w:t>
+            </w:r>
+            <w:proofErr w:type="spellStart"/>
+            <w:proofErr w:type="gramStart"/>
             <w:r>
               <w:rPr>
                 <w:rFonts w:ascii="Courier New" w:eastAsia="Times New Roman" w:hAnsi="Courier New" w:cs="Courier New"/>
@@ -7010,9 +8071,10 @@
                 <w:szCs w:val="21"/>
                 <w:lang w:val="en-US" w:eastAsia="en-CA" w:bidi="ar-SA"/>
               </w:rPr>
-              <w:t>pen</w:t>
+              <w:t>d.diffList</w:t>
             </w:r>
             <w:proofErr w:type="spellEnd"/>
+            <w:proofErr w:type="gramEnd"/>
             <w:r>
               <w:rPr>
                 <w:rFonts w:ascii="Courier New" w:eastAsia="Times New Roman" w:hAnsi="Courier New" w:cs="Courier New"/>
@@ -7021,36 +8083,66 @@
                 <w:szCs w:val="21"/>
                 <w:lang w:val="en-US" w:eastAsia="en-CA" w:bidi="ar-SA"/>
               </w:rPr>
+              <w:t>[</w:t>
+            </w:r>
+            <w:proofErr w:type="spellStart"/>
+            <w:r>
+              <w:rPr>
+                <w:rFonts w:ascii="Courier New" w:eastAsia="Times New Roman" w:hAnsi="Courier New" w:cs="Courier New"/>
+                <w:kern w:val="0"/>
+                <w:sz w:val="21"/>
+                <w:szCs w:val="21"/>
+                <w:lang w:val="en-US" w:eastAsia="en-CA" w:bidi="ar-SA"/>
+              </w:rPr>
+              <w:t>i</w:t>
+            </w:r>
+            <w:proofErr w:type="spellEnd"/>
+            <w:r>
+              <w:rPr>
+                <w:rFonts w:ascii="Courier New" w:eastAsia="Times New Roman" w:hAnsi="Courier New" w:cs="Courier New"/>
+                <w:kern w:val="0"/>
+                <w:sz w:val="21"/>
+                <w:szCs w:val="21"/>
+                <w:lang w:val="en-US" w:eastAsia="en-CA" w:bidi="ar-SA"/>
+              </w:rPr>
+              <w:t>].</w:t>
+            </w:r>
+            <w:proofErr w:type="spellStart"/>
+            <w:r>
+              <w:rPr>
+                <w:rFonts w:ascii="Courier New" w:eastAsia="Times New Roman" w:hAnsi="Courier New" w:cs="Courier New"/>
+                <w:kern w:val="0"/>
+                <w:sz w:val="21"/>
+                <w:szCs w:val="21"/>
+                <w:lang w:val="en-US" w:eastAsia="en-CA" w:bidi="ar-SA"/>
+              </w:rPr>
+              <w:t>school.birthDate</w:t>
+            </w:r>
+            <w:proofErr w:type="spellEnd"/>
+            <w:r>
+              <w:rPr>
+                <w:rFonts w:ascii="Courier New" w:eastAsia="Times New Roman" w:hAnsi="Courier New" w:cs="Courier New"/>
+                <w:kern w:val="0"/>
+                <w:sz w:val="21"/>
+                <w:szCs w:val="21"/>
+                <w:lang w:val="en-US" w:eastAsia="en-CA" w:bidi="ar-SA"/>
+              </w:rPr>
               <w:t>}</w:t>
             </w:r>
-          </w:p>
-          <w:p>
-            <w:pPr>
-              <w:keepNext/>
-              <w:widowControl/>
-              <w:shd w:val="clear" w:color="auto" w:fill="FFFFFF"/>
-              <w:suppressAutoHyphens w:val="0"/>
-              <w:autoSpaceDN/>
-              <w:ind w:left="-111"/>
-              <w:textAlignment w:val="auto"/>
-              <w:rPr>
-                <w:rFonts w:ascii="Courier New" w:eastAsia="Times New Roman" w:hAnsi="Courier New" w:cs="Courier New"/>
-                <w:kern w:val="0"/>
-                <w:lang w:val="en-CA" w:eastAsia="en-CA" w:bidi="ar-SA"/>
-              </w:rPr>
-            </w:pPr>
-          </w:p>
-        </w:tc>
-        <w:tc>
-          <w:tcPr>
-            <w:tcW w:w="2409" w:type="dxa"/>
-          </w:tcPr>
-          <w:p>
-            <w:pPr>
-              <w:rPr>
-                <w:rFonts w:ascii="Courier New" w:eastAsia="Times New Roman" w:hAnsi="Courier New" w:cs="Courier New"/>
-                <w:kern w:val="0"/>
-                <w:lang w:val="en-CA" w:eastAsia="en-CA" w:bidi="ar-SA"/>
+            <w:bookmarkEnd w:id="1"/>
+          </w:p>
+        </w:tc>
+        <w:tc>
+          <w:tcPr>
+            <w:tcW w:w="567" w:type="dxa"/>
+          </w:tcPr>
+          <w:p>
+            <w:pPr>
+              <w:rPr>
+                <w:rFonts w:ascii="Courier New" w:hAnsi="Courier New" w:cs="Courier New"/>
+                <w:color w:val="24292E"/>
+                <w:sz w:val="21"/>
+                <w:szCs w:val="21"/>
               </w:rPr>
             </w:pPr>
             <w:r>
@@ -7063,6 +8155,7 @@
               <w:t>{</w:t>
             </w:r>
             <w:proofErr w:type="spellStart"/>
+            <w:proofErr w:type="gramStart"/>
             <w:r>
               <w:rPr>
                 <w:rFonts w:ascii="Courier New" w:hAnsi="Courier New" w:cs="Courier New"/>
@@ -7073,6 +8166,7 @@
               <w:t>d.diffList</w:t>
             </w:r>
             <w:proofErr w:type="spellEnd"/>
+            <w:proofErr w:type="gramEnd"/>
             <w:r>
               <w:rPr>
                 <w:rFonts w:ascii="Courier New" w:hAnsi="Courier New" w:cs="Courier New"/>
@@ -7099,7 +8193,16 @@
                 <w:sz w:val="21"/>
                 <w:szCs w:val="21"/>
               </w:rPr>
-              <w:t>.surname</w:t>
+              <w:t>.</w:t>
+            </w:r>
+            <w:r>
+              <w:rPr>
+                <w:rFonts w:ascii="Courier New" w:hAnsi="Courier New" w:cs="Courier New"/>
+                <w:color w:val="24292E"/>
+                <w:sz w:val="21"/>
+                <w:szCs w:val="21"/>
+              </w:rPr>
+              <w:t>gender</w:t>
             </w:r>
             <w:proofErr w:type="spellEnd"/>
             <w:r>
@@ -7115,7 +8218,7 @@
         </w:tc>
         <w:tc>
           <w:tcPr>
-            <w:tcW w:w="2694" w:type="dxa"/>
+            <w:tcW w:w="2977" w:type="dxa"/>
           </w:tcPr>
           <w:p>
             <w:pPr>
@@ -7135,6 +8238,7 @@
               <w:t>{</w:t>
             </w:r>
             <w:proofErr w:type="spellStart"/>
+            <w:proofErr w:type="gramStart"/>
             <w:r>
               <w:rPr>
                 <w:rFonts w:ascii="Courier New" w:hAnsi="Courier New" w:cs="Courier New"/>
@@ -7145,283 +8249,7 @@
               <w:t>d.diffList</w:t>
             </w:r>
             <w:proofErr w:type="spellEnd"/>
-            <w:r>
-              <w:rPr>
-                <w:rFonts w:ascii="Courier New" w:hAnsi="Courier New" w:cs="Courier New"/>
-                <w:color w:val="24292E"/>
-                <w:sz w:val="21"/>
-                <w:szCs w:val="21"/>
-              </w:rPr>
-              <w:t>[i].</w:t>
-            </w:r>
-            <w:proofErr w:type="spellStart"/>
-            <w:r>
-              <w:rPr>
-                <w:rFonts w:ascii="Courier New" w:hAnsi="Courier New" w:cs="Courier New"/>
-                <w:color w:val="24292E"/>
-                <w:sz w:val="21"/>
-                <w:szCs w:val="21"/>
-              </w:rPr>
-              <w:t>school</w:t>
-            </w:r>
-            <w:r>
-              <w:rPr>
-                <w:rFonts w:ascii="Courier New" w:hAnsi="Courier New" w:cs="Courier New"/>
-                <w:color w:val="24292E"/>
-                <w:sz w:val="21"/>
-                <w:szCs w:val="21"/>
-              </w:rPr>
-              <w:t>.</w:t>
-            </w:r>
-            <w:r>
-              <w:rPr>
-                <w:rFonts w:ascii="Courier New" w:hAnsi="Courier New" w:cs="Courier New"/>
-                <w:color w:val="24292E"/>
-                <w:sz w:val="21"/>
-                <w:szCs w:val="21"/>
-              </w:rPr>
-              <w:t>givenName</w:t>
-            </w:r>
-            <w:proofErr w:type="spellEnd"/>
-            <w:r>
-              <w:rPr>
-                <w:rFonts w:ascii="Courier New" w:hAnsi="Courier New" w:cs="Courier New"/>
-                <w:color w:val="24292E"/>
-                <w:sz w:val="21"/>
-                <w:szCs w:val="21"/>
-              </w:rPr>
-              <w:t>}</w:t>
-            </w:r>
-          </w:p>
-        </w:tc>
-        <w:tc>
-          <w:tcPr>
-            <w:tcW w:w="2409" w:type="dxa"/>
-          </w:tcPr>
-          <w:p>
-            <w:pPr>
-              <w:rPr>
-                <w:rFonts w:ascii="Courier New" w:eastAsia="Times New Roman" w:hAnsi="Courier New" w:cs="Courier New"/>
-                <w:kern w:val="0"/>
-                <w:lang w:val="en-CA" w:eastAsia="en-CA" w:bidi="ar-SA"/>
-              </w:rPr>
-            </w:pPr>
-            <w:r>
-              <w:rPr>
-                <w:rFonts w:ascii="Courier New" w:hAnsi="Courier New" w:cs="Courier New"/>
-                <w:color w:val="24292E"/>
-                <w:sz w:val="21"/>
-                <w:szCs w:val="21"/>
-              </w:rPr>
-              <w:t>{</w:t>
-            </w:r>
-            <w:proofErr w:type="spellStart"/>
-            <w:r>
-              <w:rPr>
-                <w:rFonts w:ascii="Courier New" w:hAnsi="Courier New" w:cs="Courier New"/>
-                <w:color w:val="24292E"/>
-                <w:sz w:val="21"/>
-                <w:szCs w:val="21"/>
-              </w:rPr>
-              <w:t>d.diffList</w:t>
-            </w:r>
-            <w:proofErr w:type="spellEnd"/>
-            <w:r>
-              <w:rPr>
-                <w:rFonts w:ascii="Courier New" w:hAnsi="Courier New" w:cs="Courier New"/>
-                <w:color w:val="24292E"/>
-                <w:sz w:val="21"/>
-                <w:szCs w:val="21"/>
-              </w:rPr>
-              <w:t>[i].</w:t>
-            </w:r>
-            <w:proofErr w:type="spellStart"/>
-            <w:r>
-              <w:rPr>
-                <w:rFonts w:ascii="Courier New" w:hAnsi="Courier New" w:cs="Courier New"/>
-                <w:color w:val="24292E"/>
-                <w:sz w:val="21"/>
-                <w:szCs w:val="21"/>
-              </w:rPr>
-              <w:t>school</w:t>
-            </w:r>
-            <w:r>
-              <w:rPr>
-                <w:rFonts w:ascii="Courier New" w:hAnsi="Courier New" w:cs="Courier New"/>
-                <w:color w:val="24292E"/>
-                <w:sz w:val="21"/>
-                <w:szCs w:val="21"/>
-              </w:rPr>
-              <w:t>.</w:t>
-            </w:r>
-            <w:r>
-              <w:rPr>
-                <w:rFonts w:ascii="Courier New" w:hAnsi="Courier New" w:cs="Courier New"/>
-                <w:color w:val="24292E"/>
-                <w:sz w:val="21"/>
-                <w:szCs w:val="21"/>
-              </w:rPr>
-              <w:t>legalMiddleNames</w:t>
-            </w:r>
-            <w:proofErr w:type="spellEnd"/>
-            <w:r>
-              <w:rPr>
-                <w:rFonts w:ascii="Courier New" w:hAnsi="Courier New" w:cs="Courier New"/>
-                <w:color w:val="24292E"/>
-                <w:sz w:val="21"/>
-                <w:szCs w:val="21"/>
-              </w:rPr>
-              <w:t>}</w:t>
-            </w:r>
-          </w:p>
-        </w:tc>
-        <w:tc>
-          <w:tcPr>
-            <w:tcW w:w="1418" w:type="dxa"/>
-          </w:tcPr>
-          <w:p>
-            <w:pPr>
-              <w:keepNext/>
-              <w:widowControl/>
-              <w:shd w:val="clear" w:color="auto" w:fill="FFFFFF"/>
-              <w:suppressAutoHyphens w:val="0"/>
-              <w:autoSpaceDN/>
-              <w:ind w:left="-111"/>
-              <w:textAlignment w:val="auto"/>
-              <w:rPr>
-                <w:rFonts w:ascii="Courier New" w:eastAsia="Times New Roman" w:hAnsi="Courier New" w:cs="Courier New"/>
-                <w:kern w:val="0"/>
-                <w:lang w:val="en-CA" w:eastAsia="en-CA" w:bidi="ar-SA"/>
-              </w:rPr>
-            </w:pPr>
-            <w:bookmarkStart w:id="1" w:name="_Hlk74322332"/>
-            <w:r>
-              <w:rPr>
-                <w:rFonts w:ascii="Courier New" w:eastAsia="Times New Roman" w:hAnsi="Courier New" w:cs="Courier New"/>
-                <w:kern w:val="0"/>
-                <w:sz w:val="21"/>
-                <w:szCs w:val="21"/>
-                <w:lang w:val="en-US" w:eastAsia="en-CA" w:bidi="ar-SA"/>
-              </w:rPr>
-              <w:t>{d.diffList[i].school.birthDate}</w:t>
-            </w:r>
-            <w:bookmarkEnd w:id="1"/>
-          </w:p>
-        </w:tc>
-        <w:tc>
-          <w:tcPr>
-            <w:tcW w:w="567" w:type="dxa"/>
-          </w:tcPr>
-          <w:p>
-            <w:pPr>
-              <w:rPr>
-                <w:rFonts w:ascii="Courier New" w:hAnsi="Courier New" w:cs="Courier New"/>
-                <w:color w:val="24292E"/>
-                <w:sz w:val="21"/>
-                <w:szCs w:val="21"/>
-              </w:rPr>
-            </w:pPr>
-            <w:r>
-              <w:rPr>
-                <w:rFonts w:ascii="Courier New" w:hAnsi="Courier New" w:cs="Courier New"/>
-                <w:color w:val="24292E"/>
-                <w:sz w:val="21"/>
-                <w:szCs w:val="21"/>
-              </w:rPr>
-              <w:t>{</w:t>
-            </w:r>
-            <w:proofErr w:type="spellStart"/>
-            <w:r>
-              <w:rPr>
-                <w:rFonts w:ascii="Courier New" w:hAnsi="Courier New" w:cs="Courier New"/>
-                <w:color w:val="24292E"/>
-                <w:sz w:val="21"/>
-                <w:szCs w:val="21"/>
-              </w:rPr>
-              <w:t>d.diffList</w:t>
-            </w:r>
-            <w:proofErr w:type="spellEnd"/>
-            <w:r>
-              <w:rPr>
-                <w:rFonts w:ascii="Courier New" w:hAnsi="Courier New" w:cs="Courier New"/>
-                <w:color w:val="24292E"/>
-                <w:sz w:val="21"/>
-                <w:szCs w:val="21"/>
-              </w:rPr>
-              <w:t>[i].</w:t>
-            </w:r>
-            <w:proofErr w:type="spellStart"/>
-            <w:r>
-              <w:rPr>
-                <w:rFonts w:ascii="Courier New" w:hAnsi="Courier New" w:cs="Courier New"/>
-                <w:color w:val="24292E"/>
-                <w:sz w:val="21"/>
-                <w:szCs w:val="21"/>
-              </w:rPr>
-              <w:t>school</w:t>
-            </w:r>
-            <w:r>
-              <w:rPr>
-                <w:rFonts w:ascii="Courier New" w:hAnsi="Courier New" w:cs="Courier New"/>
-                <w:color w:val="24292E"/>
-                <w:sz w:val="21"/>
-                <w:szCs w:val="21"/>
-              </w:rPr>
-              <w:t>.</w:t>
-            </w:r>
-            <w:r>
-              <w:rPr>
-                <w:rFonts w:ascii="Courier New" w:hAnsi="Courier New" w:cs="Courier New"/>
-                <w:color w:val="24292E"/>
-                <w:sz w:val="21"/>
-                <w:szCs w:val="21"/>
-              </w:rPr>
-              <w:t>gender</w:t>
-            </w:r>
-            <w:proofErr w:type="spellEnd"/>
-            <w:r>
-              <w:rPr>
-                <w:rFonts w:ascii="Courier New" w:hAnsi="Courier New" w:cs="Courier New"/>
-                <w:color w:val="24292E"/>
-                <w:sz w:val="21"/>
-                <w:szCs w:val="21"/>
-              </w:rPr>
-              <w:t>}</w:t>
-            </w:r>
-          </w:p>
-        </w:tc>
-        <w:tc>
-          <w:tcPr>
-            <w:tcW w:w="2977" w:type="dxa"/>
-          </w:tcPr>
-          <w:p>
-            <w:pPr>
-              <w:rPr>
-                <w:rFonts w:ascii="Courier New" w:eastAsia="Times New Roman" w:hAnsi="Courier New" w:cs="Courier New"/>
-                <w:kern w:val="0"/>
-                <w:lang w:val="en-CA" w:eastAsia="en-CA" w:bidi="ar-SA"/>
-              </w:rPr>
-            </w:pPr>
-            <w:r>
-              <w:rPr>
-                <w:rFonts w:ascii="Courier New" w:hAnsi="Courier New" w:cs="Courier New"/>
-                <w:color w:val="24292E"/>
-                <w:sz w:val="21"/>
-                <w:szCs w:val="21"/>
-              </w:rPr>
-              <w:t>{</w:t>
-            </w:r>
-            <w:proofErr w:type="spellStart"/>
-            <w:r>
-              <w:rPr>
-                <w:rFonts w:ascii="Courier New" w:hAnsi="Courier New" w:cs="Courier New"/>
-                <w:color w:val="24292E"/>
-                <w:sz w:val="21"/>
-                <w:szCs w:val="21"/>
-              </w:rPr>
-              <w:t>d.diffList</w:t>
-            </w:r>
-            <w:proofErr w:type="spellEnd"/>
+            <w:proofErr w:type="gramEnd"/>
             <w:r>
               <w:rPr>
                 <w:rFonts w:ascii="Courier New" w:hAnsi="Courier New" w:cs="Courier New"/>
@@ -7476,6 +8304,7 @@
       <w:tr>
         <w:trPr>
           <w:cantSplit/>
+          <w:trHeight w:hRule="exact" w:val="2835"/>
         </w:trPr>
         <w:tc>
           <w:tcPr>
@@ -7537,7 +8366,27 @@
                 <w:sz w:val="21"/>
                 <w:szCs w:val="21"/>
               </w:rPr>
-              <w:t>{d.diffList[i].min.</w:t>
+              <w:t>{</w:t>
+            </w:r>
+            <w:proofErr w:type="gramStart"/>
+            <w:r>
+              <w:rPr>
+                <w:rFonts w:ascii="Courier New" w:hAnsi="Courier New" w:cs="Courier New"/>
+                <w:color w:val="24292E"/>
+                <w:sz w:val="21"/>
+                <w:szCs w:val="21"/>
+              </w:rPr>
+              <w:t>d.diffList</w:t>
+            </w:r>
+            <w:proofErr w:type="gramEnd"/>
+            <w:r>
+              <w:rPr>
+                <w:rFonts w:ascii="Courier New" w:hAnsi="Courier New" w:cs="Courier New"/>
+                <w:color w:val="24292E"/>
+                <w:sz w:val="21"/>
+                <w:szCs w:val="21"/>
+              </w:rPr>
+              <w:t>[i].min.</w:t>
             </w:r>
             <w:r>
               <w:rPr>
@@ -7620,17 +8469,7 @@
                 <w:sz w:val="21"/>
                 <w:szCs w:val="21"/>
               </w:rPr>
-              <w:t>{d</w:t>
-            </w:r>
-            <w:r>
-              <w:rPr>
-                <w:rFonts w:ascii="Courier New" w:hAnsi="Courier New" w:cs="Courier New"/>
-                <w:color w:val="24292E"/>
-                <w:sz w:val="21"/>
-                <w:szCs w:val="21"/>
-              </w:rPr>
-              <w:lastRenderedPageBreak/>
-              <w:t>.diffList[i].min.pen}</w:t>
+              <w:t>{d.diffList[i].min.pen}</w:t>
             </w:r>
             <w:r>
               <w:rPr>
@@ -7681,8 +8520,27 @@
                 <w:sz w:val="21"/>
                 <w:szCs w:val="21"/>
               </w:rPr>
-              <w:lastRenderedPageBreak/>
-              <w:t>{d.diffList[i].min.surnameDiff:ifEQ('true'):showBegin}</w:t>
+              <w:t>{</w:t>
+            </w:r>
+            <w:proofErr w:type="gramStart"/>
+            <w:r>
+              <w:rPr>
+                <w:rFonts w:ascii="Courier New" w:hAnsi="Courier New" w:cs="Courier New"/>
+                <w:color w:val="24292E"/>
+                <w:sz w:val="21"/>
+                <w:szCs w:val="21"/>
+              </w:rPr>
+              <w:t>d.diffList</w:t>
+            </w:r>
+            <w:proofErr w:type="gramEnd"/>
+            <w:r>
+              <w:rPr>
+                <w:rFonts w:ascii="Courier New" w:hAnsi="Courier New" w:cs="Courier New"/>
+                <w:color w:val="24292E"/>
+                <w:sz w:val="21"/>
+                <w:szCs w:val="21"/>
+              </w:rPr>
+              <w:t>[i].min.surnameDiff:ifEQ('true'):showBegin}</w:t>
             </w:r>
             <w:r>
               <w:rPr>
@@ -7744,7 +8602,27 @@
                 <w:sz w:val="21"/>
                 <w:szCs w:val="21"/>
               </w:rPr>
-              <w:t>{d.diffList[i].min.</w:t>
+              <w:t>{</w:t>
+            </w:r>
+            <w:proofErr w:type="gramStart"/>
+            <w:r>
+              <w:rPr>
+                <w:rFonts w:ascii="Courier New" w:hAnsi="Courier New" w:cs="Courier New"/>
+                <w:color w:val="24292E"/>
+                <w:sz w:val="21"/>
+                <w:szCs w:val="21"/>
+              </w:rPr>
+              <w:t>d.diffList</w:t>
+            </w:r>
+            <w:proofErr w:type="gramEnd"/>
+            <w:r>
+              <w:rPr>
+                <w:rFonts w:ascii="Courier New" w:hAnsi="Courier New" w:cs="Courier New"/>
+                <w:color w:val="24292E"/>
+                <w:sz w:val="21"/>
+                <w:szCs w:val="21"/>
+              </w:rPr>
+              <w:t>[i].min.</w:t>
             </w:r>
             <w:r>
               <w:rPr>
@@ -7878,7 +8756,27 @@
                 <w:sz w:val="21"/>
                 <w:szCs w:val="21"/>
               </w:rPr>
-              <w:t>{d.diffList[i].min.</w:t>
+              <w:t>{</w:t>
+            </w:r>
+            <w:proofErr w:type="gramStart"/>
+            <w:r>
+              <w:rPr>
+                <w:rFonts w:ascii="Courier New" w:hAnsi="Courier New" w:cs="Courier New"/>
+                <w:color w:val="24292E"/>
+                <w:sz w:val="21"/>
+                <w:szCs w:val="21"/>
+              </w:rPr>
+              <w:t>d.diffList</w:t>
+            </w:r>
+            <w:proofErr w:type="gramEnd"/>
+            <w:r>
+              <w:rPr>
+                <w:rFonts w:ascii="Courier New" w:hAnsi="Courier New" w:cs="Courier New"/>
+                <w:color w:val="24292E"/>
+                <w:sz w:val="21"/>
+                <w:szCs w:val="21"/>
+              </w:rPr>
+              <w:t>[i].min.</w:t>
             </w:r>
             <w:r>
               <w:rPr>
@@ -8021,7 +8919,29 @@
                 <w:szCs w:val="21"/>
                 <w:lang w:val="en-US" w:eastAsia="en-CA" w:bidi="ar-SA"/>
               </w:rPr>
-              <w:t>{d.diffList[i].min.birthDateDiff:ifEQ('true'):showBegin}</w:t>
+              <w:t>{</w:t>
+            </w:r>
+            <w:proofErr w:type="gramStart"/>
+            <w:r>
+              <w:rPr>
+                <w:rFonts w:ascii="Courier New" w:eastAsia="Times New Roman" w:hAnsi="Courier New" w:cs="Courier New"/>
+                <w:kern w:val="0"/>
+                <w:sz w:val="21"/>
+                <w:szCs w:val="21"/>
+                <w:lang w:val="en-US" w:eastAsia="en-CA" w:bidi="ar-SA"/>
+              </w:rPr>
+              <w:t>d.diffList</w:t>
+            </w:r>
+            <w:proofErr w:type="gramEnd"/>
+            <w:r>
+              <w:rPr>
+                <w:rFonts w:ascii="Courier New" w:eastAsia="Times New Roman" w:hAnsi="Courier New" w:cs="Courier New"/>
+                <w:kern w:val="0"/>
+                <w:sz w:val="21"/>
+                <w:szCs w:val="21"/>
+                <w:lang w:val="en-US" w:eastAsia="en-CA" w:bidi="ar-SA"/>
+              </w:rPr>
+              <w:t>[i].min.birthDateDiff:ifEQ('true'):showBegin}</w:t>
             </w:r>
             <w:r>
               <w:rPr>
@@ -8043,7 +8963,7 @@
                 <w:szCs w:val="21"/>
                 <w:lang w:val="en-US" w:eastAsia="en-CA" w:bidi="ar-SA"/>
               </w:rPr>
-              <w:t>{d.diffList[i].min.birthDate:showEnd}{d.diffList[i].min.birthDateDiff:ifNE(</w:t>
+              <w:t>{d.diffList[i].min.birthDate:showEnd}{d.diffList[i].min.birthDateDiff:ifNE('true'):showBegin}</w:t>
             </w:r>
             <w:r>
               <w:rPr>
@@ -8053,8 +8973,7 @@
                 <w:szCs w:val="21"/>
                 <w:lang w:val="en-US" w:eastAsia="en-CA" w:bidi="ar-SA"/>
               </w:rPr>
-              <w:lastRenderedPageBreak/>
-              <w:t>'true'):showBegin}</w:t>
+              <w:t>{d.diffList[i].min.birthDate}</w:t>
             </w:r>
             <w:r>
               <w:rPr>
@@ -8064,16 +8983,6 @@
                 <w:szCs w:val="21"/>
                 <w:lang w:val="en-US" w:eastAsia="en-CA" w:bidi="ar-SA"/>
               </w:rPr>
-              <w:t>{d.diffList[i].min.birthDate}</w:t>
-            </w:r>
-            <w:r>
-              <w:rPr>
-                <w:rFonts w:ascii="Courier New" w:eastAsia="Times New Roman" w:hAnsi="Courier New" w:cs="Courier New"/>
-                <w:kern w:val="0"/>
-                <w:sz w:val="21"/>
-                <w:szCs w:val="21"/>
-                <w:lang w:val="en-US" w:eastAsia="en-CA" w:bidi="ar-SA"/>
-              </w:rPr>
               <w:t>{d.diffList[i].min.birthDate:show</w:t>
             </w:r>
             <w:r>
@@ -8108,10 +9017,9 @@
                 <w:sz w:val="21"/>
                 <w:szCs w:val="21"/>
               </w:rPr>
-              <w:lastRenderedPageBreak/>
               <w:t>{</w:t>
             </w:r>
-            <w:proofErr w:type="spellStart"/>
+            <w:proofErr w:type="gramStart"/>
             <w:r>
               <w:rPr>
                 <w:rFonts w:ascii="Courier New" w:hAnsi="Courier New" w:cs="Courier New"/>
@@ -8121,64 +9029,45 @@
               </w:rPr>
               <w:t>d.diffList</w:t>
             </w:r>
-            <w:proofErr w:type="spellEnd"/>
-            <w:r>
-              <w:rPr>
-                <w:rFonts w:ascii="Courier New" w:hAnsi="Courier New" w:cs="Courier New"/>
-                <w:color w:val="24292E"/>
-                <w:sz w:val="21"/>
-                <w:szCs w:val="21"/>
-              </w:rPr>
-              <w:t>[i].</w:t>
-            </w:r>
-            <w:proofErr w:type="spellStart"/>
-            <w:r>
-              <w:rPr>
-                <w:rFonts w:ascii="Courier New" w:hAnsi="Courier New" w:cs="Courier New"/>
-                <w:color w:val="24292E"/>
-                <w:sz w:val="21"/>
-                <w:szCs w:val="21"/>
-              </w:rPr>
-              <w:t>school</w:t>
-            </w:r>
-            <w:r>
-              <w:rPr>
-                <w:rFonts w:ascii="Courier New" w:hAnsi="Courier New" w:cs="Courier New"/>
-                <w:color w:val="24292E"/>
-                <w:sz w:val="21"/>
-                <w:szCs w:val="21"/>
-              </w:rPr>
-              <w:t>.</w:t>
-            </w:r>
-            <w:r>
-              <w:rPr>
-                <w:rFonts w:ascii="Courier New" w:hAnsi="Courier New" w:cs="Courier New"/>
-                <w:color w:val="24292E"/>
-                <w:sz w:val="21"/>
-                <w:szCs w:val="21"/>
-              </w:rPr>
-              <w:t>gender</w:t>
-            </w:r>
-            <w:proofErr w:type="spellEnd"/>
-            <w:r>
-              <w:rPr>
-                <w:rFonts w:ascii="Courier New" w:hAnsi="Courier New" w:cs="Courier New"/>
-                <w:color w:val="24292E"/>
-                <w:sz w:val="21"/>
-                <w:szCs w:val="21"/>
-              </w:rPr>
-              <w:t>}</w:t>
-            </w:r>
-          </w:p>
-          <w:p>
-            <w:pPr>
-              <w:rPr>
-                <w:rFonts w:ascii="Courier New" w:hAnsi="Courier New" w:cs="Courier New"/>
-                <w:color w:val="24292E"/>
-                <w:sz w:val="21"/>
-                <w:szCs w:val="21"/>
-              </w:rPr>
-            </w:pPr>
+            <w:proofErr w:type="gramEnd"/>
+            <w:r>
+              <w:rPr>
+                <w:rFonts w:ascii="Courier New" w:hAnsi="Courier New" w:cs="Courier New"/>
+                <w:color w:val="24292E"/>
+                <w:sz w:val="21"/>
+                <w:szCs w:val="21"/>
+              </w:rPr>
+              <w:t>[i].min.genderDiff:ifEQ('true'):showBegin}</w:t>
+            </w:r>
+            <w:r>
+              <w:rPr>
+                <w:rFonts w:ascii="Courier New" w:hAnsi="Courier New" w:cs="Courier New"/>
+                <w:b/>
+                <w:bCs/>
+                <w:color w:val="24292E"/>
+                <w:sz w:val="21"/>
+                <w:szCs w:val="21"/>
+              </w:rPr>
+              <w:t>{d.diffList[i].min.gender}</w:t>
+            </w:r>
+            <w:r>
+              <w:rPr>
+                <w:rFonts w:ascii="Courier New" w:hAnsi="Courier New" w:cs="Courier New"/>
+                <w:color w:val="24292E"/>
+                <w:sz w:val="21"/>
+                <w:szCs w:val="21"/>
+              </w:rPr>
+              <w:t>{d.diffList[i].min.gender:showEnd}{d.diffList[i].min.genderDiff:ifNE('true'):showBegin}{d.diffList[i].min.gender}{d.diffList[i].min.gender:showEn</w:t>
+            </w:r>
+            <w:r>
+              <w:rPr>
+                <w:rFonts w:ascii="Courier New" w:hAnsi="Courier New" w:cs="Courier New"/>
+                <w:color w:val="24292E"/>
+                <w:sz w:val="21"/>
+                <w:szCs w:val="21"/>
+              </w:rPr>
+              <w:t>d}</w:t>
+            </w:r>
           </w:p>
         </w:tc>
         <w:tc>
@@ -8201,7 +9090,27 @@
                 <w:sz w:val="21"/>
                 <w:szCs w:val="21"/>
               </w:rPr>
-              <w:t>{d.diffList[i].min.</w:t>
+              <w:t>{</w:t>
+            </w:r>
+            <w:proofErr w:type="gramStart"/>
+            <w:r>
+              <w:rPr>
+                <w:rFonts w:ascii="Courier New" w:hAnsi="Courier New" w:cs="Courier New"/>
+                <w:color w:val="24292E"/>
+                <w:sz w:val="21"/>
+                <w:szCs w:val="21"/>
+              </w:rPr>
+              <w:t>d.diffList</w:t>
+            </w:r>
+            <w:proofErr w:type="gramEnd"/>
+            <w:r>
+              <w:rPr>
+                <w:rFonts w:ascii="Courier New" w:hAnsi="Courier New" w:cs="Courier New"/>
+                <w:color w:val="24292E"/>
+                <w:sz w:val="21"/>
+                <w:szCs w:val="21"/>
+              </w:rPr>
+              <w:t>[i].min.</w:t>
             </w:r>
             <w:r>
               <w:rPr>
@@ -8420,6 +9329,7 @@
               <w:t>{</w:t>
             </w:r>
             <w:proofErr w:type="spellStart"/>
+            <w:proofErr w:type="gramStart"/>
             <w:r>
               <w:rPr>
                 <w:rFonts w:ascii="Courier New" w:eastAsia="Times New Roman" w:hAnsi="Courier New" w:cs="Courier New"/>
@@ -8431,6 +9341,7 @@
               <w:t>d.diffList</w:t>
             </w:r>
             <w:proofErr w:type="spellEnd"/>
+            <w:proofErr w:type="gramEnd"/>
             <w:r>
               <w:rPr>
                 <w:rFonts w:ascii="Courier New" w:eastAsia="Times New Roman" w:hAnsi="Courier New" w:cs="Courier New"/>
@@ -8439,7 +9350,7 @@
                 <w:szCs w:val="22"/>
                 <w:lang w:val="en-CA" w:eastAsia="en-CA" w:bidi="ar-SA"/>
               </w:rPr>
-              <w:t>[i].</w:t>
+              <w:t>[</w:t>
             </w:r>
             <w:proofErr w:type="spellStart"/>
             <w:r>
@@ -8450,7 +9361,7 @@
                 <w:szCs w:val="22"/>
                 <w:lang w:val="en-CA" w:eastAsia="en-CA" w:bidi="ar-SA"/>
               </w:rPr>
-              <w:t>min.penDiff:ifEQ</w:t>
+              <w:t>i</w:t>
             </w:r>
             <w:proofErr w:type="spellEnd"/>
             <w:r>
@@ -8461,7 +9372,7 @@
                 <w:szCs w:val="22"/>
                 <w:lang w:val="en-CA" w:eastAsia="en-CA" w:bidi="ar-SA"/>
               </w:rPr>
-              <w:t>('true'):</w:t>
+              <w:t>].</w:t>
             </w:r>
             <w:proofErr w:type="spellStart"/>
             <w:r>
@@ -8472,7 +9383,7 @@
                 <w:szCs w:val="22"/>
                 <w:lang w:val="en-CA" w:eastAsia="en-CA" w:bidi="ar-SA"/>
               </w:rPr>
-              <w:t>showBegin</w:t>
+              <w:t>min.penDiff:ifEQ</w:t>
             </w:r>
             <w:proofErr w:type="spellEnd"/>
             <w:r>
@@ -8483,8 +9394,9 @@
                 <w:szCs w:val="22"/>
                 <w:lang w:val="en-CA" w:eastAsia="en-CA" w:bidi="ar-SA"/>
               </w:rPr>
-              <w:t>}</w:t>
-            </w:r>
+              <w:t>('true'):</w:t>
+            </w:r>
+            <w:proofErr w:type="spellStart"/>
             <w:r>
               <w:rPr>
                 <w:rFonts w:ascii="Courier New" w:eastAsia="Times New Roman" w:hAnsi="Courier New" w:cs="Courier New"/>
@@ -8493,8 +9405,9 @@
                 <w:szCs w:val="22"/>
                 <w:lang w:val="en-CA" w:eastAsia="en-CA" w:bidi="ar-SA"/>
               </w:rPr>
-              <w:t xml:space="preserve">* </w:t>
-            </w:r>
+              <w:t>showBegin</w:t>
+            </w:r>
+            <w:proofErr w:type="spellEnd"/>
             <w:r>
               <w:rPr>
                 <w:rFonts w:ascii="Courier New" w:eastAsia="Times New Roman" w:hAnsi="Courier New" w:cs="Courier New"/>
@@ -8503,9 +9416,8 @@
                 <w:szCs w:val="22"/>
                 <w:lang w:val="en-CA" w:eastAsia="en-CA" w:bidi="ar-SA"/>
               </w:rPr>
-              <w:t>Please replace the PEN you are using with the Ministry PEN.{</w:t>
-            </w:r>
-            <w:proofErr w:type="spellStart"/>
+              <w:t>}</w:t>
+            </w:r>
             <w:r>
               <w:rPr>
                 <w:rFonts w:ascii="Courier New" w:eastAsia="Times New Roman" w:hAnsi="Courier New" w:cs="Courier New"/>
@@ -8514,9 +9426,8 @@
                 <w:szCs w:val="22"/>
                 <w:lang w:val="en-CA" w:eastAsia="en-CA" w:bidi="ar-SA"/>
               </w:rPr>
-              <w:t>d.diffList</w:t>
-            </w:r>
-            <w:proofErr w:type="spellEnd"/>
+              <w:t xml:space="preserve">* </w:t>
+            </w:r>
             <w:r>
               <w:rPr>
                 <w:rFonts w:ascii="Courier New" w:eastAsia="Times New Roman" w:hAnsi="Courier New" w:cs="Courier New"/>
@@ -8525,7 +9436,51 @@
                 <w:szCs w:val="22"/>
                 <w:lang w:val="en-CA" w:eastAsia="en-CA" w:bidi="ar-SA"/>
               </w:rPr>
-              <w:t>[i].</w:t>
+              <w:t>Please replace the PEN you are using with the Ministry PEN.{</w:t>
+            </w:r>
+            <w:proofErr w:type="spellStart"/>
+            <w:r>
+              <w:rPr>
+                <w:rFonts w:ascii="Courier New" w:eastAsia="Times New Roman" w:hAnsi="Courier New" w:cs="Courier New"/>
+                <w:kern w:val="0"/>
+                <w:sz w:val="22"/>
+                <w:szCs w:val="22"/>
+                <w:lang w:val="en-CA" w:eastAsia="en-CA" w:bidi="ar-SA"/>
+              </w:rPr>
+              <w:t>d.diffList</w:t>
+            </w:r>
+            <w:proofErr w:type="spellEnd"/>
+            <w:r>
+              <w:rPr>
+                <w:rFonts w:ascii="Courier New" w:eastAsia="Times New Roman" w:hAnsi="Courier New" w:cs="Courier New"/>
+                <w:kern w:val="0"/>
+                <w:sz w:val="22"/>
+                <w:szCs w:val="22"/>
+                <w:lang w:val="en-CA" w:eastAsia="en-CA" w:bidi="ar-SA"/>
+              </w:rPr>
+              <w:t>[</w:t>
+            </w:r>
+            <w:proofErr w:type="spellStart"/>
+            <w:r>
+              <w:rPr>
+                <w:rFonts w:ascii="Courier New" w:eastAsia="Times New Roman" w:hAnsi="Courier New" w:cs="Courier New"/>
+                <w:kern w:val="0"/>
+                <w:sz w:val="22"/>
+                <w:szCs w:val="22"/>
+                <w:lang w:val="en-CA" w:eastAsia="en-CA" w:bidi="ar-SA"/>
+              </w:rPr>
+              <w:t>i</w:t>
+            </w:r>
+            <w:proofErr w:type="spellEnd"/>
+            <w:r>
+              <w:rPr>
+                <w:rFonts w:ascii="Courier New" w:eastAsia="Times New Roman" w:hAnsi="Courier New" w:cs="Courier New"/>
+                <w:kern w:val="0"/>
+                <w:sz w:val="22"/>
+                <w:szCs w:val="22"/>
+                <w:lang w:val="en-CA" w:eastAsia="en-CA" w:bidi="ar-SA"/>
+              </w:rPr>
+              <w:t>].</w:t>
             </w:r>
             <w:proofErr w:type="spellStart"/>
             <w:r>
@@ -8600,6 +9555,7 @@
                 <w:szCs w:val="21"/>
                 <w:lang w:val="en-CA" w:eastAsia="en-CA" w:bidi="ar-SA"/>
               </w:rPr>
+              <w:lastRenderedPageBreak/>
               <w:t>SCH</w:t>
             </w:r>
             <w:r>
@@ -8645,6 +9601,7 @@
               <w:t>{</w:t>
             </w:r>
             <w:proofErr w:type="spellStart"/>
+            <w:proofErr w:type="gramStart"/>
             <w:r>
               <w:rPr>
                 <w:rFonts w:ascii="Courier New" w:eastAsia="Times New Roman" w:hAnsi="Courier New" w:cs="Courier New"/>
@@ -8666,6 +9623,7 @@
               <w:t>diffList</w:t>
             </w:r>
             <w:proofErr w:type="spellEnd"/>
+            <w:proofErr w:type="gramEnd"/>
             <w:r>
               <w:rPr>
                 <w:rFonts w:ascii="Courier New" w:eastAsia="Times New Roman" w:hAnsi="Courier New" w:cs="Courier New"/>
@@ -8996,15 +9954,27 @@
         <w:t>{</w:t>
       </w:r>
       <w:proofErr w:type="spellStart"/>
-      <w:r>
-        <w:rPr>
-          <w:rFonts w:ascii="Courier New" w:eastAsia="Times New Roman" w:hAnsi="Courier New" w:cs="Courier New"/>
-          <w:kern w:val="0"/>
-          <w:sz w:val="21"/>
-          <w:szCs w:val="21"/>
-          <w:lang w:val="en-CA" w:eastAsia="en-CA" w:bidi="ar-SA"/>
-        </w:rPr>
-        <w:t>d.diffList:showEnd</w:t>
+      <w:proofErr w:type="gramStart"/>
+      <w:r>
+        <w:rPr>
+          <w:rFonts w:ascii="Courier New" w:eastAsia="Times New Roman" w:hAnsi="Courier New" w:cs="Courier New"/>
+          <w:kern w:val="0"/>
+          <w:sz w:val="21"/>
+          <w:szCs w:val="21"/>
+          <w:lang w:val="en-CA" w:eastAsia="en-CA" w:bidi="ar-SA"/>
+        </w:rPr>
+        <w:t>d.diffList</w:t>
+      </w:r>
+      <w:proofErr w:type="gramEnd"/>
+      <w:r>
+        <w:rPr>
+          <w:rFonts w:ascii="Courier New" w:eastAsia="Times New Roman" w:hAnsi="Courier New" w:cs="Courier New"/>
+          <w:kern w:val="0"/>
+          <w:sz w:val="21"/>
+          <w:szCs w:val="21"/>
+          <w:lang w:val="en-CA" w:eastAsia="en-CA" w:bidi="ar-SA"/>
+        </w:rPr>
+        <w:t>:showEnd</w:t>
       </w:r>
       <w:proofErr w:type="spellEnd"/>
       <w:r>
@@ -9055,6 +10025,7 @@
         <w:t>The PEN request file was processed by the PEN system on {</w:t>
       </w:r>
       <w:proofErr w:type="spellStart"/>
+      <w:proofErr w:type="gramStart"/>
       <w:r>
         <w:rPr>
           <w:rFonts w:ascii="Courier New" w:eastAsia="Times New Roman" w:hAnsi="Courier New" w:cs="Courier New"/>
@@ -9066,6 +10037,7 @@
         <w:t>d.processDate</w:t>
       </w:r>
       <w:proofErr w:type="spellEnd"/>
+      <w:proofErr w:type="gramEnd"/>
       <w:r>
         <w:rPr>
           <w:rFonts w:ascii="Courier New" w:eastAsia="Times New Roman" w:hAnsi="Courier New" w:cs="Courier New"/>
@@ -9364,6 +10336,7 @@
       <w:t>{</w:t>
     </w:r>
     <w:proofErr w:type="spellStart"/>
+    <w:proofErr w:type="gramStart"/>
     <w:r>
       <w:rPr>
         <w:rFonts w:ascii="Courier New" w:eastAsia="Times New Roman" w:hAnsi="Courier New" w:cs="Courier New"/>
@@ -9375,6 +10348,7 @@
       <w:t>d.reportDate</w:t>
     </w:r>
     <w:proofErr w:type="spellEnd"/>
+    <w:proofErr w:type="gramEnd"/>
     <w:r>
       <w:rPr>
         <w:rFonts w:ascii="Courier New" w:eastAsia="Times New Roman" w:hAnsi="Courier New" w:cs="Courier New"/>

</xml_diff>

<commit_message>
smaller font size so the name fits in the header
</commit_message>
<xml_diff>
--- a/api/src/templates/PEN_REG_BATCH_RESPONSE_REPORT.docx
+++ b/api/src/templates/PEN_REG_BATCH_RESPONSE_REPORT.docx
@@ -3225,6 +3225,7 @@
           <w:szCs w:val="21"/>
           <w:lang w:val="en-CA" w:eastAsia="en-CA" w:bidi="ar-SA"/>
         </w:rPr>
+        <w:lastRenderedPageBreak/>
         <w:br w:type="page"/>
       </w:r>
     </w:p>
@@ -10227,15 +10228,15 @@
       <w:pStyle w:val="Standard"/>
       <w:jc w:val="center"/>
       <w:rPr>
-        <w:sz w:val="46"/>
-        <w:szCs w:val="46"/>
+        <w:sz w:val="36"/>
+        <w:szCs w:val="36"/>
       </w:rPr>
     </w:pPr>
     <w:r>
       <w:rPr>
         <w:noProof/>
-        <w:sz w:val="46"/>
-        <w:szCs w:val="46"/>
+        <w:sz w:val="36"/>
+        <w:szCs w:val="36"/>
       </w:rPr>
       <w:drawing>
         <wp:anchor distT="0" distB="0" distL="114300" distR="114300" simplePos="0" relativeHeight="251659264" behindDoc="1" locked="0" layoutInCell="1" allowOverlap="1" wp14:anchorId="17C44615" wp14:editId="77D5E3B3">
@@ -10296,8 +10297,8 @@
     <w:r>
       <w:rPr>
         <w:rFonts w:ascii="Arial" w:hAnsi="Arial" w:cs="Arial"/>
-        <w:sz w:val="46"/>
-        <w:szCs w:val="46"/>
+        <w:sz w:val="36"/>
+        <w:szCs w:val="36"/>
         <w:shd w:val="clear" w:color="auto" w:fill="FFFFFF"/>
       </w:rPr>
       <w:t>Ministry of Education</w:t>
@@ -10305,8 +10306,8 @@
     <w:r>
       <w:rPr>
         <w:rFonts w:ascii="Arial" w:hAnsi="Arial" w:cs="Arial"/>
-        <w:sz w:val="46"/>
-        <w:szCs w:val="46"/>
+        <w:sz w:val="36"/>
+        <w:szCs w:val="36"/>
         <w:shd w:val="clear" w:color="auto" w:fill="FFFFFF"/>
       </w:rPr>
       <w:t xml:space="preserve"> and Child Care</w:t>
@@ -10314,11 +10315,11 @@
     <w:r>
       <w:rPr>
         <w:rFonts w:ascii="Arial" w:hAnsi="Arial" w:cs="Arial"/>
-        <w:sz w:val="46"/>
-        <w:szCs w:val="46"/>
+        <w:sz w:val="36"/>
+        <w:szCs w:val="36"/>
         <w:shd w:val="clear" w:color="auto" w:fill="FFFFFF"/>
       </w:rPr>
-      <w:t xml:space="preserve"> - Data Management</w:t>
+      <w:t xml:space="preserve"> – Data Management</w:t>
     </w:r>
   </w:p>
   <w:p>

</xml_diff>